<commit_message>
Mengerjakan semua soal, tetapi belum dengan contoh penerapannya.
</commit_message>
<xml_diff>
--- a/LKPD Semester Genap.docx
+++ b/LKPD Semester Genap.docx
@@ -54,9 +54,9 @@
       </w:tblPr>
       <w:tblGrid>
         <w:gridCol w:w="922"/>
-        <w:gridCol w:w="3112"/>
-        <w:gridCol w:w="1629"/>
-        <w:gridCol w:w="1639"/>
+        <w:gridCol w:w="3114"/>
+        <w:gridCol w:w="1630"/>
+        <w:gridCol w:w="1640"/>
         <w:gridCol w:w="640"/>
       </w:tblGrid>
       <w:tr>
@@ -6267,11 +6267,11 @@
       </w:tblPr>
       <w:tblGrid>
         <w:gridCol w:w="1593"/>
-        <w:gridCol w:w="1005"/>
+        <w:gridCol w:w="1004"/>
         <w:gridCol w:w="922"/>
         <w:gridCol w:w="1627"/>
         <w:gridCol w:w="1735"/>
-        <w:gridCol w:w="1291"/>
+        <w:gridCol w:w="1292"/>
       </w:tblGrid>
       <w:tr>
         <w:trPr>
@@ -9509,6 +9509,60 @@
     <w:p>
       <w:pPr>
         <w:pStyle w:val="ListParagraph"/>
+        <w:ind w:left="426"/>
+        <w:jc w:val="both"/>
+        <w:rPr>
+          <w:rFonts w:cstheme="minorHAnsi"/>
+          <w:sz w:val="24"/>
+          <w:szCs w:val="24"/>
+        </w:rPr>
+      </w:pPr>
+      <w:r>
+        <w:rPr>
+          <w:rFonts w:cstheme="minorHAnsi"/>
+          <w:sz w:val="24"/>
+          <w:szCs w:val="24"/>
+        </w:rPr>
+        <w:drawing>
+          <wp:inline distT="0" distB="0" distL="0" distR="0" wp14:anchorId="5862DC0E" wp14:editId="337DF772">
+            <wp:extent cx="5943600" cy="3731895"/>
+            <wp:effectExtent l="0" t="0" r="0" b="1905"/>
+            <wp:docPr id="583580728" name="Picture 1"/>
+            <wp:cNvGraphicFramePr>
+              <a:graphicFrameLocks xmlns:a="http://schemas.openxmlformats.org/drawingml/2006/main" noChangeAspect="1"/>
+            </wp:cNvGraphicFramePr>
+            <a:graphic xmlns:a="http://schemas.openxmlformats.org/drawingml/2006/main">
+              <a:graphicData uri="http://schemas.openxmlformats.org/drawingml/2006/picture">
+                <pic:pic xmlns:pic="http://schemas.openxmlformats.org/drawingml/2006/picture">
+                  <pic:nvPicPr>
+                    <pic:cNvPr id="583580728" name=""/>
+                    <pic:cNvPicPr/>
+                  </pic:nvPicPr>
+                  <pic:blipFill>
+                    <a:blip r:embed="rId5"/>
+                    <a:stretch>
+                      <a:fillRect/>
+                    </a:stretch>
+                  </pic:blipFill>
+                  <pic:spPr>
+                    <a:xfrm>
+                      <a:off x="0" y="0"/>
+                      <a:ext cx="5943600" cy="3731895"/>
+                    </a:xfrm>
+                    <a:prstGeom prst="rect">
+                      <a:avLst/>
+                    </a:prstGeom>
+                  </pic:spPr>
+                </pic:pic>
+              </a:graphicData>
+            </a:graphic>
+          </wp:inline>
+        </w:drawing>
+      </w:r>
+    </w:p>
+    <w:p>
+      <w:pPr>
+        <w:pStyle w:val="ListParagraph"/>
         <w:numPr>
           <w:ilvl w:val="0"/>
           <w:numId w:val="2"/>
@@ -9557,6 +9611,356 @@
     <w:p>
       <w:pPr>
         <w:pStyle w:val="ListParagraph"/>
+        <w:ind w:left="426"/>
+        <w:jc w:val="both"/>
+        <w:rPr>
+          <w:rFonts w:cstheme="minorHAnsi"/>
+          <w:sz w:val="24"/>
+          <w:szCs w:val="24"/>
+        </w:rPr>
+      </w:pPr>
+      <w:r>
+        <w:rPr>
+          <w:rFonts w:cstheme="minorHAnsi"/>
+          <w:sz w:val="24"/>
+          <w:szCs w:val="24"/>
+        </w:rPr>
+        <w:lastRenderedPageBreak/>
+        <w:drawing>
+          <wp:inline distT="0" distB="0" distL="0" distR="0" wp14:anchorId="31E6F6A9" wp14:editId="5D96FE85">
+            <wp:extent cx="5943600" cy="3825875"/>
+            <wp:effectExtent l="0" t="0" r="0" b="3175"/>
+            <wp:docPr id="619052091" name="Picture 1"/>
+            <wp:cNvGraphicFramePr>
+              <a:graphicFrameLocks xmlns:a="http://schemas.openxmlformats.org/drawingml/2006/main" noChangeAspect="1"/>
+            </wp:cNvGraphicFramePr>
+            <a:graphic xmlns:a="http://schemas.openxmlformats.org/drawingml/2006/main">
+              <a:graphicData uri="http://schemas.openxmlformats.org/drawingml/2006/picture">
+                <pic:pic xmlns:pic="http://schemas.openxmlformats.org/drawingml/2006/picture">
+                  <pic:nvPicPr>
+                    <pic:cNvPr id="619052091" name=""/>
+                    <pic:cNvPicPr/>
+                  </pic:nvPicPr>
+                  <pic:blipFill>
+                    <a:blip r:embed="rId6"/>
+                    <a:stretch>
+                      <a:fillRect/>
+                    </a:stretch>
+                  </pic:blipFill>
+                  <pic:spPr>
+                    <a:xfrm>
+                      <a:off x="0" y="0"/>
+                      <a:ext cx="5943600" cy="3825875"/>
+                    </a:xfrm>
+                    <a:prstGeom prst="rect">
+                      <a:avLst/>
+                    </a:prstGeom>
+                  </pic:spPr>
+                </pic:pic>
+              </a:graphicData>
+            </a:graphic>
+          </wp:inline>
+        </w:drawing>
+      </w:r>
+    </w:p>
+    <w:p>
+      <w:pPr>
+        <w:pStyle w:val="ListParagraph"/>
+        <w:ind w:left="426"/>
+        <w:jc w:val="both"/>
+        <w:rPr>
+          <w:rFonts w:cstheme="minorHAnsi"/>
+          <w:sz w:val="24"/>
+          <w:szCs w:val="24"/>
+        </w:rPr>
+      </w:pPr>
+      <w:r>
+        <w:rPr>
+          <w:rFonts w:cstheme="minorHAnsi"/>
+          <w:sz w:val="24"/>
+          <w:szCs w:val="24"/>
+        </w:rPr>
+        <w:drawing>
+          <wp:inline distT="0" distB="0" distL="0" distR="0" wp14:anchorId="44314AFF" wp14:editId="47536344">
+            <wp:extent cx="5943600" cy="1325245"/>
+            <wp:effectExtent l="0" t="0" r="0" b="8255"/>
+            <wp:docPr id="670117515" name="Picture 1"/>
+            <wp:cNvGraphicFramePr>
+              <a:graphicFrameLocks xmlns:a="http://schemas.openxmlformats.org/drawingml/2006/main" noChangeAspect="1"/>
+            </wp:cNvGraphicFramePr>
+            <a:graphic xmlns:a="http://schemas.openxmlformats.org/drawingml/2006/main">
+              <a:graphicData uri="http://schemas.openxmlformats.org/drawingml/2006/picture">
+                <pic:pic xmlns:pic="http://schemas.openxmlformats.org/drawingml/2006/picture">
+                  <pic:nvPicPr>
+                    <pic:cNvPr id="670117515" name=""/>
+                    <pic:cNvPicPr/>
+                  </pic:nvPicPr>
+                  <pic:blipFill>
+                    <a:blip r:embed="rId7"/>
+                    <a:stretch>
+                      <a:fillRect/>
+                    </a:stretch>
+                  </pic:blipFill>
+                  <pic:spPr>
+                    <a:xfrm>
+                      <a:off x="0" y="0"/>
+                      <a:ext cx="5943600" cy="1325245"/>
+                    </a:xfrm>
+                    <a:prstGeom prst="rect">
+                      <a:avLst/>
+                    </a:prstGeom>
+                  </pic:spPr>
+                </pic:pic>
+              </a:graphicData>
+            </a:graphic>
+          </wp:inline>
+        </w:drawing>
+      </w:r>
+    </w:p>
+    <w:p>
+      <w:pPr>
+        <w:pStyle w:val="ListParagraph"/>
+        <w:ind w:left="426"/>
+        <w:jc w:val="both"/>
+        <w:rPr>
+          <w:rFonts w:cstheme="minorHAnsi"/>
+          <w:sz w:val="24"/>
+          <w:szCs w:val="24"/>
+        </w:rPr>
+      </w:pPr>
+    </w:p>
+    <w:p>
+      <w:pPr>
+        <w:pStyle w:val="ListParagraph"/>
+        <w:ind w:left="426"/>
+        <w:jc w:val="both"/>
+        <w:rPr>
+          <w:rFonts w:cstheme="minorHAnsi"/>
+          <w:sz w:val="24"/>
+          <w:szCs w:val="24"/>
+        </w:rPr>
+      </w:pPr>
+      <w:r>
+        <w:rPr>
+          <w:rFonts w:cstheme="minorHAnsi"/>
+          <w:sz w:val="24"/>
+          <w:szCs w:val="24"/>
+        </w:rPr>
+        <w:drawing>
+          <wp:inline distT="0" distB="0" distL="0" distR="0" wp14:anchorId="2EFDB0BA" wp14:editId="70D787DC">
+            <wp:extent cx="5943600" cy="3168650"/>
+            <wp:effectExtent l="0" t="0" r="0" b="0"/>
+            <wp:docPr id="25165792" name="Picture 1"/>
+            <wp:cNvGraphicFramePr>
+              <a:graphicFrameLocks xmlns:a="http://schemas.openxmlformats.org/drawingml/2006/main" noChangeAspect="1"/>
+            </wp:cNvGraphicFramePr>
+            <a:graphic xmlns:a="http://schemas.openxmlformats.org/drawingml/2006/main">
+              <a:graphicData uri="http://schemas.openxmlformats.org/drawingml/2006/picture">
+                <pic:pic xmlns:pic="http://schemas.openxmlformats.org/drawingml/2006/picture">
+                  <pic:nvPicPr>
+                    <pic:cNvPr id="25165792" name=""/>
+                    <pic:cNvPicPr/>
+                  </pic:nvPicPr>
+                  <pic:blipFill>
+                    <a:blip r:embed="rId8"/>
+                    <a:stretch>
+                      <a:fillRect/>
+                    </a:stretch>
+                  </pic:blipFill>
+                  <pic:spPr>
+                    <a:xfrm>
+                      <a:off x="0" y="0"/>
+                      <a:ext cx="5943600" cy="3168650"/>
+                    </a:xfrm>
+                    <a:prstGeom prst="rect">
+                      <a:avLst/>
+                    </a:prstGeom>
+                  </pic:spPr>
+                </pic:pic>
+              </a:graphicData>
+            </a:graphic>
+          </wp:inline>
+        </w:drawing>
+      </w:r>
+    </w:p>
+    <w:p>
+      <w:pPr>
+        <w:pStyle w:val="ListParagraph"/>
+        <w:ind w:left="426"/>
+        <w:jc w:val="both"/>
+        <w:rPr>
+          <w:rFonts w:cstheme="minorHAnsi"/>
+          <w:sz w:val="24"/>
+          <w:szCs w:val="24"/>
+        </w:rPr>
+      </w:pPr>
+      <w:r>
+        <w:rPr>
+          <w:rFonts w:cstheme="minorHAnsi"/>
+          <w:sz w:val="24"/>
+          <w:szCs w:val="24"/>
+        </w:rPr>
+        <w:lastRenderedPageBreak/>
+        <w:drawing>
+          <wp:inline distT="0" distB="0" distL="0" distR="0" wp14:anchorId="0B9DD126" wp14:editId="1D99642B">
+            <wp:extent cx="5943600" cy="1671955"/>
+            <wp:effectExtent l="0" t="0" r="0" b="4445"/>
+            <wp:docPr id="941778879" name="Picture 1"/>
+            <wp:cNvGraphicFramePr>
+              <a:graphicFrameLocks xmlns:a="http://schemas.openxmlformats.org/drawingml/2006/main" noChangeAspect="1"/>
+            </wp:cNvGraphicFramePr>
+            <a:graphic xmlns:a="http://schemas.openxmlformats.org/drawingml/2006/main">
+              <a:graphicData uri="http://schemas.openxmlformats.org/drawingml/2006/picture">
+                <pic:pic xmlns:pic="http://schemas.openxmlformats.org/drawingml/2006/picture">
+                  <pic:nvPicPr>
+                    <pic:cNvPr id="941778879" name=""/>
+                    <pic:cNvPicPr/>
+                  </pic:nvPicPr>
+                  <pic:blipFill>
+                    <a:blip r:embed="rId9"/>
+                    <a:stretch>
+                      <a:fillRect/>
+                    </a:stretch>
+                  </pic:blipFill>
+                  <pic:spPr>
+                    <a:xfrm>
+                      <a:off x="0" y="0"/>
+                      <a:ext cx="5943600" cy="1671955"/>
+                    </a:xfrm>
+                    <a:prstGeom prst="rect">
+                      <a:avLst/>
+                    </a:prstGeom>
+                  </pic:spPr>
+                </pic:pic>
+              </a:graphicData>
+            </a:graphic>
+          </wp:inline>
+        </w:drawing>
+      </w:r>
+    </w:p>
+    <w:p>
+      <w:pPr>
+        <w:pStyle w:val="ListParagraph"/>
+        <w:ind w:left="426"/>
+        <w:jc w:val="both"/>
+        <w:rPr>
+          <w:rFonts w:cstheme="minorHAnsi"/>
+          <w:sz w:val="24"/>
+          <w:szCs w:val="24"/>
+        </w:rPr>
+      </w:pPr>
+    </w:p>
+    <w:p>
+      <w:pPr>
+        <w:pStyle w:val="ListParagraph"/>
+        <w:ind w:left="426"/>
+        <w:jc w:val="both"/>
+        <w:rPr>
+          <w:rFonts w:cstheme="minorHAnsi"/>
+          <w:sz w:val="24"/>
+          <w:szCs w:val="24"/>
+        </w:rPr>
+      </w:pPr>
+      <w:r>
+        <w:rPr>
+          <w:rFonts w:cstheme="minorHAnsi"/>
+          <w:sz w:val="24"/>
+          <w:szCs w:val="24"/>
+        </w:rPr>
+        <w:drawing>
+          <wp:inline distT="0" distB="0" distL="0" distR="0" wp14:anchorId="4C1AB5F5" wp14:editId="2E9CDC69">
+            <wp:extent cx="5943600" cy="3368040"/>
+            <wp:effectExtent l="0" t="0" r="0" b="3810"/>
+            <wp:docPr id="766389952" name="Picture 1"/>
+            <wp:cNvGraphicFramePr>
+              <a:graphicFrameLocks xmlns:a="http://schemas.openxmlformats.org/drawingml/2006/main" noChangeAspect="1"/>
+            </wp:cNvGraphicFramePr>
+            <a:graphic xmlns:a="http://schemas.openxmlformats.org/drawingml/2006/main">
+              <a:graphicData uri="http://schemas.openxmlformats.org/drawingml/2006/picture">
+                <pic:pic xmlns:pic="http://schemas.openxmlformats.org/drawingml/2006/picture">
+                  <pic:nvPicPr>
+                    <pic:cNvPr id="766389952" name=""/>
+                    <pic:cNvPicPr/>
+                  </pic:nvPicPr>
+                  <pic:blipFill>
+                    <a:blip r:embed="rId10"/>
+                    <a:stretch>
+                      <a:fillRect/>
+                    </a:stretch>
+                  </pic:blipFill>
+                  <pic:spPr>
+                    <a:xfrm>
+                      <a:off x="0" y="0"/>
+                      <a:ext cx="5943600" cy="3368040"/>
+                    </a:xfrm>
+                    <a:prstGeom prst="rect">
+                      <a:avLst/>
+                    </a:prstGeom>
+                  </pic:spPr>
+                </pic:pic>
+              </a:graphicData>
+            </a:graphic>
+          </wp:inline>
+        </w:drawing>
+      </w:r>
+    </w:p>
+    <w:p>
+      <w:pPr>
+        <w:pStyle w:val="ListParagraph"/>
+        <w:ind w:left="426"/>
+        <w:jc w:val="both"/>
+        <w:rPr>
+          <w:rFonts w:cstheme="minorHAnsi"/>
+          <w:sz w:val="24"/>
+          <w:szCs w:val="24"/>
+        </w:rPr>
+      </w:pPr>
+      <w:r>
+        <w:rPr>
+          <w:rFonts w:cstheme="minorHAnsi"/>
+          <w:sz w:val="24"/>
+          <w:szCs w:val="24"/>
+        </w:rPr>
+        <w:drawing>
+          <wp:inline distT="0" distB="0" distL="0" distR="0" wp14:anchorId="35353BA9" wp14:editId="71F79085">
+            <wp:extent cx="5943600" cy="1207770"/>
+            <wp:effectExtent l="0" t="0" r="0" b="0"/>
+            <wp:docPr id="1647946638" name="Picture 1"/>
+            <wp:cNvGraphicFramePr>
+              <a:graphicFrameLocks xmlns:a="http://schemas.openxmlformats.org/drawingml/2006/main" noChangeAspect="1"/>
+            </wp:cNvGraphicFramePr>
+            <a:graphic xmlns:a="http://schemas.openxmlformats.org/drawingml/2006/main">
+              <a:graphicData uri="http://schemas.openxmlformats.org/drawingml/2006/picture">
+                <pic:pic xmlns:pic="http://schemas.openxmlformats.org/drawingml/2006/picture">
+                  <pic:nvPicPr>
+                    <pic:cNvPr id="1647946638" name=""/>
+                    <pic:cNvPicPr/>
+                  </pic:nvPicPr>
+                  <pic:blipFill>
+                    <a:blip r:embed="rId11"/>
+                    <a:stretch>
+                      <a:fillRect/>
+                    </a:stretch>
+                  </pic:blipFill>
+                  <pic:spPr>
+                    <a:xfrm>
+                      <a:off x="0" y="0"/>
+                      <a:ext cx="5943600" cy="1207770"/>
+                    </a:xfrm>
+                    <a:prstGeom prst="rect">
+                      <a:avLst/>
+                    </a:prstGeom>
+                  </pic:spPr>
+                </pic:pic>
+              </a:graphicData>
+            </a:graphic>
+          </wp:inline>
+        </w:drawing>
+      </w:r>
+    </w:p>
+    <w:p>
+      <w:pPr>
+        <w:pStyle w:val="ListParagraph"/>
         <w:numPr>
           <w:ilvl w:val="0"/>
           <w:numId w:val="2"/>
@@ -9599,7 +10003,358 @@
           <w:sz w:val="24"/>
           <w:szCs w:val="24"/>
         </w:rPr>
-        <w:t>INSERT, UPDATE, DELETE.</w:t>
+        <w:t>INSERT.</w:t>
+      </w:r>
+    </w:p>
+    <w:p>
+      <w:pPr>
+        <w:pStyle w:val="ListParagraph"/>
+        <w:ind w:left="426"/>
+        <w:jc w:val="both"/>
+        <w:rPr>
+          <w:rFonts w:cstheme="minorHAnsi"/>
+          <w:sz w:val="24"/>
+          <w:szCs w:val="24"/>
+        </w:rPr>
+      </w:pPr>
+      <w:r>
+        <w:rPr>
+          <w:rFonts w:cstheme="minorHAnsi"/>
+          <w:sz w:val="24"/>
+          <w:szCs w:val="24"/>
+        </w:rPr>
+        <w:lastRenderedPageBreak/>
+        <w:drawing>
+          <wp:inline distT="0" distB="0" distL="0" distR="0" wp14:anchorId="30ADF34C" wp14:editId="3F044AA9">
+            <wp:extent cx="5943600" cy="3265170"/>
+            <wp:effectExtent l="0" t="0" r="0" b="0"/>
+            <wp:docPr id="974153690" name="Picture 1"/>
+            <wp:cNvGraphicFramePr>
+              <a:graphicFrameLocks xmlns:a="http://schemas.openxmlformats.org/drawingml/2006/main" noChangeAspect="1"/>
+            </wp:cNvGraphicFramePr>
+            <a:graphic xmlns:a="http://schemas.openxmlformats.org/drawingml/2006/main">
+              <a:graphicData uri="http://schemas.openxmlformats.org/drawingml/2006/picture">
+                <pic:pic xmlns:pic="http://schemas.openxmlformats.org/drawingml/2006/picture">
+                  <pic:nvPicPr>
+                    <pic:cNvPr id="974153690" name=""/>
+                    <pic:cNvPicPr/>
+                  </pic:nvPicPr>
+                  <pic:blipFill>
+                    <a:blip r:embed="rId12"/>
+                    <a:stretch>
+                      <a:fillRect/>
+                    </a:stretch>
+                  </pic:blipFill>
+                  <pic:spPr>
+                    <a:xfrm>
+                      <a:off x="0" y="0"/>
+                      <a:ext cx="5943600" cy="3265170"/>
+                    </a:xfrm>
+                    <a:prstGeom prst="rect">
+                      <a:avLst/>
+                    </a:prstGeom>
+                  </pic:spPr>
+                </pic:pic>
+              </a:graphicData>
+            </a:graphic>
+          </wp:inline>
+        </w:drawing>
+      </w:r>
+    </w:p>
+    <w:p>
+      <w:pPr>
+        <w:pStyle w:val="ListParagraph"/>
+        <w:ind w:left="426"/>
+        <w:jc w:val="both"/>
+        <w:rPr>
+          <w:rFonts w:cstheme="minorHAnsi"/>
+          <w:sz w:val="24"/>
+          <w:szCs w:val="24"/>
+        </w:rPr>
+      </w:pPr>
+      <w:r>
+        <w:rPr>
+          <w:rFonts w:cstheme="minorHAnsi"/>
+          <w:sz w:val="24"/>
+          <w:szCs w:val="24"/>
+        </w:rPr>
+        <w:drawing>
+          <wp:inline distT="0" distB="0" distL="0" distR="0" wp14:anchorId="15DF0D49" wp14:editId="4B646285">
+            <wp:extent cx="5943600" cy="3219450"/>
+            <wp:effectExtent l="0" t="0" r="0" b="0"/>
+            <wp:docPr id="1900247391" name="Picture 1"/>
+            <wp:cNvGraphicFramePr>
+              <a:graphicFrameLocks xmlns:a="http://schemas.openxmlformats.org/drawingml/2006/main" noChangeAspect="1"/>
+            </wp:cNvGraphicFramePr>
+            <a:graphic xmlns:a="http://schemas.openxmlformats.org/drawingml/2006/main">
+              <a:graphicData uri="http://schemas.openxmlformats.org/drawingml/2006/picture">
+                <pic:pic xmlns:pic="http://schemas.openxmlformats.org/drawingml/2006/picture">
+                  <pic:nvPicPr>
+                    <pic:cNvPr id="1900247391" name=""/>
+                    <pic:cNvPicPr/>
+                  </pic:nvPicPr>
+                  <pic:blipFill>
+                    <a:blip r:embed="rId13"/>
+                    <a:stretch>
+                      <a:fillRect/>
+                    </a:stretch>
+                  </pic:blipFill>
+                  <pic:spPr>
+                    <a:xfrm>
+                      <a:off x="0" y="0"/>
+                      <a:ext cx="5943600" cy="3219450"/>
+                    </a:xfrm>
+                    <a:prstGeom prst="rect">
+                      <a:avLst/>
+                    </a:prstGeom>
+                  </pic:spPr>
+                </pic:pic>
+              </a:graphicData>
+            </a:graphic>
+          </wp:inline>
+        </w:drawing>
+      </w:r>
+    </w:p>
+    <w:p>
+      <w:pPr>
+        <w:pStyle w:val="ListParagraph"/>
+        <w:ind w:left="426"/>
+        <w:jc w:val="both"/>
+        <w:rPr>
+          <w:rFonts w:cstheme="minorHAnsi"/>
+          <w:sz w:val="24"/>
+          <w:szCs w:val="24"/>
+        </w:rPr>
+      </w:pPr>
+    </w:p>
+    <w:p>
+      <w:pPr>
+        <w:pStyle w:val="ListParagraph"/>
+        <w:ind w:left="426"/>
+        <w:jc w:val="both"/>
+        <w:rPr>
+          <w:rFonts w:cstheme="minorHAnsi"/>
+          <w:sz w:val="24"/>
+          <w:szCs w:val="24"/>
+        </w:rPr>
+      </w:pPr>
+      <w:r>
+        <w:rPr>
+          <w:rFonts w:cstheme="minorHAnsi"/>
+          <w:sz w:val="24"/>
+          <w:szCs w:val="24"/>
+        </w:rPr>
+        <w:lastRenderedPageBreak/>
+        <w:drawing>
+          <wp:inline distT="0" distB="0" distL="0" distR="0" wp14:anchorId="04007C08" wp14:editId="406D9CCA">
+            <wp:extent cx="5943600" cy="2870835"/>
+            <wp:effectExtent l="0" t="0" r="0" b="5715"/>
+            <wp:docPr id="848325974" name="Picture 1"/>
+            <wp:cNvGraphicFramePr>
+              <a:graphicFrameLocks xmlns:a="http://schemas.openxmlformats.org/drawingml/2006/main" noChangeAspect="1"/>
+            </wp:cNvGraphicFramePr>
+            <a:graphic xmlns:a="http://schemas.openxmlformats.org/drawingml/2006/main">
+              <a:graphicData uri="http://schemas.openxmlformats.org/drawingml/2006/picture">
+                <pic:pic xmlns:pic="http://schemas.openxmlformats.org/drawingml/2006/picture">
+                  <pic:nvPicPr>
+                    <pic:cNvPr id="848325974" name=""/>
+                    <pic:cNvPicPr/>
+                  </pic:nvPicPr>
+                  <pic:blipFill>
+                    <a:blip r:embed="rId14"/>
+                    <a:stretch>
+                      <a:fillRect/>
+                    </a:stretch>
+                  </pic:blipFill>
+                  <pic:spPr>
+                    <a:xfrm>
+                      <a:off x="0" y="0"/>
+                      <a:ext cx="5943600" cy="2870835"/>
+                    </a:xfrm>
+                    <a:prstGeom prst="rect">
+                      <a:avLst/>
+                    </a:prstGeom>
+                  </pic:spPr>
+                </pic:pic>
+              </a:graphicData>
+            </a:graphic>
+          </wp:inline>
+        </w:drawing>
+      </w:r>
+    </w:p>
+    <w:p>
+      <w:pPr>
+        <w:pStyle w:val="ListParagraph"/>
+        <w:ind w:left="426"/>
+        <w:jc w:val="both"/>
+        <w:rPr>
+          <w:rFonts w:cstheme="minorHAnsi"/>
+          <w:sz w:val="24"/>
+          <w:szCs w:val="24"/>
+        </w:rPr>
+      </w:pPr>
+      <w:r>
+        <w:rPr>
+          <w:rFonts w:cstheme="minorHAnsi"/>
+          <w:sz w:val="24"/>
+          <w:szCs w:val="24"/>
+        </w:rPr>
+        <w:drawing>
+          <wp:inline distT="0" distB="0" distL="0" distR="0" wp14:anchorId="5BA15C2D" wp14:editId="0E5F6321">
+            <wp:extent cx="5943600" cy="3442335"/>
+            <wp:effectExtent l="0" t="0" r="0" b="5715"/>
+            <wp:docPr id="705084785" name="Picture 1"/>
+            <wp:cNvGraphicFramePr>
+              <a:graphicFrameLocks xmlns:a="http://schemas.openxmlformats.org/drawingml/2006/main" noChangeAspect="1"/>
+            </wp:cNvGraphicFramePr>
+            <a:graphic xmlns:a="http://schemas.openxmlformats.org/drawingml/2006/main">
+              <a:graphicData uri="http://schemas.openxmlformats.org/drawingml/2006/picture">
+                <pic:pic xmlns:pic="http://schemas.openxmlformats.org/drawingml/2006/picture">
+                  <pic:nvPicPr>
+                    <pic:cNvPr id="705084785" name=""/>
+                    <pic:cNvPicPr/>
+                  </pic:nvPicPr>
+                  <pic:blipFill>
+                    <a:blip r:embed="rId15"/>
+                    <a:stretch>
+                      <a:fillRect/>
+                    </a:stretch>
+                  </pic:blipFill>
+                  <pic:spPr>
+                    <a:xfrm>
+                      <a:off x="0" y="0"/>
+                      <a:ext cx="5943600" cy="3442335"/>
+                    </a:xfrm>
+                    <a:prstGeom prst="rect">
+                      <a:avLst/>
+                    </a:prstGeom>
+                  </pic:spPr>
+                </pic:pic>
+              </a:graphicData>
+            </a:graphic>
+          </wp:inline>
+        </w:drawing>
+      </w:r>
+    </w:p>
+    <w:p>
+      <w:pPr>
+        <w:pStyle w:val="ListParagraph"/>
+        <w:ind w:left="426"/>
+        <w:jc w:val="both"/>
+        <w:rPr>
+          <w:rFonts w:cstheme="minorHAnsi"/>
+          <w:sz w:val="24"/>
+          <w:szCs w:val="24"/>
+        </w:rPr>
+      </w:pPr>
+    </w:p>
+    <w:p>
+      <w:pPr>
+        <w:pStyle w:val="ListParagraph"/>
+        <w:ind w:left="426"/>
+        <w:jc w:val="both"/>
+        <w:rPr>
+          <w:rFonts w:cstheme="minorHAnsi"/>
+          <w:sz w:val="24"/>
+          <w:szCs w:val="24"/>
+        </w:rPr>
+      </w:pPr>
+      <w:r>
+        <w:rPr>
+          <w:rFonts w:cstheme="minorHAnsi"/>
+          <w:sz w:val="24"/>
+          <w:szCs w:val="24"/>
+        </w:rPr>
+        <w:lastRenderedPageBreak/>
+        <w:drawing>
+          <wp:inline distT="0" distB="0" distL="0" distR="0" wp14:anchorId="7D5DBACE" wp14:editId="29484A3D">
+            <wp:extent cx="5943600" cy="2790825"/>
+            <wp:effectExtent l="0" t="0" r="0" b="9525"/>
+            <wp:docPr id="1461375739" name="Picture 1"/>
+            <wp:cNvGraphicFramePr>
+              <a:graphicFrameLocks xmlns:a="http://schemas.openxmlformats.org/drawingml/2006/main" noChangeAspect="1"/>
+            </wp:cNvGraphicFramePr>
+            <a:graphic xmlns:a="http://schemas.openxmlformats.org/drawingml/2006/main">
+              <a:graphicData uri="http://schemas.openxmlformats.org/drawingml/2006/picture">
+                <pic:pic xmlns:pic="http://schemas.openxmlformats.org/drawingml/2006/picture">
+                  <pic:nvPicPr>
+                    <pic:cNvPr id="1461375739" name=""/>
+                    <pic:cNvPicPr/>
+                  </pic:nvPicPr>
+                  <pic:blipFill>
+                    <a:blip r:embed="rId16"/>
+                    <a:stretch>
+                      <a:fillRect/>
+                    </a:stretch>
+                  </pic:blipFill>
+                  <pic:spPr>
+                    <a:xfrm>
+                      <a:off x="0" y="0"/>
+                      <a:ext cx="5943600" cy="2790825"/>
+                    </a:xfrm>
+                    <a:prstGeom prst="rect">
+                      <a:avLst/>
+                    </a:prstGeom>
+                  </pic:spPr>
+                </pic:pic>
+              </a:graphicData>
+            </a:graphic>
+          </wp:inline>
+        </w:drawing>
+      </w:r>
+    </w:p>
+    <w:p>
+      <w:pPr>
+        <w:pStyle w:val="ListParagraph"/>
+        <w:ind w:left="426"/>
+        <w:jc w:val="both"/>
+        <w:rPr>
+          <w:rFonts w:cstheme="minorHAnsi"/>
+          <w:sz w:val="24"/>
+          <w:szCs w:val="24"/>
+        </w:rPr>
+      </w:pPr>
+      <w:r>
+        <w:rPr>
+          <w:rFonts w:cstheme="minorHAnsi"/>
+          <w:sz w:val="24"/>
+          <w:szCs w:val="24"/>
+        </w:rPr>
+        <w:drawing>
+          <wp:inline distT="0" distB="0" distL="0" distR="0" wp14:anchorId="099C8BCA" wp14:editId="61B19026">
+            <wp:extent cx="5943600" cy="3206750"/>
+            <wp:effectExtent l="0" t="0" r="0" b="0"/>
+            <wp:docPr id="1524467940" name="Picture 1"/>
+            <wp:cNvGraphicFramePr>
+              <a:graphicFrameLocks xmlns:a="http://schemas.openxmlformats.org/drawingml/2006/main" noChangeAspect="1"/>
+            </wp:cNvGraphicFramePr>
+            <a:graphic xmlns:a="http://schemas.openxmlformats.org/drawingml/2006/main">
+              <a:graphicData uri="http://schemas.openxmlformats.org/drawingml/2006/picture">
+                <pic:pic xmlns:pic="http://schemas.openxmlformats.org/drawingml/2006/picture">
+                  <pic:nvPicPr>
+                    <pic:cNvPr id="1524467940" name=""/>
+                    <pic:cNvPicPr/>
+                  </pic:nvPicPr>
+                  <pic:blipFill>
+                    <a:blip r:embed="rId17"/>
+                    <a:stretch>
+                      <a:fillRect/>
+                    </a:stretch>
+                  </pic:blipFill>
+                  <pic:spPr>
+                    <a:xfrm>
+                      <a:off x="0" y="0"/>
+                      <a:ext cx="5943600" cy="3206750"/>
+                    </a:xfrm>
+                    <a:prstGeom prst="rect">
+                      <a:avLst/>
+                    </a:prstGeom>
+                  </pic:spPr>
+                </pic:pic>
+              </a:graphicData>
+            </a:graphic>
+          </wp:inline>
+        </w:drawing>
       </w:r>
     </w:p>
     <w:p>
@@ -9623,23 +10378,116 @@
           <w:sz w:val="24"/>
           <w:szCs w:val="24"/>
         </w:rPr>
-        <w:t xml:space="preserve">Input 10 record </w:t>
+        <w:t>Input 10 record di setiap table menggunakan stored procedure INSERT.</w:t>
       </w:r>
+    </w:p>
+    <w:p>
+      <w:pPr>
+        <w:pStyle w:val="ListParagraph"/>
+        <w:ind w:left="426"/>
+        <w:jc w:val="both"/>
+        <w:rPr>
+          <w:rFonts w:cstheme="minorHAnsi"/>
+          <w:sz w:val="24"/>
+          <w:szCs w:val="24"/>
+        </w:rPr>
+      </w:pPr>
       <w:r>
         <w:rPr>
           <w:rFonts w:cstheme="minorHAnsi"/>
           <w:sz w:val="24"/>
           <w:szCs w:val="24"/>
         </w:rPr>
-        <w:t>di</w:t>
+        <w:lastRenderedPageBreak/>
+        <w:drawing>
+          <wp:inline distT="0" distB="0" distL="0" distR="0" wp14:anchorId="1429A60F" wp14:editId="481E1A19">
+            <wp:extent cx="5943600" cy="3359785"/>
+            <wp:effectExtent l="0" t="0" r="0" b="0"/>
+            <wp:docPr id="628282599" name="Picture 1"/>
+            <wp:cNvGraphicFramePr>
+              <a:graphicFrameLocks xmlns:a="http://schemas.openxmlformats.org/drawingml/2006/main" noChangeAspect="1"/>
+            </wp:cNvGraphicFramePr>
+            <a:graphic xmlns:a="http://schemas.openxmlformats.org/drawingml/2006/main">
+              <a:graphicData uri="http://schemas.openxmlformats.org/drawingml/2006/picture">
+                <pic:pic xmlns:pic="http://schemas.openxmlformats.org/drawingml/2006/picture">
+                  <pic:nvPicPr>
+                    <pic:cNvPr id="628282599" name=""/>
+                    <pic:cNvPicPr/>
+                  </pic:nvPicPr>
+                  <pic:blipFill>
+                    <a:blip r:embed="rId18"/>
+                    <a:stretch>
+                      <a:fillRect/>
+                    </a:stretch>
+                  </pic:blipFill>
+                  <pic:spPr>
+                    <a:xfrm>
+                      <a:off x="0" y="0"/>
+                      <a:ext cx="5943600" cy="3359785"/>
+                    </a:xfrm>
+                    <a:prstGeom prst="rect">
+                      <a:avLst/>
+                    </a:prstGeom>
+                  </pic:spPr>
+                </pic:pic>
+              </a:graphicData>
+            </a:graphic>
+          </wp:inline>
+        </w:drawing>
       </w:r>
+    </w:p>
+    <w:p>
+      <w:pPr>
+        <w:pStyle w:val="ListParagraph"/>
+        <w:ind w:left="426"/>
+        <w:jc w:val="both"/>
+        <w:rPr>
+          <w:rFonts w:cstheme="minorHAnsi"/>
+          <w:sz w:val="24"/>
+          <w:szCs w:val="24"/>
+        </w:rPr>
+      </w:pPr>
       <w:r>
         <w:rPr>
           <w:rFonts w:cstheme="minorHAnsi"/>
           <w:sz w:val="24"/>
           <w:szCs w:val="24"/>
         </w:rPr>
-        <w:t xml:space="preserve"> setiap table menggunakan stored procedure INSERT.</w:t>
+        <w:drawing>
+          <wp:inline distT="0" distB="0" distL="0" distR="0" wp14:anchorId="73422933" wp14:editId="402FA60F">
+            <wp:extent cx="5943600" cy="5023485"/>
+            <wp:effectExtent l="0" t="0" r="0" b="5715"/>
+            <wp:docPr id="840156582" name="Picture 1"/>
+            <wp:cNvGraphicFramePr>
+              <a:graphicFrameLocks xmlns:a="http://schemas.openxmlformats.org/drawingml/2006/main" noChangeAspect="1"/>
+            </wp:cNvGraphicFramePr>
+            <a:graphic xmlns:a="http://schemas.openxmlformats.org/drawingml/2006/main">
+              <a:graphicData uri="http://schemas.openxmlformats.org/drawingml/2006/picture">
+                <pic:pic xmlns:pic="http://schemas.openxmlformats.org/drawingml/2006/picture">
+                  <pic:nvPicPr>
+                    <pic:cNvPr id="840156582" name=""/>
+                    <pic:cNvPicPr/>
+                  </pic:nvPicPr>
+                  <pic:blipFill>
+                    <a:blip r:embed="rId19"/>
+                    <a:stretch>
+                      <a:fillRect/>
+                    </a:stretch>
+                  </pic:blipFill>
+                  <pic:spPr>
+                    <a:xfrm>
+                      <a:off x="0" y="0"/>
+                      <a:ext cx="5943600" cy="5023485"/>
+                    </a:xfrm>
+                    <a:prstGeom prst="rect">
+                      <a:avLst/>
+                    </a:prstGeom>
+                  </pic:spPr>
+                </pic:pic>
+              </a:graphicData>
+            </a:graphic>
+          </wp:inline>
+        </w:drawing>
       </w:r>
     </w:p>
     <w:p>
@@ -9679,24 +10527,141 @@
           <w:sz w:val="24"/>
           <w:szCs w:val="24"/>
         </w:rPr>
-        <w:t xml:space="preserve"> stored procedure UPDATE, DELETE</w:t>
+        <w:t xml:space="preserve"> stored procedure UPDATE, DELETE di setiap table.</w:t>
       </w:r>
+    </w:p>
+    <w:p>
+      <w:pPr>
+        <w:pStyle w:val="ListParagraph"/>
+        <w:ind w:left="426"/>
+        <w:jc w:val="both"/>
+        <w:rPr>
+          <w:rFonts w:cstheme="minorHAnsi"/>
+          <w:sz w:val="24"/>
+          <w:szCs w:val="24"/>
+        </w:rPr>
+      </w:pPr>
       <w:r>
         <w:rPr>
           <w:rFonts w:cstheme="minorHAnsi"/>
           <w:sz w:val="24"/>
           <w:szCs w:val="24"/>
         </w:rPr>
-        <w:t xml:space="preserve"> di setiap table</w:t>
+        <w:lastRenderedPageBreak/>
+        <w:drawing>
+          <wp:inline distT="0" distB="0" distL="0" distR="0" wp14:anchorId="1055438F" wp14:editId="5AE43D1F">
+            <wp:extent cx="5943600" cy="3698875"/>
+            <wp:effectExtent l="0" t="0" r="0" b="0"/>
+            <wp:docPr id="986179474" name="Picture 1"/>
+            <wp:cNvGraphicFramePr>
+              <a:graphicFrameLocks xmlns:a="http://schemas.openxmlformats.org/drawingml/2006/main" noChangeAspect="1"/>
+            </wp:cNvGraphicFramePr>
+            <a:graphic xmlns:a="http://schemas.openxmlformats.org/drawingml/2006/main">
+              <a:graphicData uri="http://schemas.openxmlformats.org/drawingml/2006/picture">
+                <pic:pic xmlns:pic="http://schemas.openxmlformats.org/drawingml/2006/picture">
+                  <pic:nvPicPr>
+                    <pic:cNvPr id="986179474" name=""/>
+                    <pic:cNvPicPr/>
+                  </pic:nvPicPr>
+                  <pic:blipFill>
+                    <a:blip r:embed="rId20"/>
+                    <a:stretch>
+                      <a:fillRect/>
+                    </a:stretch>
+                  </pic:blipFill>
+                  <pic:spPr>
+                    <a:xfrm>
+                      <a:off x="0" y="0"/>
+                      <a:ext cx="5943600" cy="3698875"/>
+                    </a:xfrm>
+                    <a:prstGeom prst="rect">
+                      <a:avLst/>
+                    </a:prstGeom>
+                  </pic:spPr>
+                </pic:pic>
+              </a:graphicData>
+            </a:graphic>
+          </wp:inline>
+        </w:drawing>
       </w:r>
+    </w:p>
+    <w:p>
+      <w:pPr>
+        <w:pStyle w:val="ListParagraph"/>
+        <w:ind w:left="426"/>
+        <w:jc w:val="both"/>
+        <w:rPr>
+          <w:rFonts w:cstheme="minorHAnsi"/>
+          <w:sz w:val="24"/>
+          <w:szCs w:val="24"/>
+        </w:rPr>
+      </w:pPr>
       <w:r>
         <w:rPr>
           <w:rFonts w:cstheme="minorHAnsi"/>
           <w:sz w:val="24"/>
           <w:szCs w:val="24"/>
         </w:rPr>
-        <w:t>.</w:t>
+        <w:drawing>
+          <wp:inline distT="0" distB="0" distL="0" distR="0" wp14:anchorId="501DBC6A" wp14:editId="4C0B8C66">
+            <wp:extent cx="5943600" cy="2854960"/>
+            <wp:effectExtent l="0" t="0" r="0" b="2540"/>
+            <wp:docPr id="946992344" name="Picture 1"/>
+            <wp:cNvGraphicFramePr>
+              <a:graphicFrameLocks xmlns:a="http://schemas.openxmlformats.org/drawingml/2006/main" noChangeAspect="1"/>
+            </wp:cNvGraphicFramePr>
+            <a:graphic xmlns:a="http://schemas.openxmlformats.org/drawingml/2006/main">
+              <a:graphicData uri="http://schemas.openxmlformats.org/drawingml/2006/picture">
+                <pic:pic xmlns:pic="http://schemas.openxmlformats.org/drawingml/2006/picture">
+                  <pic:nvPicPr>
+                    <pic:cNvPr id="946992344" name=""/>
+                    <pic:cNvPicPr/>
+                  </pic:nvPicPr>
+                  <pic:blipFill>
+                    <a:blip r:embed="rId21"/>
+                    <a:stretch>
+                      <a:fillRect/>
+                    </a:stretch>
+                  </pic:blipFill>
+                  <pic:spPr>
+                    <a:xfrm>
+                      <a:off x="0" y="0"/>
+                      <a:ext cx="5943600" cy="2854960"/>
+                    </a:xfrm>
+                    <a:prstGeom prst="rect">
+                      <a:avLst/>
+                    </a:prstGeom>
+                  </pic:spPr>
+                </pic:pic>
+              </a:graphicData>
+            </a:graphic>
+          </wp:inline>
+        </w:drawing>
       </w:r>
+    </w:p>
+    <w:p>
+      <w:pPr>
+        <w:pStyle w:val="ListParagraph"/>
+        <w:ind w:left="426"/>
+        <w:jc w:val="both"/>
+        <w:rPr>
+          <w:rFonts w:cstheme="minorHAnsi"/>
+          <w:sz w:val="24"/>
+          <w:szCs w:val="24"/>
+        </w:rPr>
+      </w:pPr>
+    </w:p>
+    <w:p>
+      <w:pPr>
+        <w:pStyle w:val="ListParagraph"/>
+        <w:ind w:left="426"/>
+        <w:jc w:val="both"/>
+        <w:rPr>
+          <w:rFonts w:cstheme="minorHAnsi"/>
+          <w:sz w:val="24"/>
+          <w:szCs w:val="24"/>
+        </w:rPr>
+      </w:pPr>
     </w:p>
     <w:p>
       <w:pPr>
@@ -9733,6 +10698,237 @@
     <w:p>
       <w:pPr>
         <w:pStyle w:val="ListParagraph"/>
+        <w:ind w:left="426"/>
+        <w:jc w:val="both"/>
+        <w:rPr>
+          <w:rFonts w:cstheme="minorHAnsi"/>
+          <w:sz w:val="24"/>
+          <w:szCs w:val="24"/>
+        </w:rPr>
+      </w:pPr>
+      <w:r>
+        <w:rPr>
+          <w:rFonts w:cstheme="minorHAnsi"/>
+          <w:sz w:val="24"/>
+          <w:szCs w:val="24"/>
+        </w:rPr>
+        <w:lastRenderedPageBreak/>
+        <w:drawing>
+          <wp:inline distT="0" distB="0" distL="0" distR="0" wp14:anchorId="7AC7E62A" wp14:editId="65EE8104">
+            <wp:extent cx="5943600" cy="3677920"/>
+            <wp:effectExtent l="0" t="0" r="0" b="0"/>
+            <wp:docPr id="681629805" name="Picture 1"/>
+            <wp:cNvGraphicFramePr>
+              <a:graphicFrameLocks xmlns:a="http://schemas.openxmlformats.org/drawingml/2006/main" noChangeAspect="1"/>
+            </wp:cNvGraphicFramePr>
+            <a:graphic xmlns:a="http://schemas.openxmlformats.org/drawingml/2006/main">
+              <a:graphicData uri="http://schemas.openxmlformats.org/drawingml/2006/picture">
+                <pic:pic xmlns:pic="http://schemas.openxmlformats.org/drawingml/2006/picture">
+                  <pic:nvPicPr>
+                    <pic:cNvPr id="681629805" name=""/>
+                    <pic:cNvPicPr/>
+                  </pic:nvPicPr>
+                  <pic:blipFill>
+                    <a:blip r:embed="rId22"/>
+                    <a:stretch>
+                      <a:fillRect/>
+                    </a:stretch>
+                  </pic:blipFill>
+                  <pic:spPr>
+                    <a:xfrm>
+                      <a:off x="0" y="0"/>
+                      <a:ext cx="5943600" cy="3677920"/>
+                    </a:xfrm>
+                    <a:prstGeom prst="rect">
+                      <a:avLst/>
+                    </a:prstGeom>
+                  </pic:spPr>
+                </pic:pic>
+              </a:graphicData>
+            </a:graphic>
+          </wp:inline>
+        </w:drawing>
+      </w:r>
+    </w:p>
+    <w:p>
+      <w:pPr>
+        <w:pStyle w:val="ListParagraph"/>
+        <w:ind w:left="426"/>
+        <w:jc w:val="both"/>
+        <w:rPr>
+          <w:rFonts w:cstheme="minorHAnsi"/>
+          <w:sz w:val="24"/>
+          <w:szCs w:val="24"/>
+        </w:rPr>
+      </w:pPr>
+      <w:r>
+        <w:rPr>
+          <w:rFonts w:cstheme="minorHAnsi"/>
+          <w:sz w:val="24"/>
+          <w:szCs w:val="24"/>
+        </w:rPr>
+        <w:lastRenderedPageBreak/>
+        <w:drawing>
+          <wp:inline distT="0" distB="0" distL="0" distR="0" wp14:anchorId="19FDADFB" wp14:editId="3A539AF1">
+            <wp:extent cx="5943600" cy="5852795"/>
+            <wp:effectExtent l="0" t="0" r="0" b="0"/>
+            <wp:docPr id="817353095" name="Picture 1"/>
+            <wp:cNvGraphicFramePr>
+              <a:graphicFrameLocks xmlns:a="http://schemas.openxmlformats.org/drawingml/2006/main" noChangeAspect="1"/>
+            </wp:cNvGraphicFramePr>
+            <a:graphic xmlns:a="http://schemas.openxmlformats.org/drawingml/2006/main">
+              <a:graphicData uri="http://schemas.openxmlformats.org/drawingml/2006/picture">
+                <pic:pic xmlns:pic="http://schemas.openxmlformats.org/drawingml/2006/picture">
+                  <pic:nvPicPr>
+                    <pic:cNvPr id="817353095" name=""/>
+                    <pic:cNvPicPr/>
+                  </pic:nvPicPr>
+                  <pic:blipFill>
+                    <a:blip r:embed="rId23"/>
+                    <a:stretch>
+                      <a:fillRect/>
+                    </a:stretch>
+                  </pic:blipFill>
+                  <pic:spPr>
+                    <a:xfrm>
+                      <a:off x="0" y="0"/>
+                      <a:ext cx="5943600" cy="5852795"/>
+                    </a:xfrm>
+                    <a:prstGeom prst="rect">
+                      <a:avLst/>
+                    </a:prstGeom>
+                  </pic:spPr>
+                </pic:pic>
+              </a:graphicData>
+            </a:graphic>
+          </wp:inline>
+        </w:drawing>
+      </w:r>
+    </w:p>
+    <w:p>
+      <w:pPr>
+        <w:pStyle w:val="ListParagraph"/>
+        <w:ind w:left="426"/>
+        <w:jc w:val="both"/>
+        <w:rPr>
+          <w:rFonts w:cstheme="minorHAnsi"/>
+          <w:sz w:val="24"/>
+          <w:szCs w:val="24"/>
+        </w:rPr>
+      </w:pPr>
+      <w:r>
+        <w:rPr>
+          <w:rFonts w:cstheme="minorHAnsi"/>
+          <w:sz w:val="24"/>
+          <w:szCs w:val="24"/>
+        </w:rPr>
+        <w:lastRenderedPageBreak/>
+        <w:drawing>
+          <wp:inline distT="0" distB="0" distL="0" distR="0" wp14:anchorId="4090BCAF" wp14:editId="6FF812D2">
+            <wp:extent cx="5943600" cy="3846195"/>
+            <wp:effectExtent l="0" t="0" r="0" b="1905"/>
+            <wp:docPr id="245469084" name="Picture 1"/>
+            <wp:cNvGraphicFramePr>
+              <a:graphicFrameLocks xmlns:a="http://schemas.openxmlformats.org/drawingml/2006/main" noChangeAspect="1"/>
+            </wp:cNvGraphicFramePr>
+            <a:graphic xmlns:a="http://schemas.openxmlformats.org/drawingml/2006/main">
+              <a:graphicData uri="http://schemas.openxmlformats.org/drawingml/2006/picture">
+                <pic:pic xmlns:pic="http://schemas.openxmlformats.org/drawingml/2006/picture">
+                  <pic:nvPicPr>
+                    <pic:cNvPr id="245469084" name=""/>
+                    <pic:cNvPicPr/>
+                  </pic:nvPicPr>
+                  <pic:blipFill>
+                    <a:blip r:embed="rId24"/>
+                    <a:stretch>
+                      <a:fillRect/>
+                    </a:stretch>
+                  </pic:blipFill>
+                  <pic:spPr>
+                    <a:xfrm>
+                      <a:off x="0" y="0"/>
+                      <a:ext cx="5943600" cy="3846195"/>
+                    </a:xfrm>
+                    <a:prstGeom prst="rect">
+                      <a:avLst/>
+                    </a:prstGeom>
+                  </pic:spPr>
+                </pic:pic>
+              </a:graphicData>
+            </a:graphic>
+          </wp:inline>
+        </w:drawing>
+      </w:r>
+    </w:p>
+    <w:p>
+      <w:pPr>
+        <w:pStyle w:val="ListParagraph"/>
+        <w:ind w:left="426"/>
+        <w:jc w:val="both"/>
+        <w:rPr>
+          <w:rFonts w:cstheme="minorHAnsi"/>
+          <w:sz w:val="24"/>
+          <w:szCs w:val="24"/>
+        </w:rPr>
+      </w:pPr>
+      <w:r>
+        <w:rPr>
+          <w:rFonts w:cstheme="minorHAnsi"/>
+          <w:sz w:val="24"/>
+          <w:szCs w:val="24"/>
+        </w:rPr>
+        <w:drawing>
+          <wp:inline distT="0" distB="0" distL="0" distR="0" wp14:anchorId="2749DFEF" wp14:editId="6E58437B">
+            <wp:extent cx="5943600" cy="3134995"/>
+            <wp:effectExtent l="0" t="0" r="0" b="8255"/>
+            <wp:docPr id="2035149200" name="Picture 1"/>
+            <wp:cNvGraphicFramePr>
+              <a:graphicFrameLocks xmlns:a="http://schemas.openxmlformats.org/drawingml/2006/main" noChangeAspect="1"/>
+            </wp:cNvGraphicFramePr>
+            <a:graphic xmlns:a="http://schemas.openxmlformats.org/drawingml/2006/main">
+              <a:graphicData uri="http://schemas.openxmlformats.org/drawingml/2006/picture">
+                <pic:pic xmlns:pic="http://schemas.openxmlformats.org/drawingml/2006/picture">
+                  <pic:nvPicPr>
+                    <pic:cNvPr id="2035149200" name=""/>
+                    <pic:cNvPicPr/>
+                  </pic:nvPicPr>
+                  <pic:blipFill>
+                    <a:blip r:embed="rId25"/>
+                    <a:stretch>
+                      <a:fillRect/>
+                    </a:stretch>
+                  </pic:blipFill>
+                  <pic:spPr>
+                    <a:xfrm>
+                      <a:off x="0" y="0"/>
+                      <a:ext cx="5943600" cy="3134995"/>
+                    </a:xfrm>
+                    <a:prstGeom prst="rect">
+                      <a:avLst/>
+                    </a:prstGeom>
+                  </pic:spPr>
+                </pic:pic>
+              </a:graphicData>
+            </a:graphic>
+          </wp:inline>
+        </w:drawing>
+      </w:r>
+    </w:p>
+    <w:p>
+      <w:pPr>
+        <w:pStyle w:val="ListParagraph"/>
+        <w:ind w:left="426"/>
+        <w:jc w:val="both"/>
+        <w:rPr>
+          <w:rFonts w:cstheme="minorHAnsi"/>
+          <w:sz w:val="24"/>
+          <w:szCs w:val="24"/>
+        </w:rPr>
+      </w:pPr>
+    </w:p>
+    <w:p>
+      <w:pPr>
+        <w:pStyle w:val="ListParagraph"/>
         <w:numPr>
           <w:ilvl w:val="0"/>
           <w:numId w:val="2"/>
@@ -9760,6 +10956,61 @@
           <w:szCs w:val="24"/>
         </w:rPr>
         <w:t>.</w:t>
+      </w:r>
+    </w:p>
+    <w:p>
+      <w:pPr>
+        <w:pStyle w:val="ListParagraph"/>
+        <w:ind w:left="426"/>
+        <w:jc w:val="both"/>
+        <w:rPr>
+          <w:rFonts w:cstheme="minorHAnsi"/>
+          <w:sz w:val="24"/>
+          <w:szCs w:val="24"/>
+        </w:rPr>
+      </w:pPr>
+      <w:r>
+        <w:rPr>
+          <w:rFonts w:cstheme="minorHAnsi"/>
+          <w:sz w:val="24"/>
+          <w:szCs w:val="24"/>
+        </w:rPr>
+        <w:lastRenderedPageBreak/>
+        <w:drawing>
+          <wp:inline distT="0" distB="0" distL="0" distR="0" wp14:anchorId="0E2A5F85" wp14:editId="49FE1A1D">
+            <wp:extent cx="5943600" cy="4033520"/>
+            <wp:effectExtent l="0" t="0" r="0" b="5080"/>
+            <wp:docPr id="1142508924" name="Picture 1"/>
+            <wp:cNvGraphicFramePr>
+              <a:graphicFrameLocks xmlns:a="http://schemas.openxmlformats.org/drawingml/2006/main" noChangeAspect="1"/>
+            </wp:cNvGraphicFramePr>
+            <a:graphic xmlns:a="http://schemas.openxmlformats.org/drawingml/2006/main">
+              <a:graphicData uri="http://schemas.openxmlformats.org/drawingml/2006/picture">
+                <pic:pic xmlns:pic="http://schemas.openxmlformats.org/drawingml/2006/picture">
+                  <pic:nvPicPr>
+                    <pic:cNvPr id="1142508924" name=""/>
+                    <pic:cNvPicPr/>
+                  </pic:nvPicPr>
+                  <pic:blipFill>
+                    <a:blip r:embed="rId26"/>
+                    <a:stretch>
+                      <a:fillRect/>
+                    </a:stretch>
+                  </pic:blipFill>
+                  <pic:spPr>
+                    <a:xfrm>
+                      <a:off x="0" y="0"/>
+                      <a:ext cx="5943600" cy="4033520"/>
+                    </a:xfrm>
+                    <a:prstGeom prst="rect">
+                      <a:avLst/>
+                    </a:prstGeom>
+                  </pic:spPr>
+                </pic:pic>
+              </a:graphicData>
+            </a:graphic>
+          </wp:inline>
+        </w:drawing>
       </w:r>
     </w:p>
     <w:p>
@@ -9800,6 +11051,60 @@
           <w:szCs w:val="24"/>
         </w:rPr>
         <w:t xml:space="preserve"> </w:t>
+      </w:r>
+    </w:p>
+    <w:p>
+      <w:pPr>
+        <w:pStyle w:val="ListParagraph"/>
+        <w:ind w:left="426"/>
+        <w:jc w:val="both"/>
+        <w:rPr>
+          <w:rFonts w:cstheme="minorHAnsi"/>
+          <w:sz w:val="24"/>
+          <w:szCs w:val="24"/>
+        </w:rPr>
+      </w:pPr>
+      <w:r>
+        <w:rPr>
+          <w:rFonts w:cstheme="minorHAnsi"/>
+          <w:sz w:val="24"/>
+          <w:szCs w:val="24"/>
+        </w:rPr>
+        <w:drawing>
+          <wp:inline distT="0" distB="0" distL="0" distR="0" wp14:anchorId="1F069C61" wp14:editId="17E78921">
+            <wp:extent cx="5943600" cy="3409315"/>
+            <wp:effectExtent l="0" t="0" r="0" b="635"/>
+            <wp:docPr id="967944012" name="Picture 1"/>
+            <wp:cNvGraphicFramePr>
+              <a:graphicFrameLocks xmlns:a="http://schemas.openxmlformats.org/drawingml/2006/main" noChangeAspect="1"/>
+            </wp:cNvGraphicFramePr>
+            <a:graphic xmlns:a="http://schemas.openxmlformats.org/drawingml/2006/main">
+              <a:graphicData uri="http://schemas.openxmlformats.org/drawingml/2006/picture">
+                <pic:pic xmlns:pic="http://schemas.openxmlformats.org/drawingml/2006/picture">
+                  <pic:nvPicPr>
+                    <pic:cNvPr id="967944012" name=""/>
+                    <pic:cNvPicPr/>
+                  </pic:nvPicPr>
+                  <pic:blipFill>
+                    <a:blip r:embed="rId27"/>
+                    <a:stretch>
+                      <a:fillRect/>
+                    </a:stretch>
+                  </pic:blipFill>
+                  <pic:spPr>
+                    <a:xfrm>
+                      <a:off x="0" y="0"/>
+                      <a:ext cx="5943600" cy="3409315"/>
+                    </a:xfrm>
+                    <a:prstGeom prst="rect">
+                      <a:avLst/>
+                    </a:prstGeom>
+                  </pic:spPr>
+                </pic:pic>
+              </a:graphicData>
+            </a:graphic>
+          </wp:inline>
+        </w:drawing>
       </w:r>
     </w:p>
     <w:p>
@@ -9853,6 +11158,115 @@
     <w:p>
       <w:pPr>
         <w:pStyle w:val="ListParagraph"/>
+        <w:ind w:left="426"/>
+        <w:jc w:val="both"/>
+        <w:rPr>
+          <w:rFonts w:cstheme="minorHAnsi"/>
+          <w:sz w:val="24"/>
+          <w:szCs w:val="24"/>
+        </w:rPr>
+      </w:pPr>
+      <w:r>
+        <w:rPr>
+          <w:rFonts w:cstheme="minorHAnsi"/>
+          <w:sz w:val="24"/>
+          <w:szCs w:val="24"/>
+        </w:rPr>
+        <w:lastRenderedPageBreak/>
+        <w:drawing>
+          <wp:inline distT="0" distB="0" distL="0" distR="0" wp14:anchorId="29DA8C7A" wp14:editId="0C34C693">
+            <wp:extent cx="5943600" cy="3100070"/>
+            <wp:effectExtent l="0" t="0" r="0" b="5080"/>
+            <wp:docPr id="2112870387" name="Picture 1"/>
+            <wp:cNvGraphicFramePr>
+              <a:graphicFrameLocks xmlns:a="http://schemas.openxmlformats.org/drawingml/2006/main" noChangeAspect="1"/>
+            </wp:cNvGraphicFramePr>
+            <a:graphic xmlns:a="http://schemas.openxmlformats.org/drawingml/2006/main">
+              <a:graphicData uri="http://schemas.openxmlformats.org/drawingml/2006/picture">
+                <pic:pic xmlns:pic="http://schemas.openxmlformats.org/drawingml/2006/picture">
+                  <pic:nvPicPr>
+                    <pic:cNvPr id="2112870387" name=""/>
+                    <pic:cNvPicPr/>
+                  </pic:nvPicPr>
+                  <pic:blipFill>
+                    <a:blip r:embed="rId28"/>
+                    <a:stretch>
+                      <a:fillRect/>
+                    </a:stretch>
+                  </pic:blipFill>
+                  <pic:spPr>
+                    <a:xfrm>
+                      <a:off x="0" y="0"/>
+                      <a:ext cx="5943600" cy="3100070"/>
+                    </a:xfrm>
+                    <a:prstGeom prst="rect">
+                      <a:avLst/>
+                    </a:prstGeom>
+                  </pic:spPr>
+                </pic:pic>
+              </a:graphicData>
+            </a:graphic>
+          </wp:inline>
+        </w:drawing>
+      </w:r>
+    </w:p>
+    <w:p>
+      <w:pPr>
+        <w:pStyle w:val="ListParagraph"/>
+        <w:ind w:left="426"/>
+        <w:jc w:val="both"/>
+        <w:rPr>
+          <w:rFonts w:cstheme="minorHAnsi"/>
+          <w:sz w:val="24"/>
+          <w:szCs w:val="24"/>
+        </w:rPr>
+      </w:pPr>
+      <w:r>
+        <w:rPr>
+          <w:rFonts w:cstheme="minorHAnsi"/>
+          <w:sz w:val="24"/>
+          <w:szCs w:val="24"/>
+        </w:rPr>
+        <w:drawing>
+          <wp:inline distT="0" distB="0" distL="0" distR="0" wp14:anchorId="3C6EED38" wp14:editId="3E25E372">
+            <wp:extent cx="5943600" cy="3637915"/>
+            <wp:effectExtent l="0" t="0" r="0" b="635"/>
+            <wp:docPr id="1039300306" name="Picture 1"/>
+            <wp:cNvGraphicFramePr>
+              <a:graphicFrameLocks xmlns:a="http://schemas.openxmlformats.org/drawingml/2006/main" noChangeAspect="1"/>
+            </wp:cNvGraphicFramePr>
+            <a:graphic xmlns:a="http://schemas.openxmlformats.org/drawingml/2006/main">
+              <a:graphicData uri="http://schemas.openxmlformats.org/drawingml/2006/picture">
+                <pic:pic xmlns:pic="http://schemas.openxmlformats.org/drawingml/2006/picture">
+                  <pic:nvPicPr>
+                    <pic:cNvPr id="1039300306" name=""/>
+                    <pic:cNvPicPr/>
+                  </pic:nvPicPr>
+                  <pic:blipFill>
+                    <a:blip r:embed="rId29"/>
+                    <a:stretch>
+                      <a:fillRect/>
+                    </a:stretch>
+                  </pic:blipFill>
+                  <pic:spPr>
+                    <a:xfrm>
+                      <a:off x="0" y="0"/>
+                      <a:ext cx="5943600" cy="3637915"/>
+                    </a:xfrm>
+                    <a:prstGeom prst="rect">
+                      <a:avLst/>
+                    </a:prstGeom>
+                  </pic:spPr>
+                </pic:pic>
+              </a:graphicData>
+            </a:graphic>
+          </wp:inline>
+        </w:drawing>
+      </w:r>
+    </w:p>
+    <w:p>
+      <w:pPr>
+        <w:pStyle w:val="ListParagraph"/>
         <w:numPr>
           <w:ilvl w:val="0"/>
           <w:numId w:val="2"/>
@@ -9872,6 +11286,115 @@
           <w:szCs w:val="24"/>
         </w:rPr>
         <w:t>Buatlah stored procedure untuk menampilkan daftar siswa yang pernah meminjam buku.</w:t>
+      </w:r>
+    </w:p>
+    <w:p>
+      <w:pPr>
+        <w:pStyle w:val="ListParagraph"/>
+        <w:ind w:left="426"/>
+        <w:jc w:val="both"/>
+        <w:rPr>
+          <w:rFonts w:cstheme="minorHAnsi"/>
+          <w:sz w:val="24"/>
+          <w:szCs w:val="24"/>
+        </w:rPr>
+      </w:pPr>
+      <w:r>
+        <w:rPr>
+          <w:rFonts w:cstheme="minorHAnsi"/>
+          <w:sz w:val="24"/>
+          <w:szCs w:val="24"/>
+        </w:rPr>
+        <w:lastRenderedPageBreak/>
+        <w:drawing>
+          <wp:inline distT="0" distB="0" distL="0" distR="0" wp14:anchorId="166038E6" wp14:editId="2DF2FDDE">
+            <wp:extent cx="5943600" cy="3460750"/>
+            <wp:effectExtent l="0" t="0" r="0" b="6350"/>
+            <wp:docPr id="994149986" name="Picture 1"/>
+            <wp:cNvGraphicFramePr>
+              <a:graphicFrameLocks xmlns:a="http://schemas.openxmlformats.org/drawingml/2006/main" noChangeAspect="1"/>
+            </wp:cNvGraphicFramePr>
+            <a:graphic xmlns:a="http://schemas.openxmlformats.org/drawingml/2006/main">
+              <a:graphicData uri="http://schemas.openxmlformats.org/drawingml/2006/picture">
+                <pic:pic xmlns:pic="http://schemas.openxmlformats.org/drawingml/2006/picture">
+                  <pic:nvPicPr>
+                    <pic:cNvPr id="994149986" name=""/>
+                    <pic:cNvPicPr/>
+                  </pic:nvPicPr>
+                  <pic:blipFill>
+                    <a:blip r:embed="rId30"/>
+                    <a:stretch>
+                      <a:fillRect/>
+                    </a:stretch>
+                  </pic:blipFill>
+                  <pic:spPr>
+                    <a:xfrm>
+                      <a:off x="0" y="0"/>
+                      <a:ext cx="5943600" cy="3460750"/>
+                    </a:xfrm>
+                    <a:prstGeom prst="rect">
+                      <a:avLst/>
+                    </a:prstGeom>
+                  </pic:spPr>
+                </pic:pic>
+              </a:graphicData>
+            </a:graphic>
+          </wp:inline>
+        </w:drawing>
+      </w:r>
+    </w:p>
+    <w:p>
+      <w:pPr>
+        <w:pStyle w:val="ListParagraph"/>
+        <w:ind w:left="426"/>
+        <w:jc w:val="both"/>
+        <w:rPr>
+          <w:rFonts w:cstheme="minorHAnsi"/>
+          <w:sz w:val="24"/>
+          <w:szCs w:val="24"/>
+        </w:rPr>
+      </w:pPr>
+      <w:r>
+        <w:rPr>
+          <w:rFonts w:cstheme="minorHAnsi"/>
+          <w:sz w:val="24"/>
+          <w:szCs w:val="24"/>
+        </w:rPr>
+        <w:drawing>
+          <wp:inline distT="0" distB="0" distL="0" distR="0" wp14:anchorId="07320534" wp14:editId="4FABE4F4">
+            <wp:extent cx="5943600" cy="4259580"/>
+            <wp:effectExtent l="0" t="0" r="0" b="7620"/>
+            <wp:docPr id="1109496049" name="Picture 1"/>
+            <wp:cNvGraphicFramePr>
+              <a:graphicFrameLocks xmlns:a="http://schemas.openxmlformats.org/drawingml/2006/main" noChangeAspect="1"/>
+            </wp:cNvGraphicFramePr>
+            <a:graphic xmlns:a="http://schemas.openxmlformats.org/drawingml/2006/main">
+              <a:graphicData uri="http://schemas.openxmlformats.org/drawingml/2006/picture">
+                <pic:pic xmlns:pic="http://schemas.openxmlformats.org/drawingml/2006/picture">
+                  <pic:nvPicPr>
+                    <pic:cNvPr id="1109496049" name=""/>
+                    <pic:cNvPicPr/>
+                  </pic:nvPicPr>
+                  <pic:blipFill>
+                    <a:blip r:embed="rId31"/>
+                    <a:stretch>
+                      <a:fillRect/>
+                    </a:stretch>
+                  </pic:blipFill>
+                  <pic:spPr>
+                    <a:xfrm>
+                      <a:off x="0" y="0"/>
+                      <a:ext cx="5943600" cy="4259580"/>
+                    </a:xfrm>
+                    <a:prstGeom prst="rect">
+                      <a:avLst/>
+                    </a:prstGeom>
+                  </pic:spPr>
+                </pic:pic>
+              </a:graphicData>
+            </a:graphic>
+          </wp:inline>
+        </w:drawing>
       </w:r>
     </w:p>
     <w:p>
@@ -9901,6 +11424,115 @@
     <w:p>
       <w:pPr>
         <w:pStyle w:val="ListParagraph"/>
+        <w:ind w:left="426"/>
+        <w:jc w:val="both"/>
+        <w:rPr>
+          <w:rFonts w:cstheme="minorHAnsi"/>
+          <w:sz w:val="24"/>
+          <w:szCs w:val="24"/>
+        </w:rPr>
+      </w:pPr>
+      <w:r>
+        <w:rPr>
+          <w:rFonts w:cstheme="minorHAnsi"/>
+          <w:sz w:val="24"/>
+          <w:szCs w:val="24"/>
+        </w:rPr>
+        <w:lastRenderedPageBreak/>
+        <w:drawing>
+          <wp:inline distT="0" distB="0" distL="0" distR="0" wp14:anchorId="4EE9F5F3" wp14:editId="3D2850B4">
+            <wp:extent cx="5943600" cy="2399665"/>
+            <wp:effectExtent l="0" t="0" r="0" b="635"/>
+            <wp:docPr id="144692087" name="Picture 1"/>
+            <wp:cNvGraphicFramePr>
+              <a:graphicFrameLocks xmlns:a="http://schemas.openxmlformats.org/drawingml/2006/main" noChangeAspect="1"/>
+            </wp:cNvGraphicFramePr>
+            <a:graphic xmlns:a="http://schemas.openxmlformats.org/drawingml/2006/main">
+              <a:graphicData uri="http://schemas.openxmlformats.org/drawingml/2006/picture">
+                <pic:pic xmlns:pic="http://schemas.openxmlformats.org/drawingml/2006/picture">
+                  <pic:nvPicPr>
+                    <pic:cNvPr id="144692087" name=""/>
+                    <pic:cNvPicPr/>
+                  </pic:nvPicPr>
+                  <pic:blipFill>
+                    <a:blip r:embed="rId32"/>
+                    <a:stretch>
+                      <a:fillRect/>
+                    </a:stretch>
+                  </pic:blipFill>
+                  <pic:spPr>
+                    <a:xfrm>
+                      <a:off x="0" y="0"/>
+                      <a:ext cx="5943600" cy="2399665"/>
+                    </a:xfrm>
+                    <a:prstGeom prst="rect">
+                      <a:avLst/>
+                    </a:prstGeom>
+                  </pic:spPr>
+                </pic:pic>
+              </a:graphicData>
+            </a:graphic>
+          </wp:inline>
+        </w:drawing>
+      </w:r>
+    </w:p>
+    <w:p>
+      <w:pPr>
+        <w:pStyle w:val="ListParagraph"/>
+        <w:ind w:left="426"/>
+        <w:jc w:val="both"/>
+        <w:rPr>
+          <w:rFonts w:cstheme="minorHAnsi"/>
+          <w:sz w:val="24"/>
+          <w:szCs w:val="24"/>
+        </w:rPr>
+      </w:pPr>
+      <w:r>
+        <w:rPr>
+          <w:rFonts w:cstheme="minorHAnsi"/>
+          <w:sz w:val="24"/>
+          <w:szCs w:val="24"/>
+        </w:rPr>
+        <w:drawing>
+          <wp:inline distT="0" distB="0" distL="0" distR="0" wp14:anchorId="6FC822A7" wp14:editId="79ABC5D4">
+            <wp:extent cx="5943600" cy="3663315"/>
+            <wp:effectExtent l="0" t="0" r="0" b="0"/>
+            <wp:docPr id="2009653831" name="Picture 1"/>
+            <wp:cNvGraphicFramePr>
+              <a:graphicFrameLocks xmlns:a="http://schemas.openxmlformats.org/drawingml/2006/main" noChangeAspect="1"/>
+            </wp:cNvGraphicFramePr>
+            <a:graphic xmlns:a="http://schemas.openxmlformats.org/drawingml/2006/main">
+              <a:graphicData uri="http://schemas.openxmlformats.org/drawingml/2006/picture">
+                <pic:pic xmlns:pic="http://schemas.openxmlformats.org/drawingml/2006/picture">
+                  <pic:nvPicPr>
+                    <pic:cNvPr id="2009653831" name=""/>
+                    <pic:cNvPicPr/>
+                  </pic:nvPicPr>
+                  <pic:blipFill>
+                    <a:blip r:embed="rId33"/>
+                    <a:stretch>
+                      <a:fillRect/>
+                    </a:stretch>
+                  </pic:blipFill>
+                  <pic:spPr>
+                    <a:xfrm>
+                      <a:off x="0" y="0"/>
+                      <a:ext cx="5943600" cy="3663315"/>
+                    </a:xfrm>
+                    <a:prstGeom prst="rect">
+                      <a:avLst/>
+                    </a:prstGeom>
+                  </pic:spPr>
+                </pic:pic>
+              </a:graphicData>
+            </a:graphic>
+          </wp:inline>
+        </w:drawing>
+      </w:r>
+    </w:p>
+    <w:p>
+      <w:pPr>
+        <w:pStyle w:val="ListParagraph"/>
         <w:numPr>
           <w:ilvl w:val="0"/>
           <w:numId w:val="2"/>
@@ -9920,6 +11552,115 @@
           <w:szCs w:val="24"/>
         </w:rPr>
         <w:t>Buatlah stored procedure untuk menampilkan semua buku, termasuk yang belum pernah dipinjam.</w:t>
+      </w:r>
+    </w:p>
+    <w:p>
+      <w:pPr>
+        <w:pStyle w:val="ListParagraph"/>
+        <w:ind w:left="426"/>
+        <w:jc w:val="both"/>
+        <w:rPr>
+          <w:rFonts w:cstheme="minorHAnsi"/>
+          <w:sz w:val="24"/>
+          <w:szCs w:val="24"/>
+        </w:rPr>
+      </w:pPr>
+      <w:r>
+        <w:rPr>
+          <w:rFonts w:cstheme="minorHAnsi"/>
+          <w:sz w:val="24"/>
+          <w:szCs w:val="24"/>
+        </w:rPr>
+        <w:drawing>
+          <wp:inline distT="0" distB="0" distL="0" distR="0" wp14:anchorId="3007DB54" wp14:editId="22D17D6C">
+            <wp:extent cx="5943600" cy="2382520"/>
+            <wp:effectExtent l="0" t="0" r="0" b="0"/>
+            <wp:docPr id="2031060627" name="Picture 1"/>
+            <wp:cNvGraphicFramePr>
+              <a:graphicFrameLocks xmlns:a="http://schemas.openxmlformats.org/drawingml/2006/main" noChangeAspect="1"/>
+            </wp:cNvGraphicFramePr>
+            <a:graphic xmlns:a="http://schemas.openxmlformats.org/drawingml/2006/main">
+              <a:graphicData uri="http://schemas.openxmlformats.org/drawingml/2006/picture">
+                <pic:pic xmlns:pic="http://schemas.openxmlformats.org/drawingml/2006/picture">
+                  <pic:nvPicPr>
+                    <pic:cNvPr id="2031060627" name=""/>
+                    <pic:cNvPicPr/>
+                  </pic:nvPicPr>
+                  <pic:blipFill>
+                    <a:blip r:embed="rId34"/>
+                    <a:stretch>
+                      <a:fillRect/>
+                    </a:stretch>
+                  </pic:blipFill>
+                  <pic:spPr>
+                    <a:xfrm>
+                      <a:off x="0" y="0"/>
+                      <a:ext cx="5943600" cy="2382520"/>
+                    </a:xfrm>
+                    <a:prstGeom prst="rect">
+                      <a:avLst/>
+                    </a:prstGeom>
+                  </pic:spPr>
+                </pic:pic>
+              </a:graphicData>
+            </a:graphic>
+          </wp:inline>
+        </w:drawing>
+      </w:r>
+    </w:p>
+    <w:p>
+      <w:pPr>
+        <w:pStyle w:val="ListParagraph"/>
+        <w:ind w:left="426"/>
+        <w:jc w:val="both"/>
+        <w:rPr>
+          <w:rFonts w:cstheme="minorHAnsi"/>
+          <w:sz w:val="24"/>
+          <w:szCs w:val="24"/>
+        </w:rPr>
+      </w:pPr>
+      <w:r>
+        <w:rPr>
+          <w:rFonts w:cstheme="minorHAnsi"/>
+          <w:sz w:val="24"/>
+          <w:szCs w:val="24"/>
+        </w:rPr>
+        <w:lastRenderedPageBreak/>
+        <w:drawing>
+          <wp:inline distT="0" distB="0" distL="0" distR="0" wp14:anchorId="5D4A88E3" wp14:editId="7ABEA630">
+            <wp:extent cx="5943600" cy="4849495"/>
+            <wp:effectExtent l="0" t="0" r="0" b="8255"/>
+            <wp:docPr id="1309439606" name="Picture 1"/>
+            <wp:cNvGraphicFramePr>
+              <a:graphicFrameLocks xmlns:a="http://schemas.openxmlformats.org/drawingml/2006/main" noChangeAspect="1"/>
+            </wp:cNvGraphicFramePr>
+            <a:graphic xmlns:a="http://schemas.openxmlformats.org/drawingml/2006/main">
+              <a:graphicData uri="http://schemas.openxmlformats.org/drawingml/2006/picture">
+                <pic:pic xmlns:pic="http://schemas.openxmlformats.org/drawingml/2006/picture">
+                  <pic:nvPicPr>
+                    <pic:cNvPr id="1309439606" name=""/>
+                    <pic:cNvPicPr/>
+                  </pic:nvPicPr>
+                  <pic:blipFill>
+                    <a:blip r:embed="rId35"/>
+                    <a:stretch>
+                      <a:fillRect/>
+                    </a:stretch>
+                  </pic:blipFill>
+                  <pic:spPr>
+                    <a:xfrm>
+                      <a:off x="0" y="0"/>
+                      <a:ext cx="5943600" cy="4849495"/>
+                    </a:xfrm>
+                    <a:prstGeom prst="rect">
+                      <a:avLst/>
+                    </a:prstGeom>
+                  </pic:spPr>
+                </pic:pic>
+              </a:graphicData>
+            </a:graphic>
+          </wp:inline>
+        </w:drawing>
       </w:r>
     </w:p>
     <w:p>
@@ -10755,6 +12496,7 @@
   <w:style w:type="character" w:default="1" w:styleId="DefaultParagraphFont">
     <w:name w:val="Default Paragraph Font"/>
     <w:uiPriority w:val="1"/>
+    <w:semiHidden/>
     <w:unhideWhenUsed/>
   </w:style>
   <w:style w:type="table" w:default="1" w:styleId="TableNormal">

</xml_diff>

<commit_message>
Menambahkan gambar output dari create database
</commit_message>
<xml_diff>
--- a/LKPD Semester Genap.docx
+++ b/LKPD Semester Genap.docx
@@ -9520,6 +9520,7 @@
       <w:r>
         <w:rPr>
           <w:rFonts w:cstheme="minorHAnsi"/>
+          <w:noProof/>
           <w:sz w:val="24"/>
           <w:szCs w:val="24"/>
         </w:rPr>
@@ -9548,6 +9549,61 @@
                     <a:xfrm>
                       <a:off x="0" y="0"/>
                       <a:ext cx="5943600" cy="3731895"/>
+                    </a:xfrm>
+                    <a:prstGeom prst="rect">
+                      <a:avLst/>
+                    </a:prstGeom>
+                  </pic:spPr>
+                </pic:pic>
+              </a:graphicData>
+            </a:graphic>
+          </wp:inline>
+        </w:drawing>
+      </w:r>
+    </w:p>
+    <w:p>
+      <w:pPr>
+        <w:pStyle w:val="ListParagraph"/>
+        <w:ind w:left="426"/>
+        <w:jc w:val="both"/>
+        <w:rPr>
+          <w:rFonts w:cstheme="minorHAnsi"/>
+          <w:sz w:val="24"/>
+          <w:szCs w:val="24"/>
+        </w:rPr>
+      </w:pPr>
+      <w:r>
+        <w:rPr>
+          <w:rFonts w:cstheme="minorHAnsi"/>
+          <w:sz w:val="24"/>
+          <w:szCs w:val="24"/>
+        </w:rPr>
+        <w:lastRenderedPageBreak/>
+        <w:drawing>
+          <wp:inline distT="0" distB="0" distL="0" distR="0" wp14:anchorId="22E687ED" wp14:editId="00F95708">
+            <wp:extent cx="2657846" cy="3419952"/>
+            <wp:effectExtent l="0" t="0" r="9525" b="9525"/>
+            <wp:docPr id="925629878" name="Picture 1"/>
+            <wp:cNvGraphicFramePr>
+              <a:graphicFrameLocks xmlns:a="http://schemas.openxmlformats.org/drawingml/2006/main" noChangeAspect="1"/>
+            </wp:cNvGraphicFramePr>
+            <a:graphic xmlns:a="http://schemas.openxmlformats.org/drawingml/2006/main">
+              <a:graphicData uri="http://schemas.openxmlformats.org/drawingml/2006/picture">
+                <pic:pic xmlns:pic="http://schemas.openxmlformats.org/drawingml/2006/picture">
+                  <pic:nvPicPr>
+                    <pic:cNvPr id="925629878" name=""/>
+                    <pic:cNvPicPr/>
+                  </pic:nvPicPr>
+                  <pic:blipFill>
+                    <a:blip r:embed="rId6"/>
+                    <a:stretch>
+                      <a:fillRect/>
+                    </a:stretch>
+                  </pic:blipFill>
+                  <pic:spPr>
+                    <a:xfrm>
+                      <a:off x="0" y="0"/>
+                      <a:ext cx="2657846" cy="3419952"/>
                     </a:xfrm>
                     <a:prstGeom prst="rect">
                       <a:avLst/>
@@ -9622,10 +9678,10 @@
       <w:r>
         <w:rPr>
           <w:rFonts w:cstheme="minorHAnsi"/>
+          <w:noProof/>
           <w:sz w:val="24"/>
           <w:szCs w:val="24"/>
         </w:rPr>
-        <w:lastRenderedPageBreak/>
         <w:drawing>
           <wp:inline distT="0" distB="0" distL="0" distR="0" wp14:anchorId="31E6F6A9" wp14:editId="5D96FE85">
             <wp:extent cx="5943600" cy="3825875"/>
@@ -9642,7 +9698,7 @@
                     <pic:cNvPicPr/>
                   </pic:nvPicPr>
                   <pic:blipFill>
-                    <a:blip r:embed="rId6"/>
+                    <a:blip r:embed="rId7"/>
                     <a:stretch>
                       <a:fillRect/>
                     </a:stretch>
@@ -9677,6 +9733,7 @@
       <w:r>
         <w:rPr>
           <w:rFonts w:cstheme="minorHAnsi"/>
+          <w:noProof/>
           <w:sz w:val="24"/>
           <w:szCs w:val="24"/>
         </w:rPr>
@@ -9696,7 +9753,7 @@
                     <pic:cNvPicPr/>
                   </pic:nvPicPr>
                   <pic:blipFill>
-                    <a:blip r:embed="rId7"/>
+                    <a:blip r:embed="rId8"/>
                     <a:stretch>
                       <a:fillRect/>
                     </a:stretch>
@@ -9743,9 +9800,11 @@
       <w:r>
         <w:rPr>
           <w:rFonts w:cstheme="minorHAnsi"/>
+          <w:noProof/>
           <w:sz w:val="24"/>
           <w:szCs w:val="24"/>
         </w:rPr>
+        <w:lastRenderedPageBreak/>
         <w:drawing>
           <wp:inline distT="0" distB="0" distL="0" distR="0" wp14:anchorId="2EFDB0BA" wp14:editId="70D787DC">
             <wp:extent cx="5943600" cy="3168650"/>
@@ -9762,7 +9821,7 @@
                     <pic:cNvPicPr/>
                   </pic:nvPicPr>
                   <pic:blipFill>
-                    <a:blip r:embed="rId8"/>
+                    <a:blip r:embed="rId9"/>
                     <a:stretch>
                       <a:fillRect/>
                     </a:stretch>
@@ -9797,10 +9856,10 @@
       <w:r>
         <w:rPr>
           <w:rFonts w:cstheme="minorHAnsi"/>
+          <w:noProof/>
           <w:sz w:val="24"/>
           <w:szCs w:val="24"/>
         </w:rPr>
-        <w:lastRenderedPageBreak/>
         <w:drawing>
           <wp:inline distT="0" distB="0" distL="0" distR="0" wp14:anchorId="0B9DD126" wp14:editId="1D99642B">
             <wp:extent cx="5943600" cy="1671955"/>
@@ -9817,7 +9876,7 @@
                     <pic:cNvPicPr/>
                   </pic:nvPicPr>
                   <pic:blipFill>
-                    <a:blip r:embed="rId9"/>
+                    <a:blip r:embed="rId10"/>
                     <a:stretch>
                       <a:fillRect/>
                     </a:stretch>
@@ -9864,6 +9923,7 @@
       <w:r>
         <w:rPr>
           <w:rFonts w:cstheme="minorHAnsi"/>
+          <w:noProof/>
           <w:sz w:val="24"/>
           <w:szCs w:val="24"/>
         </w:rPr>
@@ -9883,7 +9943,7 @@
                     <pic:cNvPicPr/>
                   </pic:nvPicPr>
                   <pic:blipFill>
-                    <a:blip r:embed="rId10"/>
+                    <a:blip r:embed="rId11"/>
                     <a:stretch>
                       <a:fillRect/>
                     </a:stretch>
@@ -9918,9 +9978,11 @@
       <w:r>
         <w:rPr>
           <w:rFonts w:cstheme="minorHAnsi"/>
+          <w:noProof/>
           <w:sz w:val="24"/>
           <w:szCs w:val="24"/>
         </w:rPr>
+        <w:lastRenderedPageBreak/>
         <w:drawing>
           <wp:inline distT="0" distB="0" distL="0" distR="0" wp14:anchorId="35353BA9" wp14:editId="71F79085">
             <wp:extent cx="5943600" cy="1207770"/>
@@ -9937,7 +9999,7 @@
                     <pic:cNvPicPr/>
                   </pic:nvPicPr>
                   <pic:blipFill>
-                    <a:blip r:embed="rId11"/>
+                    <a:blip r:embed="rId12"/>
                     <a:stretch>
                       <a:fillRect/>
                     </a:stretch>
@@ -10020,10 +10082,10 @@
       <w:r>
         <w:rPr>
           <w:rFonts w:cstheme="minorHAnsi"/>
+          <w:noProof/>
           <w:sz w:val="24"/>
           <w:szCs w:val="24"/>
         </w:rPr>
-        <w:lastRenderedPageBreak/>
         <w:drawing>
           <wp:inline distT="0" distB="0" distL="0" distR="0" wp14:anchorId="30ADF34C" wp14:editId="3F044AA9">
             <wp:extent cx="5943600" cy="3265170"/>
@@ -10040,7 +10102,7 @@
                     <pic:cNvPicPr/>
                   </pic:nvPicPr>
                   <pic:blipFill>
-                    <a:blip r:embed="rId12"/>
+                    <a:blip r:embed="rId13"/>
                     <a:stretch>
                       <a:fillRect/>
                     </a:stretch>
@@ -10075,6 +10137,7 @@
       <w:r>
         <w:rPr>
           <w:rFonts w:cstheme="minorHAnsi"/>
+          <w:noProof/>
           <w:sz w:val="24"/>
           <w:szCs w:val="24"/>
         </w:rPr>
@@ -10094,7 +10157,7 @@
                     <pic:cNvPicPr/>
                   </pic:nvPicPr>
                   <pic:blipFill>
-                    <a:blip r:embed="rId13"/>
+                    <a:blip r:embed="rId14"/>
                     <a:stretch>
                       <a:fillRect/>
                     </a:stretch>
@@ -10141,6 +10204,7 @@
       <w:r>
         <w:rPr>
           <w:rFonts w:cstheme="minorHAnsi"/>
+          <w:noProof/>
           <w:sz w:val="24"/>
           <w:szCs w:val="24"/>
         </w:rPr>
@@ -10161,7 +10225,7 @@
                     <pic:cNvPicPr/>
                   </pic:nvPicPr>
                   <pic:blipFill>
-                    <a:blip r:embed="rId14"/>
+                    <a:blip r:embed="rId15"/>
                     <a:stretch>
                       <a:fillRect/>
                     </a:stretch>
@@ -10196,6 +10260,7 @@
       <w:r>
         <w:rPr>
           <w:rFonts w:cstheme="minorHAnsi"/>
+          <w:noProof/>
           <w:sz w:val="24"/>
           <w:szCs w:val="24"/>
         </w:rPr>
@@ -10215,7 +10280,7 @@
                     <pic:cNvPicPr/>
                   </pic:nvPicPr>
                   <pic:blipFill>
-                    <a:blip r:embed="rId15"/>
+                    <a:blip r:embed="rId16"/>
                     <a:stretch>
                       <a:fillRect/>
                     </a:stretch>
@@ -10262,6 +10327,7 @@
       <w:r>
         <w:rPr>
           <w:rFonts w:cstheme="minorHAnsi"/>
+          <w:noProof/>
           <w:sz w:val="24"/>
           <w:szCs w:val="24"/>
         </w:rPr>
@@ -10282,7 +10348,7 @@
                     <pic:cNvPicPr/>
                   </pic:nvPicPr>
                   <pic:blipFill>
-                    <a:blip r:embed="rId16"/>
+                    <a:blip r:embed="rId17"/>
                     <a:stretch>
                       <a:fillRect/>
                     </a:stretch>
@@ -10317,6 +10383,7 @@
       <w:r>
         <w:rPr>
           <w:rFonts w:cstheme="minorHAnsi"/>
+          <w:noProof/>
           <w:sz w:val="24"/>
           <w:szCs w:val="24"/>
         </w:rPr>
@@ -10336,7 +10403,7 @@
                     <pic:cNvPicPr/>
                   </pic:nvPicPr>
                   <pic:blipFill>
-                    <a:blip r:embed="rId17"/>
+                    <a:blip r:embed="rId18"/>
                     <a:stretch>
                       <a:fillRect/>
                     </a:stretch>
@@ -10395,6 +10462,7 @@
       <w:r>
         <w:rPr>
           <w:rFonts w:cstheme="minorHAnsi"/>
+          <w:noProof/>
           <w:sz w:val="24"/>
           <w:szCs w:val="24"/>
         </w:rPr>
@@ -10415,7 +10483,7 @@
                     <pic:cNvPicPr/>
                   </pic:nvPicPr>
                   <pic:blipFill>
-                    <a:blip r:embed="rId18"/>
+                    <a:blip r:embed="rId19"/>
                     <a:stretch>
                       <a:fillRect/>
                     </a:stretch>
@@ -10450,6 +10518,7 @@
       <w:r>
         <w:rPr>
           <w:rFonts w:cstheme="minorHAnsi"/>
+          <w:noProof/>
           <w:sz w:val="24"/>
           <w:szCs w:val="24"/>
         </w:rPr>
@@ -10469,7 +10538,7 @@
                     <pic:cNvPicPr/>
                   </pic:nvPicPr>
                   <pic:blipFill>
-                    <a:blip r:embed="rId19"/>
+                    <a:blip r:embed="rId20"/>
                     <a:stretch>
                       <a:fillRect/>
                     </a:stretch>
@@ -10544,6 +10613,7 @@
       <w:r>
         <w:rPr>
           <w:rFonts w:cstheme="minorHAnsi"/>
+          <w:noProof/>
           <w:sz w:val="24"/>
           <w:szCs w:val="24"/>
         </w:rPr>
@@ -10564,7 +10634,7 @@
                     <pic:cNvPicPr/>
                   </pic:nvPicPr>
                   <pic:blipFill>
-                    <a:blip r:embed="rId20"/>
+                    <a:blip r:embed="rId21"/>
                     <a:stretch>
                       <a:fillRect/>
                     </a:stretch>
@@ -10599,6 +10669,7 @@
       <w:r>
         <w:rPr>
           <w:rFonts w:cstheme="minorHAnsi"/>
+          <w:noProof/>
           <w:sz w:val="24"/>
           <w:szCs w:val="24"/>
         </w:rPr>
@@ -10618,7 +10689,7 @@
                     <pic:cNvPicPr/>
                   </pic:nvPicPr>
                   <pic:blipFill>
-                    <a:blip r:embed="rId21"/>
+                    <a:blip r:embed="rId22"/>
                     <a:stretch>
                       <a:fillRect/>
                     </a:stretch>
@@ -10709,6 +10780,7 @@
       <w:r>
         <w:rPr>
           <w:rFonts w:cstheme="minorHAnsi"/>
+          <w:noProof/>
           <w:sz w:val="24"/>
           <w:szCs w:val="24"/>
         </w:rPr>
@@ -10729,7 +10801,7 @@
                     <pic:cNvPicPr/>
                   </pic:nvPicPr>
                   <pic:blipFill>
-                    <a:blip r:embed="rId22"/>
+                    <a:blip r:embed="rId23"/>
                     <a:stretch>
                       <a:fillRect/>
                     </a:stretch>
@@ -10764,6 +10836,7 @@
       <w:r>
         <w:rPr>
           <w:rFonts w:cstheme="minorHAnsi"/>
+          <w:noProof/>
           <w:sz w:val="24"/>
           <w:szCs w:val="24"/>
         </w:rPr>
@@ -10784,7 +10857,7 @@
                     <pic:cNvPicPr/>
                   </pic:nvPicPr>
                   <pic:blipFill>
-                    <a:blip r:embed="rId23"/>
+                    <a:blip r:embed="rId24"/>
                     <a:stretch>
                       <a:fillRect/>
                     </a:stretch>
@@ -10819,6 +10892,7 @@
       <w:r>
         <w:rPr>
           <w:rFonts w:cstheme="minorHAnsi"/>
+          <w:noProof/>
           <w:sz w:val="24"/>
           <w:szCs w:val="24"/>
         </w:rPr>
@@ -10839,7 +10913,7 @@
                     <pic:cNvPicPr/>
                   </pic:nvPicPr>
                   <pic:blipFill>
-                    <a:blip r:embed="rId24"/>
+                    <a:blip r:embed="rId25"/>
                     <a:stretch>
                       <a:fillRect/>
                     </a:stretch>
@@ -10874,6 +10948,7 @@
       <w:r>
         <w:rPr>
           <w:rFonts w:cstheme="minorHAnsi"/>
+          <w:noProof/>
           <w:sz w:val="24"/>
           <w:szCs w:val="24"/>
         </w:rPr>
@@ -10893,7 +10968,7 @@
                     <pic:cNvPicPr/>
                   </pic:nvPicPr>
                   <pic:blipFill>
-                    <a:blip r:embed="rId25"/>
+                    <a:blip r:embed="rId26"/>
                     <a:stretch>
                       <a:fillRect/>
                     </a:stretch>
@@ -10972,6 +11047,7 @@
       <w:r>
         <w:rPr>
           <w:rFonts w:cstheme="minorHAnsi"/>
+          <w:noProof/>
           <w:sz w:val="24"/>
           <w:szCs w:val="24"/>
         </w:rPr>
@@ -10992,7 +11068,7 @@
                     <pic:cNvPicPr/>
                   </pic:nvPicPr>
                   <pic:blipFill>
-                    <a:blip r:embed="rId26"/>
+                    <a:blip r:embed="rId27"/>
                     <a:stretch>
                       <a:fillRect/>
                     </a:stretch>
@@ -11067,6 +11143,7 @@
       <w:r>
         <w:rPr>
           <w:rFonts w:cstheme="minorHAnsi"/>
+          <w:noProof/>
           <w:sz w:val="24"/>
           <w:szCs w:val="24"/>
         </w:rPr>
@@ -11086,7 +11163,7 @@
                     <pic:cNvPicPr/>
                   </pic:nvPicPr>
                   <pic:blipFill>
-                    <a:blip r:embed="rId27"/>
+                    <a:blip r:embed="rId28"/>
                     <a:stretch>
                       <a:fillRect/>
                     </a:stretch>
@@ -11169,6 +11246,7 @@
       <w:r>
         <w:rPr>
           <w:rFonts w:cstheme="minorHAnsi"/>
+          <w:noProof/>
           <w:sz w:val="24"/>
           <w:szCs w:val="24"/>
         </w:rPr>
@@ -11189,7 +11267,7 @@
                     <pic:cNvPicPr/>
                   </pic:nvPicPr>
                   <pic:blipFill>
-                    <a:blip r:embed="rId28"/>
+                    <a:blip r:embed="rId29"/>
                     <a:stretch>
                       <a:fillRect/>
                     </a:stretch>
@@ -11224,6 +11302,7 @@
       <w:r>
         <w:rPr>
           <w:rFonts w:cstheme="minorHAnsi"/>
+          <w:noProof/>
           <w:sz w:val="24"/>
           <w:szCs w:val="24"/>
         </w:rPr>
@@ -11243,7 +11322,7 @@
                     <pic:cNvPicPr/>
                   </pic:nvPicPr>
                   <pic:blipFill>
-                    <a:blip r:embed="rId29"/>
+                    <a:blip r:embed="rId30"/>
                     <a:stretch>
                       <a:fillRect/>
                     </a:stretch>
@@ -11302,6 +11381,7 @@
       <w:r>
         <w:rPr>
           <w:rFonts w:cstheme="minorHAnsi"/>
+          <w:noProof/>
           <w:sz w:val="24"/>
           <w:szCs w:val="24"/>
         </w:rPr>
@@ -11322,7 +11402,7 @@
                     <pic:cNvPicPr/>
                   </pic:nvPicPr>
                   <pic:blipFill>
-                    <a:blip r:embed="rId30"/>
+                    <a:blip r:embed="rId31"/>
                     <a:stretch>
                       <a:fillRect/>
                     </a:stretch>
@@ -11357,6 +11437,7 @@
       <w:r>
         <w:rPr>
           <w:rFonts w:cstheme="minorHAnsi"/>
+          <w:noProof/>
           <w:sz w:val="24"/>
           <w:szCs w:val="24"/>
         </w:rPr>
@@ -11376,7 +11457,7 @@
                     <pic:cNvPicPr/>
                   </pic:nvPicPr>
                   <pic:blipFill>
-                    <a:blip r:embed="rId31"/>
+                    <a:blip r:embed="rId32"/>
                     <a:stretch>
                       <a:fillRect/>
                     </a:stretch>
@@ -11435,6 +11516,7 @@
       <w:r>
         <w:rPr>
           <w:rFonts w:cstheme="minorHAnsi"/>
+          <w:noProof/>
           <w:sz w:val="24"/>
           <w:szCs w:val="24"/>
         </w:rPr>
@@ -11455,7 +11537,7 @@
                     <pic:cNvPicPr/>
                   </pic:nvPicPr>
                   <pic:blipFill>
-                    <a:blip r:embed="rId32"/>
+                    <a:blip r:embed="rId33"/>
                     <a:stretch>
                       <a:fillRect/>
                     </a:stretch>
@@ -11490,6 +11572,7 @@
       <w:r>
         <w:rPr>
           <w:rFonts w:cstheme="minorHAnsi"/>
+          <w:noProof/>
           <w:sz w:val="24"/>
           <w:szCs w:val="24"/>
         </w:rPr>
@@ -11509,7 +11592,7 @@
                     <pic:cNvPicPr/>
                   </pic:nvPicPr>
                   <pic:blipFill>
-                    <a:blip r:embed="rId33"/>
+                    <a:blip r:embed="rId34"/>
                     <a:stretch>
                       <a:fillRect/>
                     </a:stretch>
@@ -11568,6 +11651,7 @@
       <w:r>
         <w:rPr>
           <w:rFonts w:cstheme="minorHAnsi"/>
+          <w:noProof/>
           <w:sz w:val="24"/>
           <w:szCs w:val="24"/>
         </w:rPr>
@@ -11587,7 +11671,7 @@
                     <pic:cNvPicPr/>
                   </pic:nvPicPr>
                   <pic:blipFill>
-                    <a:blip r:embed="rId34"/>
+                    <a:blip r:embed="rId35"/>
                     <a:stretch>
                       <a:fillRect/>
                     </a:stretch>
@@ -11622,6 +11706,7 @@
       <w:r>
         <w:rPr>
           <w:rFonts w:cstheme="minorHAnsi"/>
+          <w:noProof/>
           <w:sz w:val="24"/>
           <w:szCs w:val="24"/>
         </w:rPr>
@@ -11642,7 +11727,7 @@
                     <pic:cNvPicPr/>
                   </pic:nvPicPr>
                   <pic:blipFill>
-                    <a:blip r:embed="rId35"/>
+                    <a:blip r:embed="rId36"/>
                     <a:stretch>
                       <a:fillRect/>
                     </a:stretch>

</xml_diff>

<commit_message>
Menambahkan gambar output dari stored procedure UPDATE, DELETE di table.
</commit_message>
<xml_diff>
--- a/LKPD Semester Genap.docx
+++ b/LKPD Semester Genap.docx
@@ -9580,7 +9580,7 @@
         </w:rPr>
         <w:lastRenderedPageBreak/>
         <w:drawing>
-          <wp:inline distT="0" distB="0" distL="0" distR="0" wp14:anchorId="22E687ED" wp14:editId="00F95708">
+          <wp:inline distT="0" distB="0" distL="0" distR="0" wp14:anchorId="22E687ED" wp14:editId="0ECB1227">
             <wp:extent cx="2657846" cy="3419952"/>
             <wp:effectExtent l="0" t="0" r="9525" b="9525"/>
             <wp:docPr id="925629878" name="Picture 1"/>
@@ -10721,6 +10721,236 @@
           <w:szCs w:val="24"/>
         </w:rPr>
       </w:pPr>
+      <w:r>
+        <w:rPr>
+          <w:rFonts w:cstheme="minorHAnsi"/>
+          <w:sz w:val="24"/>
+          <w:szCs w:val="24"/>
+        </w:rPr>
+        <w:drawing>
+          <wp:inline distT="0" distB="0" distL="0" distR="0" wp14:anchorId="2C838CB6" wp14:editId="003E87CC">
+            <wp:extent cx="5943600" cy="2229485"/>
+            <wp:effectExtent l="0" t="0" r="0" b="0"/>
+            <wp:docPr id="1581782681" name="Picture 1"/>
+            <wp:cNvGraphicFramePr>
+              <a:graphicFrameLocks xmlns:a="http://schemas.openxmlformats.org/drawingml/2006/main" noChangeAspect="1"/>
+            </wp:cNvGraphicFramePr>
+            <a:graphic xmlns:a="http://schemas.openxmlformats.org/drawingml/2006/main">
+              <a:graphicData uri="http://schemas.openxmlformats.org/drawingml/2006/picture">
+                <pic:pic xmlns:pic="http://schemas.openxmlformats.org/drawingml/2006/picture">
+                  <pic:nvPicPr>
+                    <pic:cNvPr id="1581782681" name=""/>
+                    <pic:cNvPicPr/>
+                  </pic:nvPicPr>
+                  <pic:blipFill>
+                    <a:blip r:embed="rId23"/>
+                    <a:stretch>
+                      <a:fillRect/>
+                    </a:stretch>
+                  </pic:blipFill>
+                  <pic:spPr>
+                    <a:xfrm>
+                      <a:off x="0" y="0"/>
+                      <a:ext cx="5943600" cy="2229485"/>
+                    </a:xfrm>
+                    <a:prstGeom prst="rect">
+                      <a:avLst/>
+                    </a:prstGeom>
+                  </pic:spPr>
+                </pic:pic>
+              </a:graphicData>
+            </a:graphic>
+          </wp:inline>
+        </w:drawing>
+      </w:r>
+    </w:p>
+    <w:p>
+      <w:pPr>
+        <w:pStyle w:val="ListParagraph"/>
+        <w:ind w:left="426"/>
+        <w:jc w:val="both"/>
+        <w:rPr>
+          <w:rFonts w:cstheme="minorHAnsi"/>
+          <w:sz w:val="24"/>
+          <w:szCs w:val="24"/>
+        </w:rPr>
+      </w:pPr>
+      <w:r>
+        <w:rPr>
+          <w:rFonts w:cstheme="minorHAnsi"/>
+          <w:sz w:val="24"/>
+          <w:szCs w:val="24"/>
+        </w:rPr>
+        <w:lastRenderedPageBreak/>
+        <w:drawing>
+          <wp:inline distT="0" distB="0" distL="0" distR="0" wp14:anchorId="3C3EEB87" wp14:editId="028822CA">
+            <wp:extent cx="5943600" cy="4279265"/>
+            <wp:effectExtent l="0" t="0" r="0" b="6985"/>
+            <wp:docPr id="603380504" name="Picture 1"/>
+            <wp:cNvGraphicFramePr>
+              <a:graphicFrameLocks xmlns:a="http://schemas.openxmlformats.org/drawingml/2006/main" noChangeAspect="1"/>
+            </wp:cNvGraphicFramePr>
+            <a:graphic xmlns:a="http://schemas.openxmlformats.org/drawingml/2006/main">
+              <a:graphicData uri="http://schemas.openxmlformats.org/drawingml/2006/picture">
+                <pic:pic xmlns:pic="http://schemas.openxmlformats.org/drawingml/2006/picture">
+                  <pic:nvPicPr>
+                    <pic:cNvPr id="603380504" name=""/>
+                    <pic:cNvPicPr/>
+                  </pic:nvPicPr>
+                  <pic:blipFill>
+                    <a:blip r:embed="rId24"/>
+                    <a:stretch>
+                      <a:fillRect/>
+                    </a:stretch>
+                  </pic:blipFill>
+                  <pic:spPr>
+                    <a:xfrm>
+                      <a:off x="0" y="0"/>
+                      <a:ext cx="5943600" cy="4279265"/>
+                    </a:xfrm>
+                    <a:prstGeom prst="rect">
+                      <a:avLst/>
+                    </a:prstGeom>
+                  </pic:spPr>
+                </pic:pic>
+              </a:graphicData>
+            </a:graphic>
+          </wp:inline>
+        </w:drawing>
+      </w:r>
+    </w:p>
+    <w:p>
+      <w:pPr>
+        <w:pStyle w:val="ListParagraph"/>
+        <w:ind w:left="426"/>
+        <w:jc w:val="both"/>
+        <w:rPr>
+          <w:rFonts w:cstheme="minorHAnsi"/>
+          <w:sz w:val="24"/>
+          <w:szCs w:val="24"/>
+        </w:rPr>
+      </w:pPr>
+      <w:r>
+        <w:rPr>
+          <w:rFonts w:cstheme="minorHAnsi"/>
+          <w:sz w:val="24"/>
+          <w:szCs w:val="24"/>
+        </w:rPr>
+        <w:drawing>
+          <wp:inline distT="0" distB="0" distL="0" distR="0" wp14:anchorId="62FF59EA" wp14:editId="1FBFE89F">
+            <wp:extent cx="5943600" cy="2197735"/>
+            <wp:effectExtent l="0" t="0" r="0" b="0"/>
+            <wp:docPr id="917386928" name="Picture 1"/>
+            <wp:cNvGraphicFramePr>
+              <a:graphicFrameLocks xmlns:a="http://schemas.openxmlformats.org/drawingml/2006/main" noChangeAspect="1"/>
+            </wp:cNvGraphicFramePr>
+            <a:graphic xmlns:a="http://schemas.openxmlformats.org/drawingml/2006/main">
+              <a:graphicData uri="http://schemas.openxmlformats.org/drawingml/2006/picture">
+                <pic:pic xmlns:pic="http://schemas.openxmlformats.org/drawingml/2006/picture">
+                  <pic:nvPicPr>
+                    <pic:cNvPr id="917386928" name=""/>
+                    <pic:cNvPicPr/>
+                  </pic:nvPicPr>
+                  <pic:blipFill>
+                    <a:blip r:embed="rId25"/>
+                    <a:stretch>
+                      <a:fillRect/>
+                    </a:stretch>
+                  </pic:blipFill>
+                  <pic:spPr>
+                    <a:xfrm>
+                      <a:off x="0" y="0"/>
+                      <a:ext cx="5943600" cy="2197735"/>
+                    </a:xfrm>
+                    <a:prstGeom prst="rect">
+                      <a:avLst/>
+                    </a:prstGeom>
+                  </pic:spPr>
+                </pic:pic>
+              </a:graphicData>
+            </a:graphic>
+          </wp:inline>
+        </w:drawing>
+      </w:r>
+    </w:p>
+    <w:p>
+      <w:pPr>
+        <w:pStyle w:val="ListParagraph"/>
+        <w:ind w:left="426"/>
+        <w:jc w:val="both"/>
+        <w:rPr>
+          <w:rFonts w:cstheme="minorHAnsi"/>
+          <w:sz w:val="24"/>
+          <w:szCs w:val="24"/>
+        </w:rPr>
+      </w:pPr>
+      <w:r>
+        <w:rPr>
+          <w:rFonts w:cstheme="minorHAnsi"/>
+          <w:sz w:val="24"/>
+          <w:szCs w:val="24"/>
+        </w:rPr>
+        <w:lastRenderedPageBreak/>
+        <w:drawing>
+          <wp:inline distT="0" distB="0" distL="0" distR="0" wp14:anchorId="56A53F6A" wp14:editId="47A52E5E">
+            <wp:extent cx="5943600" cy="3716655"/>
+            <wp:effectExtent l="0" t="0" r="0" b="0"/>
+            <wp:docPr id="321742007" name="Picture 1"/>
+            <wp:cNvGraphicFramePr>
+              <a:graphicFrameLocks xmlns:a="http://schemas.openxmlformats.org/drawingml/2006/main" noChangeAspect="1"/>
+            </wp:cNvGraphicFramePr>
+            <a:graphic xmlns:a="http://schemas.openxmlformats.org/drawingml/2006/main">
+              <a:graphicData uri="http://schemas.openxmlformats.org/drawingml/2006/picture">
+                <pic:pic xmlns:pic="http://schemas.openxmlformats.org/drawingml/2006/picture">
+                  <pic:nvPicPr>
+                    <pic:cNvPr id="321742007" name=""/>
+                    <pic:cNvPicPr/>
+                  </pic:nvPicPr>
+                  <pic:blipFill>
+                    <a:blip r:embed="rId26"/>
+                    <a:stretch>
+                      <a:fillRect/>
+                    </a:stretch>
+                  </pic:blipFill>
+                  <pic:spPr>
+                    <a:xfrm>
+                      <a:off x="0" y="0"/>
+                      <a:ext cx="5943600" cy="3716655"/>
+                    </a:xfrm>
+                    <a:prstGeom prst="rect">
+                      <a:avLst/>
+                    </a:prstGeom>
+                  </pic:spPr>
+                </pic:pic>
+              </a:graphicData>
+            </a:graphic>
+          </wp:inline>
+        </w:drawing>
+      </w:r>
+    </w:p>
+    <w:p>
+      <w:pPr>
+        <w:pStyle w:val="ListParagraph"/>
+        <w:ind w:left="426"/>
+        <w:jc w:val="both"/>
+        <w:rPr>
+          <w:rFonts w:cstheme="minorHAnsi"/>
+          <w:sz w:val="24"/>
+          <w:szCs w:val="24"/>
+        </w:rPr>
+      </w:pPr>
+    </w:p>
+    <w:p>
+      <w:pPr>
+        <w:pStyle w:val="ListParagraph"/>
+        <w:ind w:left="426"/>
+        <w:jc w:val="both"/>
+        <w:rPr>
+          <w:rFonts w:cstheme="minorHAnsi"/>
+          <w:sz w:val="24"/>
+          <w:szCs w:val="24"/>
+        </w:rPr>
+      </w:pPr>
     </w:p>
     <w:p>
       <w:pPr>
@@ -10784,7 +11014,6 @@
           <w:sz w:val="24"/>
           <w:szCs w:val="24"/>
         </w:rPr>
-        <w:lastRenderedPageBreak/>
         <w:drawing>
           <wp:inline distT="0" distB="0" distL="0" distR="0" wp14:anchorId="7AC7E62A" wp14:editId="65EE8104">
             <wp:extent cx="5943600" cy="3677920"/>
@@ -10801,7 +11030,7 @@
                     <pic:cNvPicPr/>
                   </pic:nvPicPr>
                   <pic:blipFill>
-                    <a:blip r:embed="rId23"/>
+                    <a:blip r:embed="rId27"/>
                     <a:stretch>
                       <a:fillRect/>
                     </a:stretch>
@@ -10857,7 +11086,7 @@
                     <pic:cNvPicPr/>
                   </pic:nvPicPr>
                   <pic:blipFill>
-                    <a:blip r:embed="rId24"/>
+                    <a:blip r:embed="rId28"/>
                     <a:stretch>
                       <a:fillRect/>
                     </a:stretch>
@@ -10913,7 +11142,7 @@
                     <pic:cNvPicPr/>
                   </pic:nvPicPr>
                   <pic:blipFill>
-                    <a:blip r:embed="rId25"/>
+                    <a:blip r:embed="rId29"/>
                     <a:stretch>
                       <a:fillRect/>
                     </a:stretch>
@@ -10968,7 +11197,7 @@
                     <pic:cNvPicPr/>
                   </pic:nvPicPr>
                   <pic:blipFill>
-                    <a:blip r:embed="rId26"/>
+                    <a:blip r:embed="rId30"/>
                     <a:stretch>
                       <a:fillRect/>
                     </a:stretch>
@@ -11068,7 +11297,7 @@
                     <pic:cNvPicPr/>
                   </pic:nvPicPr>
                   <pic:blipFill>
-                    <a:blip r:embed="rId27"/>
+                    <a:blip r:embed="rId31"/>
                     <a:stretch>
                       <a:fillRect/>
                     </a:stretch>
@@ -11163,7 +11392,7 @@
                     <pic:cNvPicPr/>
                   </pic:nvPicPr>
                   <pic:blipFill>
-                    <a:blip r:embed="rId28"/>
+                    <a:blip r:embed="rId32"/>
                     <a:stretch>
                       <a:fillRect/>
                     </a:stretch>
@@ -11267,7 +11496,7 @@
                     <pic:cNvPicPr/>
                   </pic:nvPicPr>
                   <pic:blipFill>
-                    <a:blip r:embed="rId29"/>
+                    <a:blip r:embed="rId33"/>
                     <a:stretch>
                       <a:fillRect/>
                     </a:stretch>
@@ -11322,7 +11551,7 @@
                     <pic:cNvPicPr/>
                   </pic:nvPicPr>
                   <pic:blipFill>
-                    <a:blip r:embed="rId30"/>
+                    <a:blip r:embed="rId34"/>
                     <a:stretch>
                       <a:fillRect/>
                     </a:stretch>
@@ -11402,7 +11631,7 @@
                     <pic:cNvPicPr/>
                   </pic:nvPicPr>
                   <pic:blipFill>
-                    <a:blip r:embed="rId31"/>
+                    <a:blip r:embed="rId35"/>
                     <a:stretch>
                       <a:fillRect/>
                     </a:stretch>
@@ -11457,7 +11686,7 @@
                     <pic:cNvPicPr/>
                   </pic:nvPicPr>
                   <pic:blipFill>
-                    <a:blip r:embed="rId32"/>
+                    <a:blip r:embed="rId36"/>
                     <a:stretch>
                       <a:fillRect/>
                     </a:stretch>
@@ -11537,7 +11766,7 @@
                     <pic:cNvPicPr/>
                   </pic:nvPicPr>
                   <pic:blipFill>
-                    <a:blip r:embed="rId33"/>
+                    <a:blip r:embed="rId37"/>
                     <a:stretch>
                       <a:fillRect/>
                     </a:stretch>
@@ -11592,7 +11821,7 @@
                     <pic:cNvPicPr/>
                   </pic:nvPicPr>
                   <pic:blipFill>
-                    <a:blip r:embed="rId34"/>
+                    <a:blip r:embed="rId38"/>
                     <a:stretch>
                       <a:fillRect/>
                     </a:stretch>
@@ -11671,7 +11900,7 @@
                     <pic:cNvPicPr/>
                   </pic:nvPicPr>
                   <pic:blipFill>
-                    <a:blip r:embed="rId35"/>
+                    <a:blip r:embed="rId39"/>
                     <a:stretch>
                       <a:fillRect/>
                     </a:stretch>
@@ -11727,7 +11956,7 @@
                     <pic:cNvPicPr/>
                   </pic:nvPicPr>
                   <pic:blipFill>
-                    <a:blip r:embed="rId36"/>
+                    <a:blip r:embed="rId40"/>
                     <a:stretch>
                       <a:fillRect/>
                     </a:stretch>

</xml_diff>

<commit_message>
Menambahkan gambar output dari stok buku berkurang otomatis jika dipinjam.
</commit_message>
<xml_diff>
--- a/LKPD Semester Genap.docx
+++ b/LKPD Semester Genap.docx
@@ -11251,7 +11251,23 @@
           <w:sz w:val="24"/>
           <w:szCs w:val="24"/>
         </w:rPr>
-        <w:t>Stok buku pada saat dipinjam berkurang secara otamatis</w:t>
+        <w:t>Stok buku pada saat dipinjam berkurang secara ot</w:t>
+      </w:r>
+      <w:r>
+        <w:rPr>
+          <w:rFonts w:cstheme="minorHAnsi"/>
+          <w:sz w:val="24"/>
+          <w:szCs w:val="24"/>
+        </w:rPr>
+        <w:t>o</w:t>
+      </w:r>
+      <w:r>
+        <w:rPr>
+          <w:rFonts w:cstheme="minorHAnsi"/>
+          <w:sz w:val="24"/>
+          <w:szCs w:val="24"/>
+        </w:rPr>
+        <w:t>matis</w:t>
       </w:r>
       <w:r>
         <w:rPr>
@@ -11321,6 +11337,135 @@
     <w:p>
       <w:pPr>
         <w:pStyle w:val="ListParagraph"/>
+        <w:ind w:left="426"/>
+        <w:jc w:val="both"/>
+        <w:rPr>
+          <w:rFonts w:cstheme="minorHAnsi"/>
+          <w:sz w:val="24"/>
+          <w:szCs w:val="24"/>
+        </w:rPr>
+      </w:pPr>
+      <w:r>
+        <w:rPr>
+          <w:rFonts w:cstheme="minorHAnsi"/>
+          <w:sz w:val="24"/>
+          <w:szCs w:val="24"/>
+        </w:rPr>
+        <w:drawing>
+          <wp:inline distT="0" distB="0" distL="0" distR="0" wp14:anchorId="2BFF37A7" wp14:editId="67E116D5">
+            <wp:extent cx="5943600" cy="2441575"/>
+            <wp:effectExtent l="0" t="0" r="0" b="0"/>
+            <wp:docPr id="1867993356" name="Picture 1"/>
+            <wp:cNvGraphicFramePr>
+              <a:graphicFrameLocks xmlns:a="http://schemas.openxmlformats.org/drawingml/2006/main" noChangeAspect="1"/>
+            </wp:cNvGraphicFramePr>
+            <a:graphic xmlns:a="http://schemas.openxmlformats.org/drawingml/2006/main">
+              <a:graphicData uri="http://schemas.openxmlformats.org/drawingml/2006/picture">
+                <pic:pic xmlns:pic="http://schemas.openxmlformats.org/drawingml/2006/picture">
+                  <pic:nvPicPr>
+                    <pic:cNvPr id="1867993356" name=""/>
+                    <pic:cNvPicPr/>
+                  </pic:nvPicPr>
+                  <pic:blipFill>
+                    <a:blip r:embed="rId32"/>
+                    <a:stretch>
+                      <a:fillRect/>
+                    </a:stretch>
+                  </pic:blipFill>
+                  <pic:spPr>
+                    <a:xfrm>
+                      <a:off x="0" y="0"/>
+                      <a:ext cx="5943600" cy="2441575"/>
+                    </a:xfrm>
+                    <a:prstGeom prst="rect">
+                      <a:avLst/>
+                    </a:prstGeom>
+                  </pic:spPr>
+                </pic:pic>
+              </a:graphicData>
+            </a:graphic>
+          </wp:inline>
+        </w:drawing>
+      </w:r>
+    </w:p>
+    <w:p>
+      <w:pPr>
+        <w:pStyle w:val="ListParagraph"/>
+        <w:ind w:left="426"/>
+        <w:jc w:val="both"/>
+        <w:rPr>
+          <w:rFonts w:cstheme="minorHAnsi"/>
+          <w:sz w:val="24"/>
+          <w:szCs w:val="24"/>
+        </w:rPr>
+      </w:pPr>
+      <w:r>
+        <w:rPr>
+          <w:rFonts w:cstheme="minorHAnsi"/>
+          <w:sz w:val="24"/>
+          <w:szCs w:val="24"/>
+        </w:rPr>
+        <w:drawing>
+          <wp:inline distT="0" distB="0" distL="0" distR="0" wp14:anchorId="33FDE3AD" wp14:editId="35E0F432">
+            <wp:extent cx="5943600" cy="2816225"/>
+            <wp:effectExtent l="0" t="0" r="0" b="3175"/>
+            <wp:docPr id="331066563" name="Picture 1"/>
+            <wp:cNvGraphicFramePr>
+              <a:graphicFrameLocks xmlns:a="http://schemas.openxmlformats.org/drawingml/2006/main" noChangeAspect="1"/>
+            </wp:cNvGraphicFramePr>
+            <a:graphic xmlns:a="http://schemas.openxmlformats.org/drawingml/2006/main">
+              <a:graphicData uri="http://schemas.openxmlformats.org/drawingml/2006/picture">
+                <pic:pic xmlns:pic="http://schemas.openxmlformats.org/drawingml/2006/picture">
+                  <pic:nvPicPr>
+                    <pic:cNvPr id="331066563" name=""/>
+                    <pic:cNvPicPr/>
+                  </pic:nvPicPr>
+                  <pic:blipFill>
+                    <a:blip r:embed="rId33"/>
+                    <a:stretch>
+                      <a:fillRect/>
+                    </a:stretch>
+                  </pic:blipFill>
+                  <pic:spPr>
+                    <a:xfrm>
+                      <a:off x="0" y="0"/>
+                      <a:ext cx="5943600" cy="2816225"/>
+                    </a:xfrm>
+                    <a:prstGeom prst="rect">
+                      <a:avLst/>
+                    </a:prstGeom>
+                  </pic:spPr>
+                </pic:pic>
+              </a:graphicData>
+            </a:graphic>
+          </wp:inline>
+        </w:drawing>
+      </w:r>
+    </w:p>
+    <w:p>
+      <w:pPr>
+        <w:pStyle w:val="ListParagraph"/>
+        <w:ind w:left="426"/>
+        <w:jc w:val="both"/>
+        <w:rPr>
+          <w:rFonts w:cstheme="minorHAnsi"/>
+          <w:sz w:val="24"/>
+          <w:szCs w:val="24"/>
+        </w:rPr>
+      </w:pPr>
+      <w:r>
+        <w:rPr>
+          <w:rFonts w:cstheme="minorHAnsi"/>
+          <w:sz w:val="24"/>
+          <w:szCs w:val="24"/>
+        </w:rPr>
+        <w:lastRenderedPageBreak/>
+        <w:t>Stok berkurang 1, tadinya 10 (pada saat stored procedure update, di update menjadi 10)</w:t>
+      </w:r>
+    </w:p>
+    <w:p>
+      <w:pPr>
+        <w:pStyle w:val="ListParagraph"/>
         <w:numPr>
           <w:ilvl w:val="0"/>
           <w:numId w:val="2"/>
@@ -11392,7 +11537,7 @@
                     <pic:cNvPicPr/>
                   </pic:nvPicPr>
                   <pic:blipFill>
-                    <a:blip r:embed="rId32"/>
+                    <a:blip r:embed="rId34"/>
                     <a:stretch>
                       <a:fillRect/>
                     </a:stretch>
@@ -11479,7 +11624,6 @@
           <w:sz w:val="24"/>
           <w:szCs w:val="24"/>
         </w:rPr>
-        <w:lastRenderedPageBreak/>
         <w:drawing>
           <wp:inline distT="0" distB="0" distL="0" distR="0" wp14:anchorId="29DA8C7A" wp14:editId="0C34C693">
             <wp:extent cx="5943600" cy="3100070"/>
@@ -11496,7 +11640,7 @@
                     <pic:cNvPicPr/>
                   </pic:nvPicPr>
                   <pic:blipFill>
-                    <a:blip r:embed="rId33"/>
+                    <a:blip r:embed="rId35"/>
                     <a:stretch>
                       <a:fillRect/>
                     </a:stretch>
@@ -11535,6 +11679,7 @@
           <w:sz w:val="24"/>
           <w:szCs w:val="24"/>
         </w:rPr>
+        <w:lastRenderedPageBreak/>
         <w:drawing>
           <wp:inline distT="0" distB="0" distL="0" distR="0" wp14:anchorId="3C6EED38" wp14:editId="3E25E372">
             <wp:extent cx="5943600" cy="3637915"/>
@@ -11551,7 +11696,7 @@
                     <pic:cNvPicPr/>
                   </pic:nvPicPr>
                   <pic:blipFill>
-                    <a:blip r:embed="rId34"/>
+                    <a:blip r:embed="rId36"/>
                     <a:stretch>
                       <a:fillRect/>
                     </a:stretch>
@@ -11614,7 +11759,6 @@
           <w:sz w:val="24"/>
           <w:szCs w:val="24"/>
         </w:rPr>
-        <w:lastRenderedPageBreak/>
         <w:drawing>
           <wp:inline distT="0" distB="0" distL="0" distR="0" wp14:anchorId="166038E6" wp14:editId="2DF2FDDE">
             <wp:extent cx="5943600" cy="3460750"/>
@@ -11631,7 +11775,7 @@
                     <pic:cNvPicPr/>
                   </pic:nvPicPr>
                   <pic:blipFill>
-                    <a:blip r:embed="rId35"/>
+                    <a:blip r:embed="rId37"/>
                     <a:stretch>
                       <a:fillRect/>
                     </a:stretch>
@@ -11670,6 +11814,7 @@
           <w:sz w:val="24"/>
           <w:szCs w:val="24"/>
         </w:rPr>
+        <w:lastRenderedPageBreak/>
         <w:drawing>
           <wp:inline distT="0" distB="0" distL="0" distR="0" wp14:anchorId="07320534" wp14:editId="4FABE4F4">
             <wp:extent cx="5943600" cy="4259580"/>
@@ -11686,7 +11831,7 @@
                     <pic:cNvPicPr/>
                   </pic:nvPicPr>
                   <pic:blipFill>
-                    <a:blip r:embed="rId36"/>
+                    <a:blip r:embed="rId38"/>
                     <a:stretch>
                       <a:fillRect/>
                     </a:stretch>
@@ -11749,7 +11894,6 @@
           <w:sz w:val="24"/>
           <w:szCs w:val="24"/>
         </w:rPr>
-        <w:lastRenderedPageBreak/>
         <w:drawing>
           <wp:inline distT="0" distB="0" distL="0" distR="0" wp14:anchorId="4EE9F5F3" wp14:editId="3D2850B4">
             <wp:extent cx="5943600" cy="2399665"/>
@@ -11766,7 +11910,7 @@
                     <pic:cNvPicPr/>
                   </pic:nvPicPr>
                   <pic:blipFill>
-                    <a:blip r:embed="rId37"/>
+                    <a:blip r:embed="rId39"/>
                     <a:stretch>
                       <a:fillRect/>
                     </a:stretch>
@@ -11805,6 +11949,7 @@
           <w:sz w:val="24"/>
           <w:szCs w:val="24"/>
         </w:rPr>
+        <w:lastRenderedPageBreak/>
         <w:drawing>
           <wp:inline distT="0" distB="0" distL="0" distR="0" wp14:anchorId="6FC822A7" wp14:editId="79ABC5D4">
             <wp:extent cx="5943600" cy="3663315"/>
@@ -11821,7 +11966,7 @@
                     <pic:cNvPicPr/>
                   </pic:nvPicPr>
                   <pic:blipFill>
-                    <a:blip r:embed="rId38"/>
+                    <a:blip r:embed="rId40"/>
                     <a:stretch>
                       <a:fillRect/>
                     </a:stretch>
@@ -11900,7 +12045,7 @@
                     <pic:cNvPicPr/>
                   </pic:nvPicPr>
                   <pic:blipFill>
-                    <a:blip r:embed="rId39"/>
+                    <a:blip r:embed="rId41"/>
                     <a:stretch>
                       <a:fillRect/>
                     </a:stretch>
@@ -11956,7 +12101,7 @@
                     <pic:cNvPicPr/>
                   </pic:nvPicPr>
                   <pic:blipFill>
-                    <a:blip r:embed="rId40"/>
+                    <a:blip r:embed="rId42"/>
                     <a:stretch>
                       <a:fillRect/>
                     </a:stretch>

</xml_diff>

<commit_message>
Menambahkan gambar output dari stok buku bertambah setelah dikembalikan.
</commit_message>
<xml_diff>
--- a/LKPD Semester Genap.docx
+++ b/LKPD Semester Genap.docx
@@ -11561,6 +11561,155 @@
     <w:p>
       <w:pPr>
         <w:pStyle w:val="ListParagraph"/>
+        <w:ind w:left="426"/>
+        <w:jc w:val="both"/>
+        <w:rPr>
+          <w:rFonts w:cstheme="minorHAnsi"/>
+          <w:sz w:val="24"/>
+          <w:szCs w:val="24"/>
+        </w:rPr>
+      </w:pPr>
+      <w:r>
+        <w:rPr>
+          <w:rFonts w:cstheme="minorHAnsi"/>
+          <w:sz w:val="24"/>
+          <w:szCs w:val="24"/>
+        </w:rPr>
+        <w:t>Stok sebelum</w:t>
+      </w:r>
+    </w:p>
+    <w:p>
+      <w:pPr>
+        <w:pStyle w:val="ListParagraph"/>
+        <w:ind w:left="426"/>
+        <w:jc w:val="both"/>
+        <w:rPr>
+          <w:rFonts w:cstheme="minorHAnsi"/>
+          <w:sz w:val="24"/>
+          <w:szCs w:val="24"/>
+        </w:rPr>
+      </w:pPr>
+      <w:r>
+        <w:rPr>
+          <w:rFonts w:cstheme="minorHAnsi"/>
+          <w:sz w:val="24"/>
+          <w:szCs w:val="24"/>
+        </w:rPr>
+        <w:drawing>
+          <wp:inline distT="0" distB="0" distL="0" distR="0" wp14:anchorId="2E7DA32C" wp14:editId="35D5E294">
+            <wp:extent cx="5943600" cy="2939415"/>
+            <wp:effectExtent l="0" t="0" r="0" b="0"/>
+            <wp:docPr id="418196315" name="Picture 1"/>
+            <wp:cNvGraphicFramePr>
+              <a:graphicFrameLocks xmlns:a="http://schemas.openxmlformats.org/drawingml/2006/main" noChangeAspect="1"/>
+            </wp:cNvGraphicFramePr>
+            <a:graphic xmlns:a="http://schemas.openxmlformats.org/drawingml/2006/main">
+              <a:graphicData uri="http://schemas.openxmlformats.org/drawingml/2006/picture">
+                <pic:pic xmlns:pic="http://schemas.openxmlformats.org/drawingml/2006/picture">
+                  <pic:nvPicPr>
+                    <pic:cNvPr id="418196315" name=""/>
+                    <pic:cNvPicPr/>
+                  </pic:nvPicPr>
+                  <pic:blipFill>
+                    <a:blip r:embed="rId35"/>
+                    <a:stretch>
+                      <a:fillRect/>
+                    </a:stretch>
+                  </pic:blipFill>
+                  <pic:spPr>
+                    <a:xfrm>
+                      <a:off x="0" y="0"/>
+                      <a:ext cx="5943600" cy="2939415"/>
+                    </a:xfrm>
+                    <a:prstGeom prst="rect">
+                      <a:avLst/>
+                    </a:prstGeom>
+                  </pic:spPr>
+                </pic:pic>
+              </a:graphicData>
+            </a:graphic>
+          </wp:inline>
+        </w:drawing>
+      </w:r>
+    </w:p>
+    <w:p>
+      <w:pPr>
+        <w:pStyle w:val="ListParagraph"/>
+        <w:ind w:left="426"/>
+        <w:jc w:val="both"/>
+        <w:rPr>
+          <w:rFonts w:cstheme="minorHAnsi"/>
+          <w:sz w:val="24"/>
+          <w:szCs w:val="24"/>
+        </w:rPr>
+      </w:pPr>
+      <w:r>
+        <w:rPr>
+          <w:rFonts w:cstheme="minorHAnsi"/>
+          <w:sz w:val="24"/>
+          <w:szCs w:val="24"/>
+        </w:rPr>
+        <w:t>Stok sesudah</w:t>
+      </w:r>
+    </w:p>
+    <w:p>
+      <w:pPr>
+        <w:pStyle w:val="ListParagraph"/>
+        <w:ind w:left="426"/>
+        <w:jc w:val="both"/>
+        <w:rPr>
+          <w:rFonts w:cstheme="minorHAnsi"/>
+          <w:sz w:val="24"/>
+          <w:szCs w:val="24"/>
+        </w:rPr>
+      </w:pPr>
+      <w:r>
+        <w:rPr>
+          <w:rFonts w:cstheme="minorHAnsi"/>
+          <w:sz w:val="24"/>
+          <w:szCs w:val="24"/>
+        </w:rPr>
+        <w:lastRenderedPageBreak/>
+        <w:drawing>
+          <wp:inline distT="0" distB="0" distL="0" distR="0" wp14:anchorId="674AE5F1" wp14:editId="449F0048">
+            <wp:extent cx="5943600" cy="4226560"/>
+            <wp:effectExtent l="0" t="0" r="0" b="2540"/>
+            <wp:docPr id="56653888" name="Picture 1"/>
+            <wp:cNvGraphicFramePr>
+              <a:graphicFrameLocks xmlns:a="http://schemas.openxmlformats.org/drawingml/2006/main" noChangeAspect="1"/>
+            </wp:cNvGraphicFramePr>
+            <a:graphic xmlns:a="http://schemas.openxmlformats.org/drawingml/2006/main">
+              <a:graphicData uri="http://schemas.openxmlformats.org/drawingml/2006/picture">
+                <pic:pic xmlns:pic="http://schemas.openxmlformats.org/drawingml/2006/picture">
+                  <pic:nvPicPr>
+                    <pic:cNvPr id="56653888" name=""/>
+                    <pic:cNvPicPr/>
+                  </pic:nvPicPr>
+                  <pic:blipFill>
+                    <a:blip r:embed="rId36"/>
+                    <a:stretch>
+                      <a:fillRect/>
+                    </a:stretch>
+                  </pic:blipFill>
+                  <pic:spPr>
+                    <a:xfrm>
+                      <a:off x="0" y="0"/>
+                      <a:ext cx="5943600" cy="4226560"/>
+                    </a:xfrm>
+                    <a:prstGeom prst="rect">
+                      <a:avLst/>
+                    </a:prstGeom>
+                  </pic:spPr>
+                </pic:pic>
+              </a:graphicData>
+            </a:graphic>
+          </wp:inline>
+        </w:drawing>
+      </w:r>
+    </w:p>
+    <w:p>
+      <w:pPr>
+        <w:pStyle w:val="ListParagraph"/>
         <w:numPr>
           <w:ilvl w:val="0"/>
           <w:numId w:val="2"/>
@@ -11640,7 +11789,7 @@
                     <pic:cNvPicPr/>
                   </pic:nvPicPr>
                   <pic:blipFill>
-                    <a:blip r:embed="rId35"/>
+                    <a:blip r:embed="rId37"/>
                     <a:stretch>
                       <a:fillRect/>
                     </a:stretch>
@@ -11696,7 +11845,7 @@
                     <pic:cNvPicPr/>
                   </pic:nvPicPr>
                   <pic:blipFill>
-                    <a:blip r:embed="rId36"/>
+                    <a:blip r:embed="rId38"/>
                     <a:stretch>
                       <a:fillRect/>
                     </a:stretch>
@@ -11775,7 +11924,7 @@
                     <pic:cNvPicPr/>
                   </pic:nvPicPr>
                   <pic:blipFill>
-                    <a:blip r:embed="rId37"/>
+                    <a:blip r:embed="rId39"/>
                     <a:stretch>
                       <a:fillRect/>
                     </a:stretch>
@@ -11831,7 +11980,7 @@
                     <pic:cNvPicPr/>
                   </pic:nvPicPr>
                   <pic:blipFill>
-                    <a:blip r:embed="rId38"/>
+                    <a:blip r:embed="rId40"/>
                     <a:stretch>
                       <a:fillRect/>
                     </a:stretch>
@@ -11910,7 +12059,7 @@
                     <pic:cNvPicPr/>
                   </pic:nvPicPr>
                   <pic:blipFill>
-                    <a:blip r:embed="rId39"/>
+                    <a:blip r:embed="rId41"/>
                     <a:stretch>
                       <a:fillRect/>
                     </a:stretch>
@@ -11966,7 +12115,7 @@
                     <pic:cNvPicPr/>
                   </pic:nvPicPr>
                   <pic:blipFill>
-                    <a:blip r:embed="rId40"/>
+                    <a:blip r:embed="rId42"/>
                     <a:stretch>
                       <a:fillRect/>
                     </a:stretch>
@@ -12045,7 +12194,7 @@
                     <pic:cNvPicPr/>
                   </pic:nvPicPr>
                   <pic:blipFill>
-                    <a:blip r:embed="rId41"/>
+                    <a:blip r:embed="rId43"/>
                     <a:stretch>
                       <a:fillRect/>
                     </a:stretch>
@@ -12101,7 +12250,7 @@
                     <pic:cNvPicPr/>
                   </pic:nvPicPr>
                   <pic:blipFill>
-                    <a:blip r:embed="rId42"/>
+                    <a:blip r:embed="rId44"/>
                     <a:stretch>
                       <a:fillRect/>
                     </a:stretch>

</xml_diff>

<commit_message>
Menambahkan gambar output dari mengembalikan buku dengan tanggal pengembalian sesuai dengan tanggal saat mengembalikan (Current Date).
</commit_message>
<xml_diff>
--- a/LKPD Semester Genap.docx
+++ b/LKPD Semester Genap.docx
@@ -11869,6 +11869,241 @@
     <w:p>
       <w:pPr>
         <w:pStyle w:val="ListParagraph"/>
+        <w:ind w:left="426"/>
+        <w:jc w:val="both"/>
+        <w:rPr>
+          <w:rFonts w:cstheme="minorHAnsi"/>
+          <w:sz w:val="24"/>
+          <w:szCs w:val="24"/>
+        </w:rPr>
+      </w:pPr>
+      <w:r>
+        <w:rPr>
+          <w:rFonts w:cstheme="minorHAnsi"/>
+          <w:sz w:val="24"/>
+          <w:szCs w:val="24"/>
+        </w:rPr>
+        <w:t>Query</w:t>
+      </w:r>
+    </w:p>
+    <w:p>
+      <w:pPr>
+        <w:pStyle w:val="ListParagraph"/>
+        <w:ind w:left="426"/>
+        <w:jc w:val="both"/>
+        <w:rPr>
+          <w:rFonts w:cstheme="minorHAnsi"/>
+          <w:sz w:val="24"/>
+          <w:szCs w:val="24"/>
+        </w:rPr>
+      </w:pPr>
+      <w:r>
+        <w:rPr>
+          <w:rFonts w:cstheme="minorHAnsi"/>
+          <w:sz w:val="24"/>
+          <w:szCs w:val="24"/>
+        </w:rPr>
+        <w:drawing>
+          <wp:inline distT="0" distB="0" distL="0" distR="0" wp14:anchorId="7EFC300C" wp14:editId="27C67F29">
+            <wp:extent cx="5943600" cy="2200910"/>
+            <wp:effectExtent l="0" t="0" r="0" b="8890"/>
+            <wp:docPr id="1987504189" name="Picture 1"/>
+            <wp:cNvGraphicFramePr>
+              <a:graphicFrameLocks xmlns:a="http://schemas.openxmlformats.org/drawingml/2006/main" noChangeAspect="1"/>
+            </wp:cNvGraphicFramePr>
+            <a:graphic xmlns:a="http://schemas.openxmlformats.org/drawingml/2006/main">
+              <a:graphicData uri="http://schemas.openxmlformats.org/drawingml/2006/picture">
+                <pic:pic xmlns:pic="http://schemas.openxmlformats.org/drawingml/2006/picture">
+                  <pic:nvPicPr>
+                    <pic:cNvPr id="1987504189" name=""/>
+                    <pic:cNvPicPr/>
+                  </pic:nvPicPr>
+                  <pic:blipFill>
+                    <a:blip r:embed="rId39"/>
+                    <a:stretch>
+                      <a:fillRect/>
+                    </a:stretch>
+                  </pic:blipFill>
+                  <pic:spPr>
+                    <a:xfrm>
+                      <a:off x="0" y="0"/>
+                      <a:ext cx="5943600" cy="2200910"/>
+                    </a:xfrm>
+                    <a:prstGeom prst="rect">
+                      <a:avLst/>
+                    </a:prstGeom>
+                  </pic:spPr>
+                </pic:pic>
+              </a:graphicData>
+            </a:graphic>
+          </wp:inline>
+        </w:drawing>
+      </w:r>
+    </w:p>
+    <w:p>
+      <w:pPr>
+        <w:pStyle w:val="ListParagraph"/>
+        <w:ind w:left="426"/>
+        <w:jc w:val="both"/>
+        <w:rPr>
+          <w:rFonts w:cstheme="minorHAnsi"/>
+          <w:sz w:val="24"/>
+          <w:szCs w:val="24"/>
+        </w:rPr>
+      </w:pPr>
+      <w:r>
+        <w:rPr>
+          <w:rFonts w:cstheme="minorHAnsi"/>
+          <w:sz w:val="24"/>
+          <w:szCs w:val="24"/>
+        </w:rPr>
+        <w:t>Sebelum</w:t>
+      </w:r>
+    </w:p>
+    <w:p>
+      <w:pPr>
+        <w:pStyle w:val="ListParagraph"/>
+        <w:ind w:left="426"/>
+        <w:jc w:val="both"/>
+        <w:rPr>
+          <w:rFonts w:cstheme="minorHAnsi"/>
+          <w:sz w:val="24"/>
+          <w:szCs w:val="24"/>
+        </w:rPr>
+      </w:pPr>
+      <w:r>
+        <w:rPr>
+          <w:rFonts w:cstheme="minorHAnsi"/>
+          <w:sz w:val="24"/>
+          <w:szCs w:val="24"/>
+        </w:rPr>
+        <w:drawing>
+          <wp:inline distT="0" distB="0" distL="0" distR="0" wp14:anchorId="40C94BA5" wp14:editId="38277ED0">
+            <wp:extent cx="5943600" cy="2560320"/>
+            <wp:effectExtent l="0" t="0" r="0" b="0"/>
+            <wp:docPr id="601368565" name="Picture 1"/>
+            <wp:cNvGraphicFramePr>
+              <a:graphicFrameLocks xmlns:a="http://schemas.openxmlformats.org/drawingml/2006/main" noChangeAspect="1"/>
+            </wp:cNvGraphicFramePr>
+            <a:graphic xmlns:a="http://schemas.openxmlformats.org/drawingml/2006/main">
+              <a:graphicData uri="http://schemas.openxmlformats.org/drawingml/2006/picture">
+                <pic:pic xmlns:pic="http://schemas.openxmlformats.org/drawingml/2006/picture">
+                  <pic:nvPicPr>
+                    <pic:cNvPr id="601368565" name=""/>
+                    <pic:cNvPicPr/>
+                  </pic:nvPicPr>
+                  <pic:blipFill>
+                    <a:blip r:embed="rId40"/>
+                    <a:stretch>
+                      <a:fillRect/>
+                    </a:stretch>
+                  </pic:blipFill>
+                  <pic:spPr>
+                    <a:xfrm>
+                      <a:off x="0" y="0"/>
+                      <a:ext cx="5943600" cy="2560320"/>
+                    </a:xfrm>
+                    <a:prstGeom prst="rect">
+                      <a:avLst/>
+                    </a:prstGeom>
+                  </pic:spPr>
+                </pic:pic>
+              </a:graphicData>
+            </a:graphic>
+          </wp:inline>
+        </w:drawing>
+      </w:r>
+    </w:p>
+    <w:p>
+      <w:pPr>
+        <w:pStyle w:val="ListParagraph"/>
+        <w:ind w:left="426"/>
+        <w:jc w:val="both"/>
+        <w:rPr>
+          <w:rFonts w:cstheme="minorHAnsi"/>
+          <w:sz w:val="24"/>
+          <w:szCs w:val="24"/>
+        </w:rPr>
+      </w:pPr>
+      <w:r>
+        <w:rPr>
+          <w:rFonts w:cstheme="minorHAnsi"/>
+          <w:sz w:val="24"/>
+          <w:szCs w:val="24"/>
+        </w:rPr>
+        <w:t>Sesudah</w:t>
+      </w:r>
+    </w:p>
+    <w:p>
+      <w:pPr>
+        <w:pStyle w:val="ListParagraph"/>
+        <w:ind w:left="426"/>
+        <w:jc w:val="both"/>
+        <w:rPr>
+          <w:rFonts w:cstheme="minorHAnsi"/>
+          <w:sz w:val="24"/>
+          <w:szCs w:val="24"/>
+        </w:rPr>
+      </w:pPr>
+      <w:r>
+        <w:rPr>
+          <w:rFonts w:cstheme="minorHAnsi"/>
+          <w:sz w:val="24"/>
+          <w:szCs w:val="24"/>
+        </w:rPr>
+        <w:lastRenderedPageBreak/>
+        <w:drawing>
+          <wp:inline distT="0" distB="0" distL="0" distR="0" wp14:anchorId="19656C24" wp14:editId="4FFA7124">
+            <wp:extent cx="5943600" cy="3224530"/>
+            <wp:effectExtent l="0" t="0" r="0" b="0"/>
+            <wp:docPr id="135119008" name="Picture 1"/>
+            <wp:cNvGraphicFramePr>
+              <a:graphicFrameLocks xmlns:a="http://schemas.openxmlformats.org/drawingml/2006/main" noChangeAspect="1"/>
+            </wp:cNvGraphicFramePr>
+            <a:graphic xmlns:a="http://schemas.openxmlformats.org/drawingml/2006/main">
+              <a:graphicData uri="http://schemas.openxmlformats.org/drawingml/2006/picture">
+                <pic:pic xmlns:pic="http://schemas.openxmlformats.org/drawingml/2006/picture">
+                  <pic:nvPicPr>
+                    <pic:cNvPr id="135119008" name=""/>
+                    <pic:cNvPicPr/>
+                  </pic:nvPicPr>
+                  <pic:blipFill>
+                    <a:blip r:embed="rId41"/>
+                    <a:stretch>
+                      <a:fillRect/>
+                    </a:stretch>
+                  </pic:blipFill>
+                  <pic:spPr>
+                    <a:xfrm>
+                      <a:off x="0" y="0"/>
+                      <a:ext cx="5943600" cy="3224530"/>
+                    </a:xfrm>
+                    <a:prstGeom prst="rect">
+                      <a:avLst/>
+                    </a:prstGeom>
+                  </pic:spPr>
+                </pic:pic>
+              </a:graphicData>
+            </a:graphic>
+          </wp:inline>
+        </w:drawing>
+      </w:r>
+    </w:p>
+    <w:p>
+      <w:pPr>
+        <w:pStyle w:val="ListParagraph"/>
+        <w:ind w:left="426"/>
+        <w:jc w:val="both"/>
+        <w:rPr>
+          <w:rFonts w:cstheme="minorHAnsi"/>
+          <w:sz w:val="24"/>
+          <w:szCs w:val="24"/>
+        </w:rPr>
+      </w:pPr>
+    </w:p>
+    <w:p>
+      <w:pPr>
+        <w:pStyle w:val="ListParagraph"/>
         <w:numPr>
           <w:ilvl w:val="0"/>
           <w:numId w:val="2"/>
@@ -11924,7 +12159,7 @@
                     <pic:cNvPicPr/>
                   </pic:nvPicPr>
                   <pic:blipFill>
-                    <a:blip r:embed="rId39"/>
+                    <a:blip r:embed="rId42"/>
                     <a:stretch>
                       <a:fillRect/>
                     </a:stretch>
@@ -11980,7 +12215,7 @@
                     <pic:cNvPicPr/>
                   </pic:nvPicPr>
                   <pic:blipFill>
-                    <a:blip r:embed="rId40"/>
+                    <a:blip r:embed="rId43"/>
                     <a:stretch>
                       <a:fillRect/>
                     </a:stretch>
@@ -12059,7 +12294,7 @@
                     <pic:cNvPicPr/>
                   </pic:nvPicPr>
                   <pic:blipFill>
-                    <a:blip r:embed="rId41"/>
+                    <a:blip r:embed="rId44"/>
                     <a:stretch>
                       <a:fillRect/>
                     </a:stretch>
@@ -12115,7 +12350,7 @@
                     <pic:cNvPicPr/>
                   </pic:nvPicPr>
                   <pic:blipFill>
-                    <a:blip r:embed="rId42"/>
+                    <a:blip r:embed="rId45"/>
                     <a:stretch>
                       <a:fillRect/>
                     </a:stretch>
@@ -12194,7 +12429,7 @@
                     <pic:cNvPicPr/>
                   </pic:nvPicPr>
                   <pic:blipFill>
-                    <a:blip r:embed="rId43"/>
+                    <a:blip r:embed="rId46"/>
                     <a:stretch>
                       <a:fillRect/>
                     </a:stretch>
@@ -12250,7 +12485,7 @@
                     <pic:cNvPicPr/>
                   </pic:nvPicPr>
                   <pic:blipFill>
-                    <a:blip r:embed="rId44"/>
+                    <a:blip r:embed="rId47"/>
                     <a:stretch>
                       <a:fillRect/>
                     </a:stretch>

</xml_diff>

<commit_message>
Menambahkan gambar output dari menampilkan daftar siswa yang pernah meminjam buku
</commit_message>
<xml_diff>
--- a/LKPD Semester Genap.docx
+++ b/LKPD Semester Genap.docx
@@ -39,8 +39,17 @@
           <w:sz w:val="24"/>
           <w:szCs w:val="24"/>
         </w:rPr>
-        <w:t>Tabel Buku</w:t>
-      </w:r>
+        <w:t xml:space="preserve">Tabel </w:t>
+      </w:r>
+      <w:proofErr w:type="spellStart"/>
+      <w:r>
+        <w:rPr>
+          <w:sz w:val="24"/>
+          <w:szCs w:val="24"/>
+        </w:rPr>
+        <w:t>Buku</w:t>
+      </w:r>
+      <w:proofErr w:type="spellEnd"/>
     </w:p>
     <w:tbl>
       <w:tblPr>
@@ -106,8 +115,22 @@
                 <w:lang w:val="en-ID" w:eastAsia="en-ID"/>
                 <w14:ligatures w14:val="none"/>
               </w:rPr>
-              <w:t>ID Buku</w:t>
-            </w:r>
+              <w:t xml:space="preserve">ID </w:t>
+            </w:r>
+            <w:proofErr w:type="spellStart"/>
+            <w:r>
+              <w:rPr>
+                <w:rFonts w:ascii="Roboto" w:eastAsia="Times New Roman" w:hAnsi="Roboto" w:cs="Arial"/>
+                <w:color w:val="FFFFFF"/>
+                <w:kern w:val="0"/>
+                <w:sz w:val="20"/>
+                <w:szCs w:val="20"/>
+                <w:lang w:val="en-ID" w:eastAsia="en-ID"/>
+                <w14:ligatures w14:val="none"/>
+              </w:rPr>
+              <w:t>Buku</w:t>
+            </w:r>
+            <w:proofErr w:type="spellEnd"/>
           </w:p>
         </w:tc>
         <w:tc>
@@ -142,6 +165,7 @@
                 <w14:ligatures w14:val="none"/>
               </w:rPr>
             </w:pPr>
+            <w:proofErr w:type="spellStart"/>
             <w:r>
               <w:rPr>
                 <w:rFonts w:ascii="Roboto" w:eastAsia="Times New Roman" w:hAnsi="Roboto" w:cs="Arial"/>
@@ -152,8 +176,35 @@
                 <w:lang w:val="en-ID" w:eastAsia="en-ID"/>
                 <w14:ligatures w14:val="none"/>
               </w:rPr>
-              <w:t>Judul Buku</w:t>
-            </w:r>
+              <w:t>Judul</w:t>
+            </w:r>
+            <w:proofErr w:type="spellEnd"/>
+            <w:r>
+              <w:rPr>
+                <w:rFonts w:ascii="Roboto" w:eastAsia="Times New Roman" w:hAnsi="Roboto" w:cs="Arial"/>
+                <w:color w:val="FFFFFF"/>
+                <w:kern w:val="0"/>
+                <w:sz w:val="20"/>
+                <w:szCs w:val="20"/>
+                <w:lang w:val="en-ID" w:eastAsia="en-ID"/>
+                <w14:ligatures w14:val="none"/>
+              </w:rPr>
+              <w:t xml:space="preserve"> </w:t>
+            </w:r>
+            <w:proofErr w:type="spellStart"/>
+            <w:r>
+              <w:rPr>
+                <w:rFonts w:ascii="Roboto" w:eastAsia="Times New Roman" w:hAnsi="Roboto" w:cs="Arial"/>
+                <w:color w:val="FFFFFF"/>
+                <w:kern w:val="0"/>
+                <w:sz w:val="20"/>
+                <w:szCs w:val="20"/>
+                <w:lang w:val="en-ID" w:eastAsia="en-ID"/>
+                <w14:ligatures w14:val="none"/>
+              </w:rPr>
+              <w:t>Buku</w:t>
+            </w:r>
+            <w:proofErr w:type="spellEnd"/>
           </w:p>
         </w:tc>
         <w:tc>
@@ -188,6 +239,7 @@
                 <w14:ligatures w14:val="none"/>
               </w:rPr>
             </w:pPr>
+            <w:proofErr w:type="spellStart"/>
             <w:r>
               <w:rPr>
                 <w:rFonts w:ascii="Roboto" w:eastAsia="Times New Roman" w:hAnsi="Roboto" w:cs="Arial"/>
@@ -200,6 +252,7 @@
               </w:rPr>
               <w:t>Penulis</w:t>
             </w:r>
+            <w:proofErr w:type="spellEnd"/>
           </w:p>
         </w:tc>
         <w:tc>
@@ -234,6 +287,7 @@
                 <w14:ligatures w14:val="none"/>
               </w:rPr>
             </w:pPr>
+            <w:proofErr w:type="spellStart"/>
             <w:r>
               <w:rPr>
                 <w:rFonts w:ascii="Roboto" w:eastAsia="Times New Roman" w:hAnsi="Roboto" w:cs="Arial"/>
@@ -246,6 +300,7 @@
               </w:rPr>
               <w:t>Kategori</w:t>
             </w:r>
+            <w:proofErr w:type="spellEnd"/>
           </w:p>
         </w:tc>
         <w:tc>
@@ -378,18 +433,46 @@
                 <w14:ligatures w14:val="none"/>
               </w:rPr>
             </w:pPr>
-            <w:r>
-              <w:rPr>
-                <w:rFonts w:ascii="Roboto" w:eastAsia="Times New Roman" w:hAnsi="Roboto" w:cs="Arial"/>
-                <w:color w:val="434343"/>
-                <w:kern w:val="0"/>
-                <w:sz w:val="20"/>
-                <w:szCs w:val="20"/>
-                <w:lang w:val="en-ID" w:eastAsia="en-ID"/>
-                <w14:ligatures w14:val="none"/>
-              </w:rPr>
-              <w:t>Algoritma dan Pemrograman</w:t>
-            </w:r>
+            <w:proofErr w:type="spellStart"/>
+            <w:r>
+              <w:rPr>
+                <w:rFonts w:ascii="Roboto" w:eastAsia="Times New Roman" w:hAnsi="Roboto" w:cs="Arial"/>
+                <w:color w:val="434343"/>
+                <w:kern w:val="0"/>
+                <w:sz w:val="20"/>
+                <w:szCs w:val="20"/>
+                <w:lang w:val="en-ID" w:eastAsia="en-ID"/>
+                <w14:ligatures w14:val="none"/>
+              </w:rPr>
+              <w:t>Algoritma</w:t>
+            </w:r>
+            <w:proofErr w:type="spellEnd"/>
+            <w:r>
+              <w:rPr>
+                <w:rFonts w:ascii="Roboto" w:eastAsia="Times New Roman" w:hAnsi="Roboto" w:cs="Arial"/>
+                <w:color w:val="434343"/>
+                <w:kern w:val="0"/>
+                <w:sz w:val="20"/>
+                <w:szCs w:val="20"/>
+                <w:lang w:val="en-ID" w:eastAsia="en-ID"/>
+                <w14:ligatures w14:val="none"/>
+              </w:rPr>
+              <w:t xml:space="preserve"> dan </w:t>
+            </w:r>
+            <w:proofErr w:type="spellStart"/>
+            <w:r>
+              <w:rPr>
+                <w:rFonts w:ascii="Roboto" w:eastAsia="Times New Roman" w:hAnsi="Roboto" w:cs="Arial"/>
+                <w:color w:val="434343"/>
+                <w:kern w:val="0"/>
+                <w:sz w:val="20"/>
+                <w:szCs w:val="20"/>
+                <w:lang w:val="en-ID" w:eastAsia="en-ID"/>
+                <w14:ligatures w14:val="none"/>
+              </w:rPr>
+              <w:t>Pemrograman</w:t>
+            </w:r>
+            <w:proofErr w:type="spellEnd"/>
           </w:p>
         </w:tc>
         <w:tc>
@@ -470,6 +553,7 @@
                 <w14:ligatures w14:val="none"/>
               </w:rPr>
             </w:pPr>
+            <w:proofErr w:type="spellStart"/>
             <w:r>
               <w:rPr>
                 <w:rFonts w:ascii="Roboto" w:eastAsia="Times New Roman" w:hAnsi="Roboto" w:cs="Arial"/>
@@ -482,6 +566,7 @@
               </w:rPr>
               <w:t>Teknologi</w:t>
             </w:r>
+            <w:proofErr w:type="spellEnd"/>
           </w:p>
         </w:tc>
         <w:tc>
@@ -624,7 +709,33 @@
                 <w:lang w:val="en-ID" w:eastAsia="en-ID"/>
                 <w14:ligatures w14:val="none"/>
               </w:rPr>
-              <w:t>Dasar-dasar Database</w:t>
+              <w:t>Dasar-</w:t>
+            </w:r>
+            <w:proofErr w:type="spellStart"/>
+            <w:r>
+              <w:rPr>
+                <w:rFonts w:ascii="Roboto" w:eastAsia="Times New Roman" w:hAnsi="Roboto" w:cs="Arial"/>
+                <w:color w:val="434343"/>
+                <w:kern w:val="0"/>
+                <w:sz w:val="20"/>
+                <w:szCs w:val="20"/>
+                <w:lang w:val="en-ID" w:eastAsia="en-ID"/>
+                <w14:ligatures w14:val="none"/>
+              </w:rPr>
+              <w:t>dasar</w:t>
+            </w:r>
+            <w:proofErr w:type="spellEnd"/>
+            <w:r>
+              <w:rPr>
+                <w:rFonts w:ascii="Roboto" w:eastAsia="Times New Roman" w:hAnsi="Roboto" w:cs="Arial"/>
+                <w:color w:val="434343"/>
+                <w:kern w:val="0"/>
+                <w:sz w:val="20"/>
+                <w:szCs w:val="20"/>
+                <w:lang w:val="en-ID" w:eastAsia="en-ID"/>
+                <w14:ligatures w14:val="none"/>
+              </w:rPr>
+              <w:t xml:space="preserve"> Database</w:t>
             </w:r>
           </w:p>
         </w:tc>
@@ -706,6 +817,7 @@
                 <w14:ligatures w14:val="none"/>
               </w:rPr>
             </w:pPr>
+            <w:proofErr w:type="spellStart"/>
             <w:r>
               <w:rPr>
                 <w:rFonts w:ascii="Roboto" w:eastAsia="Times New Roman" w:hAnsi="Roboto" w:cs="Arial"/>
@@ -718,6 +830,7 @@
               </w:rPr>
               <w:t>Teknologi</w:t>
             </w:r>
+            <w:proofErr w:type="spellEnd"/>
           </w:p>
         </w:tc>
         <w:tc>
@@ -850,18 +963,46 @@
                 <w14:ligatures w14:val="none"/>
               </w:rPr>
             </w:pPr>
-            <w:r>
-              <w:rPr>
-                <w:rFonts w:ascii="Roboto" w:eastAsia="Times New Roman" w:hAnsi="Roboto" w:cs="Arial"/>
-                <w:color w:val="434343"/>
-                <w:kern w:val="0"/>
-                <w:sz w:val="20"/>
-                <w:szCs w:val="20"/>
-                <w:lang w:val="en-ID" w:eastAsia="en-ID"/>
-                <w14:ligatures w14:val="none"/>
-              </w:rPr>
-              <w:t>Matematika Diskrit</w:t>
-            </w:r>
+            <w:proofErr w:type="spellStart"/>
+            <w:r>
+              <w:rPr>
+                <w:rFonts w:ascii="Roboto" w:eastAsia="Times New Roman" w:hAnsi="Roboto" w:cs="Arial"/>
+                <w:color w:val="434343"/>
+                <w:kern w:val="0"/>
+                <w:sz w:val="20"/>
+                <w:szCs w:val="20"/>
+                <w:lang w:val="en-ID" w:eastAsia="en-ID"/>
+                <w14:ligatures w14:val="none"/>
+              </w:rPr>
+              <w:t>Matematika</w:t>
+            </w:r>
+            <w:proofErr w:type="spellEnd"/>
+            <w:r>
+              <w:rPr>
+                <w:rFonts w:ascii="Roboto" w:eastAsia="Times New Roman" w:hAnsi="Roboto" w:cs="Arial"/>
+                <w:color w:val="434343"/>
+                <w:kern w:val="0"/>
+                <w:sz w:val="20"/>
+                <w:szCs w:val="20"/>
+                <w:lang w:val="en-ID" w:eastAsia="en-ID"/>
+                <w14:ligatures w14:val="none"/>
+              </w:rPr>
+              <w:t xml:space="preserve"> </w:t>
+            </w:r>
+            <w:proofErr w:type="spellStart"/>
+            <w:r>
+              <w:rPr>
+                <w:rFonts w:ascii="Roboto" w:eastAsia="Times New Roman" w:hAnsi="Roboto" w:cs="Arial"/>
+                <w:color w:val="434343"/>
+                <w:kern w:val="0"/>
+                <w:sz w:val="20"/>
+                <w:szCs w:val="20"/>
+                <w:lang w:val="en-ID" w:eastAsia="en-ID"/>
+                <w14:ligatures w14:val="none"/>
+              </w:rPr>
+              <w:t>Diskrit</w:t>
+            </w:r>
+            <w:proofErr w:type="spellEnd"/>
           </w:p>
         </w:tc>
         <w:tc>
@@ -942,6 +1083,7 @@
                 <w14:ligatures w14:val="none"/>
               </w:rPr>
             </w:pPr>
+            <w:proofErr w:type="spellStart"/>
             <w:r>
               <w:rPr>
                 <w:rFonts w:ascii="Roboto" w:eastAsia="Times New Roman" w:hAnsi="Roboto" w:cs="Arial"/>
@@ -954,6 +1096,7 @@
               </w:rPr>
               <w:t>Matematika</w:t>
             </w:r>
+            <w:proofErr w:type="spellEnd"/>
           </w:p>
         </w:tc>
         <w:tc>
@@ -1322,17 +1465,57 @@
                 <w14:ligatures w14:val="none"/>
               </w:rPr>
             </w:pPr>
-            <w:r>
-              <w:rPr>
-                <w:rFonts w:ascii="Roboto" w:eastAsia="Times New Roman" w:hAnsi="Roboto" w:cs="Arial"/>
-                <w:color w:val="434343"/>
-                <w:kern w:val="0"/>
-                <w:sz w:val="20"/>
-                <w:szCs w:val="20"/>
-                <w:lang w:val="en-ID" w:eastAsia="en-ID"/>
-                <w14:ligatures w14:val="none"/>
-              </w:rPr>
-              <w:t>Pemrograman Web dengan PHP</w:t>
+            <w:proofErr w:type="spellStart"/>
+            <w:r>
+              <w:rPr>
+                <w:rFonts w:ascii="Roboto" w:eastAsia="Times New Roman" w:hAnsi="Roboto" w:cs="Arial"/>
+                <w:color w:val="434343"/>
+                <w:kern w:val="0"/>
+                <w:sz w:val="20"/>
+                <w:szCs w:val="20"/>
+                <w:lang w:val="en-ID" w:eastAsia="en-ID"/>
+                <w14:ligatures w14:val="none"/>
+              </w:rPr>
+              <w:t>Pemrograman</w:t>
+            </w:r>
+            <w:proofErr w:type="spellEnd"/>
+            <w:r>
+              <w:rPr>
+                <w:rFonts w:ascii="Roboto" w:eastAsia="Times New Roman" w:hAnsi="Roboto" w:cs="Arial"/>
+                <w:color w:val="434343"/>
+                <w:kern w:val="0"/>
+                <w:sz w:val="20"/>
+                <w:szCs w:val="20"/>
+                <w:lang w:val="en-ID" w:eastAsia="en-ID"/>
+                <w14:ligatures w14:val="none"/>
+              </w:rPr>
+              <w:t xml:space="preserve"> Web </w:t>
+            </w:r>
+            <w:proofErr w:type="spellStart"/>
+            <w:r>
+              <w:rPr>
+                <w:rFonts w:ascii="Roboto" w:eastAsia="Times New Roman" w:hAnsi="Roboto" w:cs="Arial"/>
+                <w:color w:val="434343"/>
+                <w:kern w:val="0"/>
+                <w:sz w:val="20"/>
+                <w:szCs w:val="20"/>
+                <w:lang w:val="en-ID" w:eastAsia="en-ID"/>
+                <w14:ligatures w14:val="none"/>
+              </w:rPr>
+              <w:t>dengan</w:t>
+            </w:r>
+            <w:proofErr w:type="spellEnd"/>
+            <w:r>
+              <w:rPr>
+                <w:rFonts w:ascii="Roboto" w:eastAsia="Times New Roman" w:hAnsi="Roboto" w:cs="Arial"/>
+                <w:color w:val="434343"/>
+                <w:kern w:val="0"/>
+                <w:sz w:val="20"/>
+                <w:szCs w:val="20"/>
+                <w:lang w:val="en-ID" w:eastAsia="en-ID"/>
+                <w14:ligatures w14:val="none"/>
+              </w:rPr>
+              <w:t xml:space="preserve"> PHP</w:t>
             </w:r>
           </w:p>
         </w:tc>
@@ -1378,8 +1561,22 @@
                 <w:lang w:val="en-ID" w:eastAsia="en-ID"/>
                 <w14:ligatures w14:val="none"/>
               </w:rPr>
-              <w:t>Eko Prasetyo</w:t>
-            </w:r>
+              <w:t xml:space="preserve">Eko </w:t>
+            </w:r>
+            <w:proofErr w:type="spellStart"/>
+            <w:r>
+              <w:rPr>
+                <w:rFonts w:ascii="Roboto" w:eastAsia="Times New Roman" w:hAnsi="Roboto" w:cs="Arial"/>
+                <w:color w:val="434343"/>
+                <w:kern w:val="0"/>
+                <w:sz w:val="20"/>
+                <w:szCs w:val="20"/>
+                <w:lang w:val="en-ID" w:eastAsia="en-ID"/>
+                <w14:ligatures w14:val="none"/>
+              </w:rPr>
+              <w:t>Prasetyo</w:t>
+            </w:r>
+            <w:proofErr w:type="spellEnd"/>
           </w:p>
         </w:tc>
         <w:tc>
@@ -1414,6 +1611,7 @@
                 <w14:ligatures w14:val="none"/>
               </w:rPr>
             </w:pPr>
+            <w:proofErr w:type="spellStart"/>
             <w:r>
               <w:rPr>
                 <w:rFonts w:ascii="Roboto" w:eastAsia="Times New Roman" w:hAnsi="Roboto" w:cs="Arial"/>
@@ -1426,6 +1624,7 @@
               </w:rPr>
               <w:t>Teknologi</w:t>
             </w:r>
+            <w:proofErr w:type="spellEnd"/>
           </w:p>
         </w:tc>
         <w:tc>
@@ -1558,18 +1757,46 @@
                 <w14:ligatures w14:val="none"/>
               </w:rPr>
             </w:pPr>
-            <w:r>
-              <w:rPr>
-                <w:rFonts w:ascii="Roboto" w:eastAsia="Times New Roman" w:hAnsi="Roboto" w:cs="Arial"/>
-                <w:color w:val="434343"/>
-                <w:kern w:val="0"/>
-                <w:sz w:val="20"/>
-                <w:szCs w:val="20"/>
-                <w:lang w:val="en-ID" w:eastAsia="en-ID"/>
-                <w14:ligatures w14:val="none"/>
-              </w:rPr>
-              <w:t>Sistem Operasi</w:t>
-            </w:r>
+            <w:proofErr w:type="spellStart"/>
+            <w:r>
+              <w:rPr>
+                <w:rFonts w:ascii="Roboto" w:eastAsia="Times New Roman" w:hAnsi="Roboto" w:cs="Arial"/>
+                <w:color w:val="434343"/>
+                <w:kern w:val="0"/>
+                <w:sz w:val="20"/>
+                <w:szCs w:val="20"/>
+                <w:lang w:val="en-ID" w:eastAsia="en-ID"/>
+                <w14:ligatures w14:val="none"/>
+              </w:rPr>
+              <w:t>Sistem</w:t>
+            </w:r>
+            <w:proofErr w:type="spellEnd"/>
+            <w:r>
+              <w:rPr>
+                <w:rFonts w:ascii="Roboto" w:eastAsia="Times New Roman" w:hAnsi="Roboto" w:cs="Arial"/>
+                <w:color w:val="434343"/>
+                <w:kern w:val="0"/>
+                <w:sz w:val="20"/>
+                <w:szCs w:val="20"/>
+                <w:lang w:val="en-ID" w:eastAsia="en-ID"/>
+                <w14:ligatures w14:val="none"/>
+              </w:rPr>
+              <w:t xml:space="preserve"> </w:t>
+            </w:r>
+            <w:proofErr w:type="spellStart"/>
+            <w:r>
+              <w:rPr>
+                <w:rFonts w:ascii="Roboto" w:eastAsia="Times New Roman" w:hAnsi="Roboto" w:cs="Arial"/>
+                <w:color w:val="434343"/>
+                <w:kern w:val="0"/>
+                <w:sz w:val="20"/>
+                <w:szCs w:val="20"/>
+                <w:lang w:val="en-ID" w:eastAsia="en-ID"/>
+                <w14:ligatures w14:val="none"/>
+              </w:rPr>
+              <w:t>Operasi</w:t>
+            </w:r>
+            <w:proofErr w:type="spellEnd"/>
           </w:p>
         </w:tc>
         <w:tc>
@@ -1650,6 +1877,7 @@
                 <w14:ligatures w14:val="none"/>
               </w:rPr>
             </w:pPr>
+            <w:proofErr w:type="spellStart"/>
             <w:r>
               <w:rPr>
                 <w:rFonts w:ascii="Roboto" w:eastAsia="Times New Roman" w:hAnsi="Roboto" w:cs="Arial"/>
@@ -1662,6 +1890,7 @@
               </w:rPr>
               <w:t>Teknologi</w:t>
             </w:r>
+            <w:proofErr w:type="spellEnd"/>
           </w:p>
         </w:tc>
         <w:tc>
@@ -1794,18 +2023,46 @@
                 <w14:ligatures w14:val="none"/>
               </w:rPr>
             </w:pPr>
-            <w:r>
-              <w:rPr>
-                <w:rFonts w:ascii="Roboto" w:eastAsia="Times New Roman" w:hAnsi="Roboto" w:cs="Arial"/>
-                <w:color w:val="434343"/>
-                <w:kern w:val="0"/>
-                <w:sz w:val="20"/>
-                <w:szCs w:val="20"/>
-                <w:lang w:val="en-ID" w:eastAsia="en-ID"/>
-                <w14:ligatures w14:val="none"/>
-              </w:rPr>
-              <w:t>Jaringan Komputer</w:t>
-            </w:r>
+            <w:proofErr w:type="spellStart"/>
+            <w:r>
+              <w:rPr>
+                <w:rFonts w:ascii="Roboto" w:eastAsia="Times New Roman" w:hAnsi="Roboto" w:cs="Arial"/>
+                <w:color w:val="434343"/>
+                <w:kern w:val="0"/>
+                <w:sz w:val="20"/>
+                <w:szCs w:val="20"/>
+                <w:lang w:val="en-ID" w:eastAsia="en-ID"/>
+                <w14:ligatures w14:val="none"/>
+              </w:rPr>
+              <w:t>Jaringan</w:t>
+            </w:r>
+            <w:proofErr w:type="spellEnd"/>
+            <w:r>
+              <w:rPr>
+                <w:rFonts w:ascii="Roboto" w:eastAsia="Times New Roman" w:hAnsi="Roboto" w:cs="Arial"/>
+                <w:color w:val="434343"/>
+                <w:kern w:val="0"/>
+                <w:sz w:val="20"/>
+                <w:szCs w:val="20"/>
+                <w:lang w:val="en-ID" w:eastAsia="en-ID"/>
+                <w14:ligatures w14:val="none"/>
+              </w:rPr>
+              <w:t xml:space="preserve"> </w:t>
+            </w:r>
+            <w:proofErr w:type="spellStart"/>
+            <w:r>
+              <w:rPr>
+                <w:rFonts w:ascii="Roboto" w:eastAsia="Times New Roman" w:hAnsi="Roboto" w:cs="Arial"/>
+                <w:color w:val="434343"/>
+                <w:kern w:val="0"/>
+                <w:sz w:val="20"/>
+                <w:szCs w:val="20"/>
+                <w:lang w:val="en-ID" w:eastAsia="en-ID"/>
+                <w14:ligatures w14:val="none"/>
+              </w:rPr>
+              <w:t>Komputer</w:t>
+            </w:r>
+            <w:proofErr w:type="spellEnd"/>
           </w:p>
         </w:tc>
         <w:tc>
@@ -1886,6 +2143,7 @@
                 <w14:ligatures w14:val="none"/>
               </w:rPr>
             </w:pPr>
+            <w:proofErr w:type="spellStart"/>
             <w:r>
               <w:rPr>
                 <w:rFonts w:ascii="Roboto" w:eastAsia="Times New Roman" w:hAnsi="Roboto" w:cs="Arial"/>
@@ -1898,6 +2156,7 @@
               </w:rPr>
               <w:t>Teknologi</w:t>
             </w:r>
+            <w:proofErr w:type="spellEnd"/>
           </w:p>
         </w:tc>
         <w:tc>
@@ -2276,8 +2535,74 @@
                 <w:lang w:val="en-ID" w:eastAsia="en-ID"/>
                 <w14:ligatures w14:val="none"/>
               </w:rPr>
-              <w:t>Bahasa Inggris untuk Pemula</w:t>
-            </w:r>
+              <w:t xml:space="preserve">Bahasa </w:t>
+            </w:r>
+            <w:proofErr w:type="spellStart"/>
+            <w:r>
+              <w:rPr>
+                <w:rFonts w:ascii="Roboto" w:eastAsia="Times New Roman" w:hAnsi="Roboto" w:cs="Arial"/>
+                <w:color w:val="434343"/>
+                <w:kern w:val="0"/>
+                <w:sz w:val="20"/>
+                <w:szCs w:val="20"/>
+                <w:lang w:val="en-ID" w:eastAsia="en-ID"/>
+                <w14:ligatures w14:val="none"/>
+              </w:rPr>
+              <w:t>Inggris</w:t>
+            </w:r>
+            <w:proofErr w:type="spellEnd"/>
+            <w:r>
+              <w:rPr>
+                <w:rFonts w:ascii="Roboto" w:eastAsia="Times New Roman" w:hAnsi="Roboto" w:cs="Arial"/>
+                <w:color w:val="434343"/>
+                <w:kern w:val="0"/>
+                <w:sz w:val="20"/>
+                <w:szCs w:val="20"/>
+                <w:lang w:val="en-ID" w:eastAsia="en-ID"/>
+                <w14:ligatures w14:val="none"/>
+              </w:rPr>
+              <w:t xml:space="preserve"> </w:t>
+            </w:r>
+            <w:proofErr w:type="spellStart"/>
+            <w:r>
+              <w:rPr>
+                <w:rFonts w:ascii="Roboto" w:eastAsia="Times New Roman" w:hAnsi="Roboto" w:cs="Arial"/>
+                <w:color w:val="434343"/>
+                <w:kern w:val="0"/>
+                <w:sz w:val="20"/>
+                <w:szCs w:val="20"/>
+                <w:lang w:val="en-ID" w:eastAsia="en-ID"/>
+                <w14:ligatures w14:val="none"/>
+              </w:rPr>
+              <w:t>untuk</w:t>
+            </w:r>
+            <w:proofErr w:type="spellEnd"/>
+            <w:r>
+              <w:rPr>
+                <w:rFonts w:ascii="Roboto" w:eastAsia="Times New Roman" w:hAnsi="Roboto" w:cs="Arial"/>
+                <w:color w:val="434343"/>
+                <w:kern w:val="0"/>
+                <w:sz w:val="20"/>
+                <w:szCs w:val="20"/>
+                <w:lang w:val="en-ID" w:eastAsia="en-ID"/>
+                <w14:ligatures w14:val="none"/>
+              </w:rPr>
+              <w:t xml:space="preserve"> </w:t>
+            </w:r>
+            <w:proofErr w:type="spellStart"/>
+            <w:r>
+              <w:rPr>
+                <w:rFonts w:ascii="Roboto" w:eastAsia="Times New Roman" w:hAnsi="Roboto" w:cs="Arial"/>
+                <w:color w:val="434343"/>
+                <w:kern w:val="0"/>
+                <w:sz w:val="20"/>
+                <w:szCs w:val="20"/>
+                <w:lang w:val="en-ID" w:eastAsia="en-ID"/>
+                <w14:ligatures w14:val="none"/>
+              </w:rPr>
+              <w:t>Pemula</w:t>
+            </w:r>
+            <w:proofErr w:type="spellEnd"/>
           </w:p>
         </w:tc>
         <w:tc>
@@ -2502,17 +2827,31 @@
                 <w14:ligatures w14:val="none"/>
               </w:rPr>
             </w:pPr>
-            <w:r>
-              <w:rPr>
-                <w:rFonts w:ascii="Roboto" w:eastAsia="Times New Roman" w:hAnsi="Roboto" w:cs="Arial"/>
-                <w:color w:val="434343"/>
-                <w:kern w:val="0"/>
-                <w:sz w:val="20"/>
-                <w:szCs w:val="20"/>
-                <w:lang w:val="en-ID" w:eastAsia="en-ID"/>
-                <w14:ligatures w14:val="none"/>
-              </w:rPr>
-              <w:t>Biologi Dasar</w:t>
+            <w:proofErr w:type="spellStart"/>
+            <w:r>
+              <w:rPr>
+                <w:rFonts w:ascii="Roboto" w:eastAsia="Times New Roman" w:hAnsi="Roboto" w:cs="Arial"/>
+                <w:color w:val="434343"/>
+                <w:kern w:val="0"/>
+                <w:sz w:val="20"/>
+                <w:szCs w:val="20"/>
+                <w:lang w:val="en-ID" w:eastAsia="en-ID"/>
+                <w14:ligatures w14:val="none"/>
+              </w:rPr>
+              <w:t>Biologi</w:t>
+            </w:r>
+            <w:proofErr w:type="spellEnd"/>
+            <w:r>
+              <w:rPr>
+                <w:rFonts w:ascii="Roboto" w:eastAsia="Times New Roman" w:hAnsi="Roboto" w:cs="Arial"/>
+                <w:color w:val="434343"/>
+                <w:kern w:val="0"/>
+                <w:sz w:val="20"/>
+                <w:szCs w:val="20"/>
+                <w:lang w:val="en-ID" w:eastAsia="en-ID"/>
+                <w14:ligatures w14:val="none"/>
+              </w:rPr>
+              <w:t xml:space="preserve"> Dasar</w:t>
             </w:r>
           </w:p>
         </w:tc>
@@ -2748,8 +3087,22 @@
                 <w:lang w:val="en-ID" w:eastAsia="en-ID"/>
                 <w14:ligatures w14:val="none"/>
               </w:rPr>
-              <w:t>Kimia Organik</w:t>
-            </w:r>
+              <w:t xml:space="preserve">Kimia </w:t>
+            </w:r>
+            <w:proofErr w:type="spellStart"/>
+            <w:r>
+              <w:rPr>
+                <w:rFonts w:ascii="Roboto" w:eastAsia="Times New Roman" w:hAnsi="Roboto" w:cs="Arial"/>
+                <w:color w:val="434343"/>
+                <w:kern w:val="0"/>
+                <w:sz w:val="20"/>
+                <w:szCs w:val="20"/>
+                <w:lang w:val="en-ID" w:eastAsia="en-ID"/>
+                <w14:ligatures w14:val="none"/>
+              </w:rPr>
+              <w:t>Organik</w:t>
+            </w:r>
+            <w:proofErr w:type="spellEnd"/>
           </w:p>
         </w:tc>
         <w:tc>
@@ -3446,17 +3799,31 @@
                 <w14:ligatures w14:val="none"/>
               </w:rPr>
             </w:pPr>
-            <w:r>
-              <w:rPr>
-                <w:rFonts w:ascii="Roboto" w:eastAsia="Times New Roman" w:hAnsi="Roboto" w:cs="Arial"/>
-                <w:color w:val="434343"/>
-                <w:kern w:val="0"/>
-                <w:sz w:val="20"/>
-                <w:szCs w:val="20"/>
-                <w:lang w:val="en-ID" w:eastAsia="en-ID"/>
-                <w14:ligatures w14:val="none"/>
-              </w:rPr>
-              <w:t>Manajemen Waktu</w:t>
+            <w:proofErr w:type="spellStart"/>
+            <w:r>
+              <w:rPr>
+                <w:rFonts w:ascii="Roboto" w:eastAsia="Times New Roman" w:hAnsi="Roboto" w:cs="Arial"/>
+                <w:color w:val="434343"/>
+                <w:kern w:val="0"/>
+                <w:sz w:val="20"/>
+                <w:szCs w:val="20"/>
+                <w:lang w:val="en-ID" w:eastAsia="en-ID"/>
+                <w14:ligatures w14:val="none"/>
+              </w:rPr>
+              <w:t>Manajemen</w:t>
+            </w:r>
+            <w:proofErr w:type="spellEnd"/>
+            <w:r>
+              <w:rPr>
+                <w:rFonts w:ascii="Roboto" w:eastAsia="Times New Roman" w:hAnsi="Roboto" w:cs="Arial"/>
+                <w:color w:val="434343"/>
+                <w:kern w:val="0"/>
+                <w:sz w:val="20"/>
+                <w:szCs w:val="20"/>
+                <w:lang w:val="en-ID" w:eastAsia="en-ID"/>
+                <w14:ligatures w14:val="none"/>
+              </w:rPr>
+              <w:t xml:space="preserve"> Waktu</w:t>
             </w:r>
           </w:p>
         </w:tc>
@@ -3538,6 +3905,7 @@
                 <w14:ligatures w14:val="none"/>
               </w:rPr>
             </w:pPr>
+            <w:proofErr w:type="spellStart"/>
             <w:r>
               <w:rPr>
                 <w:rFonts w:ascii="Roboto" w:eastAsia="Times New Roman" w:hAnsi="Roboto" w:cs="Arial"/>
@@ -3550,6 +3918,7 @@
               </w:rPr>
               <w:t>Pengembangan</w:t>
             </w:r>
+            <w:proofErr w:type="spellEnd"/>
           </w:p>
         </w:tc>
         <w:tc>
@@ -3692,8 +4061,48 @@
                 <w:lang w:val="en-ID" w:eastAsia="en-ID"/>
                 <w14:ligatures w14:val="none"/>
               </w:rPr>
-              <w:t>Strategi Belajar Efektif</w:t>
-            </w:r>
+              <w:t xml:space="preserve">Strategi </w:t>
+            </w:r>
+            <w:proofErr w:type="spellStart"/>
+            <w:r>
+              <w:rPr>
+                <w:rFonts w:ascii="Roboto" w:eastAsia="Times New Roman" w:hAnsi="Roboto" w:cs="Arial"/>
+                <w:color w:val="434343"/>
+                <w:kern w:val="0"/>
+                <w:sz w:val="20"/>
+                <w:szCs w:val="20"/>
+                <w:lang w:val="en-ID" w:eastAsia="en-ID"/>
+                <w14:ligatures w14:val="none"/>
+              </w:rPr>
+              <w:t>Belajar</w:t>
+            </w:r>
+            <w:proofErr w:type="spellEnd"/>
+            <w:r>
+              <w:rPr>
+                <w:rFonts w:ascii="Roboto" w:eastAsia="Times New Roman" w:hAnsi="Roboto" w:cs="Arial"/>
+                <w:color w:val="434343"/>
+                <w:kern w:val="0"/>
+                <w:sz w:val="20"/>
+                <w:szCs w:val="20"/>
+                <w:lang w:val="en-ID" w:eastAsia="en-ID"/>
+                <w14:ligatures w14:val="none"/>
+              </w:rPr>
+              <w:t xml:space="preserve"> </w:t>
+            </w:r>
+            <w:proofErr w:type="spellStart"/>
+            <w:r>
+              <w:rPr>
+                <w:rFonts w:ascii="Roboto" w:eastAsia="Times New Roman" w:hAnsi="Roboto" w:cs="Arial"/>
+                <w:color w:val="434343"/>
+                <w:kern w:val="0"/>
+                <w:sz w:val="20"/>
+                <w:szCs w:val="20"/>
+                <w:lang w:val="en-ID" w:eastAsia="en-ID"/>
+                <w14:ligatures w14:val="none"/>
+              </w:rPr>
+              <w:t>Efektif</w:t>
+            </w:r>
+            <w:proofErr w:type="spellEnd"/>
           </w:p>
         </w:tc>
         <w:tc>
@@ -3862,8 +4271,17 @@
           <w:sz w:val="24"/>
           <w:szCs w:val="24"/>
         </w:rPr>
-        <w:t>Tabel Siswa</w:t>
-      </w:r>
+        <w:t xml:space="preserve">Tabel </w:t>
+      </w:r>
+      <w:proofErr w:type="spellStart"/>
+      <w:r>
+        <w:rPr>
+          <w:sz w:val="24"/>
+          <w:szCs w:val="24"/>
+        </w:rPr>
+        <w:t>Siswa</w:t>
+      </w:r>
+      <w:proofErr w:type="spellEnd"/>
     </w:p>
     <w:tbl>
       <w:tblPr>
@@ -3927,8 +4345,22 @@
                 <w:lang w:val="en-ID" w:eastAsia="en-ID"/>
                 <w14:ligatures w14:val="none"/>
               </w:rPr>
-              <w:t>ID Siswa</w:t>
-            </w:r>
+              <w:t xml:space="preserve">ID </w:t>
+            </w:r>
+            <w:proofErr w:type="spellStart"/>
+            <w:r>
+              <w:rPr>
+                <w:rFonts w:ascii="Roboto" w:eastAsia="Times New Roman" w:hAnsi="Roboto" w:cs="Arial"/>
+                <w:color w:val="FFFFFF"/>
+                <w:kern w:val="0"/>
+                <w:sz w:val="20"/>
+                <w:szCs w:val="20"/>
+                <w:lang w:val="en-ID" w:eastAsia="en-ID"/>
+                <w14:ligatures w14:val="none"/>
+              </w:rPr>
+              <w:t>Siswa</w:t>
+            </w:r>
+            <w:proofErr w:type="spellEnd"/>
           </w:p>
         </w:tc>
         <w:tc>
@@ -4011,6 +4443,7 @@
                 <w14:ligatures w14:val="none"/>
               </w:rPr>
             </w:pPr>
+            <w:proofErr w:type="spellStart"/>
             <w:r>
               <w:rPr>
                 <w:rFonts w:ascii="Roboto" w:eastAsia="Times New Roman" w:hAnsi="Roboto" w:cs="Arial"/>
@@ -4023,6 +4456,7 @@
               </w:rPr>
               <w:t>Kelas</w:t>
             </w:r>
+            <w:proofErr w:type="spellEnd"/>
           </w:p>
         </w:tc>
       </w:tr>
@@ -4704,8 +5138,22 @@
                 <w:lang w:val="en-ID" w:eastAsia="en-ID"/>
                 <w14:ligatures w14:val="none"/>
               </w:rPr>
-              <w:t>Eko Prasetyo</w:t>
-            </w:r>
+              <w:t xml:space="preserve">Eko </w:t>
+            </w:r>
+            <w:proofErr w:type="spellStart"/>
+            <w:r>
+              <w:rPr>
+                <w:rFonts w:ascii="Roboto" w:eastAsia="Times New Roman" w:hAnsi="Roboto" w:cs="Arial"/>
+                <w:color w:val="434343"/>
+                <w:kern w:val="0"/>
+                <w:sz w:val="20"/>
+                <w:szCs w:val="20"/>
+                <w:lang w:val="en-ID" w:eastAsia="en-ID"/>
+                <w14:ligatures w14:val="none"/>
+              </w:rPr>
+              <w:t>Prasetyo</w:t>
+            </w:r>
+            <w:proofErr w:type="spellEnd"/>
           </w:p>
         </w:tc>
         <w:tc>
@@ -5288,8 +5736,22 @@
                 <w:lang w:val="en-ID" w:eastAsia="en-ID"/>
                 <w14:ligatures w14:val="none"/>
               </w:rPr>
-              <w:t>Intan Permadi</w:t>
-            </w:r>
+              <w:t xml:space="preserve">Intan </w:t>
+            </w:r>
+            <w:proofErr w:type="spellStart"/>
+            <w:r>
+              <w:rPr>
+                <w:rFonts w:ascii="Roboto" w:eastAsia="Times New Roman" w:hAnsi="Roboto" w:cs="Arial"/>
+                <w:color w:val="434343"/>
+                <w:kern w:val="0"/>
+                <w:sz w:val="20"/>
+                <w:szCs w:val="20"/>
+                <w:lang w:val="en-ID" w:eastAsia="en-ID"/>
+                <w14:ligatures w14:val="none"/>
+              </w:rPr>
+              <w:t>Permadi</w:t>
+            </w:r>
+            <w:proofErr w:type="spellEnd"/>
           </w:p>
         </w:tc>
         <w:tc>
@@ -6164,8 +6626,22 @@
                 <w:lang w:val="en-ID" w:eastAsia="en-ID"/>
                 <w14:ligatures w14:val="none"/>
               </w:rPr>
-              <w:t>Olivia Hernanda</w:t>
-            </w:r>
+              <w:t xml:space="preserve">Olivia </w:t>
+            </w:r>
+            <w:proofErr w:type="spellStart"/>
+            <w:r>
+              <w:rPr>
+                <w:rFonts w:ascii="Roboto" w:eastAsia="Times New Roman" w:hAnsi="Roboto" w:cs="Arial"/>
+                <w:color w:val="434343"/>
+                <w:kern w:val="0"/>
+                <w:sz w:val="20"/>
+                <w:szCs w:val="20"/>
+                <w:lang w:val="en-ID" w:eastAsia="en-ID"/>
+                <w14:ligatures w14:val="none"/>
+              </w:rPr>
+              <w:t>Hernanda</w:t>
+            </w:r>
+            <w:proofErr w:type="spellEnd"/>
           </w:p>
         </w:tc>
         <w:tc>
@@ -6252,8 +6728,17 @@
           <w:sz w:val="24"/>
           <w:szCs w:val="24"/>
         </w:rPr>
-        <w:t>Tabel Peminjaman</w:t>
-      </w:r>
+        <w:t xml:space="preserve">Tabel </w:t>
+      </w:r>
+      <w:proofErr w:type="spellStart"/>
+      <w:r>
+        <w:rPr>
+          <w:sz w:val="24"/>
+          <w:szCs w:val="24"/>
+        </w:rPr>
+        <w:t>Peminjaman</w:t>
+      </w:r>
+      <w:proofErr w:type="spellEnd"/>
     </w:p>
     <w:tbl>
       <w:tblPr>
@@ -6320,8 +6805,22 @@
                 <w:lang w:val="en-ID" w:eastAsia="en-ID"/>
                 <w14:ligatures w14:val="none"/>
               </w:rPr>
-              <w:t>ID Peminjaman</w:t>
-            </w:r>
+              <w:t xml:space="preserve">ID </w:t>
+            </w:r>
+            <w:proofErr w:type="spellStart"/>
+            <w:r>
+              <w:rPr>
+                <w:rFonts w:ascii="Roboto" w:eastAsia="Times New Roman" w:hAnsi="Roboto" w:cs="Arial"/>
+                <w:color w:val="FFFFFF"/>
+                <w:kern w:val="0"/>
+                <w:sz w:val="20"/>
+                <w:szCs w:val="20"/>
+                <w:lang w:val="en-ID" w:eastAsia="en-ID"/>
+                <w14:ligatures w14:val="none"/>
+              </w:rPr>
+              <w:t>Peminjaman</w:t>
+            </w:r>
+            <w:proofErr w:type="spellEnd"/>
           </w:p>
         </w:tc>
         <w:tc>
@@ -6367,8 +6866,22 @@
                 <w:lang w:val="en-ID" w:eastAsia="en-ID"/>
                 <w14:ligatures w14:val="none"/>
               </w:rPr>
-              <w:t>ID Siswa</w:t>
-            </w:r>
+              <w:t xml:space="preserve">ID </w:t>
+            </w:r>
+            <w:proofErr w:type="spellStart"/>
+            <w:r>
+              <w:rPr>
+                <w:rFonts w:ascii="Roboto" w:eastAsia="Times New Roman" w:hAnsi="Roboto" w:cs="Arial"/>
+                <w:color w:val="FFFFFF"/>
+                <w:kern w:val="0"/>
+                <w:sz w:val="20"/>
+                <w:szCs w:val="20"/>
+                <w:lang w:val="en-ID" w:eastAsia="en-ID"/>
+                <w14:ligatures w14:val="none"/>
+              </w:rPr>
+              <w:t>Siswa</w:t>
+            </w:r>
+            <w:proofErr w:type="spellEnd"/>
           </w:p>
         </w:tc>
         <w:tc>
@@ -6414,8 +6927,22 @@
                 <w:lang w:val="en-ID" w:eastAsia="en-ID"/>
                 <w14:ligatures w14:val="none"/>
               </w:rPr>
-              <w:t>ID Buku</w:t>
-            </w:r>
+              <w:t xml:space="preserve">ID </w:t>
+            </w:r>
+            <w:proofErr w:type="spellStart"/>
+            <w:r>
+              <w:rPr>
+                <w:rFonts w:ascii="Roboto" w:eastAsia="Times New Roman" w:hAnsi="Roboto" w:cs="Arial"/>
+                <w:color w:val="FFFFFF"/>
+                <w:kern w:val="0"/>
+                <w:sz w:val="20"/>
+                <w:szCs w:val="20"/>
+                <w:lang w:val="en-ID" w:eastAsia="en-ID"/>
+                <w14:ligatures w14:val="none"/>
+              </w:rPr>
+              <w:t>Buku</w:t>
+            </w:r>
+            <w:proofErr w:type="spellEnd"/>
           </w:p>
         </w:tc>
         <w:tc>
@@ -6451,6 +6978,7 @@
                 <w14:ligatures w14:val="none"/>
               </w:rPr>
             </w:pPr>
+            <w:proofErr w:type="spellStart"/>
             <w:r>
               <w:rPr>
                 <w:rFonts w:ascii="Roboto" w:eastAsia="Times New Roman" w:hAnsi="Roboto" w:cs="Arial"/>
@@ -6461,8 +6989,35 @@
                 <w:lang w:val="en-ID" w:eastAsia="en-ID"/>
                 <w14:ligatures w14:val="none"/>
               </w:rPr>
-              <w:t>Tanggal Pinjam</w:t>
-            </w:r>
+              <w:t>Tanggal</w:t>
+            </w:r>
+            <w:proofErr w:type="spellEnd"/>
+            <w:r>
+              <w:rPr>
+                <w:rFonts w:ascii="Roboto" w:eastAsia="Times New Roman" w:hAnsi="Roboto" w:cs="Arial"/>
+                <w:color w:val="FFFFFF"/>
+                <w:kern w:val="0"/>
+                <w:sz w:val="20"/>
+                <w:szCs w:val="20"/>
+                <w:lang w:val="en-ID" w:eastAsia="en-ID"/>
+                <w14:ligatures w14:val="none"/>
+              </w:rPr>
+              <w:t xml:space="preserve"> </w:t>
+            </w:r>
+            <w:proofErr w:type="spellStart"/>
+            <w:r>
+              <w:rPr>
+                <w:rFonts w:ascii="Roboto" w:eastAsia="Times New Roman" w:hAnsi="Roboto" w:cs="Arial"/>
+                <w:color w:val="FFFFFF"/>
+                <w:kern w:val="0"/>
+                <w:sz w:val="20"/>
+                <w:szCs w:val="20"/>
+                <w:lang w:val="en-ID" w:eastAsia="en-ID"/>
+                <w14:ligatures w14:val="none"/>
+              </w:rPr>
+              <w:t>Pinjam</w:t>
+            </w:r>
+            <w:proofErr w:type="spellEnd"/>
           </w:p>
         </w:tc>
         <w:tc>
@@ -6498,6 +7053,7 @@
                 <w14:ligatures w14:val="none"/>
               </w:rPr>
             </w:pPr>
+            <w:proofErr w:type="spellStart"/>
             <w:r>
               <w:rPr>
                 <w:rFonts w:ascii="Roboto" w:eastAsia="Times New Roman" w:hAnsi="Roboto" w:cs="Arial"/>
@@ -6508,7 +7064,20 @@
                 <w:lang w:val="en-ID" w:eastAsia="en-ID"/>
                 <w14:ligatures w14:val="none"/>
               </w:rPr>
-              <w:t>Tanggal Kembali</w:t>
+              <w:t>Tanggal</w:t>
+            </w:r>
+            <w:proofErr w:type="spellEnd"/>
+            <w:r>
+              <w:rPr>
+                <w:rFonts w:ascii="Roboto" w:eastAsia="Times New Roman" w:hAnsi="Roboto" w:cs="Arial"/>
+                <w:color w:val="FFFFFF"/>
+                <w:kern w:val="0"/>
+                <w:sz w:val="20"/>
+                <w:szCs w:val="20"/>
+                <w:lang w:val="en-ID" w:eastAsia="en-ID"/>
+                <w14:ligatures w14:val="none"/>
+              </w:rPr>
+              <w:t xml:space="preserve"> Kembali</w:t>
             </w:r>
           </w:p>
         </w:tc>
@@ -6832,6 +7401,7 @@
                 <w14:ligatures w14:val="none"/>
               </w:rPr>
             </w:pPr>
+            <w:proofErr w:type="spellStart"/>
             <w:r>
               <w:rPr>
                 <w:rFonts w:ascii="Roboto" w:eastAsia="Times New Roman" w:hAnsi="Roboto" w:cs="Arial"/>
@@ -6844,6 +7414,7 @@
               </w:rPr>
               <w:t>Dipinjam</w:t>
             </w:r>
+            <w:proofErr w:type="spellEnd"/>
           </w:p>
         </w:tc>
       </w:tr>
@@ -7119,6 +7690,7 @@
                 <w14:ligatures w14:val="none"/>
               </w:rPr>
             </w:pPr>
+            <w:proofErr w:type="spellStart"/>
             <w:r>
               <w:rPr>
                 <w:rFonts w:ascii="Roboto" w:eastAsia="Times New Roman" w:hAnsi="Roboto" w:cs="Arial"/>
@@ -7131,6 +7703,7 @@
               </w:rPr>
               <w:t>Dikembalikan</w:t>
             </w:r>
+            <w:proofErr w:type="spellEnd"/>
           </w:p>
         </w:tc>
       </w:tr>
@@ -7406,6 +7979,7 @@
                 <w14:ligatures w14:val="none"/>
               </w:rPr>
             </w:pPr>
+            <w:proofErr w:type="spellStart"/>
             <w:r>
               <w:rPr>
                 <w:rFonts w:ascii="Roboto" w:eastAsia="Times New Roman" w:hAnsi="Roboto" w:cs="Arial"/>
@@ -7418,6 +7992,7 @@
               </w:rPr>
               <w:t>Dipinjam</w:t>
             </w:r>
+            <w:proofErr w:type="spellEnd"/>
           </w:p>
         </w:tc>
       </w:tr>
@@ -7693,6 +8268,7 @@
                 <w14:ligatures w14:val="none"/>
               </w:rPr>
             </w:pPr>
+            <w:proofErr w:type="spellStart"/>
             <w:r>
               <w:rPr>
                 <w:rFonts w:ascii="Roboto" w:eastAsia="Times New Roman" w:hAnsi="Roboto" w:cs="Arial"/>
@@ -7705,6 +8281,7 @@
               </w:rPr>
               <w:t>Dikembalikan</w:t>
             </w:r>
+            <w:proofErr w:type="spellEnd"/>
           </w:p>
         </w:tc>
       </w:tr>
@@ -7980,6 +8557,7 @@
                 <w14:ligatures w14:val="none"/>
               </w:rPr>
             </w:pPr>
+            <w:proofErr w:type="spellStart"/>
             <w:r>
               <w:rPr>
                 <w:rFonts w:ascii="Roboto" w:eastAsia="Times New Roman" w:hAnsi="Roboto" w:cs="Arial"/>
@@ -7992,6 +8570,7 @@
               </w:rPr>
               <w:t>Dikembalikan</w:t>
             </w:r>
+            <w:proofErr w:type="spellEnd"/>
           </w:p>
         </w:tc>
       </w:tr>
@@ -8267,6 +8846,7 @@
                 <w14:ligatures w14:val="none"/>
               </w:rPr>
             </w:pPr>
+            <w:proofErr w:type="spellStart"/>
             <w:r>
               <w:rPr>
                 <w:rFonts w:ascii="Roboto" w:eastAsia="Times New Roman" w:hAnsi="Roboto" w:cs="Arial"/>
@@ -8279,6 +8859,7 @@
               </w:rPr>
               <w:t>Dipinjam</w:t>
             </w:r>
+            <w:proofErr w:type="spellEnd"/>
           </w:p>
         </w:tc>
       </w:tr>
@@ -8554,6 +9135,7 @@
                 <w14:ligatures w14:val="none"/>
               </w:rPr>
             </w:pPr>
+            <w:proofErr w:type="spellStart"/>
             <w:r>
               <w:rPr>
                 <w:rFonts w:ascii="Roboto" w:eastAsia="Times New Roman" w:hAnsi="Roboto" w:cs="Arial"/>
@@ -8566,6 +9148,7 @@
               </w:rPr>
               <w:t>Dikembalikan</w:t>
             </w:r>
+            <w:proofErr w:type="spellEnd"/>
           </w:p>
         </w:tc>
       </w:tr>
@@ -8841,6 +9424,7 @@
                 <w14:ligatures w14:val="none"/>
               </w:rPr>
             </w:pPr>
+            <w:proofErr w:type="spellStart"/>
             <w:r>
               <w:rPr>
                 <w:rFonts w:ascii="Roboto" w:eastAsia="Times New Roman" w:hAnsi="Roboto" w:cs="Arial"/>
@@ -8853,6 +9437,7 @@
               </w:rPr>
               <w:t>Dipinjam</w:t>
             </w:r>
+            <w:proofErr w:type="spellEnd"/>
           </w:p>
         </w:tc>
       </w:tr>
@@ -9128,6 +9713,7 @@
                 <w14:ligatures w14:val="none"/>
               </w:rPr>
             </w:pPr>
+            <w:proofErr w:type="spellStart"/>
             <w:r>
               <w:rPr>
                 <w:rFonts w:ascii="Roboto" w:eastAsia="Times New Roman" w:hAnsi="Roboto" w:cs="Arial"/>
@@ -9140,6 +9726,7 @@
               </w:rPr>
               <w:t>Dikembalikan</w:t>
             </w:r>
+            <w:proofErr w:type="spellEnd"/>
           </w:p>
         </w:tc>
       </w:tr>
@@ -9415,6 +10002,7 @@
                 <w14:ligatures w14:val="none"/>
               </w:rPr>
             </w:pPr>
+            <w:proofErr w:type="spellStart"/>
             <w:r>
               <w:rPr>
                 <w:rFonts w:ascii="Roboto" w:eastAsia="Times New Roman" w:hAnsi="Roboto" w:cs="Arial"/>
@@ -9427,6 +10015,7 @@
               </w:rPr>
               <w:t>Dipinjam</w:t>
             </w:r>
+            <w:proofErr w:type="spellEnd"/>
           </w:p>
         </w:tc>
       </w:tr>
@@ -9473,6 +10062,7 @@
           <w:szCs w:val="24"/>
         </w:rPr>
       </w:pPr>
+      <w:proofErr w:type="spellStart"/>
       <w:r>
         <w:rPr>
           <w:rFonts w:cstheme="minorHAnsi"/>
@@ -9489,14 +10079,43 @@
         </w:rPr>
         <w:t>lah</w:t>
       </w:r>
-      <w:r>
-        <w:rPr>
-          <w:rFonts w:cstheme="minorHAnsi"/>
-          <w:sz w:val="24"/>
-          <w:szCs w:val="24"/>
-        </w:rPr>
-        <w:t xml:space="preserve"> database dengan nama db_perpus</w:t>
-      </w:r>
+      <w:proofErr w:type="spellEnd"/>
+      <w:r>
+        <w:rPr>
+          <w:rFonts w:cstheme="minorHAnsi"/>
+          <w:sz w:val="24"/>
+          <w:szCs w:val="24"/>
+        </w:rPr>
+        <w:t xml:space="preserve"> database </w:t>
+      </w:r>
+      <w:proofErr w:type="spellStart"/>
+      <w:r>
+        <w:rPr>
+          <w:rFonts w:cstheme="minorHAnsi"/>
+          <w:sz w:val="24"/>
+          <w:szCs w:val="24"/>
+        </w:rPr>
+        <w:t>dengan</w:t>
+      </w:r>
+      <w:proofErr w:type="spellEnd"/>
+      <w:r>
+        <w:rPr>
+          <w:rFonts w:cstheme="minorHAnsi"/>
+          <w:sz w:val="24"/>
+          <w:szCs w:val="24"/>
+        </w:rPr>
+        <w:t xml:space="preserve"> nama </w:t>
+      </w:r>
+      <w:proofErr w:type="spellStart"/>
+      <w:r>
+        <w:rPr>
+          <w:rFonts w:cstheme="minorHAnsi"/>
+          <w:sz w:val="24"/>
+          <w:szCs w:val="24"/>
+        </w:rPr>
+        <w:t>db_perpus</w:t>
+      </w:r>
+      <w:proofErr w:type="spellEnd"/>
       <w:r>
         <w:rPr>
           <w:rFonts w:cstheme="minorHAnsi"/>
@@ -9540,7 +10159,7 @@
                     <pic:cNvPicPr/>
                   </pic:nvPicPr>
                   <pic:blipFill>
-                    <a:blip r:embed="rId5"/>
+                    <a:blip r:embed="rId6"/>
                     <a:stretch>
                       <a:fillRect/>
                     </a:stretch>
@@ -9595,7 +10214,7 @@
                     <pic:cNvPicPr/>
                   </pic:nvPicPr>
                   <pic:blipFill>
-                    <a:blip r:embed="rId6"/>
+                    <a:blip r:embed="rId7"/>
                     <a:stretch>
                       <a:fillRect/>
                     </a:stretch>
@@ -9631,6 +10250,7 @@
           <w:szCs w:val="24"/>
         </w:rPr>
       </w:pPr>
+      <w:proofErr w:type="spellStart"/>
       <w:r>
         <w:rPr>
           <w:rFonts w:cstheme="minorHAnsi"/>
@@ -9647,14 +10267,61 @@
         </w:rPr>
         <w:t>lah</w:t>
       </w:r>
-      <w:r>
-        <w:rPr>
-          <w:rFonts w:cstheme="minorHAnsi"/>
-          <w:sz w:val="24"/>
-          <w:szCs w:val="24"/>
-        </w:rPr>
-        <w:t xml:space="preserve"> table buku, siswa dan peminjaman</w:t>
-      </w:r>
+      <w:proofErr w:type="spellEnd"/>
+      <w:r>
+        <w:rPr>
+          <w:rFonts w:cstheme="minorHAnsi"/>
+          <w:sz w:val="24"/>
+          <w:szCs w:val="24"/>
+        </w:rPr>
+        <w:t xml:space="preserve"> table </w:t>
+      </w:r>
+      <w:proofErr w:type="spellStart"/>
+      <w:r>
+        <w:rPr>
+          <w:rFonts w:cstheme="minorHAnsi"/>
+          <w:sz w:val="24"/>
+          <w:szCs w:val="24"/>
+        </w:rPr>
+        <w:t>buku</w:t>
+      </w:r>
+      <w:proofErr w:type="spellEnd"/>
+      <w:r>
+        <w:rPr>
+          <w:rFonts w:cstheme="minorHAnsi"/>
+          <w:sz w:val="24"/>
+          <w:szCs w:val="24"/>
+        </w:rPr>
+        <w:t xml:space="preserve">, </w:t>
+      </w:r>
+      <w:proofErr w:type="spellStart"/>
+      <w:r>
+        <w:rPr>
+          <w:rFonts w:cstheme="minorHAnsi"/>
+          <w:sz w:val="24"/>
+          <w:szCs w:val="24"/>
+        </w:rPr>
+        <w:t>siswa</w:t>
+      </w:r>
+      <w:proofErr w:type="spellEnd"/>
+      <w:r>
+        <w:rPr>
+          <w:rFonts w:cstheme="minorHAnsi"/>
+          <w:sz w:val="24"/>
+          <w:szCs w:val="24"/>
+        </w:rPr>
+        <w:t xml:space="preserve"> dan </w:t>
+      </w:r>
+      <w:proofErr w:type="spellStart"/>
+      <w:r>
+        <w:rPr>
+          <w:rFonts w:cstheme="minorHAnsi"/>
+          <w:sz w:val="24"/>
+          <w:szCs w:val="24"/>
+        </w:rPr>
+        <w:t>peminjaman</w:t>
+      </w:r>
+      <w:proofErr w:type="spellEnd"/>
       <w:r>
         <w:rPr>
           <w:rFonts w:cstheme="minorHAnsi"/>
@@ -9698,7 +10365,7 @@
                     <pic:cNvPicPr/>
                   </pic:nvPicPr>
                   <pic:blipFill>
-                    <a:blip r:embed="rId7"/>
+                    <a:blip r:embed="rId8"/>
                     <a:stretch>
                       <a:fillRect/>
                     </a:stretch>
@@ -9753,7 +10420,7 @@
                     <pic:cNvPicPr/>
                   </pic:nvPicPr>
                   <pic:blipFill>
-                    <a:blip r:embed="rId8"/>
+                    <a:blip r:embed="rId9"/>
                     <a:stretch>
                       <a:fillRect/>
                     </a:stretch>
@@ -9821,7 +10488,7 @@
                     <pic:cNvPicPr/>
                   </pic:nvPicPr>
                   <pic:blipFill>
-                    <a:blip r:embed="rId9"/>
+                    <a:blip r:embed="rId10"/>
                     <a:stretch>
                       <a:fillRect/>
                     </a:stretch>
@@ -9876,7 +10543,7 @@
                     <pic:cNvPicPr/>
                   </pic:nvPicPr>
                   <pic:blipFill>
-                    <a:blip r:embed="rId10"/>
+                    <a:blip r:embed="rId11"/>
                     <a:stretch>
                       <a:fillRect/>
                     </a:stretch>
@@ -9943,7 +10610,7 @@
                     <pic:cNvPicPr/>
                   </pic:nvPicPr>
                   <pic:blipFill>
-                    <a:blip r:embed="rId11"/>
+                    <a:blip r:embed="rId12"/>
                     <a:stretch>
                       <a:fillRect/>
                     </a:stretch>
@@ -9999,7 +10666,7 @@
                     <pic:cNvPicPr/>
                   </pic:nvPicPr>
                   <pic:blipFill>
-                    <a:blip r:embed="rId12"/>
+                    <a:blip r:embed="rId13"/>
                     <a:stretch>
                       <a:fillRect/>
                     </a:stretch>
@@ -10057,7 +10724,43 @@
           <w:sz w:val="24"/>
           <w:szCs w:val="24"/>
         </w:rPr>
-        <w:t xml:space="preserve"> setiap table menggunakan query </w:t>
+        <w:t xml:space="preserve"> </w:t>
+      </w:r>
+      <w:proofErr w:type="spellStart"/>
+      <w:r>
+        <w:rPr>
+          <w:rFonts w:cstheme="minorHAnsi"/>
+          <w:sz w:val="24"/>
+          <w:szCs w:val="24"/>
+        </w:rPr>
+        <w:t>setiap</w:t>
+      </w:r>
+      <w:proofErr w:type="spellEnd"/>
+      <w:r>
+        <w:rPr>
+          <w:rFonts w:cstheme="minorHAnsi"/>
+          <w:sz w:val="24"/>
+          <w:szCs w:val="24"/>
+        </w:rPr>
+        <w:t xml:space="preserve"> table </w:t>
+      </w:r>
+      <w:proofErr w:type="spellStart"/>
+      <w:r>
+        <w:rPr>
+          <w:rFonts w:cstheme="minorHAnsi"/>
+          <w:sz w:val="24"/>
+          <w:szCs w:val="24"/>
+        </w:rPr>
+        <w:t>menggunakan</w:t>
+      </w:r>
+      <w:proofErr w:type="spellEnd"/>
+      <w:r>
+        <w:rPr>
+          <w:rFonts w:cstheme="minorHAnsi"/>
+          <w:sz w:val="24"/>
+          <w:szCs w:val="24"/>
+        </w:rPr>
+        <w:t xml:space="preserve"> query </w:t>
       </w:r>
       <w:r>
         <w:rPr>
@@ -10102,7 +10805,7 @@
                     <pic:cNvPicPr/>
                   </pic:nvPicPr>
                   <pic:blipFill>
-                    <a:blip r:embed="rId13"/>
+                    <a:blip r:embed="rId14"/>
                     <a:stretch>
                       <a:fillRect/>
                     </a:stretch>
@@ -10157,7 +10860,7 @@
                     <pic:cNvPicPr/>
                   </pic:nvPicPr>
                   <pic:blipFill>
-                    <a:blip r:embed="rId14"/>
+                    <a:blip r:embed="rId15"/>
                     <a:stretch>
                       <a:fillRect/>
                     </a:stretch>
@@ -10225,7 +10928,7 @@
                     <pic:cNvPicPr/>
                   </pic:nvPicPr>
                   <pic:blipFill>
-                    <a:blip r:embed="rId15"/>
+                    <a:blip r:embed="rId16"/>
                     <a:stretch>
                       <a:fillRect/>
                     </a:stretch>
@@ -10280,7 +10983,7 @@
                     <pic:cNvPicPr/>
                   </pic:nvPicPr>
                   <pic:blipFill>
-                    <a:blip r:embed="rId16"/>
+                    <a:blip r:embed="rId17"/>
                     <a:stretch>
                       <a:fillRect/>
                     </a:stretch>
@@ -10348,7 +11051,7 @@
                     <pic:cNvPicPr/>
                   </pic:nvPicPr>
                   <pic:blipFill>
-                    <a:blip r:embed="rId17"/>
+                    <a:blip r:embed="rId18"/>
                     <a:stretch>
                       <a:fillRect/>
                     </a:stretch>
@@ -10403,7 +11106,7 @@
                     <pic:cNvPicPr/>
                   </pic:nvPicPr>
                   <pic:blipFill>
-                    <a:blip r:embed="rId18"/>
+                    <a:blip r:embed="rId19"/>
                     <a:stretch>
                       <a:fillRect/>
                     </a:stretch>
@@ -10445,7 +11148,43 @@
           <w:sz w:val="24"/>
           <w:szCs w:val="24"/>
         </w:rPr>
-        <w:t>Input 10 record di setiap table menggunakan stored procedure INSERT.</w:t>
+        <w:t xml:space="preserve">Input 10 record di </w:t>
+      </w:r>
+      <w:proofErr w:type="spellStart"/>
+      <w:r>
+        <w:rPr>
+          <w:rFonts w:cstheme="minorHAnsi"/>
+          <w:sz w:val="24"/>
+          <w:szCs w:val="24"/>
+        </w:rPr>
+        <w:t>setiap</w:t>
+      </w:r>
+      <w:proofErr w:type="spellEnd"/>
+      <w:r>
+        <w:rPr>
+          <w:rFonts w:cstheme="minorHAnsi"/>
+          <w:sz w:val="24"/>
+          <w:szCs w:val="24"/>
+        </w:rPr>
+        <w:t xml:space="preserve"> table </w:t>
+      </w:r>
+      <w:proofErr w:type="spellStart"/>
+      <w:r>
+        <w:rPr>
+          <w:rFonts w:cstheme="minorHAnsi"/>
+          <w:sz w:val="24"/>
+          <w:szCs w:val="24"/>
+        </w:rPr>
+        <w:t>menggunakan</w:t>
+      </w:r>
+      <w:proofErr w:type="spellEnd"/>
+      <w:r>
+        <w:rPr>
+          <w:rFonts w:cstheme="minorHAnsi"/>
+          <w:sz w:val="24"/>
+          <w:szCs w:val="24"/>
+        </w:rPr>
+        <w:t xml:space="preserve"> stored procedure INSERT.</w:t>
       </w:r>
     </w:p>
     <w:p>
@@ -10483,7 +11222,7 @@
                     <pic:cNvPicPr/>
                   </pic:nvPicPr>
                   <pic:blipFill>
-                    <a:blip r:embed="rId19"/>
+                    <a:blip r:embed="rId20"/>
                     <a:stretch>
                       <a:fillRect/>
                     </a:stretch>
@@ -10538,7 +11277,7 @@
                     <pic:cNvPicPr/>
                   </pic:nvPicPr>
                   <pic:blipFill>
-                    <a:blip r:embed="rId20"/>
+                    <a:blip r:embed="rId21"/>
                     <a:stretch>
                       <a:fillRect/>
                     </a:stretch>
@@ -10574,6 +11313,7 @@
           <w:szCs w:val="24"/>
         </w:rPr>
       </w:pPr>
+      <w:proofErr w:type="spellStart"/>
       <w:r>
         <w:rPr>
           <w:rFonts w:cstheme="minorHAnsi"/>
@@ -10590,13 +11330,32 @@
         </w:rPr>
         <w:t>lah</w:t>
       </w:r>
-      <w:r>
-        <w:rPr>
-          <w:rFonts w:cstheme="minorHAnsi"/>
-          <w:sz w:val="24"/>
-          <w:szCs w:val="24"/>
-        </w:rPr>
-        <w:t xml:space="preserve"> stored procedure UPDATE, DELETE di setiap table.</w:t>
+      <w:proofErr w:type="spellEnd"/>
+      <w:r>
+        <w:rPr>
+          <w:rFonts w:cstheme="minorHAnsi"/>
+          <w:sz w:val="24"/>
+          <w:szCs w:val="24"/>
+        </w:rPr>
+        <w:t xml:space="preserve"> stored procedure UPDATE, DELETE di </w:t>
+      </w:r>
+      <w:proofErr w:type="spellStart"/>
+      <w:r>
+        <w:rPr>
+          <w:rFonts w:cstheme="minorHAnsi"/>
+          <w:sz w:val="24"/>
+          <w:szCs w:val="24"/>
+        </w:rPr>
+        <w:t>setiap</w:t>
+      </w:r>
+      <w:proofErr w:type="spellEnd"/>
+      <w:r>
+        <w:rPr>
+          <w:rFonts w:cstheme="minorHAnsi"/>
+          <w:sz w:val="24"/>
+          <w:szCs w:val="24"/>
+        </w:rPr>
+        <w:t xml:space="preserve"> table.</w:t>
       </w:r>
     </w:p>
     <w:p>
@@ -10634,7 +11393,7 @@
                     <pic:cNvPicPr/>
                   </pic:nvPicPr>
                   <pic:blipFill>
-                    <a:blip r:embed="rId21"/>
+                    <a:blip r:embed="rId22"/>
                     <a:stretch>
                       <a:fillRect/>
                     </a:stretch>
@@ -10689,7 +11448,7 @@
                     <pic:cNvPicPr/>
                   </pic:nvPicPr>
                   <pic:blipFill>
-                    <a:blip r:embed="rId22"/>
+                    <a:blip r:embed="rId23"/>
                     <a:stretch>
                       <a:fillRect/>
                     </a:stretch>
@@ -10743,7 +11502,7 @@
                     <pic:cNvPicPr/>
                   </pic:nvPicPr>
                   <pic:blipFill>
-                    <a:blip r:embed="rId23"/>
+                    <a:blip r:embed="rId24"/>
                     <a:stretch>
                       <a:fillRect/>
                     </a:stretch>
@@ -10798,7 +11557,7 @@
                     <pic:cNvPicPr/>
                   </pic:nvPicPr>
                   <pic:blipFill>
-                    <a:blip r:embed="rId24"/>
+                    <a:blip r:embed="rId25"/>
                     <a:stretch>
                       <a:fillRect/>
                     </a:stretch>
@@ -10852,7 +11611,7 @@
                     <pic:cNvPicPr/>
                   </pic:nvPicPr>
                   <pic:blipFill>
-                    <a:blip r:embed="rId25"/>
+                    <a:blip r:embed="rId26"/>
                     <a:stretch>
                       <a:fillRect/>
                     </a:stretch>
@@ -10907,7 +11666,7 @@
                     <pic:cNvPicPr/>
                   </pic:nvPicPr>
                   <pic:blipFill>
-                    <a:blip r:embed="rId26"/>
+                    <a:blip r:embed="rId27"/>
                     <a:stretch>
                       <a:fillRect/>
                     </a:stretch>
@@ -10979,13 +11738,95 @@
           <w:szCs w:val="24"/>
         </w:rPr>
       </w:pPr>
-      <w:r>
-        <w:rPr>
-          <w:rFonts w:cstheme="minorHAnsi"/>
-          <w:sz w:val="24"/>
-          <w:szCs w:val="24"/>
-        </w:rPr>
-        <w:t>Buatlah stored procedure untuk menampilkan seluruh record di setiap table</w:t>
+      <w:proofErr w:type="spellStart"/>
+      <w:r>
+        <w:rPr>
+          <w:rFonts w:cstheme="minorHAnsi"/>
+          <w:sz w:val="24"/>
+          <w:szCs w:val="24"/>
+        </w:rPr>
+        <w:t>Buatlah</w:t>
+      </w:r>
+      <w:proofErr w:type="spellEnd"/>
+      <w:r>
+        <w:rPr>
+          <w:rFonts w:cstheme="minorHAnsi"/>
+          <w:sz w:val="24"/>
+          <w:szCs w:val="24"/>
+        </w:rPr>
+        <w:t xml:space="preserve"> stored procedure </w:t>
+      </w:r>
+      <w:proofErr w:type="spellStart"/>
+      <w:r>
+        <w:rPr>
+          <w:rFonts w:cstheme="minorHAnsi"/>
+          <w:sz w:val="24"/>
+          <w:szCs w:val="24"/>
+        </w:rPr>
+        <w:t>untuk</w:t>
+      </w:r>
+      <w:proofErr w:type="spellEnd"/>
+      <w:r>
+        <w:rPr>
+          <w:rFonts w:cstheme="minorHAnsi"/>
+          <w:sz w:val="24"/>
+          <w:szCs w:val="24"/>
+        </w:rPr>
+        <w:t xml:space="preserve"> </w:t>
+      </w:r>
+      <w:proofErr w:type="spellStart"/>
+      <w:r>
+        <w:rPr>
+          <w:rFonts w:cstheme="minorHAnsi"/>
+          <w:sz w:val="24"/>
+          <w:szCs w:val="24"/>
+        </w:rPr>
+        <w:t>menampilkan</w:t>
+      </w:r>
+      <w:proofErr w:type="spellEnd"/>
+      <w:r>
+        <w:rPr>
+          <w:rFonts w:cstheme="minorHAnsi"/>
+          <w:sz w:val="24"/>
+          <w:szCs w:val="24"/>
+        </w:rPr>
+        <w:t xml:space="preserve"> </w:t>
+      </w:r>
+      <w:proofErr w:type="spellStart"/>
+      <w:r>
+        <w:rPr>
+          <w:rFonts w:cstheme="minorHAnsi"/>
+          <w:sz w:val="24"/>
+          <w:szCs w:val="24"/>
+        </w:rPr>
+        <w:t>seluruh</w:t>
+      </w:r>
+      <w:proofErr w:type="spellEnd"/>
+      <w:r>
+        <w:rPr>
+          <w:rFonts w:cstheme="minorHAnsi"/>
+          <w:sz w:val="24"/>
+          <w:szCs w:val="24"/>
+        </w:rPr>
+        <w:t xml:space="preserve"> record di </w:t>
+      </w:r>
+      <w:proofErr w:type="spellStart"/>
+      <w:r>
+        <w:rPr>
+          <w:rFonts w:cstheme="minorHAnsi"/>
+          <w:sz w:val="24"/>
+          <w:szCs w:val="24"/>
+        </w:rPr>
+        <w:t>setiap</w:t>
+      </w:r>
+      <w:proofErr w:type="spellEnd"/>
+      <w:r>
+        <w:rPr>
+          <w:rFonts w:cstheme="minorHAnsi"/>
+          <w:sz w:val="24"/>
+          <w:szCs w:val="24"/>
+        </w:rPr>
+        <w:t xml:space="preserve"> table</w:t>
       </w:r>
       <w:r>
         <w:rPr>
@@ -11030,7 +11871,7 @@
                     <pic:cNvPicPr/>
                   </pic:nvPicPr>
                   <pic:blipFill>
-                    <a:blip r:embed="rId27"/>
+                    <a:blip r:embed="rId28"/>
                     <a:stretch>
                       <a:fillRect/>
                     </a:stretch>
@@ -11086,7 +11927,7 @@
                     <pic:cNvPicPr/>
                   </pic:nvPicPr>
                   <pic:blipFill>
-                    <a:blip r:embed="rId28"/>
+                    <a:blip r:embed="rId29"/>
                     <a:stretch>
                       <a:fillRect/>
                     </a:stretch>
@@ -11142,7 +11983,7 @@
                     <pic:cNvPicPr/>
                   </pic:nvPicPr>
                   <pic:blipFill>
-                    <a:blip r:embed="rId29"/>
+                    <a:blip r:embed="rId30"/>
                     <a:stretch>
                       <a:fillRect/>
                     </a:stretch>
@@ -11197,7 +12038,7 @@
                     <pic:cNvPicPr/>
                   </pic:nvPicPr>
                   <pic:blipFill>
-                    <a:blip r:embed="rId30"/>
+                    <a:blip r:embed="rId31"/>
                     <a:stretch>
                       <a:fillRect/>
                     </a:stretch>
@@ -11251,7 +12092,106 @@
           <w:sz w:val="24"/>
           <w:szCs w:val="24"/>
         </w:rPr>
-        <w:t>Stok buku pada saat dipinjam berkurang secara ot</w:t>
+        <w:t xml:space="preserve">Stok </w:t>
+      </w:r>
+      <w:proofErr w:type="spellStart"/>
+      <w:r>
+        <w:rPr>
+          <w:rFonts w:cstheme="minorHAnsi"/>
+          <w:sz w:val="24"/>
+          <w:szCs w:val="24"/>
+        </w:rPr>
+        <w:t>buku</w:t>
+      </w:r>
+      <w:proofErr w:type="spellEnd"/>
+      <w:r>
+        <w:rPr>
+          <w:rFonts w:cstheme="minorHAnsi"/>
+          <w:sz w:val="24"/>
+          <w:szCs w:val="24"/>
+        </w:rPr>
+        <w:t xml:space="preserve"> pada </w:t>
+      </w:r>
+      <w:proofErr w:type="spellStart"/>
+      <w:r>
+        <w:rPr>
+          <w:rFonts w:cstheme="minorHAnsi"/>
+          <w:sz w:val="24"/>
+          <w:szCs w:val="24"/>
+        </w:rPr>
+        <w:t>saat</w:t>
+      </w:r>
+      <w:proofErr w:type="spellEnd"/>
+      <w:r>
+        <w:rPr>
+          <w:rFonts w:cstheme="minorHAnsi"/>
+          <w:sz w:val="24"/>
+          <w:szCs w:val="24"/>
+        </w:rPr>
+        <w:t xml:space="preserve"> </w:t>
+      </w:r>
+      <w:proofErr w:type="spellStart"/>
+      <w:r>
+        <w:rPr>
+          <w:rFonts w:cstheme="minorHAnsi"/>
+          <w:sz w:val="24"/>
+          <w:szCs w:val="24"/>
+        </w:rPr>
+        <w:t>dipinjam</w:t>
+      </w:r>
+      <w:proofErr w:type="spellEnd"/>
+      <w:r>
+        <w:rPr>
+          <w:rFonts w:cstheme="minorHAnsi"/>
+          <w:sz w:val="24"/>
+          <w:szCs w:val="24"/>
+        </w:rPr>
+        <w:t xml:space="preserve"> </w:t>
+      </w:r>
+      <w:proofErr w:type="spellStart"/>
+      <w:r>
+        <w:rPr>
+          <w:rFonts w:cstheme="minorHAnsi"/>
+          <w:sz w:val="24"/>
+          <w:szCs w:val="24"/>
+        </w:rPr>
+        <w:t>berkurang</w:t>
+      </w:r>
+      <w:proofErr w:type="spellEnd"/>
+      <w:r>
+        <w:rPr>
+          <w:rFonts w:cstheme="minorHAnsi"/>
+          <w:sz w:val="24"/>
+          <w:szCs w:val="24"/>
+        </w:rPr>
+        <w:t xml:space="preserve"> </w:t>
+      </w:r>
+      <w:proofErr w:type="spellStart"/>
+      <w:r>
+        <w:rPr>
+          <w:rFonts w:cstheme="minorHAnsi"/>
+          <w:sz w:val="24"/>
+          <w:szCs w:val="24"/>
+        </w:rPr>
+        <w:t>secara</w:t>
+      </w:r>
+      <w:proofErr w:type="spellEnd"/>
+      <w:r>
+        <w:rPr>
+          <w:rFonts w:cstheme="minorHAnsi"/>
+          <w:sz w:val="24"/>
+          <w:szCs w:val="24"/>
+        </w:rPr>
+        <w:t xml:space="preserve"> </w:t>
+      </w:r>
+      <w:proofErr w:type="spellStart"/>
+      <w:r>
+        <w:rPr>
+          <w:rFonts w:cstheme="minorHAnsi"/>
+          <w:sz w:val="24"/>
+          <w:szCs w:val="24"/>
+        </w:rPr>
+        <w:t>ot</w:t>
       </w:r>
       <w:r>
         <w:rPr>
@@ -11269,6 +12209,7 @@
         </w:rPr>
         <w:t>matis</w:t>
       </w:r>
+      <w:proofErr w:type="spellEnd"/>
       <w:r>
         <w:rPr>
           <w:rFonts w:cstheme="minorHAnsi"/>
@@ -11313,7 +12254,7 @@
                     <pic:cNvPicPr/>
                   </pic:nvPicPr>
                   <pic:blipFill>
-                    <a:blip r:embed="rId31"/>
+                    <a:blip r:embed="rId32"/>
                     <a:stretch>
                       <a:fillRect/>
                     </a:stretch>
@@ -11367,7 +12308,7 @@
                     <pic:cNvPicPr/>
                   </pic:nvPicPr>
                   <pic:blipFill>
-                    <a:blip r:embed="rId32"/>
+                    <a:blip r:embed="rId33"/>
                     <a:stretch>
                       <a:fillRect/>
                     </a:stretch>
@@ -11421,7 +12362,7 @@
                     <pic:cNvPicPr/>
                   </pic:nvPicPr>
                   <pic:blipFill>
-                    <a:blip r:embed="rId33"/>
+                    <a:blip r:embed="rId34"/>
                     <a:stretch>
                       <a:fillRect/>
                     </a:stretch>
@@ -11460,7 +12401,79 @@
           <w:szCs w:val="24"/>
         </w:rPr>
         <w:lastRenderedPageBreak/>
-        <w:t>Stok berkurang 1, tadinya 10 (pada saat stored procedure update, di update menjadi 10)</w:t>
+        <w:t xml:space="preserve">Stok </w:t>
+      </w:r>
+      <w:proofErr w:type="spellStart"/>
+      <w:r>
+        <w:rPr>
+          <w:rFonts w:cstheme="minorHAnsi"/>
+          <w:sz w:val="24"/>
+          <w:szCs w:val="24"/>
+        </w:rPr>
+        <w:t>berkurang</w:t>
+      </w:r>
+      <w:proofErr w:type="spellEnd"/>
+      <w:r>
+        <w:rPr>
+          <w:rFonts w:cstheme="minorHAnsi"/>
+          <w:sz w:val="24"/>
+          <w:szCs w:val="24"/>
+        </w:rPr>
+        <w:t xml:space="preserve"> 1, </w:t>
+      </w:r>
+      <w:proofErr w:type="spellStart"/>
+      <w:r>
+        <w:rPr>
+          <w:rFonts w:cstheme="minorHAnsi"/>
+          <w:sz w:val="24"/>
+          <w:szCs w:val="24"/>
+        </w:rPr>
+        <w:t>tadinya</w:t>
+      </w:r>
+      <w:proofErr w:type="spellEnd"/>
+      <w:r>
+        <w:rPr>
+          <w:rFonts w:cstheme="minorHAnsi"/>
+          <w:sz w:val="24"/>
+          <w:szCs w:val="24"/>
+        </w:rPr>
+        <w:t xml:space="preserve"> 10 (pada </w:t>
+      </w:r>
+      <w:proofErr w:type="spellStart"/>
+      <w:r>
+        <w:rPr>
+          <w:rFonts w:cstheme="minorHAnsi"/>
+          <w:sz w:val="24"/>
+          <w:szCs w:val="24"/>
+        </w:rPr>
+        <w:t>saat</w:t>
+      </w:r>
+      <w:proofErr w:type="spellEnd"/>
+      <w:r>
+        <w:rPr>
+          <w:rFonts w:cstheme="minorHAnsi"/>
+          <w:sz w:val="24"/>
+          <w:szCs w:val="24"/>
+        </w:rPr>
+        <w:t xml:space="preserve"> stored procedure update, di update </w:t>
+      </w:r>
+      <w:proofErr w:type="spellStart"/>
+      <w:r>
+        <w:rPr>
+          <w:rFonts w:cstheme="minorHAnsi"/>
+          <w:sz w:val="24"/>
+          <w:szCs w:val="24"/>
+        </w:rPr>
+        <w:t>menjadi</w:t>
+      </w:r>
+      <w:proofErr w:type="spellEnd"/>
+      <w:r>
+        <w:rPr>
+          <w:rFonts w:cstheme="minorHAnsi"/>
+          <w:sz w:val="24"/>
+          <w:szCs w:val="24"/>
+        </w:rPr>
+        <w:t xml:space="preserve"> 10)</w:t>
       </w:r>
     </w:p>
     <w:p>
@@ -11484,8 +12497,108 @@
           <w:sz w:val="24"/>
           <w:szCs w:val="24"/>
         </w:rPr>
-        <w:t>Stok buku pada saat dikembalikan bertambah secara otomatis</w:t>
-      </w:r>
+        <w:t xml:space="preserve">Stok </w:t>
+      </w:r>
+      <w:proofErr w:type="spellStart"/>
+      <w:r>
+        <w:rPr>
+          <w:rFonts w:cstheme="minorHAnsi"/>
+          <w:sz w:val="24"/>
+          <w:szCs w:val="24"/>
+        </w:rPr>
+        <w:t>buku</w:t>
+      </w:r>
+      <w:proofErr w:type="spellEnd"/>
+      <w:r>
+        <w:rPr>
+          <w:rFonts w:cstheme="minorHAnsi"/>
+          <w:sz w:val="24"/>
+          <w:szCs w:val="24"/>
+        </w:rPr>
+        <w:t xml:space="preserve"> pada </w:t>
+      </w:r>
+      <w:proofErr w:type="spellStart"/>
+      <w:r>
+        <w:rPr>
+          <w:rFonts w:cstheme="minorHAnsi"/>
+          <w:sz w:val="24"/>
+          <w:szCs w:val="24"/>
+        </w:rPr>
+        <w:t>saat</w:t>
+      </w:r>
+      <w:proofErr w:type="spellEnd"/>
+      <w:r>
+        <w:rPr>
+          <w:rFonts w:cstheme="minorHAnsi"/>
+          <w:sz w:val="24"/>
+          <w:szCs w:val="24"/>
+        </w:rPr>
+        <w:t xml:space="preserve"> </w:t>
+      </w:r>
+      <w:proofErr w:type="spellStart"/>
+      <w:r>
+        <w:rPr>
+          <w:rFonts w:cstheme="minorHAnsi"/>
+          <w:sz w:val="24"/>
+          <w:szCs w:val="24"/>
+        </w:rPr>
+        <w:t>dikembalikan</w:t>
+      </w:r>
+      <w:proofErr w:type="spellEnd"/>
+      <w:r>
+        <w:rPr>
+          <w:rFonts w:cstheme="minorHAnsi"/>
+          <w:sz w:val="24"/>
+          <w:szCs w:val="24"/>
+        </w:rPr>
+        <w:t xml:space="preserve"> </w:t>
+      </w:r>
+      <w:proofErr w:type="spellStart"/>
+      <w:r>
+        <w:rPr>
+          <w:rFonts w:cstheme="minorHAnsi"/>
+          <w:sz w:val="24"/>
+          <w:szCs w:val="24"/>
+        </w:rPr>
+        <w:t>bertambah</w:t>
+      </w:r>
+      <w:proofErr w:type="spellEnd"/>
+      <w:r>
+        <w:rPr>
+          <w:rFonts w:cstheme="minorHAnsi"/>
+          <w:sz w:val="24"/>
+          <w:szCs w:val="24"/>
+        </w:rPr>
+        <w:t xml:space="preserve"> </w:t>
+      </w:r>
+      <w:proofErr w:type="spellStart"/>
+      <w:r>
+        <w:rPr>
+          <w:rFonts w:cstheme="minorHAnsi"/>
+          <w:sz w:val="24"/>
+          <w:szCs w:val="24"/>
+        </w:rPr>
+        <w:t>secara</w:t>
+      </w:r>
+      <w:proofErr w:type="spellEnd"/>
+      <w:r>
+        <w:rPr>
+          <w:rFonts w:cstheme="minorHAnsi"/>
+          <w:sz w:val="24"/>
+          <w:szCs w:val="24"/>
+        </w:rPr>
+        <w:t xml:space="preserve"> </w:t>
+      </w:r>
+      <w:proofErr w:type="spellStart"/>
+      <w:r>
+        <w:rPr>
+          <w:rFonts w:cstheme="minorHAnsi"/>
+          <w:sz w:val="24"/>
+          <w:szCs w:val="24"/>
+        </w:rPr>
+        <w:t>otomatis</w:t>
+      </w:r>
+      <w:proofErr w:type="spellEnd"/>
       <w:r>
         <w:rPr>
           <w:rFonts w:cstheme="minorHAnsi"/>
@@ -11537,7 +12650,7 @@
                     <pic:cNvPicPr/>
                   </pic:nvPicPr>
                   <pic:blipFill>
-                    <a:blip r:embed="rId34"/>
+                    <a:blip r:embed="rId35"/>
                     <a:stretch>
                       <a:fillRect/>
                     </a:stretch>
@@ -11575,8 +12688,18 @@
           <w:sz w:val="24"/>
           <w:szCs w:val="24"/>
         </w:rPr>
-        <w:t>Stok sebelum</w:t>
-      </w:r>
+        <w:t xml:space="preserve">Stok </w:t>
+      </w:r>
+      <w:proofErr w:type="spellStart"/>
+      <w:r>
+        <w:rPr>
+          <w:rFonts w:cstheme="minorHAnsi"/>
+          <w:sz w:val="24"/>
+          <w:szCs w:val="24"/>
+        </w:rPr>
+        <w:t>sebelum</w:t>
+      </w:r>
+      <w:proofErr w:type="spellEnd"/>
     </w:p>
     <w:p>
       <w:pPr>
@@ -11611,7 +12734,7 @@
                     <pic:cNvPicPr/>
                   </pic:nvPicPr>
                   <pic:blipFill>
-                    <a:blip r:embed="rId35"/>
+                    <a:blip r:embed="rId36"/>
                     <a:stretch>
                       <a:fillRect/>
                     </a:stretch>
@@ -11649,8 +12772,18 @@
           <w:sz w:val="24"/>
           <w:szCs w:val="24"/>
         </w:rPr>
-        <w:t>Stok sesudah</w:t>
-      </w:r>
+        <w:t xml:space="preserve">Stok </w:t>
+      </w:r>
+      <w:proofErr w:type="spellStart"/>
+      <w:r>
+        <w:rPr>
+          <w:rFonts w:cstheme="minorHAnsi"/>
+          <w:sz w:val="24"/>
+          <w:szCs w:val="24"/>
+        </w:rPr>
+        <w:t>sesudah</w:t>
+      </w:r>
+      <w:proofErr w:type="spellEnd"/>
     </w:p>
     <w:p>
       <w:pPr>
@@ -11686,7 +12819,7 @@
                     <pic:cNvPicPr/>
                   </pic:nvPicPr>
                   <pic:blipFill>
-                    <a:blip r:embed="rId36"/>
+                    <a:blip r:embed="rId37"/>
                     <a:stretch>
                       <a:fillRect/>
                     </a:stretch>
@@ -11722,6 +12855,7 @@
           <w:szCs w:val="24"/>
         </w:rPr>
       </w:pPr>
+      <w:proofErr w:type="spellStart"/>
       <w:r>
         <w:rPr>
           <w:rFonts w:cstheme="minorHAnsi"/>
@@ -11738,21 +12872,212 @@
         </w:rPr>
         <w:t>lah</w:t>
       </w:r>
-      <w:r>
-        <w:rPr>
-          <w:rFonts w:cstheme="minorHAnsi"/>
-          <w:sz w:val="24"/>
-          <w:szCs w:val="24"/>
-        </w:rPr>
-        <w:t xml:space="preserve"> stored procedure untuk mengembalikan buku dan gunakan tanggal pengembalian sesuai dengan tanggal saat </w:t>
-      </w:r>
-      <w:r>
-        <w:rPr>
-          <w:rFonts w:cstheme="minorHAnsi"/>
-          <w:sz w:val="24"/>
-          <w:szCs w:val="24"/>
-        </w:rPr>
-        <w:t>mengembalikan (CURRENT DATE).</w:t>
+      <w:proofErr w:type="spellEnd"/>
+      <w:r>
+        <w:rPr>
+          <w:rFonts w:cstheme="minorHAnsi"/>
+          <w:sz w:val="24"/>
+          <w:szCs w:val="24"/>
+        </w:rPr>
+        <w:t xml:space="preserve"> stored procedure </w:t>
+      </w:r>
+      <w:proofErr w:type="spellStart"/>
+      <w:r>
+        <w:rPr>
+          <w:rFonts w:cstheme="minorHAnsi"/>
+          <w:sz w:val="24"/>
+          <w:szCs w:val="24"/>
+        </w:rPr>
+        <w:t>untuk</w:t>
+      </w:r>
+      <w:proofErr w:type="spellEnd"/>
+      <w:r>
+        <w:rPr>
+          <w:rFonts w:cstheme="minorHAnsi"/>
+          <w:sz w:val="24"/>
+          <w:szCs w:val="24"/>
+        </w:rPr>
+        <w:t xml:space="preserve"> </w:t>
+      </w:r>
+      <w:proofErr w:type="spellStart"/>
+      <w:r>
+        <w:rPr>
+          <w:rFonts w:cstheme="minorHAnsi"/>
+          <w:sz w:val="24"/>
+          <w:szCs w:val="24"/>
+        </w:rPr>
+        <w:t>mengembalikan</w:t>
+      </w:r>
+      <w:proofErr w:type="spellEnd"/>
+      <w:r>
+        <w:rPr>
+          <w:rFonts w:cstheme="minorHAnsi"/>
+          <w:sz w:val="24"/>
+          <w:szCs w:val="24"/>
+        </w:rPr>
+        <w:t xml:space="preserve"> </w:t>
+      </w:r>
+      <w:proofErr w:type="spellStart"/>
+      <w:r>
+        <w:rPr>
+          <w:rFonts w:cstheme="minorHAnsi"/>
+          <w:sz w:val="24"/>
+          <w:szCs w:val="24"/>
+        </w:rPr>
+        <w:t>buku</w:t>
+      </w:r>
+      <w:proofErr w:type="spellEnd"/>
+      <w:r>
+        <w:rPr>
+          <w:rFonts w:cstheme="minorHAnsi"/>
+          <w:sz w:val="24"/>
+          <w:szCs w:val="24"/>
+        </w:rPr>
+        <w:t xml:space="preserve"> dan </w:t>
+      </w:r>
+      <w:proofErr w:type="spellStart"/>
+      <w:r>
+        <w:rPr>
+          <w:rFonts w:cstheme="minorHAnsi"/>
+          <w:sz w:val="24"/>
+          <w:szCs w:val="24"/>
+        </w:rPr>
+        <w:t>gunakan</w:t>
+      </w:r>
+      <w:proofErr w:type="spellEnd"/>
+      <w:r>
+        <w:rPr>
+          <w:rFonts w:cstheme="minorHAnsi"/>
+          <w:sz w:val="24"/>
+          <w:szCs w:val="24"/>
+        </w:rPr>
+        <w:t xml:space="preserve"> </w:t>
+      </w:r>
+      <w:proofErr w:type="spellStart"/>
+      <w:r>
+        <w:rPr>
+          <w:rFonts w:cstheme="minorHAnsi"/>
+          <w:sz w:val="24"/>
+          <w:szCs w:val="24"/>
+        </w:rPr>
+        <w:t>tanggal</w:t>
+      </w:r>
+      <w:proofErr w:type="spellEnd"/>
+      <w:r>
+        <w:rPr>
+          <w:rFonts w:cstheme="minorHAnsi"/>
+          <w:sz w:val="24"/>
+          <w:szCs w:val="24"/>
+        </w:rPr>
+        <w:t xml:space="preserve"> </w:t>
+      </w:r>
+      <w:proofErr w:type="spellStart"/>
+      <w:r>
+        <w:rPr>
+          <w:rFonts w:cstheme="minorHAnsi"/>
+          <w:sz w:val="24"/>
+          <w:szCs w:val="24"/>
+        </w:rPr>
+        <w:t>pengembalian</w:t>
+      </w:r>
+      <w:proofErr w:type="spellEnd"/>
+      <w:r>
+        <w:rPr>
+          <w:rFonts w:cstheme="minorHAnsi"/>
+          <w:sz w:val="24"/>
+          <w:szCs w:val="24"/>
+        </w:rPr>
+        <w:t xml:space="preserve"> </w:t>
+      </w:r>
+      <w:proofErr w:type="spellStart"/>
+      <w:r>
+        <w:rPr>
+          <w:rFonts w:cstheme="minorHAnsi"/>
+          <w:sz w:val="24"/>
+          <w:szCs w:val="24"/>
+        </w:rPr>
+        <w:t>sesuai</w:t>
+      </w:r>
+      <w:proofErr w:type="spellEnd"/>
+      <w:r>
+        <w:rPr>
+          <w:rFonts w:cstheme="minorHAnsi"/>
+          <w:sz w:val="24"/>
+          <w:szCs w:val="24"/>
+        </w:rPr>
+        <w:t xml:space="preserve"> </w:t>
+      </w:r>
+      <w:proofErr w:type="spellStart"/>
+      <w:r>
+        <w:rPr>
+          <w:rFonts w:cstheme="minorHAnsi"/>
+          <w:sz w:val="24"/>
+          <w:szCs w:val="24"/>
+        </w:rPr>
+        <w:t>dengan</w:t>
+      </w:r>
+      <w:proofErr w:type="spellEnd"/>
+      <w:r>
+        <w:rPr>
+          <w:rFonts w:cstheme="minorHAnsi"/>
+          <w:sz w:val="24"/>
+          <w:szCs w:val="24"/>
+        </w:rPr>
+        <w:t xml:space="preserve"> </w:t>
+      </w:r>
+      <w:proofErr w:type="spellStart"/>
+      <w:r>
+        <w:rPr>
+          <w:rFonts w:cstheme="minorHAnsi"/>
+          <w:sz w:val="24"/>
+          <w:szCs w:val="24"/>
+        </w:rPr>
+        <w:t>tanggal</w:t>
+      </w:r>
+      <w:proofErr w:type="spellEnd"/>
+      <w:r>
+        <w:rPr>
+          <w:rFonts w:cstheme="minorHAnsi"/>
+          <w:sz w:val="24"/>
+          <w:szCs w:val="24"/>
+        </w:rPr>
+        <w:t xml:space="preserve"> </w:t>
+      </w:r>
+      <w:proofErr w:type="spellStart"/>
+      <w:r>
+        <w:rPr>
+          <w:rFonts w:cstheme="minorHAnsi"/>
+          <w:sz w:val="24"/>
+          <w:szCs w:val="24"/>
+        </w:rPr>
+        <w:t>saat</w:t>
+      </w:r>
+      <w:proofErr w:type="spellEnd"/>
+      <w:r>
+        <w:rPr>
+          <w:rFonts w:cstheme="minorHAnsi"/>
+          <w:sz w:val="24"/>
+          <w:szCs w:val="24"/>
+        </w:rPr>
+        <w:t xml:space="preserve"> </w:t>
+      </w:r>
+      <w:proofErr w:type="spellStart"/>
+      <w:r>
+        <w:rPr>
+          <w:rFonts w:cstheme="minorHAnsi"/>
+          <w:sz w:val="24"/>
+          <w:szCs w:val="24"/>
+        </w:rPr>
+        <w:t>mengembalikan</w:t>
+      </w:r>
+      <w:proofErr w:type="spellEnd"/>
+      <w:r>
+        <w:rPr>
+          <w:rFonts w:cstheme="minorHAnsi"/>
+          <w:sz w:val="24"/>
+          <w:szCs w:val="24"/>
+        </w:rPr>
+        <w:t xml:space="preserve"> (CURRENT DATE).</w:t>
       </w:r>
     </w:p>
     <w:p>
@@ -11789,7 +13114,7 @@
                     <pic:cNvPicPr/>
                   </pic:nvPicPr>
                   <pic:blipFill>
-                    <a:blip r:embed="rId37"/>
+                    <a:blip r:embed="rId38"/>
                     <a:stretch>
                       <a:fillRect/>
                     </a:stretch>
@@ -11845,7 +13170,7 @@
                     <pic:cNvPicPr/>
                   </pic:nvPicPr>
                   <pic:blipFill>
-                    <a:blip r:embed="rId38"/>
+                    <a:blip r:embed="rId39"/>
                     <a:stretch>
                       <a:fillRect/>
                     </a:stretch>
@@ -11919,7 +13244,7 @@
                     <pic:cNvPicPr/>
                   </pic:nvPicPr>
                   <pic:blipFill>
-                    <a:blip r:embed="rId39"/>
+                    <a:blip r:embed="rId40"/>
                     <a:stretch>
                       <a:fillRect/>
                     </a:stretch>
@@ -11951,6 +13276,7 @@
           <w:szCs w:val="24"/>
         </w:rPr>
       </w:pPr>
+      <w:proofErr w:type="spellStart"/>
       <w:r>
         <w:rPr>
           <w:rFonts w:cstheme="minorHAnsi"/>
@@ -11959,6 +13285,7 @@
         </w:rPr>
         <w:t>Sebelum</w:t>
       </w:r>
+      <w:proofErr w:type="spellEnd"/>
     </w:p>
     <w:p>
       <w:pPr>
@@ -11993,7 +13320,7 @@
                     <pic:cNvPicPr/>
                   </pic:nvPicPr>
                   <pic:blipFill>
-                    <a:blip r:embed="rId40"/>
+                    <a:blip r:embed="rId41"/>
                     <a:stretch>
                       <a:fillRect/>
                     </a:stretch>
@@ -12025,6 +13352,7 @@
           <w:szCs w:val="24"/>
         </w:rPr>
       </w:pPr>
+      <w:proofErr w:type="spellStart"/>
       <w:r>
         <w:rPr>
           <w:rFonts w:cstheme="minorHAnsi"/>
@@ -12033,30 +13361,24 @@
         </w:rPr>
         <w:t>Sesudah</w:t>
       </w:r>
+      <w:proofErr w:type="spellEnd"/>
     </w:p>
     <w:p>
       <w:pPr>
         <w:pStyle w:val="ListParagraph"/>
         <w:ind w:left="426"/>
         <w:jc w:val="both"/>
-        <w:rPr>
-          <w:rFonts w:cstheme="minorHAnsi"/>
-          <w:sz w:val="24"/>
-          <w:szCs w:val="24"/>
-        </w:rPr>
       </w:pPr>
       <w:r>
         <w:rPr>
-          <w:rFonts w:cstheme="minorHAnsi"/>
-          <w:sz w:val="24"/>
-          <w:szCs w:val="24"/>
+          <w:noProof/>
         </w:rPr>
         <w:lastRenderedPageBreak/>
         <w:drawing>
-          <wp:inline distT="0" distB="0" distL="0" distR="0" wp14:anchorId="19656C24" wp14:editId="4FFA7124">
-            <wp:extent cx="5943600" cy="3224530"/>
-            <wp:effectExtent l="0" t="0" r="0" b="0"/>
-            <wp:docPr id="135119008" name="Picture 1"/>
+          <wp:inline distT="0" distB="0" distL="0" distR="0" wp14:anchorId="57D9769C" wp14:editId="22F4370F">
+            <wp:extent cx="5937885" cy="3223895"/>
+            <wp:effectExtent l="0" t="0" r="5715" b="0"/>
+            <wp:docPr id="817307596" name="Picture 1"/>
             <wp:cNvGraphicFramePr>
               <a:graphicFrameLocks xmlns:a="http://schemas.openxmlformats.org/drawingml/2006/main" noChangeAspect="1"/>
             </wp:cNvGraphicFramePr>
@@ -12064,23 +13386,36 @@
               <a:graphicData uri="http://schemas.openxmlformats.org/drawingml/2006/picture">
                 <pic:pic xmlns:pic="http://schemas.openxmlformats.org/drawingml/2006/picture">
                   <pic:nvPicPr>
-                    <pic:cNvPr id="135119008" name=""/>
-                    <pic:cNvPicPr/>
+                    <pic:cNvPr id="0" name="Picture 1"/>
+                    <pic:cNvPicPr>
+                      <a:picLocks noChangeAspect="1" noChangeArrowheads="1"/>
+                    </pic:cNvPicPr>
                   </pic:nvPicPr>
                   <pic:blipFill>
-                    <a:blip r:embed="rId41"/>
+                    <a:blip r:embed="rId42">
+                      <a:extLst>
+                        <a:ext uri="{28A0092B-C50C-407E-A947-70E740481C1C}">
+                          <a14:useLocalDpi xmlns:a14="http://schemas.microsoft.com/office/drawing/2010/main" val="0"/>
+                        </a:ext>
+                      </a:extLst>
+                    </a:blip>
+                    <a:srcRect/>
                     <a:stretch>
                       <a:fillRect/>
                     </a:stretch>
                   </pic:blipFill>
-                  <pic:spPr>
+                  <pic:spPr bwMode="auto">
                     <a:xfrm>
                       <a:off x="0" y="0"/>
-                      <a:ext cx="5943600" cy="3224530"/>
+                      <a:ext cx="5937885" cy="3223895"/>
                     </a:xfrm>
                     <a:prstGeom prst="rect">
                       <a:avLst/>
                     </a:prstGeom>
+                    <a:noFill/>
+                    <a:ln>
+                      <a:noFill/>
+                    </a:ln>
                   </pic:spPr>
                 </pic:pic>
               </a:graphicData>
@@ -12116,13 +13451,131 @@
           <w:szCs w:val="24"/>
         </w:rPr>
       </w:pPr>
-      <w:r>
-        <w:rPr>
-          <w:rFonts w:cstheme="minorHAnsi"/>
-          <w:sz w:val="24"/>
-          <w:szCs w:val="24"/>
-        </w:rPr>
-        <w:t>Buatlah stored procedure untuk menampilkan daftar siswa yang pernah meminjam buku.</w:t>
+      <w:proofErr w:type="spellStart"/>
+      <w:r>
+        <w:rPr>
+          <w:rFonts w:cstheme="minorHAnsi"/>
+          <w:sz w:val="24"/>
+          <w:szCs w:val="24"/>
+        </w:rPr>
+        <w:t>Buatlah</w:t>
+      </w:r>
+      <w:proofErr w:type="spellEnd"/>
+      <w:r>
+        <w:rPr>
+          <w:rFonts w:cstheme="minorHAnsi"/>
+          <w:sz w:val="24"/>
+          <w:szCs w:val="24"/>
+        </w:rPr>
+        <w:t xml:space="preserve"> stored procedure </w:t>
+      </w:r>
+      <w:proofErr w:type="spellStart"/>
+      <w:r>
+        <w:rPr>
+          <w:rFonts w:cstheme="minorHAnsi"/>
+          <w:sz w:val="24"/>
+          <w:szCs w:val="24"/>
+        </w:rPr>
+        <w:t>untuk</w:t>
+      </w:r>
+      <w:proofErr w:type="spellEnd"/>
+      <w:r>
+        <w:rPr>
+          <w:rFonts w:cstheme="minorHAnsi"/>
+          <w:sz w:val="24"/>
+          <w:szCs w:val="24"/>
+        </w:rPr>
+        <w:t xml:space="preserve"> </w:t>
+      </w:r>
+      <w:proofErr w:type="spellStart"/>
+      <w:r>
+        <w:rPr>
+          <w:rFonts w:cstheme="minorHAnsi"/>
+          <w:sz w:val="24"/>
+          <w:szCs w:val="24"/>
+        </w:rPr>
+        <w:t>menampilkan</w:t>
+      </w:r>
+      <w:proofErr w:type="spellEnd"/>
+      <w:r>
+        <w:rPr>
+          <w:rFonts w:cstheme="minorHAnsi"/>
+          <w:sz w:val="24"/>
+          <w:szCs w:val="24"/>
+        </w:rPr>
+        <w:t xml:space="preserve"> daftar </w:t>
+      </w:r>
+      <w:proofErr w:type="spellStart"/>
+      <w:r>
+        <w:rPr>
+          <w:rFonts w:cstheme="minorHAnsi"/>
+          <w:sz w:val="24"/>
+          <w:szCs w:val="24"/>
+        </w:rPr>
+        <w:t>siswa</w:t>
+      </w:r>
+      <w:proofErr w:type="spellEnd"/>
+      <w:r>
+        <w:rPr>
+          <w:rFonts w:cstheme="minorHAnsi"/>
+          <w:sz w:val="24"/>
+          <w:szCs w:val="24"/>
+        </w:rPr>
+        <w:t xml:space="preserve"> yang </w:t>
+      </w:r>
+      <w:proofErr w:type="spellStart"/>
+      <w:r>
+        <w:rPr>
+          <w:rFonts w:cstheme="minorHAnsi"/>
+          <w:sz w:val="24"/>
+          <w:szCs w:val="24"/>
+        </w:rPr>
+        <w:t>pernah</w:t>
+      </w:r>
+      <w:proofErr w:type="spellEnd"/>
+      <w:r>
+        <w:rPr>
+          <w:rFonts w:cstheme="minorHAnsi"/>
+          <w:sz w:val="24"/>
+          <w:szCs w:val="24"/>
+        </w:rPr>
+        <w:t xml:space="preserve"> </w:t>
+      </w:r>
+      <w:proofErr w:type="spellStart"/>
+      <w:r>
+        <w:rPr>
+          <w:rFonts w:cstheme="minorHAnsi"/>
+          <w:sz w:val="24"/>
+          <w:szCs w:val="24"/>
+        </w:rPr>
+        <w:t>meminjam</w:t>
+      </w:r>
+      <w:proofErr w:type="spellEnd"/>
+      <w:r>
+        <w:rPr>
+          <w:rFonts w:cstheme="minorHAnsi"/>
+          <w:sz w:val="24"/>
+          <w:szCs w:val="24"/>
+        </w:rPr>
+        <w:t xml:space="preserve"> </w:t>
+      </w:r>
+      <w:proofErr w:type="spellStart"/>
+      <w:r>
+        <w:rPr>
+          <w:rFonts w:cstheme="minorHAnsi"/>
+          <w:sz w:val="24"/>
+          <w:szCs w:val="24"/>
+        </w:rPr>
+        <w:t>buku</w:t>
+      </w:r>
+      <w:proofErr w:type="spellEnd"/>
+      <w:r>
+        <w:rPr>
+          <w:rFonts w:cstheme="minorHAnsi"/>
+          <w:sz w:val="24"/>
+          <w:szCs w:val="24"/>
+        </w:rPr>
+        <w:t>.</w:t>
       </w:r>
     </w:p>
     <w:p>
@@ -12159,7 +13612,7 @@
                     <pic:cNvPicPr/>
                   </pic:nvPicPr>
                   <pic:blipFill>
-                    <a:blip r:embed="rId42"/>
+                    <a:blip r:embed="rId43"/>
                     <a:stretch>
                       <a:fillRect/>
                     </a:stretch>
@@ -12215,7 +13668,7 @@
                     <pic:cNvPicPr/>
                   </pic:nvPicPr>
                   <pic:blipFill>
-                    <a:blip r:embed="rId43"/>
+                    <a:blip r:embed="rId44"/>
                     <a:stretch>
                       <a:fillRect/>
                     </a:stretch>
@@ -12239,6 +13692,115 @@
     <w:p>
       <w:pPr>
         <w:pStyle w:val="ListParagraph"/>
+        <w:ind w:left="426"/>
+        <w:jc w:val="both"/>
+        <w:rPr>
+          <w:rFonts w:cstheme="minorHAnsi"/>
+          <w:sz w:val="24"/>
+          <w:szCs w:val="24"/>
+        </w:rPr>
+      </w:pPr>
+      <w:r>
+        <w:rPr>
+          <w:rFonts w:cstheme="minorHAnsi"/>
+          <w:sz w:val="24"/>
+          <w:szCs w:val="24"/>
+        </w:rPr>
+        <w:drawing>
+          <wp:inline distT="0" distB="0" distL="0" distR="0" wp14:anchorId="5CBB24B9" wp14:editId="508F2304">
+            <wp:extent cx="5943600" cy="2143125"/>
+            <wp:effectExtent l="0" t="0" r="0" b="9525"/>
+            <wp:docPr id="1402107902" name="Picture 1"/>
+            <wp:cNvGraphicFramePr>
+              <a:graphicFrameLocks xmlns:a="http://schemas.openxmlformats.org/drawingml/2006/main" noChangeAspect="1"/>
+            </wp:cNvGraphicFramePr>
+            <a:graphic xmlns:a="http://schemas.openxmlformats.org/drawingml/2006/main">
+              <a:graphicData uri="http://schemas.openxmlformats.org/drawingml/2006/picture">
+                <pic:pic xmlns:pic="http://schemas.openxmlformats.org/drawingml/2006/picture">
+                  <pic:nvPicPr>
+                    <pic:cNvPr id="1402107902" name=""/>
+                    <pic:cNvPicPr/>
+                  </pic:nvPicPr>
+                  <pic:blipFill>
+                    <a:blip r:embed="rId45"/>
+                    <a:stretch>
+                      <a:fillRect/>
+                    </a:stretch>
+                  </pic:blipFill>
+                  <pic:spPr>
+                    <a:xfrm>
+                      <a:off x="0" y="0"/>
+                      <a:ext cx="5943600" cy="2143125"/>
+                    </a:xfrm>
+                    <a:prstGeom prst="rect">
+                      <a:avLst/>
+                    </a:prstGeom>
+                  </pic:spPr>
+                </pic:pic>
+              </a:graphicData>
+            </a:graphic>
+          </wp:inline>
+        </w:drawing>
+      </w:r>
+    </w:p>
+    <w:p>
+      <w:pPr>
+        <w:pStyle w:val="ListParagraph"/>
+        <w:ind w:left="426"/>
+        <w:jc w:val="both"/>
+        <w:rPr>
+          <w:rFonts w:cstheme="minorHAnsi"/>
+          <w:sz w:val="24"/>
+          <w:szCs w:val="24"/>
+        </w:rPr>
+      </w:pPr>
+      <w:r>
+        <w:rPr>
+          <w:rFonts w:cstheme="minorHAnsi"/>
+          <w:sz w:val="24"/>
+          <w:szCs w:val="24"/>
+        </w:rPr>
+        <w:lastRenderedPageBreak/>
+        <w:drawing>
+          <wp:inline distT="0" distB="0" distL="0" distR="0" wp14:anchorId="3E39F223" wp14:editId="56B95E12">
+            <wp:extent cx="5943600" cy="3642360"/>
+            <wp:effectExtent l="0" t="0" r="0" b="0"/>
+            <wp:docPr id="375526092" name="Picture 1"/>
+            <wp:cNvGraphicFramePr>
+              <a:graphicFrameLocks xmlns:a="http://schemas.openxmlformats.org/drawingml/2006/main" noChangeAspect="1"/>
+            </wp:cNvGraphicFramePr>
+            <a:graphic xmlns:a="http://schemas.openxmlformats.org/drawingml/2006/main">
+              <a:graphicData uri="http://schemas.openxmlformats.org/drawingml/2006/picture">
+                <pic:pic xmlns:pic="http://schemas.openxmlformats.org/drawingml/2006/picture">
+                  <pic:nvPicPr>
+                    <pic:cNvPr id="375526092" name=""/>
+                    <pic:cNvPicPr/>
+                  </pic:nvPicPr>
+                  <pic:blipFill>
+                    <a:blip r:embed="rId46"/>
+                    <a:stretch>
+                      <a:fillRect/>
+                    </a:stretch>
+                  </pic:blipFill>
+                  <pic:spPr>
+                    <a:xfrm>
+                      <a:off x="0" y="0"/>
+                      <a:ext cx="5943600" cy="3642360"/>
+                    </a:xfrm>
+                    <a:prstGeom prst="rect">
+                      <a:avLst/>
+                    </a:prstGeom>
+                  </pic:spPr>
+                </pic:pic>
+              </a:graphicData>
+            </a:graphic>
+          </wp:inline>
+        </w:drawing>
+      </w:r>
+    </w:p>
+    <w:p>
+      <w:pPr>
+        <w:pStyle w:val="ListParagraph"/>
         <w:numPr>
           <w:ilvl w:val="0"/>
           <w:numId w:val="2"/>
@@ -12251,13 +13813,185 @@
           <w:szCs w:val="24"/>
         </w:rPr>
       </w:pPr>
-      <w:r>
-        <w:rPr>
-          <w:rFonts w:cstheme="minorHAnsi"/>
-          <w:sz w:val="24"/>
-          <w:szCs w:val="24"/>
-        </w:rPr>
-        <w:t>Buatlah stored procedure untuk menampilkan semua siswa, termasuk yang tidak pernah meminjam buku.</w:t>
+      <w:proofErr w:type="spellStart"/>
+      <w:r>
+        <w:rPr>
+          <w:rFonts w:cstheme="minorHAnsi"/>
+          <w:sz w:val="24"/>
+          <w:szCs w:val="24"/>
+        </w:rPr>
+        <w:t>Buatlah</w:t>
+      </w:r>
+      <w:proofErr w:type="spellEnd"/>
+      <w:r>
+        <w:rPr>
+          <w:rFonts w:cstheme="minorHAnsi"/>
+          <w:sz w:val="24"/>
+          <w:szCs w:val="24"/>
+        </w:rPr>
+        <w:t xml:space="preserve"> stored procedure </w:t>
+      </w:r>
+      <w:proofErr w:type="spellStart"/>
+      <w:r>
+        <w:rPr>
+          <w:rFonts w:cstheme="minorHAnsi"/>
+          <w:sz w:val="24"/>
+          <w:szCs w:val="24"/>
+        </w:rPr>
+        <w:t>untuk</w:t>
+      </w:r>
+      <w:proofErr w:type="spellEnd"/>
+      <w:r>
+        <w:rPr>
+          <w:rFonts w:cstheme="minorHAnsi"/>
+          <w:sz w:val="24"/>
+          <w:szCs w:val="24"/>
+        </w:rPr>
+        <w:t xml:space="preserve"> </w:t>
+      </w:r>
+      <w:proofErr w:type="spellStart"/>
+      <w:r>
+        <w:rPr>
+          <w:rFonts w:cstheme="minorHAnsi"/>
+          <w:sz w:val="24"/>
+          <w:szCs w:val="24"/>
+        </w:rPr>
+        <w:t>menampilkan</w:t>
+      </w:r>
+      <w:proofErr w:type="spellEnd"/>
+      <w:r>
+        <w:rPr>
+          <w:rFonts w:cstheme="minorHAnsi"/>
+          <w:sz w:val="24"/>
+          <w:szCs w:val="24"/>
+        </w:rPr>
+        <w:t xml:space="preserve"> </w:t>
+      </w:r>
+      <w:proofErr w:type="spellStart"/>
+      <w:r>
+        <w:rPr>
+          <w:rFonts w:cstheme="minorHAnsi"/>
+          <w:sz w:val="24"/>
+          <w:szCs w:val="24"/>
+        </w:rPr>
+        <w:t>semua</w:t>
+      </w:r>
+      <w:proofErr w:type="spellEnd"/>
+      <w:r>
+        <w:rPr>
+          <w:rFonts w:cstheme="minorHAnsi"/>
+          <w:sz w:val="24"/>
+          <w:szCs w:val="24"/>
+        </w:rPr>
+        <w:t xml:space="preserve"> </w:t>
+      </w:r>
+      <w:proofErr w:type="spellStart"/>
+      <w:r>
+        <w:rPr>
+          <w:rFonts w:cstheme="minorHAnsi"/>
+          <w:sz w:val="24"/>
+          <w:szCs w:val="24"/>
+        </w:rPr>
+        <w:t>siswa</w:t>
+      </w:r>
+      <w:proofErr w:type="spellEnd"/>
+      <w:r>
+        <w:rPr>
+          <w:rFonts w:cstheme="minorHAnsi"/>
+          <w:sz w:val="24"/>
+          <w:szCs w:val="24"/>
+        </w:rPr>
+        <w:t xml:space="preserve">, </w:t>
+      </w:r>
+      <w:proofErr w:type="spellStart"/>
+      <w:r>
+        <w:rPr>
+          <w:rFonts w:cstheme="minorHAnsi"/>
+          <w:sz w:val="24"/>
+          <w:szCs w:val="24"/>
+        </w:rPr>
+        <w:t>termasuk</w:t>
+      </w:r>
+      <w:proofErr w:type="spellEnd"/>
+      <w:r>
+        <w:rPr>
+          <w:rFonts w:cstheme="minorHAnsi"/>
+          <w:sz w:val="24"/>
+          <w:szCs w:val="24"/>
+        </w:rPr>
+        <w:t xml:space="preserve"> yang </w:t>
+      </w:r>
+      <w:proofErr w:type="spellStart"/>
+      <w:r>
+        <w:rPr>
+          <w:rFonts w:cstheme="minorHAnsi"/>
+          <w:sz w:val="24"/>
+          <w:szCs w:val="24"/>
+        </w:rPr>
+        <w:t>tidak</w:t>
+      </w:r>
+      <w:proofErr w:type="spellEnd"/>
+      <w:r>
+        <w:rPr>
+          <w:rFonts w:cstheme="minorHAnsi"/>
+          <w:sz w:val="24"/>
+          <w:szCs w:val="24"/>
+        </w:rPr>
+        <w:t xml:space="preserve"> </w:t>
+      </w:r>
+      <w:proofErr w:type="spellStart"/>
+      <w:r>
+        <w:rPr>
+          <w:rFonts w:cstheme="minorHAnsi"/>
+          <w:sz w:val="24"/>
+          <w:szCs w:val="24"/>
+        </w:rPr>
+        <w:t>pernah</w:t>
+      </w:r>
+      <w:proofErr w:type="spellEnd"/>
+      <w:r>
+        <w:rPr>
+          <w:rFonts w:cstheme="minorHAnsi"/>
+          <w:sz w:val="24"/>
+          <w:szCs w:val="24"/>
+        </w:rPr>
+        <w:t xml:space="preserve"> </w:t>
+      </w:r>
+      <w:proofErr w:type="spellStart"/>
+      <w:r>
+        <w:rPr>
+          <w:rFonts w:cstheme="minorHAnsi"/>
+          <w:sz w:val="24"/>
+          <w:szCs w:val="24"/>
+        </w:rPr>
+        <w:t>meminjam</w:t>
+      </w:r>
+      <w:proofErr w:type="spellEnd"/>
+      <w:r>
+        <w:rPr>
+          <w:rFonts w:cstheme="minorHAnsi"/>
+          <w:sz w:val="24"/>
+          <w:szCs w:val="24"/>
+        </w:rPr>
+        <w:t xml:space="preserve"> </w:t>
+      </w:r>
+      <w:proofErr w:type="spellStart"/>
+      <w:r>
+        <w:rPr>
+          <w:rFonts w:cstheme="minorHAnsi"/>
+          <w:sz w:val="24"/>
+          <w:szCs w:val="24"/>
+        </w:rPr>
+        <w:t>buku</w:t>
+      </w:r>
+      <w:proofErr w:type="spellEnd"/>
+      <w:r>
+        <w:rPr>
+          <w:rFonts w:cstheme="minorHAnsi"/>
+          <w:sz w:val="24"/>
+          <w:szCs w:val="24"/>
+        </w:rPr>
+        <w:t>.</w:t>
       </w:r>
     </w:p>
     <w:p>
@@ -12294,7 +14028,7 @@
                     <pic:cNvPicPr/>
                   </pic:nvPicPr>
                   <pic:blipFill>
-                    <a:blip r:embed="rId44"/>
+                    <a:blip r:embed="rId47"/>
                     <a:stretch>
                       <a:fillRect/>
                     </a:stretch>
@@ -12326,6 +14060,18 @@
           <w:szCs w:val="24"/>
         </w:rPr>
       </w:pPr>
+    </w:p>
+    <w:p>
+      <w:pPr>
+        <w:pStyle w:val="ListParagraph"/>
+        <w:ind w:left="426"/>
+        <w:jc w:val="both"/>
+        <w:rPr>
+          <w:rFonts w:cstheme="minorHAnsi"/>
+          <w:sz w:val="24"/>
+          <w:szCs w:val="24"/>
+        </w:rPr>
+      </w:pPr>
       <w:r>
         <w:rPr>
           <w:rFonts w:cstheme="minorHAnsi"/>
@@ -12350,7 +14096,7 @@
                     <pic:cNvPicPr/>
                   </pic:nvPicPr>
                   <pic:blipFill>
-                    <a:blip r:embed="rId45"/>
+                    <a:blip r:embed="rId48"/>
                     <a:stretch>
                       <a:fillRect/>
                     </a:stretch>
@@ -12386,13 +14132,167 @@
           <w:szCs w:val="24"/>
         </w:rPr>
       </w:pPr>
-      <w:r>
-        <w:rPr>
-          <w:rFonts w:cstheme="minorHAnsi"/>
-          <w:sz w:val="24"/>
-          <w:szCs w:val="24"/>
-        </w:rPr>
-        <w:t>Buatlah stored procedure untuk menampilkan semua buku, termasuk yang belum pernah dipinjam.</w:t>
+      <w:proofErr w:type="spellStart"/>
+      <w:r>
+        <w:rPr>
+          <w:rFonts w:cstheme="minorHAnsi"/>
+          <w:sz w:val="24"/>
+          <w:szCs w:val="24"/>
+        </w:rPr>
+        <w:t>Buatlah</w:t>
+      </w:r>
+      <w:proofErr w:type="spellEnd"/>
+      <w:r>
+        <w:rPr>
+          <w:rFonts w:cstheme="minorHAnsi"/>
+          <w:sz w:val="24"/>
+          <w:szCs w:val="24"/>
+        </w:rPr>
+        <w:t xml:space="preserve"> stored procedure </w:t>
+      </w:r>
+      <w:proofErr w:type="spellStart"/>
+      <w:r>
+        <w:rPr>
+          <w:rFonts w:cstheme="minorHAnsi"/>
+          <w:sz w:val="24"/>
+          <w:szCs w:val="24"/>
+        </w:rPr>
+        <w:t>untuk</w:t>
+      </w:r>
+      <w:proofErr w:type="spellEnd"/>
+      <w:r>
+        <w:rPr>
+          <w:rFonts w:cstheme="minorHAnsi"/>
+          <w:sz w:val="24"/>
+          <w:szCs w:val="24"/>
+        </w:rPr>
+        <w:t xml:space="preserve"> </w:t>
+      </w:r>
+      <w:proofErr w:type="spellStart"/>
+      <w:r>
+        <w:rPr>
+          <w:rFonts w:cstheme="minorHAnsi"/>
+          <w:sz w:val="24"/>
+          <w:szCs w:val="24"/>
+        </w:rPr>
+        <w:t>menampilkan</w:t>
+      </w:r>
+      <w:proofErr w:type="spellEnd"/>
+      <w:r>
+        <w:rPr>
+          <w:rFonts w:cstheme="minorHAnsi"/>
+          <w:sz w:val="24"/>
+          <w:szCs w:val="24"/>
+        </w:rPr>
+        <w:t xml:space="preserve"> </w:t>
+      </w:r>
+      <w:proofErr w:type="spellStart"/>
+      <w:r>
+        <w:rPr>
+          <w:rFonts w:cstheme="minorHAnsi"/>
+          <w:sz w:val="24"/>
+          <w:szCs w:val="24"/>
+        </w:rPr>
+        <w:t>semua</w:t>
+      </w:r>
+      <w:proofErr w:type="spellEnd"/>
+      <w:r>
+        <w:rPr>
+          <w:rFonts w:cstheme="minorHAnsi"/>
+          <w:sz w:val="24"/>
+          <w:szCs w:val="24"/>
+        </w:rPr>
+        <w:t xml:space="preserve"> </w:t>
+      </w:r>
+      <w:proofErr w:type="spellStart"/>
+      <w:r>
+        <w:rPr>
+          <w:rFonts w:cstheme="minorHAnsi"/>
+          <w:sz w:val="24"/>
+          <w:szCs w:val="24"/>
+        </w:rPr>
+        <w:t>buku</w:t>
+      </w:r>
+      <w:proofErr w:type="spellEnd"/>
+      <w:r>
+        <w:rPr>
+          <w:rFonts w:cstheme="minorHAnsi"/>
+          <w:sz w:val="24"/>
+          <w:szCs w:val="24"/>
+        </w:rPr>
+        <w:t xml:space="preserve">, </w:t>
+      </w:r>
+      <w:proofErr w:type="spellStart"/>
+      <w:r>
+        <w:rPr>
+          <w:rFonts w:cstheme="minorHAnsi"/>
+          <w:sz w:val="24"/>
+          <w:szCs w:val="24"/>
+        </w:rPr>
+        <w:t>termasuk</w:t>
+      </w:r>
+      <w:proofErr w:type="spellEnd"/>
+      <w:r>
+        <w:rPr>
+          <w:rFonts w:cstheme="minorHAnsi"/>
+          <w:sz w:val="24"/>
+          <w:szCs w:val="24"/>
+        </w:rPr>
+        <w:t xml:space="preserve"> yang </w:t>
+      </w:r>
+      <w:proofErr w:type="spellStart"/>
+      <w:r>
+        <w:rPr>
+          <w:rFonts w:cstheme="minorHAnsi"/>
+          <w:sz w:val="24"/>
+          <w:szCs w:val="24"/>
+        </w:rPr>
+        <w:t>belum</w:t>
+      </w:r>
+      <w:proofErr w:type="spellEnd"/>
+      <w:r>
+        <w:rPr>
+          <w:rFonts w:cstheme="minorHAnsi"/>
+          <w:sz w:val="24"/>
+          <w:szCs w:val="24"/>
+        </w:rPr>
+        <w:t xml:space="preserve"> </w:t>
+      </w:r>
+      <w:proofErr w:type="spellStart"/>
+      <w:r>
+        <w:rPr>
+          <w:rFonts w:cstheme="minorHAnsi"/>
+          <w:sz w:val="24"/>
+          <w:szCs w:val="24"/>
+        </w:rPr>
+        <w:t>pernah</w:t>
+      </w:r>
+      <w:proofErr w:type="spellEnd"/>
+      <w:r>
+        <w:rPr>
+          <w:rFonts w:cstheme="minorHAnsi"/>
+          <w:sz w:val="24"/>
+          <w:szCs w:val="24"/>
+        </w:rPr>
+        <w:t xml:space="preserve"> </w:t>
+      </w:r>
+      <w:proofErr w:type="spellStart"/>
+      <w:r>
+        <w:rPr>
+          <w:rFonts w:cstheme="minorHAnsi"/>
+          <w:sz w:val="24"/>
+          <w:szCs w:val="24"/>
+        </w:rPr>
+        <w:t>dipinjam</w:t>
+      </w:r>
+      <w:proofErr w:type="spellEnd"/>
+      <w:r>
+        <w:rPr>
+          <w:rFonts w:cstheme="minorHAnsi"/>
+          <w:sz w:val="24"/>
+          <w:szCs w:val="24"/>
+        </w:rPr>
+        <w:t>.</w:t>
       </w:r>
     </w:p>
     <w:p>
@@ -12429,7 +14329,7 @@
                     <pic:cNvPicPr/>
                   </pic:nvPicPr>
                   <pic:blipFill>
-                    <a:blip r:embed="rId46"/>
+                    <a:blip r:embed="rId49"/>
                     <a:stretch>
                       <a:fillRect/>
                     </a:stretch>
@@ -12485,7 +14385,7 @@
                     <pic:cNvPicPr/>
                   </pic:nvPicPr>
                   <pic:blipFill>
-                    <a:blip r:embed="rId47"/>
+                    <a:blip r:embed="rId50"/>
                     <a:stretch>
                       <a:fillRect/>
                     </a:stretch>
@@ -12537,7 +14437,117 @@
           <w:sz w:val="24"/>
           <w:szCs w:val="24"/>
         </w:rPr>
-        <w:t>~ PUSH File SQL ke gitHub dengan nama repository Database-Pepustakaan-Sekolah ~</w:t>
+        <w:t xml:space="preserve">~ PUSH File SQL </w:t>
+      </w:r>
+      <w:proofErr w:type="spellStart"/>
+      <w:r>
+        <w:rPr>
+          <w:rFonts w:cstheme="minorHAnsi"/>
+          <w:b/>
+          <w:bCs/>
+          <w:sz w:val="24"/>
+          <w:szCs w:val="24"/>
+        </w:rPr>
+        <w:t>ke</w:t>
+      </w:r>
+      <w:proofErr w:type="spellEnd"/>
+      <w:r>
+        <w:rPr>
+          <w:rFonts w:cstheme="minorHAnsi"/>
+          <w:b/>
+          <w:bCs/>
+          <w:sz w:val="24"/>
+          <w:szCs w:val="24"/>
+        </w:rPr>
+        <w:t xml:space="preserve"> </w:t>
+      </w:r>
+      <w:proofErr w:type="spellStart"/>
+      <w:r>
+        <w:rPr>
+          <w:rFonts w:cstheme="minorHAnsi"/>
+          <w:b/>
+          <w:bCs/>
+          <w:sz w:val="24"/>
+          <w:szCs w:val="24"/>
+        </w:rPr>
+        <w:t>gitHub</w:t>
+      </w:r>
+      <w:proofErr w:type="spellEnd"/>
+      <w:r>
+        <w:rPr>
+          <w:rFonts w:cstheme="minorHAnsi"/>
+          <w:b/>
+          <w:bCs/>
+          <w:sz w:val="24"/>
+          <w:szCs w:val="24"/>
+        </w:rPr>
+        <w:t xml:space="preserve"> </w:t>
+      </w:r>
+      <w:proofErr w:type="spellStart"/>
+      <w:r>
+        <w:rPr>
+          <w:rFonts w:cstheme="minorHAnsi"/>
+          <w:b/>
+          <w:bCs/>
+          <w:sz w:val="24"/>
+          <w:szCs w:val="24"/>
+        </w:rPr>
+        <w:t>dengan</w:t>
+      </w:r>
+      <w:proofErr w:type="spellEnd"/>
+      <w:r>
+        <w:rPr>
+          <w:rFonts w:cstheme="minorHAnsi"/>
+          <w:b/>
+          <w:bCs/>
+          <w:sz w:val="24"/>
+          <w:szCs w:val="24"/>
+        </w:rPr>
+        <w:t xml:space="preserve"> nama repository Database-</w:t>
+      </w:r>
+      <w:proofErr w:type="spellStart"/>
+      <w:r>
+        <w:rPr>
+          <w:rFonts w:cstheme="minorHAnsi"/>
+          <w:b/>
+          <w:bCs/>
+          <w:sz w:val="24"/>
+          <w:szCs w:val="24"/>
+        </w:rPr>
+        <w:t>Pepustakaan</w:t>
+      </w:r>
+      <w:proofErr w:type="spellEnd"/>
+      <w:r>
+        <w:rPr>
+          <w:rFonts w:cstheme="minorHAnsi"/>
+          <w:b/>
+          <w:bCs/>
+          <w:sz w:val="24"/>
+          <w:szCs w:val="24"/>
+        </w:rPr>
+        <w:t>-</w:t>
+      </w:r>
+      <w:proofErr w:type="spellStart"/>
+      <w:r>
+        <w:rPr>
+          <w:rFonts w:cstheme="minorHAnsi"/>
+          <w:b/>
+          <w:bCs/>
+          <w:sz w:val="24"/>
+          <w:szCs w:val="24"/>
+        </w:rPr>
+        <w:t>Sekolah</w:t>
+      </w:r>
+      <w:proofErr w:type="spellEnd"/>
+      <w:r>
+        <w:rPr>
+          <w:rFonts w:cstheme="minorHAnsi"/>
+          <w:b/>
+          <w:bCs/>
+          <w:sz w:val="24"/>
+          <w:szCs w:val="24"/>
+        </w:rPr>
+        <w:t xml:space="preserve"> ~</w:t>
       </w:r>
     </w:p>
     <w:sectPr>
@@ -13339,7 +15349,6 @@
   <w:style w:type="character" w:default="1" w:styleId="DefaultParagraphFont">
     <w:name w:val="Default Paragraph Font"/>
     <w:uiPriority w:val="1"/>
-    <w:semiHidden/>
     <w:unhideWhenUsed/>
   </w:style>
   <w:style w:type="table" w:default="1" w:styleId="TableNormal">
@@ -13968,4 +15977,16 @@
     </a:ext>
   </a:extLst>
 </a:theme>
+</file>
+
+<file path=customXml/item1.xml><?xml version="1.0" encoding="utf-8"?>
+<b:Sources xmlns:b="http://schemas.openxmlformats.org/officeDocument/2006/bibliography" xmlns="http://schemas.openxmlformats.org/officeDocument/2006/bibliography" SelectedStyle="\APASixthEditionOfficeOnline.xsl" StyleName="APA" Version="6"/>
+</file>
+
+<file path=customXml/itemProps1.xml><?xml version="1.0" encoding="utf-8"?>
+<ds:datastoreItem xmlns:ds="http://schemas.openxmlformats.org/officeDocument/2006/customXml" ds:itemID="{88147FB8-C4DB-475A-9899-71BE606B83B7}">
+  <ds:schemaRefs>
+    <ds:schemaRef ds:uri="http://schemas.openxmlformats.org/officeDocument/2006/bibliography"/>
+  </ds:schemaRefs>
+</ds:datastoreItem>
 </file>
</xml_diff>

<commit_message>
Menambahkan gambar output dari menampilkan semua siswa, termasuk yang tidak pernah meminjam buku.
</commit_message>
<xml_diff>
--- a/LKPD Semester Genap.docx
+++ b/LKPD Semester Genap.docx
@@ -39,17 +39,8 @@
           <w:sz w:val="24"/>
           <w:szCs w:val="24"/>
         </w:rPr>
-        <w:t xml:space="preserve">Tabel </w:t>
+        <w:t>Tabel Buku</w:t>
       </w:r>
-      <w:proofErr w:type="spellStart"/>
-      <w:r>
-        <w:rPr>
-          <w:sz w:val="24"/>
-          <w:szCs w:val="24"/>
-        </w:rPr>
-        <w:t>Buku</w:t>
-      </w:r>
-      <w:proofErr w:type="spellEnd"/>
     </w:p>
     <w:tbl>
       <w:tblPr>
@@ -115,22 +106,8 @@
                 <w:lang w:val="en-ID" w:eastAsia="en-ID"/>
                 <w14:ligatures w14:val="none"/>
               </w:rPr>
-              <w:t xml:space="preserve">ID </w:t>
-            </w:r>
-            <w:proofErr w:type="spellStart"/>
-            <w:r>
-              <w:rPr>
-                <w:rFonts w:ascii="Roboto" w:eastAsia="Times New Roman" w:hAnsi="Roboto" w:cs="Arial"/>
-                <w:color w:val="FFFFFF"/>
-                <w:kern w:val="0"/>
-                <w:sz w:val="20"/>
-                <w:szCs w:val="20"/>
-                <w:lang w:val="en-ID" w:eastAsia="en-ID"/>
-                <w14:ligatures w14:val="none"/>
-              </w:rPr>
-              <w:t>Buku</w:t>
-            </w:r>
-            <w:proofErr w:type="spellEnd"/>
+              <w:t>ID Buku</w:t>
+            </w:r>
           </w:p>
         </w:tc>
         <w:tc>
@@ -165,7 +142,6 @@
                 <w14:ligatures w14:val="none"/>
               </w:rPr>
             </w:pPr>
-            <w:proofErr w:type="spellStart"/>
             <w:r>
               <w:rPr>
                 <w:rFonts w:ascii="Roboto" w:eastAsia="Times New Roman" w:hAnsi="Roboto" w:cs="Arial"/>
@@ -176,35 +152,8 @@
                 <w:lang w:val="en-ID" w:eastAsia="en-ID"/>
                 <w14:ligatures w14:val="none"/>
               </w:rPr>
-              <w:t>Judul</w:t>
-            </w:r>
-            <w:proofErr w:type="spellEnd"/>
-            <w:r>
-              <w:rPr>
-                <w:rFonts w:ascii="Roboto" w:eastAsia="Times New Roman" w:hAnsi="Roboto" w:cs="Arial"/>
-                <w:color w:val="FFFFFF"/>
-                <w:kern w:val="0"/>
-                <w:sz w:val="20"/>
-                <w:szCs w:val="20"/>
-                <w:lang w:val="en-ID" w:eastAsia="en-ID"/>
-                <w14:ligatures w14:val="none"/>
-              </w:rPr>
-              <w:t xml:space="preserve"> </w:t>
-            </w:r>
-            <w:proofErr w:type="spellStart"/>
-            <w:r>
-              <w:rPr>
-                <w:rFonts w:ascii="Roboto" w:eastAsia="Times New Roman" w:hAnsi="Roboto" w:cs="Arial"/>
-                <w:color w:val="FFFFFF"/>
-                <w:kern w:val="0"/>
-                <w:sz w:val="20"/>
-                <w:szCs w:val="20"/>
-                <w:lang w:val="en-ID" w:eastAsia="en-ID"/>
-                <w14:ligatures w14:val="none"/>
-              </w:rPr>
-              <w:t>Buku</w:t>
-            </w:r>
-            <w:proofErr w:type="spellEnd"/>
+              <w:t>Judul Buku</w:t>
+            </w:r>
           </w:p>
         </w:tc>
         <w:tc>
@@ -239,7 +188,6 @@
                 <w14:ligatures w14:val="none"/>
               </w:rPr>
             </w:pPr>
-            <w:proofErr w:type="spellStart"/>
             <w:r>
               <w:rPr>
                 <w:rFonts w:ascii="Roboto" w:eastAsia="Times New Roman" w:hAnsi="Roboto" w:cs="Arial"/>
@@ -252,7 +200,6 @@
               </w:rPr>
               <w:t>Penulis</w:t>
             </w:r>
-            <w:proofErr w:type="spellEnd"/>
           </w:p>
         </w:tc>
         <w:tc>
@@ -287,7 +234,6 @@
                 <w14:ligatures w14:val="none"/>
               </w:rPr>
             </w:pPr>
-            <w:proofErr w:type="spellStart"/>
             <w:r>
               <w:rPr>
                 <w:rFonts w:ascii="Roboto" w:eastAsia="Times New Roman" w:hAnsi="Roboto" w:cs="Arial"/>
@@ -300,7 +246,6 @@
               </w:rPr>
               <w:t>Kategori</w:t>
             </w:r>
-            <w:proofErr w:type="spellEnd"/>
           </w:p>
         </w:tc>
         <w:tc>
@@ -433,46 +378,18 @@
                 <w14:ligatures w14:val="none"/>
               </w:rPr>
             </w:pPr>
-            <w:proofErr w:type="spellStart"/>
-            <w:r>
-              <w:rPr>
-                <w:rFonts w:ascii="Roboto" w:eastAsia="Times New Roman" w:hAnsi="Roboto" w:cs="Arial"/>
-                <w:color w:val="434343"/>
-                <w:kern w:val="0"/>
-                <w:sz w:val="20"/>
-                <w:szCs w:val="20"/>
-                <w:lang w:val="en-ID" w:eastAsia="en-ID"/>
-                <w14:ligatures w14:val="none"/>
-              </w:rPr>
-              <w:t>Algoritma</w:t>
-            </w:r>
-            <w:proofErr w:type="spellEnd"/>
-            <w:r>
-              <w:rPr>
-                <w:rFonts w:ascii="Roboto" w:eastAsia="Times New Roman" w:hAnsi="Roboto" w:cs="Arial"/>
-                <w:color w:val="434343"/>
-                <w:kern w:val="0"/>
-                <w:sz w:val="20"/>
-                <w:szCs w:val="20"/>
-                <w:lang w:val="en-ID" w:eastAsia="en-ID"/>
-                <w14:ligatures w14:val="none"/>
-              </w:rPr>
-              <w:t xml:space="preserve"> dan </w:t>
-            </w:r>
-            <w:proofErr w:type="spellStart"/>
-            <w:r>
-              <w:rPr>
-                <w:rFonts w:ascii="Roboto" w:eastAsia="Times New Roman" w:hAnsi="Roboto" w:cs="Arial"/>
-                <w:color w:val="434343"/>
-                <w:kern w:val="0"/>
-                <w:sz w:val="20"/>
-                <w:szCs w:val="20"/>
-                <w:lang w:val="en-ID" w:eastAsia="en-ID"/>
-                <w14:ligatures w14:val="none"/>
-              </w:rPr>
-              <w:t>Pemrograman</w:t>
-            </w:r>
-            <w:proofErr w:type="spellEnd"/>
+            <w:r>
+              <w:rPr>
+                <w:rFonts w:ascii="Roboto" w:eastAsia="Times New Roman" w:hAnsi="Roboto" w:cs="Arial"/>
+                <w:color w:val="434343"/>
+                <w:kern w:val="0"/>
+                <w:sz w:val="20"/>
+                <w:szCs w:val="20"/>
+                <w:lang w:val="en-ID" w:eastAsia="en-ID"/>
+                <w14:ligatures w14:val="none"/>
+              </w:rPr>
+              <w:t>Algoritma dan Pemrograman</w:t>
+            </w:r>
           </w:p>
         </w:tc>
         <w:tc>
@@ -553,7 +470,6 @@
                 <w14:ligatures w14:val="none"/>
               </w:rPr>
             </w:pPr>
-            <w:proofErr w:type="spellStart"/>
             <w:r>
               <w:rPr>
                 <w:rFonts w:ascii="Roboto" w:eastAsia="Times New Roman" w:hAnsi="Roboto" w:cs="Arial"/>
@@ -566,7 +482,6 @@
               </w:rPr>
               <w:t>Teknologi</w:t>
             </w:r>
-            <w:proofErr w:type="spellEnd"/>
           </w:p>
         </w:tc>
         <w:tc>
@@ -709,33 +624,7 @@
                 <w:lang w:val="en-ID" w:eastAsia="en-ID"/>
                 <w14:ligatures w14:val="none"/>
               </w:rPr>
-              <w:t>Dasar-</w:t>
-            </w:r>
-            <w:proofErr w:type="spellStart"/>
-            <w:r>
-              <w:rPr>
-                <w:rFonts w:ascii="Roboto" w:eastAsia="Times New Roman" w:hAnsi="Roboto" w:cs="Arial"/>
-                <w:color w:val="434343"/>
-                <w:kern w:val="0"/>
-                <w:sz w:val="20"/>
-                <w:szCs w:val="20"/>
-                <w:lang w:val="en-ID" w:eastAsia="en-ID"/>
-                <w14:ligatures w14:val="none"/>
-              </w:rPr>
-              <w:t>dasar</w:t>
-            </w:r>
-            <w:proofErr w:type="spellEnd"/>
-            <w:r>
-              <w:rPr>
-                <w:rFonts w:ascii="Roboto" w:eastAsia="Times New Roman" w:hAnsi="Roboto" w:cs="Arial"/>
-                <w:color w:val="434343"/>
-                <w:kern w:val="0"/>
-                <w:sz w:val="20"/>
-                <w:szCs w:val="20"/>
-                <w:lang w:val="en-ID" w:eastAsia="en-ID"/>
-                <w14:ligatures w14:val="none"/>
-              </w:rPr>
-              <w:t xml:space="preserve"> Database</w:t>
+              <w:t>Dasar-dasar Database</w:t>
             </w:r>
           </w:p>
         </w:tc>
@@ -817,7 +706,6 @@
                 <w14:ligatures w14:val="none"/>
               </w:rPr>
             </w:pPr>
-            <w:proofErr w:type="spellStart"/>
             <w:r>
               <w:rPr>
                 <w:rFonts w:ascii="Roboto" w:eastAsia="Times New Roman" w:hAnsi="Roboto" w:cs="Arial"/>
@@ -830,7 +718,6 @@
               </w:rPr>
               <w:t>Teknologi</w:t>
             </w:r>
-            <w:proofErr w:type="spellEnd"/>
           </w:p>
         </w:tc>
         <w:tc>
@@ -963,46 +850,18 @@
                 <w14:ligatures w14:val="none"/>
               </w:rPr>
             </w:pPr>
-            <w:proofErr w:type="spellStart"/>
-            <w:r>
-              <w:rPr>
-                <w:rFonts w:ascii="Roboto" w:eastAsia="Times New Roman" w:hAnsi="Roboto" w:cs="Arial"/>
-                <w:color w:val="434343"/>
-                <w:kern w:val="0"/>
-                <w:sz w:val="20"/>
-                <w:szCs w:val="20"/>
-                <w:lang w:val="en-ID" w:eastAsia="en-ID"/>
-                <w14:ligatures w14:val="none"/>
-              </w:rPr>
-              <w:t>Matematika</w:t>
-            </w:r>
-            <w:proofErr w:type="spellEnd"/>
-            <w:r>
-              <w:rPr>
-                <w:rFonts w:ascii="Roboto" w:eastAsia="Times New Roman" w:hAnsi="Roboto" w:cs="Arial"/>
-                <w:color w:val="434343"/>
-                <w:kern w:val="0"/>
-                <w:sz w:val="20"/>
-                <w:szCs w:val="20"/>
-                <w:lang w:val="en-ID" w:eastAsia="en-ID"/>
-                <w14:ligatures w14:val="none"/>
-              </w:rPr>
-              <w:t xml:space="preserve"> </w:t>
-            </w:r>
-            <w:proofErr w:type="spellStart"/>
-            <w:r>
-              <w:rPr>
-                <w:rFonts w:ascii="Roboto" w:eastAsia="Times New Roman" w:hAnsi="Roboto" w:cs="Arial"/>
-                <w:color w:val="434343"/>
-                <w:kern w:val="0"/>
-                <w:sz w:val="20"/>
-                <w:szCs w:val="20"/>
-                <w:lang w:val="en-ID" w:eastAsia="en-ID"/>
-                <w14:ligatures w14:val="none"/>
-              </w:rPr>
-              <w:t>Diskrit</w:t>
-            </w:r>
-            <w:proofErr w:type="spellEnd"/>
+            <w:r>
+              <w:rPr>
+                <w:rFonts w:ascii="Roboto" w:eastAsia="Times New Roman" w:hAnsi="Roboto" w:cs="Arial"/>
+                <w:color w:val="434343"/>
+                <w:kern w:val="0"/>
+                <w:sz w:val="20"/>
+                <w:szCs w:val="20"/>
+                <w:lang w:val="en-ID" w:eastAsia="en-ID"/>
+                <w14:ligatures w14:val="none"/>
+              </w:rPr>
+              <w:t>Matematika Diskrit</w:t>
+            </w:r>
           </w:p>
         </w:tc>
         <w:tc>
@@ -1083,7 +942,6 @@
                 <w14:ligatures w14:val="none"/>
               </w:rPr>
             </w:pPr>
-            <w:proofErr w:type="spellStart"/>
             <w:r>
               <w:rPr>
                 <w:rFonts w:ascii="Roboto" w:eastAsia="Times New Roman" w:hAnsi="Roboto" w:cs="Arial"/>
@@ -1096,7 +954,6 @@
               </w:rPr>
               <w:t>Matematika</w:t>
             </w:r>
-            <w:proofErr w:type="spellEnd"/>
           </w:p>
         </w:tc>
         <w:tc>
@@ -1465,57 +1322,17 @@
                 <w14:ligatures w14:val="none"/>
               </w:rPr>
             </w:pPr>
-            <w:proofErr w:type="spellStart"/>
-            <w:r>
-              <w:rPr>
-                <w:rFonts w:ascii="Roboto" w:eastAsia="Times New Roman" w:hAnsi="Roboto" w:cs="Arial"/>
-                <w:color w:val="434343"/>
-                <w:kern w:val="0"/>
-                <w:sz w:val="20"/>
-                <w:szCs w:val="20"/>
-                <w:lang w:val="en-ID" w:eastAsia="en-ID"/>
-                <w14:ligatures w14:val="none"/>
-              </w:rPr>
-              <w:t>Pemrograman</w:t>
-            </w:r>
-            <w:proofErr w:type="spellEnd"/>
-            <w:r>
-              <w:rPr>
-                <w:rFonts w:ascii="Roboto" w:eastAsia="Times New Roman" w:hAnsi="Roboto" w:cs="Arial"/>
-                <w:color w:val="434343"/>
-                <w:kern w:val="0"/>
-                <w:sz w:val="20"/>
-                <w:szCs w:val="20"/>
-                <w:lang w:val="en-ID" w:eastAsia="en-ID"/>
-                <w14:ligatures w14:val="none"/>
-              </w:rPr>
-              <w:t xml:space="preserve"> Web </w:t>
-            </w:r>
-            <w:proofErr w:type="spellStart"/>
-            <w:r>
-              <w:rPr>
-                <w:rFonts w:ascii="Roboto" w:eastAsia="Times New Roman" w:hAnsi="Roboto" w:cs="Arial"/>
-                <w:color w:val="434343"/>
-                <w:kern w:val="0"/>
-                <w:sz w:val="20"/>
-                <w:szCs w:val="20"/>
-                <w:lang w:val="en-ID" w:eastAsia="en-ID"/>
-                <w14:ligatures w14:val="none"/>
-              </w:rPr>
-              <w:t>dengan</w:t>
-            </w:r>
-            <w:proofErr w:type="spellEnd"/>
-            <w:r>
-              <w:rPr>
-                <w:rFonts w:ascii="Roboto" w:eastAsia="Times New Roman" w:hAnsi="Roboto" w:cs="Arial"/>
-                <w:color w:val="434343"/>
-                <w:kern w:val="0"/>
-                <w:sz w:val="20"/>
-                <w:szCs w:val="20"/>
-                <w:lang w:val="en-ID" w:eastAsia="en-ID"/>
-                <w14:ligatures w14:val="none"/>
-              </w:rPr>
-              <w:t xml:space="preserve"> PHP</w:t>
+            <w:r>
+              <w:rPr>
+                <w:rFonts w:ascii="Roboto" w:eastAsia="Times New Roman" w:hAnsi="Roboto" w:cs="Arial"/>
+                <w:color w:val="434343"/>
+                <w:kern w:val="0"/>
+                <w:sz w:val="20"/>
+                <w:szCs w:val="20"/>
+                <w:lang w:val="en-ID" w:eastAsia="en-ID"/>
+                <w14:ligatures w14:val="none"/>
+              </w:rPr>
+              <w:t>Pemrograman Web dengan PHP</w:t>
             </w:r>
           </w:p>
         </w:tc>
@@ -1561,22 +1378,8 @@
                 <w:lang w:val="en-ID" w:eastAsia="en-ID"/>
                 <w14:ligatures w14:val="none"/>
               </w:rPr>
-              <w:t xml:space="preserve">Eko </w:t>
-            </w:r>
-            <w:proofErr w:type="spellStart"/>
-            <w:r>
-              <w:rPr>
-                <w:rFonts w:ascii="Roboto" w:eastAsia="Times New Roman" w:hAnsi="Roboto" w:cs="Arial"/>
-                <w:color w:val="434343"/>
-                <w:kern w:val="0"/>
-                <w:sz w:val="20"/>
-                <w:szCs w:val="20"/>
-                <w:lang w:val="en-ID" w:eastAsia="en-ID"/>
-                <w14:ligatures w14:val="none"/>
-              </w:rPr>
-              <w:t>Prasetyo</w:t>
-            </w:r>
-            <w:proofErr w:type="spellEnd"/>
+              <w:t>Eko Prasetyo</w:t>
+            </w:r>
           </w:p>
         </w:tc>
         <w:tc>
@@ -1611,7 +1414,6 @@
                 <w14:ligatures w14:val="none"/>
               </w:rPr>
             </w:pPr>
-            <w:proofErr w:type="spellStart"/>
             <w:r>
               <w:rPr>
                 <w:rFonts w:ascii="Roboto" w:eastAsia="Times New Roman" w:hAnsi="Roboto" w:cs="Arial"/>
@@ -1624,7 +1426,6 @@
               </w:rPr>
               <w:t>Teknologi</w:t>
             </w:r>
-            <w:proofErr w:type="spellEnd"/>
           </w:p>
         </w:tc>
         <w:tc>
@@ -1757,46 +1558,18 @@
                 <w14:ligatures w14:val="none"/>
               </w:rPr>
             </w:pPr>
-            <w:proofErr w:type="spellStart"/>
-            <w:r>
-              <w:rPr>
-                <w:rFonts w:ascii="Roboto" w:eastAsia="Times New Roman" w:hAnsi="Roboto" w:cs="Arial"/>
-                <w:color w:val="434343"/>
-                <w:kern w:val="0"/>
-                <w:sz w:val="20"/>
-                <w:szCs w:val="20"/>
-                <w:lang w:val="en-ID" w:eastAsia="en-ID"/>
-                <w14:ligatures w14:val="none"/>
-              </w:rPr>
-              <w:t>Sistem</w:t>
-            </w:r>
-            <w:proofErr w:type="spellEnd"/>
-            <w:r>
-              <w:rPr>
-                <w:rFonts w:ascii="Roboto" w:eastAsia="Times New Roman" w:hAnsi="Roboto" w:cs="Arial"/>
-                <w:color w:val="434343"/>
-                <w:kern w:val="0"/>
-                <w:sz w:val="20"/>
-                <w:szCs w:val="20"/>
-                <w:lang w:val="en-ID" w:eastAsia="en-ID"/>
-                <w14:ligatures w14:val="none"/>
-              </w:rPr>
-              <w:t xml:space="preserve"> </w:t>
-            </w:r>
-            <w:proofErr w:type="spellStart"/>
-            <w:r>
-              <w:rPr>
-                <w:rFonts w:ascii="Roboto" w:eastAsia="Times New Roman" w:hAnsi="Roboto" w:cs="Arial"/>
-                <w:color w:val="434343"/>
-                <w:kern w:val="0"/>
-                <w:sz w:val="20"/>
-                <w:szCs w:val="20"/>
-                <w:lang w:val="en-ID" w:eastAsia="en-ID"/>
-                <w14:ligatures w14:val="none"/>
-              </w:rPr>
-              <w:t>Operasi</w:t>
-            </w:r>
-            <w:proofErr w:type="spellEnd"/>
+            <w:r>
+              <w:rPr>
+                <w:rFonts w:ascii="Roboto" w:eastAsia="Times New Roman" w:hAnsi="Roboto" w:cs="Arial"/>
+                <w:color w:val="434343"/>
+                <w:kern w:val="0"/>
+                <w:sz w:val="20"/>
+                <w:szCs w:val="20"/>
+                <w:lang w:val="en-ID" w:eastAsia="en-ID"/>
+                <w14:ligatures w14:val="none"/>
+              </w:rPr>
+              <w:t>Sistem Operasi</w:t>
+            </w:r>
           </w:p>
         </w:tc>
         <w:tc>
@@ -1877,7 +1650,6 @@
                 <w14:ligatures w14:val="none"/>
               </w:rPr>
             </w:pPr>
-            <w:proofErr w:type="spellStart"/>
             <w:r>
               <w:rPr>
                 <w:rFonts w:ascii="Roboto" w:eastAsia="Times New Roman" w:hAnsi="Roboto" w:cs="Arial"/>
@@ -1890,7 +1662,6 @@
               </w:rPr>
               <w:t>Teknologi</w:t>
             </w:r>
-            <w:proofErr w:type="spellEnd"/>
           </w:p>
         </w:tc>
         <w:tc>
@@ -2023,46 +1794,18 @@
                 <w14:ligatures w14:val="none"/>
               </w:rPr>
             </w:pPr>
-            <w:proofErr w:type="spellStart"/>
-            <w:r>
-              <w:rPr>
-                <w:rFonts w:ascii="Roboto" w:eastAsia="Times New Roman" w:hAnsi="Roboto" w:cs="Arial"/>
-                <w:color w:val="434343"/>
-                <w:kern w:val="0"/>
-                <w:sz w:val="20"/>
-                <w:szCs w:val="20"/>
-                <w:lang w:val="en-ID" w:eastAsia="en-ID"/>
-                <w14:ligatures w14:val="none"/>
-              </w:rPr>
-              <w:t>Jaringan</w:t>
-            </w:r>
-            <w:proofErr w:type="spellEnd"/>
-            <w:r>
-              <w:rPr>
-                <w:rFonts w:ascii="Roboto" w:eastAsia="Times New Roman" w:hAnsi="Roboto" w:cs="Arial"/>
-                <w:color w:val="434343"/>
-                <w:kern w:val="0"/>
-                <w:sz w:val="20"/>
-                <w:szCs w:val="20"/>
-                <w:lang w:val="en-ID" w:eastAsia="en-ID"/>
-                <w14:ligatures w14:val="none"/>
-              </w:rPr>
-              <w:t xml:space="preserve"> </w:t>
-            </w:r>
-            <w:proofErr w:type="spellStart"/>
-            <w:r>
-              <w:rPr>
-                <w:rFonts w:ascii="Roboto" w:eastAsia="Times New Roman" w:hAnsi="Roboto" w:cs="Arial"/>
-                <w:color w:val="434343"/>
-                <w:kern w:val="0"/>
-                <w:sz w:val="20"/>
-                <w:szCs w:val="20"/>
-                <w:lang w:val="en-ID" w:eastAsia="en-ID"/>
-                <w14:ligatures w14:val="none"/>
-              </w:rPr>
-              <w:t>Komputer</w:t>
-            </w:r>
-            <w:proofErr w:type="spellEnd"/>
+            <w:r>
+              <w:rPr>
+                <w:rFonts w:ascii="Roboto" w:eastAsia="Times New Roman" w:hAnsi="Roboto" w:cs="Arial"/>
+                <w:color w:val="434343"/>
+                <w:kern w:val="0"/>
+                <w:sz w:val="20"/>
+                <w:szCs w:val="20"/>
+                <w:lang w:val="en-ID" w:eastAsia="en-ID"/>
+                <w14:ligatures w14:val="none"/>
+              </w:rPr>
+              <w:t>Jaringan Komputer</w:t>
+            </w:r>
           </w:p>
         </w:tc>
         <w:tc>
@@ -2143,7 +1886,6 @@
                 <w14:ligatures w14:val="none"/>
               </w:rPr>
             </w:pPr>
-            <w:proofErr w:type="spellStart"/>
             <w:r>
               <w:rPr>
                 <w:rFonts w:ascii="Roboto" w:eastAsia="Times New Roman" w:hAnsi="Roboto" w:cs="Arial"/>
@@ -2156,7 +1898,6 @@
               </w:rPr>
               <w:t>Teknologi</w:t>
             </w:r>
-            <w:proofErr w:type="spellEnd"/>
           </w:p>
         </w:tc>
         <w:tc>
@@ -2535,74 +2276,8 @@
                 <w:lang w:val="en-ID" w:eastAsia="en-ID"/>
                 <w14:ligatures w14:val="none"/>
               </w:rPr>
-              <w:t xml:space="preserve">Bahasa </w:t>
-            </w:r>
-            <w:proofErr w:type="spellStart"/>
-            <w:r>
-              <w:rPr>
-                <w:rFonts w:ascii="Roboto" w:eastAsia="Times New Roman" w:hAnsi="Roboto" w:cs="Arial"/>
-                <w:color w:val="434343"/>
-                <w:kern w:val="0"/>
-                <w:sz w:val="20"/>
-                <w:szCs w:val="20"/>
-                <w:lang w:val="en-ID" w:eastAsia="en-ID"/>
-                <w14:ligatures w14:val="none"/>
-              </w:rPr>
-              <w:t>Inggris</w:t>
-            </w:r>
-            <w:proofErr w:type="spellEnd"/>
-            <w:r>
-              <w:rPr>
-                <w:rFonts w:ascii="Roboto" w:eastAsia="Times New Roman" w:hAnsi="Roboto" w:cs="Arial"/>
-                <w:color w:val="434343"/>
-                <w:kern w:val="0"/>
-                <w:sz w:val="20"/>
-                <w:szCs w:val="20"/>
-                <w:lang w:val="en-ID" w:eastAsia="en-ID"/>
-                <w14:ligatures w14:val="none"/>
-              </w:rPr>
-              <w:t xml:space="preserve"> </w:t>
-            </w:r>
-            <w:proofErr w:type="spellStart"/>
-            <w:r>
-              <w:rPr>
-                <w:rFonts w:ascii="Roboto" w:eastAsia="Times New Roman" w:hAnsi="Roboto" w:cs="Arial"/>
-                <w:color w:val="434343"/>
-                <w:kern w:val="0"/>
-                <w:sz w:val="20"/>
-                <w:szCs w:val="20"/>
-                <w:lang w:val="en-ID" w:eastAsia="en-ID"/>
-                <w14:ligatures w14:val="none"/>
-              </w:rPr>
-              <w:t>untuk</w:t>
-            </w:r>
-            <w:proofErr w:type="spellEnd"/>
-            <w:r>
-              <w:rPr>
-                <w:rFonts w:ascii="Roboto" w:eastAsia="Times New Roman" w:hAnsi="Roboto" w:cs="Arial"/>
-                <w:color w:val="434343"/>
-                <w:kern w:val="0"/>
-                <w:sz w:val="20"/>
-                <w:szCs w:val="20"/>
-                <w:lang w:val="en-ID" w:eastAsia="en-ID"/>
-                <w14:ligatures w14:val="none"/>
-              </w:rPr>
-              <w:t xml:space="preserve"> </w:t>
-            </w:r>
-            <w:proofErr w:type="spellStart"/>
-            <w:r>
-              <w:rPr>
-                <w:rFonts w:ascii="Roboto" w:eastAsia="Times New Roman" w:hAnsi="Roboto" w:cs="Arial"/>
-                <w:color w:val="434343"/>
-                <w:kern w:val="0"/>
-                <w:sz w:val="20"/>
-                <w:szCs w:val="20"/>
-                <w:lang w:val="en-ID" w:eastAsia="en-ID"/>
-                <w14:ligatures w14:val="none"/>
-              </w:rPr>
-              <w:t>Pemula</w:t>
-            </w:r>
-            <w:proofErr w:type="spellEnd"/>
+              <w:t>Bahasa Inggris untuk Pemula</w:t>
+            </w:r>
           </w:p>
         </w:tc>
         <w:tc>
@@ -2827,31 +2502,17 @@
                 <w14:ligatures w14:val="none"/>
               </w:rPr>
             </w:pPr>
-            <w:proofErr w:type="spellStart"/>
-            <w:r>
-              <w:rPr>
-                <w:rFonts w:ascii="Roboto" w:eastAsia="Times New Roman" w:hAnsi="Roboto" w:cs="Arial"/>
-                <w:color w:val="434343"/>
-                <w:kern w:val="0"/>
-                <w:sz w:val="20"/>
-                <w:szCs w:val="20"/>
-                <w:lang w:val="en-ID" w:eastAsia="en-ID"/>
-                <w14:ligatures w14:val="none"/>
-              </w:rPr>
-              <w:t>Biologi</w:t>
-            </w:r>
-            <w:proofErr w:type="spellEnd"/>
-            <w:r>
-              <w:rPr>
-                <w:rFonts w:ascii="Roboto" w:eastAsia="Times New Roman" w:hAnsi="Roboto" w:cs="Arial"/>
-                <w:color w:val="434343"/>
-                <w:kern w:val="0"/>
-                <w:sz w:val="20"/>
-                <w:szCs w:val="20"/>
-                <w:lang w:val="en-ID" w:eastAsia="en-ID"/>
-                <w14:ligatures w14:val="none"/>
-              </w:rPr>
-              <w:t xml:space="preserve"> Dasar</w:t>
+            <w:r>
+              <w:rPr>
+                <w:rFonts w:ascii="Roboto" w:eastAsia="Times New Roman" w:hAnsi="Roboto" w:cs="Arial"/>
+                <w:color w:val="434343"/>
+                <w:kern w:val="0"/>
+                <w:sz w:val="20"/>
+                <w:szCs w:val="20"/>
+                <w:lang w:val="en-ID" w:eastAsia="en-ID"/>
+                <w14:ligatures w14:val="none"/>
+              </w:rPr>
+              <w:t>Biologi Dasar</w:t>
             </w:r>
           </w:p>
         </w:tc>
@@ -3087,22 +2748,8 @@
                 <w:lang w:val="en-ID" w:eastAsia="en-ID"/>
                 <w14:ligatures w14:val="none"/>
               </w:rPr>
-              <w:t xml:space="preserve">Kimia </w:t>
-            </w:r>
-            <w:proofErr w:type="spellStart"/>
-            <w:r>
-              <w:rPr>
-                <w:rFonts w:ascii="Roboto" w:eastAsia="Times New Roman" w:hAnsi="Roboto" w:cs="Arial"/>
-                <w:color w:val="434343"/>
-                <w:kern w:val="0"/>
-                <w:sz w:val="20"/>
-                <w:szCs w:val="20"/>
-                <w:lang w:val="en-ID" w:eastAsia="en-ID"/>
-                <w14:ligatures w14:val="none"/>
-              </w:rPr>
-              <w:t>Organik</w:t>
-            </w:r>
-            <w:proofErr w:type="spellEnd"/>
+              <w:t>Kimia Organik</w:t>
+            </w:r>
           </w:p>
         </w:tc>
         <w:tc>
@@ -3799,31 +3446,17 @@
                 <w14:ligatures w14:val="none"/>
               </w:rPr>
             </w:pPr>
-            <w:proofErr w:type="spellStart"/>
-            <w:r>
-              <w:rPr>
-                <w:rFonts w:ascii="Roboto" w:eastAsia="Times New Roman" w:hAnsi="Roboto" w:cs="Arial"/>
-                <w:color w:val="434343"/>
-                <w:kern w:val="0"/>
-                <w:sz w:val="20"/>
-                <w:szCs w:val="20"/>
-                <w:lang w:val="en-ID" w:eastAsia="en-ID"/>
-                <w14:ligatures w14:val="none"/>
-              </w:rPr>
-              <w:t>Manajemen</w:t>
-            </w:r>
-            <w:proofErr w:type="spellEnd"/>
-            <w:r>
-              <w:rPr>
-                <w:rFonts w:ascii="Roboto" w:eastAsia="Times New Roman" w:hAnsi="Roboto" w:cs="Arial"/>
-                <w:color w:val="434343"/>
-                <w:kern w:val="0"/>
-                <w:sz w:val="20"/>
-                <w:szCs w:val="20"/>
-                <w:lang w:val="en-ID" w:eastAsia="en-ID"/>
-                <w14:ligatures w14:val="none"/>
-              </w:rPr>
-              <w:t xml:space="preserve"> Waktu</w:t>
+            <w:r>
+              <w:rPr>
+                <w:rFonts w:ascii="Roboto" w:eastAsia="Times New Roman" w:hAnsi="Roboto" w:cs="Arial"/>
+                <w:color w:val="434343"/>
+                <w:kern w:val="0"/>
+                <w:sz w:val="20"/>
+                <w:szCs w:val="20"/>
+                <w:lang w:val="en-ID" w:eastAsia="en-ID"/>
+                <w14:ligatures w14:val="none"/>
+              </w:rPr>
+              <w:t>Manajemen Waktu</w:t>
             </w:r>
           </w:p>
         </w:tc>
@@ -3905,7 +3538,6 @@
                 <w14:ligatures w14:val="none"/>
               </w:rPr>
             </w:pPr>
-            <w:proofErr w:type="spellStart"/>
             <w:r>
               <w:rPr>
                 <w:rFonts w:ascii="Roboto" w:eastAsia="Times New Roman" w:hAnsi="Roboto" w:cs="Arial"/>
@@ -3918,7 +3550,6 @@
               </w:rPr>
               <w:t>Pengembangan</w:t>
             </w:r>
-            <w:proofErr w:type="spellEnd"/>
           </w:p>
         </w:tc>
         <w:tc>
@@ -4061,48 +3692,8 @@
                 <w:lang w:val="en-ID" w:eastAsia="en-ID"/>
                 <w14:ligatures w14:val="none"/>
               </w:rPr>
-              <w:t xml:space="preserve">Strategi </w:t>
-            </w:r>
-            <w:proofErr w:type="spellStart"/>
-            <w:r>
-              <w:rPr>
-                <w:rFonts w:ascii="Roboto" w:eastAsia="Times New Roman" w:hAnsi="Roboto" w:cs="Arial"/>
-                <w:color w:val="434343"/>
-                <w:kern w:val="0"/>
-                <w:sz w:val="20"/>
-                <w:szCs w:val="20"/>
-                <w:lang w:val="en-ID" w:eastAsia="en-ID"/>
-                <w14:ligatures w14:val="none"/>
-              </w:rPr>
-              <w:t>Belajar</w:t>
-            </w:r>
-            <w:proofErr w:type="spellEnd"/>
-            <w:r>
-              <w:rPr>
-                <w:rFonts w:ascii="Roboto" w:eastAsia="Times New Roman" w:hAnsi="Roboto" w:cs="Arial"/>
-                <w:color w:val="434343"/>
-                <w:kern w:val="0"/>
-                <w:sz w:val="20"/>
-                <w:szCs w:val="20"/>
-                <w:lang w:val="en-ID" w:eastAsia="en-ID"/>
-                <w14:ligatures w14:val="none"/>
-              </w:rPr>
-              <w:t xml:space="preserve"> </w:t>
-            </w:r>
-            <w:proofErr w:type="spellStart"/>
-            <w:r>
-              <w:rPr>
-                <w:rFonts w:ascii="Roboto" w:eastAsia="Times New Roman" w:hAnsi="Roboto" w:cs="Arial"/>
-                <w:color w:val="434343"/>
-                <w:kern w:val="0"/>
-                <w:sz w:val="20"/>
-                <w:szCs w:val="20"/>
-                <w:lang w:val="en-ID" w:eastAsia="en-ID"/>
-                <w14:ligatures w14:val="none"/>
-              </w:rPr>
-              <w:t>Efektif</w:t>
-            </w:r>
-            <w:proofErr w:type="spellEnd"/>
+              <w:t>Strategi Belajar Efektif</w:t>
+            </w:r>
           </w:p>
         </w:tc>
         <w:tc>
@@ -4271,17 +3862,8 @@
           <w:sz w:val="24"/>
           <w:szCs w:val="24"/>
         </w:rPr>
-        <w:t xml:space="preserve">Tabel </w:t>
+        <w:t>Tabel Siswa</w:t>
       </w:r>
-      <w:proofErr w:type="spellStart"/>
-      <w:r>
-        <w:rPr>
-          <w:sz w:val="24"/>
-          <w:szCs w:val="24"/>
-        </w:rPr>
-        <w:t>Siswa</w:t>
-      </w:r>
-      <w:proofErr w:type="spellEnd"/>
     </w:p>
     <w:tbl>
       <w:tblPr>
@@ -4345,22 +3927,8 @@
                 <w:lang w:val="en-ID" w:eastAsia="en-ID"/>
                 <w14:ligatures w14:val="none"/>
               </w:rPr>
-              <w:t xml:space="preserve">ID </w:t>
-            </w:r>
-            <w:proofErr w:type="spellStart"/>
-            <w:r>
-              <w:rPr>
-                <w:rFonts w:ascii="Roboto" w:eastAsia="Times New Roman" w:hAnsi="Roboto" w:cs="Arial"/>
-                <w:color w:val="FFFFFF"/>
-                <w:kern w:val="0"/>
-                <w:sz w:val="20"/>
-                <w:szCs w:val="20"/>
-                <w:lang w:val="en-ID" w:eastAsia="en-ID"/>
-                <w14:ligatures w14:val="none"/>
-              </w:rPr>
-              <w:t>Siswa</w:t>
-            </w:r>
-            <w:proofErr w:type="spellEnd"/>
+              <w:t>ID Siswa</w:t>
+            </w:r>
           </w:p>
         </w:tc>
         <w:tc>
@@ -4443,7 +4011,6 @@
                 <w14:ligatures w14:val="none"/>
               </w:rPr>
             </w:pPr>
-            <w:proofErr w:type="spellStart"/>
             <w:r>
               <w:rPr>
                 <w:rFonts w:ascii="Roboto" w:eastAsia="Times New Roman" w:hAnsi="Roboto" w:cs="Arial"/>
@@ -4456,7 +4023,6 @@
               </w:rPr>
               <w:t>Kelas</w:t>
             </w:r>
-            <w:proofErr w:type="spellEnd"/>
           </w:p>
         </w:tc>
       </w:tr>
@@ -5138,22 +4704,8 @@
                 <w:lang w:val="en-ID" w:eastAsia="en-ID"/>
                 <w14:ligatures w14:val="none"/>
               </w:rPr>
-              <w:t xml:space="preserve">Eko </w:t>
-            </w:r>
-            <w:proofErr w:type="spellStart"/>
-            <w:r>
-              <w:rPr>
-                <w:rFonts w:ascii="Roboto" w:eastAsia="Times New Roman" w:hAnsi="Roboto" w:cs="Arial"/>
-                <w:color w:val="434343"/>
-                <w:kern w:val="0"/>
-                <w:sz w:val="20"/>
-                <w:szCs w:val="20"/>
-                <w:lang w:val="en-ID" w:eastAsia="en-ID"/>
-                <w14:ligatures w14:val="none"/>
-              </w:rPr>
-              <w:t>Prasetyo</w:t>
-            </w:r>
-            <w:proofErr w:type="spellEnd"/>
+              <w:t>Eko Prasetyo</w:t>
+            </w:r>
           </w:p>
         </w:tc>
         <w:tc>
@@ -5736,22 +5288,8 @@
                 <w:lang w:val="en-ID" w:eastAsia="en-ID"/>
                 <w14:ligatures w14:val="none"/>
               </w:rPr>
-              <w:t xml:space="preserve">Intan </w:t>
-            </w:r>
-            <w:proofErr w:type="spellStart"/>
-            <w:r>
-              <w:rPr>
-                <w:rFonts w:ascii="Roboto" w:eastAsia="Times New Roman" w:hAnsi="Roboto" w:cs="Arial"/>
-                <w:color w:val="434343"/>
-                <w:kern w:val="0"/>
-                <w:sz w:val="20"/>
-                <w:szCs w:val="20"/>
-                <w:lang w:val="en-ID" w:eastAsia="en-ID"/>
-                <w14:ligatures w14:val="none"/>
-              </w:rPr>
-              <w:t>Permadi</w:t>
-            </w:r>
-            <w:proofErr w:type="spellEnd"/>
+              <w:t>Intan Permadi</w:t>
+            </w:r>
           </w:p>
         </w:tc>
         <w:tc>
@@ -6626,22 +6164,8 @@
                 <w:lang w:val="en-ID" w:eastAsia="en-ID"/>
                 <w14:ligatures w14:val="none"/>
               </w:rPr>
-              <w:t xml:space="preserve">Olivia </w:t>
-            </w:r>
-            <w:proofErr w:type="spellStart"/>
-            <w:r>
-              <w:rPr>
-                <w:rFonts w:ascii="Roboto" w:eastAsia="Times New Roman" w:hAnsi="Roboto" w:cs="Arial"/>
-                <w:color w:val="434343"/>
-                <w:kern w:val="0"/>
-                <w:sz w:val="20"/>
-                <w:szCs w:val="20"/>
-                <w:lang w:val="en-ID" w:eastAsia="en-ID"/>
-                <w14:ligatures w14:val="none"/>
-              </w:rPr>
-              <w:t>Hernanda</w:t>
-            </w:r>
-            <w:proofErr w:type="spellEnd"/>
+              <w:t>Olivia Hernanda</w:t>
+            </w:r>
           </w:p>
         </w:tc>
         <w:tc>
@@ -6728,17 +6252,8 @@
           <w:sz w:val="24"/>
           <w:szCs w:val="24"/>
         </w:rPr>
-        <w:t xml:space="preserve">Tabel </w:t>
+        <w:t>Tabel Peminjaman</w:t>
       </w:r>
-      <w:proofErr w:type="spellStart"/>
-      <w:r>
-        <w:rPr>
-          <w:sz w:val="24"/>
-          <w:szCs w:val="24"/>
-        </w:rPr>
-        <w:t>Peminjaman</w:t>
-      </w:r>
-      <w:proofErr w:type="spellEnd"/>
     </w:p>
     <w:tbl>
       <w:tblPr>
@@ -6805,22 +6320,8 @@
                 <w:lang w:val="en-ID" w:eastAsia="en-ID"/>
                 <w14:ligatures w14:val="none"/>
               </w:rPr>
-              <w:t xml:space="preserve">ID </w:t>
-            </w:r>
-            <w:proofErr w:type="spellStart"/>
-            <w:r>
-              <w:rPr>
-                <w:rFonts w:ascii="Roboto" w:eastAsia="Times New Roman" w:hAnsi="Roboto" w:cs="Arial"/>
-                <w:color w:val="FFFFFF"/>
-                <w:kern w:val="0"/>
-                <w:sz w:val="20"/>
-                <w:szCs w:val="20"/>
-                <w:lang w:val="en-ID" w:eastAsia="en-ID"/>
-                <w14:ligatures w14:val="none"/>
-              </w:rPr>
-              <w:t>Peminjaman</w:t>
-            </w:r>
-            <w:proofErr w:type="spellEnd"/>
+              <w:t>ID Peminjaman</w:t>
+            </w:r>
           </w:p>
         </w:tc>
         <w:tc>
@@ -6866,22 +6367,8 @@
                 <w:lang w:val="en-ID" w:eastAsia="en-ID"/>
                 <w14:ligatures w14:val="none"/>
               </w:rPr>
-              <w:t xml:space="preserve">ID </w:t>
-            </w:r>
-            <w:proofErr w:type="spellStart"/>
-            <w:r>
-              <w:rPr>
-                <w:rFonts w:ascii="Roboto" w:eastAsia="Times New Roman" w:hAnsi="Roboto" w:cs="Arial"/>
-                <w:color w:val="FFFFFF"/>
-                <w:kern w:val="0"/>
-                <w:sz w:val="20"/>
-                <w:szCs w:val="20"/>
-                <w:lang w:val="en-ID" w:eastAsia="en-ID"/>
-                <w14:ligatures w14:val="none"/>
-              </w:rPr>
-              <w:t>Siswa</w:t>
-            </w:r>
-            <w:proofErr w:type="spellEnd"/>
+              <w:t>ID Siswa</w:t>
+            </w:r>
           </w:p>
         </w:tc>
         <w:tc>
@@ -6927,22 +6414,8 @@
                 <w:lang w:val="en-ID" w:eastAsia="en-ID"/>
                 <w14:ligatures w14:val="none"/>
               </w:rPr>
-              <w:t xml:space="preserve">ID </w:t>
-            </w:r>
-            <w:proofErr w:type="spellStart"/>
-            <w:r>
-              <w:rPr>
-                <w:rFonts w:ascii="Roboto" w:eastAsia="Times New Roman" w:hAnsi="Roboto" w:cs="Arial"/>
-                <w:color w:val="FFFFFF"/>
-                <w:kern w:val="0"/>
-                <w:sz w:val="20"/>
-                <w:szCs w:val="20"/>
-                <w:lang w:val="en-ID" w:eastAsia="en-ID"/>
-                <w14:ligatures w14:val="none"/>
-              </w:rPr>
-              <w:t>Buku</w:t>
-            </w:r>
-            <w:proofErr w:type="spellEnd"/>
+              <w:t>ID Buku</w:t>
+            </w:r>
           </w:p>
         </w:tc>
         <w:tc>
@@ -6978,7 +6451,6 @@
                 <w14:ligatures w14:val="none"/>
               </w:rPr>
             </w:pPr>
-            <w:proofErr w:type="spellStart"/>
             <w:r>
               <w:rPr>
                 <w:rFonts w:ascii="Roboto" w:eastAsia="Times New Roman" w:hAnsi="Roboto" w:cs="Arial"/>
@@ -6989,35 +6461,8 @@
                 <w:lang w:val="en-ID" w:eastAsia="en-ID"/>
                 <w14:ligatures w14:val="none"/>
               </w:rPr>
-              <w:t>Tanggal</w:t>
-            </w:r>
-            <w:proofErr w:type="spellEnd"/>
-            <w:r>
-              <w:rPr>
-                <w:rFonts w:ascii="Roboto" w:eastAsia="Times New Roman" w:hAnsi="Roboto" w:cs="Arial"/>
-                <w:color w:val="FFFFFF"/>
-                <w:kern w:val="0"/>
-                <w:sz w:val="20"/>
-                <w:szCs w:val="20"/>
-                <w:lang w:val="en-ID" w:eastAsia="en-ID"/>
-                <w14:ligatures w14:val="none"/>
-              </w:rPr>
-              <w:t xml:space="preserve"> </w:t>
-            </w:r>
-            <w:proofErr w:type="spellStart"/>
-            <w:r>
-              <w:rPr>
-                <w:rFonts w:ascii="Roboto" w:eastAsia="Times New Roman" w:hAnsi="Roboto" w:cs="Arial"/>
-                <w:color w:val="FFFFFF"/>
-                <w:kern w:val="0"/>
-                <w:sz w:val="20"/>
-                <w:szCs w:val="20"/>
-                <w:lang w:val="en-ID" w:eastAsia="en-ID"/>
-                <w14:ligatures w14:val="none"/>
-              </w:rPr>
-              <w:t>Pinjam</w:t>
-            </w:r>
-            <w:proofErr w:type="spellEnd"/>
+              <w:t>Tanggal Pinjam</w:t>
+            </w:r>
           </w:p>
         </w:tc>
         <w:tc>
@@ -7053,7 +6498,6 @@
                 <w14:ligatures w14:val="none"/>
               </w:rPr>
             </w:pPr>
-            <w:proofErr w:type="spellStart"/>
             <w:r>
               <w:rPr>
                 <w:rFonts w:ascii="Roboto" w:eastAsia="Times New Roman" w:hAnsi="Roboto" w:cs="Arial"/>
@@ -7064,20 +6508,7 @@
                 <w:lang w:val="en-ID" w:eastAsia="en-ID"/>
                 <w14:ligatures w14:val="none"/>
               </w:rPr>
-              <w:t>Tanggal</w:t>
-            </w:r>
-            <w:proofErr w:type="spellEnd"/>
-            <w:r>
-              <w:rPr>
-                <w:rFonts w:ascii="Roboto" w:eastAsia="Times New Roman" w:hAnsi="Roboto" w:cs="Arial"/>
-                <w:color w:val="FFFFFF"/>
-                <w:kern w:val="0"/>
-                <w:sz w:val="20"/>
-                <w:szCs w:val="20"/>
-                <w:lang w:val="en-ID" w:eastAsia="en-ID"/>
-                <w14:ligatures w14:val="none"/>
-              </w:rPr>
-              <w:t xml:space="preserve"> Kembali</w:t>
+              <w:t>Tanggal Kembali</w:t>
             </w:r>
           </w:p>
         </w:tc>
@@ -7401,7 +6832,6 @@
                 <w14:ligatures w14:val="none"/>
               </w:rPr>
             </w:pPr>
-            <w:proofErr w:type="spellStart"/>
             <w:r>
               <w:rPr>
                 <w:rFonts w:ascii="Roboto" w:eastAsia="Times New Roman" w:hAnsi="Roboto" w:cs="Arial"/>
@@ -7414,7 +6844,6 @@
               </w:rPr>
               <w:t>Dipinjam</w:t>
             </w:r>
-            <w:proofErr w:type="spellEnd"/>
           </w:p>
         </w:tc>
       </w:tr>
@@ -7690,7 +7119,6 @@
                 <w14:ligatures w14:val="none"/>
               </w:rPr>
             </w:pPr>
-            <w:proofErr w:type="spellStart"/>
             <w:r>
               <w:rPr>
                 <w:rFonts w:ascii="Roboto" w:eastAsia="Times New Roman" w:hAnsi="Roboto" w:cs="Arial"/>
@@ -7703,7 +7131,6 @@
               </w:rPr>
               <w:t>Dikembalikan</w:t>
             </w:r>
-            <w:proofErr w:type="spellEnd"/>
           </w:p>
         </w:tc>
       </w:tr>
@@ -7979,7 +7406,6 @@
                 <w14:ligatures w14:val="none"/>
               </w:rPr>
             </w:pPr>
-            <w:proofErr w:type="spellStart"/>
             <w:r>
               <w:rPr>
                 <w:rFonts w:ascii="Roboto" w:eastAsia="Times New Roman" w:hAnsi="Roboto" w:cs="Arial"/>
@@ -7992,7 +7418,6 @@
               </w:rPr>
               <w:t>Dipinjam</w:t>
             </w:r>
-            <w:proofErr w:type="spellEnd"/>
           </w:p>
         </w:tc>
       </w:tr>
@@ -8268,7 +7693,6 @@
                 <w14:ligatures w14:val="none"/>
               </w:rPr>
             </w:pPr>
-            <w:proofErr w:type="spellStart"/>
             <w:r>
               <w:rPr>
                 <w:rFonts w:ascii="Roboto" w:eastAsia="Times New Roman" w:hAnsi="Roboto" w:cs="Arial"/>
@@ -8281,7 +7705,6 @@
               </w:rPr>
               <w:t>Dikembalikan</w:t>
             </w:r>
-            <w:proofErr w:type="spellEnd"/>
           </w:p>
         </w:tc>
       </w:tr>
@@ -8557,7 +7980,6 @@
                 <w14:ligatures w14:val="none"/>
               </w:rPr>
             </w:pPr>
-            <w:proofErr w:type="spellStart"/>
             <w:r>
               <w:rPr>
                 <w:rFonts w:ascii="Roboto" w:eastAsia="Times New Roman" w:hAnsi="Roboto" w:cs="Arial"/>
@@ -8570,7 +7992,6 @@
               </w:rPr>
               <w:t>Dikembalikan</w:t>
             </w:r>
-            <w:proofErr w:type="spellEnd"/>
           </w:p>
         </w:tc>
       </w:tr>
@@ -8846,7 +8267,6 @@
                 <w14:ligatures w14:val="none"/>
               </w:rPr>
             </w:pPr>
-            <w:proofErr w:type="spellStart"/>
             <w:r>
               <w:rPr>
                 <w:rFonts w:ascii="Roboto" w:eastAsia="Times New Roman" w:hAnsi="Roboto" w:cs="Arial"/>
@@ -8859,7 +8279,6 @@
               </w:rPr>
               <w:t>Dipinjam</w:t>
             </w:r>
-            <w:proofErr w:type="spellEnd"/>
           </w:p>
         </w:tc>
       </w:tr>
@@ -9135,7 +8554,6 @@
                 <w14:ligatures w14:val="none"/>
               </w:rPr>
             </w:pPr>
-            <w:proofErr w:type="spellStart"/>
             <w:r>
               <w:rPr>
                 <w:rFonts w:ascii="Roboto" w:eastAsia="Times New Roman" w:hAnsi="Roboto" w:cs="Arial"/>
@@ -9148,7 +8566,6 @@
               </w:rPr>
               <w:t>Dikembalikan</w:t>
             </w:r>
-            <w:proofErr w:type="spellEnd"/>
           </w:p>
         </w:tc>
       </w:tr>
@@ -9424,7 +8841,6 @@
                 <w14:ligatures w14:val="none"/>
               </w:rPr>
             </w:pPr>
-            <w:proofErr w:type="spellStart"/>
             <w:r>
               <w:rPr>
                 <w:rFonts w:ascii="Roboto" w:eastAsia="Times New Roman" w:hAnsi="Roboto" w:cs="Arial"/>
@@ -9437,7 +8853,6 @@
               </w:rPr>
               <w:t>Dipinjam</w:t>
             </w:r>
-            <w:proofErr w:type="spellEnd"/>
           </w:p>
         </w:tc>
       </w:tr>
@@ -9713,7 +9128,6 @@
                 <w14:ligatures w14:val="none"/>
               </w:rPr>
             </w:pPr>
-            <w:proofErr w:type="spellStart"/>
             <w:r>
               <w:rPr>
                 <w:rFonts w:ascii="Roboto" w:eastAsia="Times New Roman" w:hAnsi="Roboto" w:cs="Arial"/>
@@ -9726,7 +9140,6 @@
               </w:rPr>
               <w:t>Dikembalikan</w:t>
             </w:r>
-            <w:proofErr w:type="spellEnd"/>
           </w:p>
         </w:tc>
       </w:tr>
@@ -10002,7 +9415,6 @@
                 <w14:ligatures w14:val="none"/>
               </w:rPr>
             </w:pPr>
-            <w:proofErr w:type="spellStart"/>
             <w:r>
               <w:rPr>
                 <w:rFonts w:ascii="Roboto" w:eastAsia="Times New Roman" w:hAnsi="Roboto" w:cs="Arial"/>
@@ -10015,7 +9427,6 @@
               </w:rPr>
               <w:t>Dipinjam</w:t>
             </w:r>
-            <w:proofErr w:type="spellEnd"/>
           </w:p>
         </w:tc>
       </w:tr>
@@ -10062,7 +9473,6 @@
           <w:szCs w:val="24"/>
         </w:rPr>
       </w:pPr>
-      <w:proofErr w:type="spellStart"/>
       <w:r>
         <w:rPr>
           <w:rFonts w:cstheme="minorHAnsi"/>
@@ -10079,43 +9489,14 @@
         </w:rPr>
         <w:t>lah</w:t>
       </w:r>
-      <w:proofErr w:type="spellEnd"/>
       <w:r>
         <w:rPr>
           <w:rFonts w:cstheme="minorHAnsi"/>
           <w:sz w:val="24"/>
           <w:szCs w:val="24"/>
         </w:rPr>
-        <w:t xml:space="preserve"> database </w:t>
+        <w:t xml:space="preserve"> database dengan nama db_perpus</w:t>
       </w:r>
-      <w:proofErr w:type="spellStart"/>
-      <w:r>
-        <w:rPr>
-          <w:rFonts w:cstheme="minorHAnsi"/>
-          <w:sz w:val="24"/>
-          <w:szCs w:val="24"/>
-        </w:rPr>
-        <w:t>dengan</w:t>
-      </w:r>
-      <w:proofErr w:type="spellEnd"/>
-      <w:r>
-        <w:rPr>
-          <w:rFonts w:cstheme="minorHAnsi"/>
-          <w:sz w:val="24"/>
-          <w:szCs w:val="24"/>
-        </w:rPr>
-        <w:t xml:space="preserve"> nama </w:t>
-      </w:r>
-      <w:proofErr w:type="spellStart"/>
-      <w:r>
-        <w:rPr>
-          <w:rFonts w:cstheme="minorHAnsi"/>
-          <w:sz w:val="24"/>
-          <w:szCs w:val="24"/>
-        </w:rPr>
-        <w:t>db_perpus</w:t>
-      </w:r>
-      <w:proofErr w:type="spellEnd"/>
       <w:r>
         <w:rPr>
           <w:rFonts w:cstheme="minorHAnsi"/>
@@ -10250,7 +9631,6 @@
           <w:szCs w:val="24"/>
         </w:rPr>
       </w:pPr>
-      <w:proofErr w:type="spellStart"/>
       <w:r>
         <w:rPr>
           <w:rFonts w:cstheme="minorHAnsi"/>
@@ -10267,61 +9647,14 @@
         </w:rPr>
         <w:t>lah</w:t>
       </w:r>
-      <w:proofErr w:type="spellEnd"/>
       <w:r>
         <w:rPr>
           <w:rFonts w:cstheme="minorHAnsi"/>
           <w:sz w:val="24"/>
           <w:szCs w:val="24"/>
         </w:rPr>
-        <w:t xml:space="preserve"> table </w:t>
+        <w:t xml:space="preserve"> table buku, siswa dan peminjaman</w:t>
       </w:r>
-      <w:proofErr w:type="spellStart"/>
-      <w:r>
-        <w:rPr>
-          <w:rFonts w:cstheme="minorHAnsi"/>
-          <w:sz w:val="24"/>
-          <w:szCs w:val="24"/>
-        </w:rPr>
-        <w:t>buku</w:t>
-      </w:r>
-      <w:proofErr w:type="spellEnd"/>
-      <w:r>
-        <w:rPr>
-          <w:rFonts w:cstheme="minorHAnsi"/>
-          <w:sz w:val="24"/>
-          <w:szCs w:val="24"/>
-        </w:rPr>
-        <w:t xml:space="preserve">, </w:t>
-      </w:r>
-      <w:proofErr w:type="spellStart"/>
-      <w:r>
-        <w:rPr>
-          <w:rFonts w:cstheme="minorHAnsi"/>
-          <w:sz w:val="24"/>
-          <w:szCs w:val="24"/>
-        </w:rPr>
-        <w:t>siswa</w:t>
-      </w:r>
-      <w:proofErr w:type="spellEnd"/>
-      <w:r>
-        <w:rPr>
-          <w:rFonts w:cstheme="minorHAnsi"/>
-          <w:sz w:val="24"/>
-          <w:szCs w:val="24"/>
-        </w:rPr>
-        <w:t xml:space="preserve"> dan </w:t>
-      </w:r>
-      <w:proofErr w:type="spellStart"/>
-      <w:r>
-        <w:rPr>
-          <w:rFonts w:cstheme="minorHAnsi"/>
-          <w:sz w:val="24"/>
-          <w:szCs w:val="24"/>
-        </w:rPr>
-        <w:t>peminjaman</w:t>
-      </w:r>
-      <w:proofErr w:type="spellEnd"/>
       <w:r>
         <w:rPr>
           <w:rFonts w:cstheme="minorHAnsi"/>
@@ -10724,43 +10057,7 @@
           <w:sz w:val="24"/>
           <w:szCs w:val="24"/>
         </w:rPr>
-        <w:t xml:space="preserve"> </w:t>
-      </w:r>
-      <w:proofErr w:type="spellStart"/>
-      <w:r>
-        <w:rPr>
-          <w:rFonts w:cstheme="minorHAnsi"/>
-          <w:sz w:val="24"/>
-          <w:szCs w:val="24"/>
-        </w:rPr>
-        <w:t>setiap</w:t>
-      </w:r>
-      <w:proofErr w:type="spellEnd"/>
-      <w:r>
-        <w:rPr>
-          <w:rFonts w:cstheme="minorHAnsi"/>
-          <w:sz w:val="24"/>
-          <w:szCs w:val="24"/>
-        </w:rPr>
-        <w:t xml:space="preserve"> table </w:t>
-      </w:r>
-      <w:proofErr w:type="spellStart"/>
-      <w:r>
-        <w:rPr>
-          <w:rFonts w:cstheme="minorHAnsi"/>
-          <w:sz w:val="24"/>
-          <w:szCs w:val="24"/>
-        </w:rPr>
-        <w:t>menggunakan</w:t>
-      </w:r>
-      <w:proofErr w:type="spellEnd"/>
-      <w:r>
-        <w:rPr>
-          <w:rFonts w:cstheme="minorHAnsi"/>
-          <w:sz w:val="24"/>
-          <w:szCs w:val="24"/>
-        </w:rPr>
-        <w:t xml:space="preserve"> query </w:t>
+        <w:t xml:space="preserve"> setiap table menggunakan query </w:t>
       </w:r>
       <w:r>
         <w:rPr>
@@ -11148,43 +10445,7 @@
           <w:sz w:val="24"/>
           <w:szCs w:val="24"/>
         </w:rPr>
-        <w:t xml:space="preserve">Input 10 record di </w:t>
-      </w:r>
-      <w:proofErr w:type="spellStart"/>
-      <w:r>
-        <w:rPr>
-          <w:rFonts w:cstheme="minorHAnsi"/>
-          <w:sz w:val="24"/>
-          <w:szCs w:val="24"/>
-        </w:rPr>
-        <w:t>setiap</w:t>
-      </w:r>
-      <w:proofErr w:type="spellEnd"/>
-      <w:r>
-        <w:rPr>
-          <w:rFonts w:cstheme="minorHAnsi"/>
-          <w:sz w:val="24"/>
-          <w:szCs w:val="24"/>
-        </w:rPr>
-        <w:t xml:space="preserve"> table </w:t>
-      </w:r>
-      <w:proofErr w:type="spellStart"/>
-      <w:r>
-        <w:rPr>
-          <w:rFonts w:cstheme="minorHAnsi"/>
-          <w:sz w:val="24"/>
-          <w:szCs w:val="24"/>
-        </w:rPr>
-        <w:t>menggunakan</w:t>
-      </w:r>
-      <w:proofErr w:type="spellEnd"/>
-      <w:r>
-        <w:rPr>
-          <w:rFonts w:cstheme="minorHAnsi"/>
-          <w:sz w:val="24"/>
-          <w:szCs w:val="24"/>
-        </w:rPr>
-        <w:t xml:space="preserve"> stored procedure INSERT.</w:t>
+        <w:t>Input 10 record di setiap table menggunakan stored procedure INSERT.</w:t>
       </w:r>
     </w:p>
     <w:p>
@@ -11313,7 +10574,6 @@
           <w:szCs w:val="24"/>
         </w:rPr>
       </w:pPr>
-      <w:proofErr w:type="spellStart"/>
       <w:r>
         <w:rPr>
           <w:rFonts w:cstheme="minorHAnsi"/>
@@ -11330,32 +10590,13 @@
         </w:rPr>
         <w:t>lah</w:t>
       </w:r>
-      <w:proofErr w:type="spellEnd"/>
       <w:r>
         <w:rPr>
           <w:rFonts w:cstheme="minorHAnsi"/>
           <w:sz w:val="24"/>
           <w:szCs w:val="24"/>
         </w:rPr>
-        <w:t xml:space="preserve"> stored procedure UPDATE, DELETE di </w:t>
-      </w:r>
-      <w:proofErr w:type="spellStart"/>
-      <w:r>
-        <w:rPr>
-          <w:rFonts w:cstheme="minorHAnsi"/>
-          <w:sz w:val="24"/>
-          <w:szCs w:val="24"/>
-        </w:rPr>
-        <w:t>setiap</w:t>
-      </w:r>
-      <w:proofErr w:type="spellEnd"/>
-      <w:r>
-        <w:rPr>
-          <w:rFonts w:cstheme="minorHAnsi"/>
-          <w:sz w:val="24"/>
-          <w:szCs w:val="24"/>
-        </w:rPr>
-        <w:t xml:space="preserve"> table.</w:t>
+        <w:t xml:space="preserve"> stored procedure UPDATE, DELETE di setiap table.</w:t>
       </w:r>
     </w:p>
     <w:p>
@@ -11738,95 +10979,13 @@
           <w:szCs w:val="24"/>
         </w:rPr>
       </w:pPr>
-      <w:proofErr w:type="spellStart"/>
       <w:r>
         <w:rPr>
           <w:rFonts w:cstheme="minorHAnsi"/>
           <w:sz w:val="24"/>
           <w:szCs w:val="24"/>
         </w:rPr>
-        <w:t>Buatlah</w:t>
-      </w:r>
-      <w:proofErr w:type="spellEnd"/>
-      <w:r>
-        <w:rPr>
-          <w:rFonts w:cstheme="minorHAnsi"/>
-          <w:sz w:val="24"/>
-          <w:szCs w:val="24"/>
-        </w:rPr>
-        <w:t xml:space="preserve"> stored procedure </w:t>
-      </w:r>
-      <w:proofErr w:type="spellStart"/>
-      <w:r>
-        <w:rPr>
-          <w:rFonts w:cstheme="minorHAnsi"/>
-          <w:sz w:val="24"/>
-          <w:szCs w:val="24"/>
-        </w:rPr>
-        <w:t>untuk</w:t>
-      </w:r>
-      <w:proofErr w:type="spellEnd"/>
-      <w:r>
-        <w:rPr>
-          <w:rFonts w:cstheme="minorHAnsi"/>
-          <w:sz w:val="24"/>
-          <w:szCs w:val="24"/>
-        </w:rPr>
-        <w:t xml:space="preserve"> </w:t>
-      </w:r>
-      <w:proofErr w:type="spellStart"/>
-      <w:r>
-        <w:rPr>
-          <w:rFonts w:cstheme="minorHAnsi"/>
-          <w:sz w:val="24"/>
-          <w:szCs w:val="24"/>
-        </w:rPr>
-        <w:t>menampilkan</w:t>
-      </w:r>
-      <w:proofErr w:type="spellEnd"/>
-      <w:r>
-        <w:rPr>
-          <w:rFonts w:cstheme="minorHAnsi"/>
-          <w:sz w:val="24"/>
-          <w:szCs w:val="24"/>
-        </w:rPr>
-        <w:t xml:space="preserve"> </w:t>
-      </w:r>
-      <w:proofErr w:type="spellStart"/>
-      <w:r>
-        <w:rPr>
-          <w:rFonts w:cstheme="minorHAnsi"/>
-          <w:sz w:val="24"/>
-          <w:szCs w:val="24"/>
-        </w:rPr>
-        <w:t>seluruh</w:t>
-      </w:r>
-      <w:proofErr w:type="spellEnd"/>
-      <w:r>
-        <w:rPr>
-          <w:rFonts w:cstheme="minorHAnsi"/>
-          <w:sz w:val="24"/>
-          <w:szCs w:val="24"/>
-        </w:rPr>
-        <w:t xml:space="preserve"> record di </w:t>
-      </w:r>
-      <w:proofErr w:type="spellStart"/>
-      <w:r>
-        <w:rPr>
-          <w:rFonts w:cstheme="minorHAnsi"/>
-          <w:sz w:val="24"/>
-          <w:szCs w:val="24"/>
-        </w:rPr>
-        <w:t>setiap</w:t>
-      </w:r>
-      <w:proofErr w:type="spellEnd"/>
-      <w:r>
-        <w:rPr>
-          <w:rFonts w:cstheme="minorHAnsi"/>
-          <w:sz w:val="24"/>
-          <w:szCs w:val="24"/>
-        </w:rPr>
-        <w:t xml:space="preserve"> table</w:t>
+        <w:t>Buatlah stored procedure untuk menampilkan seluruh record di setiap table</w:t>
       </w:r>
       <w:r>
         <w:rPr>
@@ -12092,106 +11251,7 @@
           <w:sz w:val="24"/>
           <w:szCs w:val="24"/>
         </w:rPr>
-        <w:t xml:space="preserve">Stok </w:t>
-      </w:r>
-      <w:proofErr w:type="spellStart"/>
-      <w:r>
-        <w:rPr>
-          <w:rFonts w:cstheme="minorHAnsi"/>
-          <w:sz w:val="24"/>
-          <w:szCs w:val="24"/>
-        </w:rPr>
-        <w:t>buku</w:t>
-      </w:r>
-      <w:proofErr w:type="spellEnd"/>
-      <w:r>
-        <w:rPr>
-          <w:rFonts w:cstheme="minorHAnsi"/>
-          <w:sz w:val="24"/>
-          <w:szCs w:val="24"/>
-        </w:rPr>
-        <w:t xml:space="preserve"> pada </w:t>
-      </w:r>
-      <w:proofErr w:type="spellStart"/>
-      <w:r>
-        <w:rPr>
-          <w:rFonts w:cstheme="minorHAnsi"/>
-          <w:sz w:val="24"/>
-          <w:szCs w:val="24"/>
-        </w:rPr>
-        <w:t>saat</w:t>
-      </w:r>
-      <w:proofErr w:type="spellEnd"/>
-      <w:r>
-        <w:rPr>
-          <w:rFonts w:cstheme="minorHAnsi"/>
-          <w:sz w:val="24"/>
-          <w:szCs w:val="24"/>
-        </w:rPr>
-        <w:t xml:space="preserve"> </w:t>
-      </w:r>
-      <w:proofErr w:type="spellStart"/>
-      <w:r>
-        <w:rPr>
-          <w:rFonts w:cstheme="minorHAnsi"/>
-          <w:sz w:val="24"/>
-          <w:szCs w:val="24"/>
-        </w:rPr>
-        <w:t>dipinjam</w:t>
-      </w:r>
-      <w:proofErr w:type="spellEnd"/>
-      <w:r>
-        <w:rPr>
-          <w:rFonts w:cstheme="minorHAnsi"/>
-          <w:sz w:val="24"/>
-          <w:szCs w:val="24"/>
-        </w:rPr>
-        <w:t xml:space="preserve"> </w:t>
-      </w:r>
-      <w:proofErr w:type="spellStart"/>
-      <w:r>
-        <w:rPr>
-          <w:rFonts w:cstheme="minorHAnsi"/>
-          <w:sz w:val="24"/>
-          <w:szCs w:val="24"/>
-        </w:rPr>
-        <w:t>berkurang</w:t>
-      </w:r>
-      <w:proofErr w:type="spellEnd"/>
-      <w:r>
-        <w:rPr>
-          <w:rFonts w:cstheme="minorHAnsi"/>
-          <w:sz w:val="24"/>
-          <w:szCs w:val="24"/>
-        </w:rPr>
-        <w:t xml:space="preserve"> </w:t>
-      </w:r>
-      <w:proofErr w:type="spellStart"/>
-      <w:r>
-        <w:rPr>
-          <w:rFonts w:cstheme="minorHAnsi"/>
-          <w:sz w:val="24"/>
-          <w:szCs w:val="24"/>
-        </w:rPr>
-        <w:t>secara</w:t>
-      </w:r>
-      <w:proofErr w:type="spellEnd"/>
-      <w:r>
-        <w:rPr>
-          <w:rFonts w:cstheme="minorHAnsi"/>
-          <w:sz w:val="24"/>
-          <w:szCs w:val="24"/>
-        </w:rPr>
-        <w:t xml:space="preserve"> </w:t>
-      </w:r>
-      <w:proofErr w:type="spellStart"/>
-      <w:r>
-        <w:rPr>
-          <w:rFonts w:cstheme="minorHAnsi"/>
-          <w:sz w:val="24"/>
-          <w:szCs w:val="24"/>
-        </w:rPr>
-        <w:t>ot</w:t>
+        <w:t>Stok buku pada saat dipinjam berkurang secara ot</w:t>
       </w:r>
       <w:r>
         <w:rPr>
@@ -12209,7 +11269,6 @@
         </w:rPr>
         <w:t>matis</w:t>
       </w:r>
-      <w:proofErr w:type="spellEnd"/>
       <w:r>
         <w:rPr>
           <w:rFonts w:cstheme="minorHAnsi"/>
@@ -12401,79 +11460,7 @@
           <w:szCs w:val="24"/>
         </w:rPr>
         <w:lastRenderedPageBreak/>
-        <w:t xml:space="preserve">Stok </w:t>
-      </w:r>
-      <w:proofErr w:type="spellStart"/>
-      <w:r>
-        <w:rPr>
-          <w:rFonts w:cstheme="minorHAnsi"/>
-          <w:sz w:val="24"/>
-          <w:szCs w:val="24"/>
-        </w:rPr>
-        <w:t>berkurang</w:t>
-      </w:r>
-      <w:proofErr w:type="spellEnd"/>
-      <w:r>
-        <w:rPr>
-          <w:rFonts w:cstheme="minorHAnsi"/>
-          <w:sz w:val="24"/>
-          <w:szCs w:val="24"/>
-        </w:rPr>
-        <w:t xml:space="preserve"> 1, </w:t>
-      </w:r>
-      <w:proofErr w:type="spellStart"/>
-      <w:r>
-        <w:rPr>
-          <w:rFonts w:cstheme="minorHAnsi"/>
-          <w:sz w:val="24"/>
-          <w:szCs w:val="24"/>
-        </w:rPr>
-        <w:t>tadinya</w:t>
-      </w:r>
-      <w:proofErr w:type="spellEnd"/>
-      <w:r>
-        <w:rPr>
-          <w:rFonts w:cstheme="minorHAnsi"/>
-          <w:sz w:val="24"/>
-          <w:szCs w:val="24"/>
-        </w:rPr>
-        <w:t xml:space="preserve"> 10 (pada </w:t>
-      </w:r>
-      <w:proofErr w:type="spellStart"/>
-      <w:r>
-        <w:rPr>
-          <w:rFonts w:cstheme="minorHAnsi"/>
-          <w:sz w:val="24"/>
-          <w:szCs w:val="24"/>
-        </w:rPr>
-        <w:t>saat</w:t>
-      </w:r>
-      <w:proofErr w:type="spellEnd"/>
-      <w:r>
-        <w:rPr>
-          <w:rFonts w:cstheme="minorHAnsi"/>
-          <w:sz w:val="24"/>
-          <w:szCs w:val="24"/>
-        </w:rPr>
-        <w:t xml:space="preserve"> stored procedure update, di update </w:t>
-      </w:r>
-      <w:proofErr w:type="spellStart"/>
-      <w:r>
-        <w:rPr>
-          <w:rFonts w:cstheme="minorHAnsi"/>
-          <w:sz w:val="24"/>
-          <w:szCs w:val="24"/>
-        </w:rPr>
-        <w:t>menjadi</w:t>
-      </w:r>
-      <w:proofErr w:type="spellEnd"/>
-      <w:r>
-        <w:rPr>
-          <w:rFonts w:cstheme="minorHAnsi"/>
-          <w:sz w:val="24"/>
-          <w:szCs w:val="24"/>
-        </w:rPr>
-        <w:t xml:space="preserve"> 10)</w:t>
+        <w:t>Stok berkurang 1, tadinya 10 (pada saat stored procedure update, di update menjadi 10)</w:t>
       </w:r>
     </w:p>
     <w:p>
@@ -12497,108 +11484,8 @@
           <w:sz w:val="24"/>
           <w:szCs w:val="24"/>
         </w:rPr>
-        <w:t xml:space="preserve">Stok </w:t>
+        <w:t>Stok buku pada saat dikembalikan bertambah secara otomatis</w:t>
       </w:r>
-      <w:proofErr w:type="spellStart"/>
-      <w:r>
-        <w:rPr>
-          <w:rFonts w:cstheme="minorHAnsi"/>
-          <w:sz w:val="24"/>
-          <w:szCs w:val="24"/>
-        </w:rPr>
-        <w:t>buku</w:t>
-      </w:r>
-      <w:proofErr w:type="spellEnd"/>
-      <w:r>
-        <w:rPr>
-          <w:rFonts w:cstheme="minorHAnsi"/>
-          <w:sz w:val="24"/>
-          <w:szCs w:val="24"/>
-        </w:rPr>
-        <w:t xml:space="preserve"> pada </w:t>
-      </w:r>
-      <w:proofErr w:type="spellStart"/>
-      <w:r>
-        <w:rPr>
-          <w:rFonts w:cstheme="minorHAnsi"/>
-          <w:sz w:val="24"/>
-          <w:szCs w:val="24"/>
-        </w:rPr>
-        <w:t>saat</w:t>
-      </w:r>
-      <w:proofErr w:type="spellEnd"/>
-      <w:r>
-        <w:rPr>
-          <w:rFonts w:cstheme="minorHAnsi"/>
-          <w:sz w:val="24"/>
-          <w:szCs w:val="24"/>
-        </w:rPr>
-        <w:t xml:space="preserve"> </w:t>
-      </w:r>
-      <w:proofErr w:type="spellStart"/>
-      <w:r>
-        <w:rPr>
-          <w:rFonts w:cstheme="minorHAnsi"/>
-          <w:sz w:val="24"/>
-          <w:szCs w:val="24"/>
-        </w:rPr>
-        <w:t>dikembalikan</w:t>
-      </w:r>
-      <w:proofErr w:type="spellEnd"/>
-      <w:r>
-        <w:rPr>
-          <w:rFonts w:cstheme="minorHAnsi"/>
-          <w:sz w:val="24"/>
-          <w:szCs w:val="24"/>
-        </w:rPr>
-        <w:t xml:space="preserve"> </w:t>
-      </w:r>
-      <w:proofErr w:type="spellStart"/>
-      <w:r>
-        <w:rPr>
-          <w:rFonts w:cstheme="minorHAnsi"/>
-          <w:sz w:val="24"/>
-          <w:szCs w:val="24"/>
-        </w:rPr>
-        <w:t>bertambah</w:t>
-      </w:r>
-      <w:proofErr w:type="spellEnd"/>
-      <w:r>
-        <w:rPr>
-          <w:rFonts w:cstheme="minorHAnsi"/>
-          <w:sz w:val="24"/>
-          <w:szCs w:val="24"/>
-        </w:rPr>
-        <w:t xml:space="preserve"> </w:t>
-      </w:r>
-      <w:proofErr w:type="spellStart"/>
-      <w:r>
-        <w:rPr>
-          <w:rFonts w:cstheme="minorHAnsi"/>
-          <w:sz w:val="24"/>
-          <w:szCs w:val="24"/>
-        </w:rPr>
-        <w:t>secara</w:t>
-      </w:r>
-      <w:proofErr w:type="spellEnd"/>
-      <w:r>
-        <w:rPr>
-          <w:rFonts w:cstheme="minorHAnsi"/>
-          <w:sz w:val="24"/>
-          <w:szCs w:val="24"/>
-        </w:rPr>
-        <w:t xml:space="preserve"> </w:t>
-      </w:r>
-      <w:proofErr w:type="spellStart"/>
-      <w:r>
-        <w:rPr>
-          <w:rFonts w:cstheme="minorHAnsi"/>
-          <w:sz w:val="24"/>
-          <w:szCs w:val="24"/>
-        </w:rPr>
-        <w:t>otomatis</w:t>
-      </w:r>
-      <w:proofErr w:type="spellEnd"/>
       <w:r>
         <w:rPr>
           <w:rFonts w:cstheme="minorHAnsi"/>
@@ -12688,18 +11575,8 @@
           <w:sz w:val="24"/>
           <w:szCs w:val="24"/>
         </w:rPr>
-        <w:t xml:space="preserve">Stok </w:t>
+        <w:t>Stok sebelum</w:t>
       </w:r>
-      <w:proofErr w:type="spellStart"/>
-      <w:r>
-        <w:rPr>
-          <w:rFonts w:cstheme="minorHAnsi"/>
-          <w:sz w:val="24"/>
-          <w:szCs w:val="24"/>
-        </w:rPr>
-        <w:t>sebelum</w:t>
-      </w:r>
-      <w:proofErr w:type="spellEnd"/>
     </w:p>
     <w:p>
       <w:pPr>
@@ -12772,18 +11649,8 @@
           <w:sz w:val="24"/>
           <w:szCs w:val="24"/>
         </w:rPr>
-        <w:t xml:space="preserve">Stok </w:t>
+        <w:t>Stok sesudah</w:t>
       </w:r>
-      <w:proofErr w:type="spellStart"/>
-      <w:r>
-        <w:rPr>
-          <w:rFonts w:cstheme="minorHAnsi"/>
-          <w:sz w:val="24"/>
-          <w:szCs w:val="24"/>
-        </w:rPr>
-        <w:t>sesudah</w:t>
-      </w:r>
-      <w:proofErr w:type="spellEnd"/>
     </w:p>
     <w:p>
       <w:pPr>
@@ -12855,7 +11722,6 @@
           <w:szCs w:val="24"/>
         </w:rPr>
       </w:pPr>
-      <w:proofErr w:type="spellStart"/>
       <w:r>
         <w:rPr>
           <w:rFonts w:cstheme="minorHAnsi"/>
@@ -12872,212 +11738,21 @@
         </w:rPr>
         <w:t>lah</w:t>
       </w:r>
-      <w:proofErr w:type="spellEnd"/>
       <w:r>
         <w:rPr>
           <w:rFonts w:cstheme="minorHAnsi"/>
           <w:sz w:val="24"/>
           <w:szCs w:val="24"/>
         </w:rPr>
-        <w:t xml:space="preserve"> stored procedure </w:t>
+        <w:t xml:space="preserve"> stored procedure untuk mengembalikan buku dan gunakan tanggal pengembalian sesuai dengan tanggal saat </w:t>
       </w:r>
-      <w:proofErr w:type="spellStart"/>
       <w:r>
         <w:rPr>
           <w:rFonts w:cstheme="minorHAnsi"/>
           <w:sz w:val="24"/>
           <w:szCs w:val="24"/>
         </w:rPr>
-        <w:t>untuk</w:t>
-      </w:r>
-      <w:proofErr w:type="spellEnd"/>
-      <w:r>
-        <w:rPr>
-          <w:rFonts w:cstheme="minorHAnsi"/>
-          <w:sz w:val="24"/>
-          <w:szCs w:val="24"/>
-        </w:rPr>
-        <w:t xml:space="preserve"> </w:t>
-      </w:r>
-      <w:proofErr w:type="spellStart"/>
-      <w:r>
-        <w:rPr>
-          <w:rFonts w:cstheme="minorHAnsi"/>
-          <w:sz w:val="24"/>
-          <w:szCs w:val="24"/>
-        </w:rPr>
-        <w:t>mengembalikan</w:t>
-      </w:r>
-      <w:proofErr w:type="spellEnd"/>
-      <w:r>
-        <w:rPr>
-          <w:rFonts w:cstheme="minorHAnsi"/>
-          <w:sz w:val="24"/>
-          <w:szCs w:val="24"/>
-        </w:rPr>
-        <w:t xml:space="preserve"> </w:t>
-      </w:r>
-      <w:proofErr w:type="spellStart"/>
-      <w:r>
-        <w:rPr>
-          <w:rFonts w:cstheme="minorHAnsi"/>
-          <w:sz w:val="24"/>
-          <w:szCs w:val="24"/>
-        </w:rPr>
-        <w:t>buku</w:t>
-      </w:r>
-      <w:proofErr w:type="spellEnd"/>
-      <w:r>
-        <w:rPr>
-          <w:rFonts w:cstheme="minorHAnsi"/>
-          <w:sz w:val="24"/>
-          <w:szCs w:val="24"/>
-        </w:rPr>
-        <w:t xml:space="preserve"> dan </w:t>
-      </w:r>
-      <w:proofErr w:type="spellStart"/>
-      <w:r>
-        <w:rPr>
-          <w:rFonts w:cstheme="minorHAnsi"/>
-          <w:sz w:val="24"/>
-          <w:szCs w:val="24"/>
-        </w:rPr>
-        <w:t>gunakan</w:t>
-      </w:r>
-      <w:proofErr w:type="spellEnd"/>
-      <w:r>
-        <w:rPr>
-          <w:rFonts w:cstheme="minorHAnsi"/>
-          <w:sz w:val="24"/>
-          <w:szCs w:val="24"/>
-        </w:rPr>
-        <w:t xml:space="preserve"> </w:t>
-      </w:r>
-      <w:proofErr w:type="spellStart"/>
-      <w:r>
-        <w:rPr>
-          <w:rFonts w:cstheme="minorHAnsi"/>
-          <w:sz w:val="24"/>
-          <w:szCs w:val="24"/>
-        </w:rPr>
-        <w:t>tanggal</w:t>
-      </w:r>
-      <w:proofErr w:type="spellEnd"/>
-      <w:r>
-        <w:rPr>
-          <w:rFonts w:cstheme="minorHAnsi"/>
-          <w:sz w:val="24"/>
-          <w:szCs w:val="24"/>
-        </w:rPr>
-        <w:t xml:space="preserve"> </w:t>
-      </w:r>
-      <w:proofErr w:type="spellStart"/>
-      <w:r>
-        <w:rPr>
-          <w:rFonts w:cstheme="minorHAnsi"/>
-          <w:sz w:val="24"/>
-          <w:szCs w:val="24"/>
-        </w:rPr>
-        <w:t>pengembalian</w:t>
-      </w:r>
-      <w:proofErr w:type="spellEnd"/>
-      <w:r>
-        <w:rPr>
-          <w:rFonts w:cstheme="minorHAnsi"/>
-          <w:sz w:val="24"/>
-          <w:szCs w:val="24"/>
-        </w:rPr>
-        <w:t xml:space="preserve"> </w:t>
-      </w:r>
-      <w:proofErr w:type="spellStart"/>
-      <w:r>
-        <w:rPr>
-          <w:rFonts w:cstheme="minorHAnsi"/>
-          <w:sz w:val="24"/>
-          <w:szCs w:val="24"/>
-        </w:rPr>
-        <w:t>sesuai</w:t>
-      </w:r>
-      <w:proofErr w:type="spellEnd"/>
-      <w:r>
-        <w:rPr>
-          <w:rFonts w:cstheme="minorHAnsi"/>
-          <w:sz w:val="24"/>
-          <w:szCs w:val="24"/>
-        </w:rPr>
-        <w:t xml:space="preserve"> </w:t>
-      </w:r>
-      <w:proofErr w:type="spellStart"/>
-      <w:r>
-        <w:rPr>
-          <w:rFonts w:cstheme="minorHAnsi"/>
-          <w:sz w:val="24"/>
-          <w:szCs w:val="24"/>
-        </w:rPr>
-        <w:t>dengan</w:t>
-      </w:r>
-      <w:proofErr w:type="spellEnd"/>
-      <w:r>
-        <w:rPr>
-          <w:rFonts w:cstheme="minorHAnsi"/>
-          <w:sz w:val="24"/>
-          <w:szCs w:val="24"/>
-        </w:rPr>
-        <w:t xml:space="preserve"> </w:t>
-      </w:r>
-      <w:proofErr w:type="spellStart"/>
-      <w:r>
-        <w:rPr>
-          <w:rFonts w:cstheme="minorHAnsi"/>
-          <w:sz w:val="24"/>
-          <w:szCs w:val="24"/>
-        </w:rPr>
-        <w:t>tanggal</w:t>
-      </w:r>
-      <w:proofErr w:type="spellEnd"/>
-      <w:r>
-        <w:rPr>
-          <w:rFonts w:cstheme="minorHAnsi"/>
-          <w:sz w:val="24"/>
-          <w:szCs w:val="24"/>
-        </w:rPr>
-        <w:t xml:space="preserve"> </w:t>
-      </w:r>
-      <w:proofErr w:type="spellStart"/>
-      <w:r>
-        <w:rPr>
-          <w:rFonts w:cstheme="minorHAnsi"/>
-          <w:sz w:val="24"/>
-          <w:szCs w:val="24"/>
-        </w:rPr>
-        <w:t>saat</w:t>
-      </w:r>
-      <w:proofErr w:type="spellEnd"/>
-      <w:r>
-        <w:rPr>
-          <w:rFonts w:cstheme="minorHAnsi"/>
-          <w:sz w:val="24"/>
-          <w:szCs w:val="24"/>
-        </w:rPr>
-        <w:t xml:space="preserve"> </w:t>
-      </w:r>
-      <w:proofErr w:type="spellStart"/>
-      <w:r>
-        <w:rPr>
-          <w:rFonts w:cstheme="minorHAnsi"/>
-          <w:sz w:val="24"/>
-          <w:szCs w:val="24"/>
-        </w:rPr>
-        <w:t>mengembalikan</w:t>
-      </w:r>
-      <w:proofErr w:type="spellEnd"/>
-      <w:r>
-        <w:rPr>
-          <w:rFonts w:cstheme="minorHAnsi"/>
-          <w:sz w:val="24"/>
-          <w:szCs w:val="24"/>
-        </w:rPr>
-        <w:t xml:space="preserve"> (CURRENT DATE).</w:t>
+        <w:t>mengembalikan (CURRENT DATE).</w:t>
       </w:r>
     </w:p>
     <w:p>
@@ -13276,7 +11951,6 @@
           <w:szCs w:val="24"/>
         </w:rPr>
       </w:pPr>
-      <w:proofErr w:type="spellStart"/>
       <w:r>
         <w:rPr>
           <w:rFonts w:cstheme="minorHAnsi"/>
@@ -13285,7 +11959,6 @@
         </w:rPr>
         <w:t>Sebelum</w:t>
       </w:r>
-      <w:proofErr w:type="spellEnd"/>
     </w:p>
     <w:p>
       <w:pPr>
@@ -13352,7 +12025,6 @@
           <w:szCs w:val="24"/>
         </w:rPr>
       </w:pPr>
-      <w:proofErr w:type="spellStart"/>
       <w:r>
         <w:rPr>
           <w:rFonts w:cstheme="minorHAnsi"/>
@@ -13361,7 +12033,6 @@
         </w:rPr>
         <w:t>Sesudah</w:t>
       </w:r>
-      <w:proofErr w:type="spellEnd"/>
     </w:p>
     <w:p>
       <w:pPr>
@@ -13451,131 +12122,13 @@
           <w:szCs w:val="24"/>
         </w:rPr>
       </w:pPr>
-      <w:proofErr w:type="spellStart"/>
       <w:r>
         <w:rPr>
           <w:rFonts w:cstheme="minorHAnsi"/>
           <w:sz w:val="24"/>
           <w:szCs w:val="24"/>
         </w:rPr>
-        <w:t>Buatlah</w:t>
-      </w:r>
-      <w:proofErr w:type="spellEnd"/>
-      <w:r>
-        <w:rPr>
-          <w:rFonts w:cstheme="minorHAnsi"/>
-          <w:sz w:val="24"/>
-          <w:szCs w:val="24"/>
-        </w:rPr>
-        <w:t xml:space="preserve"> stored procedure </w:t>
-      </w:r>
-      <w:proofErr w:type="spellStart"/>
-      <w:r>
-        <w:rPr>
-          <w:rFonts w:cstheme="minorHAnsi"/>
-          <w:sz w:val="24"/>
-          <w:szCs w:val="24"/>
-        </w:rPr>
-        <w:t>untuk</w:t>
-      </w:r>
-      <w:proofErr w:type="spellEnd"/>
-      <w:r>
-        <w:rPr>
-          <w:rFonts w:cstheme="minorHAnsi"/>
-          <w:sz w:val="24"/>
-          <w:szCs w:val="24"/>
-        </w:rPr>
-        <w:t xml:space="preserve"> </w:t>
-      </w:r>
-      <w:proofErr w:type="spellStart"/>
-      <w:r>
-        <w:rPr>
-          <w:rFonts w:cstheme="minorHAnsi"/>
-          <w:sz w:val="24"/>
-          <w:szCs w:val="24"/>
-        </w:rPr>
-        <w:t>menampilkan</w:t>
-      </w:r>
-      <w:proofErr w:type="spellEnd"/>
-      <w:r>
-        <w:rPr>
-          <w:rFonts w:cstheme="minorHAnsi"/>
-          <w:sz w:val="24"/>
-          <w:szCs w:val="24"/>
-        </w:rPr>
-        <w:t xml:space="preserve"> daftar </w:t>
-      </w:r>
-      <w:proofErr w:type="spellStart"/>
-      <w:r>
-        <w:rPr>
-          <w:rFonts w:cstheme="minorHAnsi"/>
-          <w:sz w:val="24"/>
-          <w:szCs w:val="24"/>
-        </w:rPr>
-        <w:t>siswa</w:t>
-      </w:r>
-      <w:proofErr w:type="spellEnd"/>
-      <w:r>
-        <w:rPr>
-          <w:rFonts w:cstheme="minorHAnsi"/>
-          <w:sz w:val="24"/>
-          <w:szCs w:val="24"/>
-        </w:rPr>
-        <w:t xml:space="preserve"> yang </w:t>
-      </w:r>
-      <w:proofErr w:type="spellStart"/>
-      <w:r>
-        <w:rPr>
-          <w:rFonts w:cstheme="minorHAnsi"/>
-          <w:sz w:val="24"/>
-          <w:szCs w:val="24"/>
-        </w:rPr>
-        <w:t>pernah</w:t>
-      </w:r>
-      <w:proofErr w:type="spellEnd"/>
-      <w:r>
-        <w:rPr>
-          <w:rFonts w:cstheme="minorHAnsi"/>
-          <w:sz w:val="24"/>
-          <w:szCs w:val="24"/>
-        </w:rPr>
-        <w:t xml:space="preserve"> </w:t>
-      </w:r>
-      <w:proofErr w:type="spellStart"/>
-      <w:r>
-        <w:rPr>
-          <w:rFonts w:cstheme="minorHAnsi"/>
-          <w:sz w:val="24"/>
-          <w:szCs w:val="24"/>
-        </w:rPr>
-        <w:t>meminjam</w:t>
-      </w:r>
-      <w:proofErr w:type="spellEnd"/>
-      <w:r>
-        <w:rPr>
-          <w:rFonts w:cstheme="minorHAnsi"/>
-          <w:sz w:val="24"/>
-          <w:szCs w:val="24"/>
-        </w:rPr>
-        <w:t xml:space="preserve"> </w:t>
-      </w:r>
-      <w:proofErr w:type="spellStart"/>
-      <w:r>
-        <w:rPr>
-          <w:rFonts w:cstheme="minorHAnsi"/>
-          <w:sz w:val="24"/>
-          <w:szCs w:val="24"/>
-        </w:rPr>
-        <w:t>buku</w:t>
-      </w:r>
-      <w:proofErr w:type="spellEnd"/>
-      <w:r>
-        <w:rPr>
-          <w:rFonts w:cstheme="minorHAnsi"/>
-          <w:sz w:val="24"/>
-          <w:szCs w:val="24"/>
-        </w:rPr>
-        <w:t>.</w:t>
+        <w:t>Buatlah stored procedure untuk menampilkan daftar siswa yang pernah meminjam buku.</w:t>
       </w:r>
     </w:p>
     <w:p>
@@ -13813,185 +12366,13 @@
           <w:szCs w:val="24"/>
         </w:rPr>
       </w:pPr>
-      <w:proofErr w:type="spellStart"/>
       <w:r>
         <w:rPr>
           <w:rFonts w:cstheme="minorHAnsi"/>
           <w:sz w:val="24"/>
           <w:szCs w:val="24"/>
         </w:rPr>
-        <w:t>Buatlah</w:t>
-      </w:r>
-      <w:proofErr w:type="spellEnd"/>
-      <w:r>
-        <w:rPr>
-          <w:rFonts w:cstheme="minorHAnsi"/>
-          <w:sz w:val="24"/>
-          <w:szCs w:val="24"/>
-        </w:rPr>
-        <w:t xml:space="preserve"> stored procedure </w:t>
-      </w:r>
-      <w:proofErr w:type="spellStart"/>
-      <w:r>
-        <w:rPr>
-          <w:rFonts w:cstheme="minorHAnsi"/>
-          <w:sz w:val="24"/>
-          <w:szCs w:val="24"/>
-        </w:rPr>
-        <w:t>untuk</w:t>
-      </w:r>
-      <w:proofErr w:type="spellEnd"/>
-      <w:r>
-        <w:rPr>
-          <w:rFonts w:cstheme="minorHAnsi"/>
-          <w:sz w:val="24"/>
-          <w:szCs w:val="24"/>
-        </w:rPr>
-        <w:t xml:space="preserve"> </w:t>
-      </w:r>
-      <w:proofErr w:type="spellStart"/>
-      <w:r>
-        <w:rPr>
-          <w:rFonts w:cstheme="minorHAnsi"/>
-          <w:sz w:val="24"/>
-          <w:szCs w:val="24"/>
-        </w:rPr>
-        <w:t>menampilkan</w:t>
-      </w:r>
-      <w:proofErr w:type="spellEnd"/>
-      <w:r>
-        <w:rPr>
-          <w:rFonts w:cstheme="minorHAnsi"/>
-          <w:sz w:val="24"/>
-          <w:szCs w:val="24"/>
-        </w:rPr>
-        <w:t xml:space="preserve"> </w:t>
-      </w:r>
-      <w:proofErr w:type="spellStart"/>
-      <w:r>
-        <w:rPr>
-          <w:rFonts w:cstheme="minorHAnsi"/>
-          <w:sz w:val="24"/>
-          <w:szCs w:val="24"/>
-        </w:rPr>
-        <w:t>semua</w:t>
-      </w:r>
-      <w:proofErr w:type="spellEnd"/>
-      <w:r>
-        <w:rPr>
-          <w:rFonts w:cstheme="minorHAnsi"/>
-          <w:sz w:val="24"/>
-          <w:szCs w:val="24"/>
-        </w:rPr>
-        <w:t xml:space="preserve"> </w:t>
-      </w:r>
-      <w:proofErr w:type="spellStart"/>
-      <w:r>
-        <w:rPr>
-          <w:rFonts w:cstheme="minorHAnsi"/>
-          <w:sz w:val="24"/>
-          <w:szCs w:val="24"/>
-        </w:rPr>
-        <w:t>siswa</w:t>
-      </w:r>
-      <w:proofErr w:type="spellEnd"/>
-      <w:r>
-        <w:rPr>
-          <w:rFonts w:cstheme="minorHAnsi"/>
-          <w:sz w:val="24"/>
-          <w:szCs w:val="24"/>
-        </w:rPr>
-        <w:t xml:space="preserve">, </w:t>
-      </w:r>
-      <w:proofErr w:type="spellStart"/>
-      <w:r>
-        <w:rPr>
-          <w:rFonts w:cstheme="minorHAnsi"/>
-          <w:sz w:val="24"/>
-          <w:szCs w:val="24"/>
-        </w:rPr>
-        <w:t>termasuk</w:t>
-      </w:r>
-      <w:proofErr w:type="spellEnd"/>
-      <w:r>
-        <w:rPr>
-          <w:rFonts w:cstheme="minorHAnsi"/>
-          <w:sz w:val="24"/>
-          <w:szCs w:val="24"/>
-        </w:rPr>
-        <w:t xml:space="preserve"> yang </w:t>
-      </w:r>
-      <w:proofErr w:type="spellStart"/>
-      <w:r>
-        <w:rPr>
-          <w:rFonts w:cstheme="minorHAnsi"/>
-          <w:sz w:val="24"/>
-          <w:szCs w:val="24"/>
-        </w:rPr>
-        <w:t>tidak</w:t>
-      </w:r>
-      <w:proofErr w:type="spellEnd"/>
-      <w:r>
-        <w:rPr>
-          <w:rFonts w:cstheme="minorHAnsi"/>
-          <w:sz w:val="24"/>
-          <w:szCs w:val="24"/>
-        </w:rPr>
-        <w:t xml:space="preserve"> </w:t>
-      </w:r>
-      <w:proofErr w:type="spellStart"/>
-      <w:r>
-        <w:rPr>
-          <w:rFonts w:cstheme="minorHAnsi"/>
-          <w:sz w:val="24"/>
-          <w:szCs w:val="24"/>
-        </w:rPr>
-        <w:t>pernah</w:t>
-      </w:r>
-      <w:proofErr w:type="spellEnd"/>
-      <w:r>
-        <w:rPr>
-          <w:rFonts w:cstheme="minorHAnsi"/>
-          <w:sz w:val="24"/>
-          <w:szCs w:val="24"/>
-        </w:rPr>
-        <w:t xml:space="preserve"> </w:t>
-      </w:r>
-      <w:proofErr w:type="spellStart"/>
-      <w:r>
-        <w:rPr>
-          <w:rFonts w:cstheme="minorHAnsi"/>
-          <w:sz w:val="24"/>
-          <w:szCs w:val="24"/>
-        </w:rPr>
-        <w:t>meminjam</w:t>
-      </w:r>
-      <w:proofErr w:type="spellEnd"/>
-      <w:r>
-        <w:rPr>
-          <w:rFonts w:cstheme="minorHAnsi"/>
-          <w:sz w:val="24"/>
-          <w:szCs w:val="24"/>
-        </w:rPr>
-        <w:t xml:space="preserve"> </w:t>
-      </w:r>
-      <w:proofErr w:type="spellStart"/>
-      <w:r>
-        <w:rPr>
-          <w:rFonts w:cstheme="minorHAnsi"/>
-          <w:sz w:val="24"/>
-          <w:szCs w:val="24"/>
-        </w:rPr>
-        <w:t>buku</w:t>
-      </w:r>
-      <w:proofErr w:type="spellEnd"/>
-      <w:r>
-        <w:rPr>
-          <w:rFonts w:cstheme="minorHAnsi"/>
-          <w:sz w:val="24"/>
-          <w:szCs w:val="24"/>
-        </w:rPr>
-        <w:t>.</w:t>
+        <w:t>Buatlah stored procedure untuk menampilkan semua siswa, termasuk yang tidak pernah meminjam buku.</w:t>
       </w:r>
     </w:p>
     <w:p>
@@ -14120,6 +12501,115 @@
     <w:p>
       <w:pPr>
         <w:pStyle w:val="ListParagraph"/>
+        <w:ind w:left="426"/>
+        <w:jc w:val="both"/>
+        <w:rPr>
+          <w:rFonts w:cstheme="minorHAnsi"/>
+          <w:sz w:val="24"/>
+          <w:szCs w:val="24"/>
+        </w:rPr>
+      </w:pPr>
+      <w:r>
+        <w:rPr>
+          <w:rFonts w:cstheme="minorHAnsi"/>
+          <w:sz w:val="24"/>
+          <w:szCs w:val="24"/>
+        </w:rPr>
+        <w:drawing>
+          <wp:inline distT="0" distB="0" distL="0" distR="0" wp14:anchorId="6D575E74" wp14:editId="1C4119D0">
+            <wp:extent cx="5943600" cy="2022475"/>
+            <wp:effectExtent l="0" t="0" r="0" b="0"/>
+            <wp:docPr id="98190355" name="Picture 1"/>
+            <wp:cNvGraphicFramePr>
+              <a:graphicFrameLocks xmlns:a="http://schemas.openxmlformats.org/drawingml/2006/main" noChangeAspect="1"/>
+            </wp:cNvGraphicFramePr>
+            <a:graphic xmlns:a="http://schemas.openxmlformats.org/drawingml/2006/main">
+              <a:graphicData uri="http://schemas.openxmlformats.org/drawingml/2006/picture">
+                <pic:pic xmlns:pic="http://schemas.openxmlformats.org/drawingml/2006/picture">
+                  <pic:nvPicPr>
+                    <pic:cNvPr id="98190355" name=""/>
+                    <pic:cNvPicPr/>
+                  </pic:nvPicPr>
+                  <pic:blipFill>
+                    <a:blip r:embed="rId49"/>
+                    <a:stretch>
+                      <a:fillRect/>
+                    </a:stretch>
+                  </pic:blipFill>
+                  <pic:spPr>
+                    <a:xfrm>
+                      <a:off x="0" y="0"/>
+                      <a:ext cx="5943600" cy="2022475"/>
+                    </a:xfrm>
+                    <a:prstGeom prst="rect">
+                      <a:avLst/>
+                    </a:prstGeom>
+                  </pic:spPr>
+                </pic:pic>
+              </a:graphicData>
+            </a:graphic>
+          </wp:inline>
+        </w:drawing>
+      </w:r>
+    </w:p>
+    <w:p>
+      <w:pPr>
+        <w:pStyle w:val="ListParagraph"/>
+        <w:ind w:left="426"/>
+        <w:jc w:val="both"/>
+        <w:rPr>
+          <w:rFonts w:cstheme="minorHAnsi"/>
+          <w:sz w:val="24"/>
+          <w:szCs w:val="24"/>
+        </w:rPr>
+      </w:pPr>
+      <w:r>
+        <w:rPr>
+          <w:rFonts w:cstheme="minorHAnsi"/>
+          <w:sz w:val="24"/>
+          <w:szCs w:val="24"/>
+        </w:rPr>
+        <w:lastRenderedPageBreak/>
+        <w:drawing>
+          <wp:inline distT="0" distB="0" distL="0" distR="0" wp14:anchorId="28EF00D3" wp14:editId="652CC4F9">
+            <wp:extent cx="5943600" cy="3927475"/>
+            <wp:effectExtent l="0" t="0" r="0" b="0"/>
+            <wp:docPr id="741335736" name="Picture 1"/>
+            <wp:cNvGraphicFramePr>
+              <a:graphicFrameLocks xmlns:a="http://schemas.openxmlformats.org/drawingml/2006/main" noChangeAspect="1"/>
+            </wp:cNvGraphicFramePr>
+            <a:graphic xmlns:a="http://schemas.openxmlformats.org/drawingml/2006/main">
+              <a:graphicData uri="http://schemas.openxmlformats.org/drawingml/2006/picture">
+                <pic:pic xmlns:pic="http://schemas.openxmlformats.org/drawingml/2006/picture">
+                  <pic:nvPicPr>
+                    <pic:cNvPr id="741335736" name=""/>
+                    <pic:cNvPicPr/>
+                  </pic:nvPicPr>
+                  <pic:blipFill>
+                    <a:blip r:embed="rId50"/>
+                    <a:stretch>
+                      <a:fillRect/>
+                    </a:stretch>
+                  </pic:blipFill>
+                  <pic:spPr>
+                    <a:xfrm>
+                      <a:off x="0" y="0"/>
+                      <a:ext cx="5943600" cy="3927475"/>
+                    </a:xfrm>
+                    <a:prstGeom prst="rect">
+                      <a:avLst/>
+                    </a:prstGeom>
+                  </pic:spPr>
+                </pic:pic>
+              </a:graphicData>
+            </a:graphic>
+          </wp:inline>
+        </w:drawing>
+      </w:r>
+    </w:p>
+    <w:p>
+      <w:pPr>
+        <w:pStyle w:val="ListParagraph"/>
         <w:numPr>
           <w:ilvl w:val="0"/>
           <w:numId w:val="2"/>
@@ -14132,167 +12622,13 @@
           <w:szCs w:val="24"/>
         </w:rPr>
       </w:pPr>
-      <w:proofErr w:type="spellStart"/>
       <w:r>
         <w:rPr>
           <w:rFonts w:cstheme="minorHAnsi"/>
           <w:sz w:val="24"/>
           <w:szCs w:val="24"/>
         </w:rPr>
-        <w:t>Buatlah</w:t>
-      </w:r>
-      <w:proofErr w:type="spellEnd"/>
-      <w:r>
-        <w:rPr>
-          <w:rFonts w:cstheme="minorHAnsi"/>
-          <w:sz w:val="24"/>
-          <w:szCs w:val="24"/>
-        </w:rPr>
-        <w:t xml:space="preserve"> stored procedure </w:t>
-      </w:r>
-      <w:proofErr w:type="spellStart"/>
-      <w:r>
-        <w:rPr>
-          <w:rFonts w:cstheme="minorHAnsi"/>
-          <w:sz w:val="24"/>
-          <w:szCs w:val="24"/>
-        </w:rPr>
-        <w:t>untuk</w:t>
-      </w:r>
-      <w:proofErr w:type="spellEnd"/>
-      <w:r>
-        <w:rPr>
-          <w:rFonts w:cstheme="minorHAnsi"/>
-          <w:sz w:val="24"/>
-          <w:szCs w:val="24"/>
-        </w:rPr>
-        <w:t xml:space="preserve"> </w:t>
-      </w:r>
-      <w:proofErr w:type="spellStart"/>
-      <w:r>
-        <w:rPr>
-          <w:rFonts w:cstheme="minorHAnsi"/>
-          <w:sz w:val="24"/>
-          <w:szCs w:val="24"/>
-        </w:rPr>
-        <w:t>menampilkan</w:t>
-      </w:r>
-      <w:proofErr w:type="spellEnd"/>
-      <w:r>
-        <w:rPr>
-          <w:rFonts w:cstheme="minorHAnsi"/>
-          <w:sz w:val="24"/>
-          <w:szCs w:val="24"/>
-        </w:rPr>
-        <w:t xml:space="preserve"> </w:t>
-      </w:r>
-      <w:proofErr w:type="spellStart"/>
-      <w:r>
-        <w:rPr>
-          <w:rFonts w:cstheme="minorHAnsi"/>
-          <w:sz w:val="24"/>
-          <w:szCs w:val="24"/>
-        </w:rPr>
-        <w:t>semua</w:t>
-      </w:r>
-      <w:proofErr w:type="spellEnd"/>
-      <w:r>
-        <w:rPr>
-          <w:rFonts w:cstheme="minorHAnsi"/>
-          <w:sz w:val="24"/>
-          <w:szCs w:val="24"/>
-        </w:rPr>
-        <w:t xml:space="preserve"> </w:t>
-      </w:r>
-      <w:proofErr w:type="spellStart"/>
-      <w:r>
-        <w:rPr>
-          <w:rFonts w:cstheme="minorHAnsi"/>
-          <w:sz w:val="24"/>
-          <w:szCs w:val="24"/>
-        </w:rPr>
-        <w:t>buku</w:t>
-      </w:r>
-      <w:proofErr w:type="spellEnd"/>
-      <w:r>
-        <w:rPr>
-          <w:rFonts w:cstheme="minorHAnsi"/>
-          <w:sz w:val="24"/>
-          <w:szCs w:val="24"/>
-        </w:rPr>
-        <w:t xml:space="preserve">, </w:t>
-      </w:r>
-      <w:proofErr w:type="spellStart"/>
-      <w:r>
-        <w:rPr>
-          <w:rFonts w:cstheme="minorHAnsi"/>
-          <w:sz w:val="24"/>
-          <w:szCs w:val="24"/>
-        </w:rPr>
-        <w:t>termasuk</w:t>
-      </w:r>
-      <w:proofErr w:type="spellEnd"/>
-      <w:r>
-        <w:rPr>
-          <w:rFonts w:cstheme="minorHAnsi"/>
-          <w:sz w:val="24"/>
-          <w:szCs w:val="24"/>
-        </w:rPr>
-        <w:t xml:space="preserve"> yang </w:t>
-      </w:r>
-      <w:proofErr w:type="spellStart"/>
-      <w:r>
-        <w:rPr>
-          <w:rFonts w:cstheme="minorHAnsi"/>
-          <w:sz w:val="24"/>
-          <w:szCs w:val="24"/>
-        </w:rPr>
-        <w:t>belum</w:t>
-      </w:r>
-      <w:proofErr w:type="spellEnd"/>
-      <w:r>
-        <w:rPr>
-          <w:rFonts w:cstheme="minorHAnsi"/>
-          <w:sz w:val="24"/>
-          <w:szCs w:val="24"/>
-        </w:rPr>
-        <w:t xml:space="preserve"> </w:t>
-      </w:r>
-      <w:proofErr w:type="spellStart"/>
-      <w:r>
-        <w:rPr>
-          <w:rFonts w:cstheme="minorHAnsi"/>
-          <w:sz w:val="24"/>
-          <w:szCs w:val="24"/>
-        </w:rPr>
-        <w:t>pernah</w:t>
-      </w:r>
-      <w:proofErr w:type="spellEnd"/>
-      <w:r>
-        <w:rPr>
-          <w:rFonts w:cstheme="minorHAnsi"/>
-          <w:sz w:val="24"/>
-          <w:szCs w:val="24"/>
-        </w:rPr>
-        <w:t xml:space="preserve"> </w:t>
-      </w:r>
-      <w:proofErr w:type="spellStart"/>
-      <w:r>
-        <w:rPr>
-          <w:rFonts w:cstheme="minorHAnsi"/>
-          <w:sz w:val="24"/>
-          <w:szCs w:val="24"/>
-        </w:rPr>
-        <w:t>dipinjam</w:t>
-      </w:r>
-      <w:proofErr w:type="spellEnd"/>
-      <w:r>
-        <w:rPr>
-          <w:rFonts w:cstheme="minorHAnsi"/>
-          <w:sz w:val="24"/>
-          <w:szCs w:val="24"/>
-        </w:rPr>
-        <w:t>.</w:t>
+        <w:t>Buatlah stored procedure untuk menampilkan semua buku, termasuk yang belum pernah dipinjam.</w:t>
       </w:r>
     </w:p>
     <w:p>
@@ -14329,7 +12665,7 @@
                     <pic:cNvPicPr/>
                   </pic:nvPicPr>
                   <pic:blipFill>
-                    <a:blip r:embed="rId49"/>
+                    <a:blip r:embed="rId51"/>
                     <a:stretch>
                       <a:fillRect/>
                     </a:stretch>
@@ -14385,7 +12721,7 @@
                     <pic:cNvPicPr/>
                   </pic:nvPicPr>
                   <pic:blipFill>
-                    <a:blip r:embed="rId50"/>
+                    <a:blip r:embed="rId52"/>
                     <a:stretch>
                       <a:fillRect/>
                     </a:stretch>
@@ -14437,117 +12773,7 @@
           <w:sz w:val="24"/>
           <w:szCs w:val="24"/>
         </w:rPr>
-        <w:t xml:space="preserve">~ PUSH File SQL </w:t>
-      </w:r>
-      <w:proofErr w:type="spellStart"/>
-      <w:r>
-        <w:rPr>
-          <w:rFonts w:cstheme="minorHAnsi"/>
-          <w:b/>
-          <w:bCs/>
-          <w:sz w:val="24"/>
-          <w:szCs w:val="24"/>
-        </w:rPr>
-        <w:t>ke</w:t>
-      </w:r>
-      <w:proofErr w:type="spellEnd"/>
-      <w:r>
-        <w:rPr>
-          <w:rFonts w:cstheme="minorHAnsi"/>
-          <w:b/>
-          <w:bCs/>
-          <w:sz w:val="24"/>
-          <w:szCs w:val="24"/>
-        </w:rPr>
-        <w:t xml:space="preserve"> </w:t>
-      </w:r>
-      <w:proofErr w:type="spellStart"/>
-      <w:r>
-        <w:rPr>
-          <w:rFonts w:cstheme="minorHAnsi"/>
-          <w:b/>
-          <w:bCs/>
-          <w:sz w:val="24"/>
-          <w:szCs w:val="24"/>
-        </w:rPr>
-        <w:t>gitHub</w:t>
-      </w:r>
-      <w:proofErr w:type="spellEnd"/>
-      <w:r>
-        <w:rPr>
-          <w:rFonts w:cstheme="minorHAnsi"/>
-          <w:b/>
-          <w:bCs/>
-          <w:sz w:val="24"/>
-          <w:szCs w:val="24"/>
-        </w:rPr>
-        <w:t xml:space="preserve"> </w:t>
-      </w:r>
-      <w:proofErr w:type="spellStart"/>
-      <w:r>
-        <w:rPr>
-          <w:rFonts w:cstheme="minorHAnsi"/>
-          <w:b/>
-          <w:bCs/>
-          <w:sz w:val="24"/>
-          <w:szCs w:val="24"/>
-        </w:rPr>
-        <w:t>dengan</w:t>
-      </w:r>
-      <w:proofErr w:type="spellEnd"/>
-      <w:r>
-        <w:rPr>
-          <w:rFonts w:cstheme="minorHAnsi"/>
-          <w:b/>
-          <w:bCs/>
-          <w:sz w:val="24"/>
-          <w:szCs w:val="24"/>
-        </w:rPr>
-        <w:t xml:space="preserve"> nama repository Database-</w:t>
-      </w:r>
-      <w:proofErr w:type="spellStart"/>
-      <w:r>
-        <w:rPr>
-          <w:rFonts w:cstheme="minorHAnsi"/>
-          <w:b/>
-          <w:bCs/>
-          <w:sz w:val="24"/>
-          <w:szCs w:val="24"/>
-        </w:rPr>
-        <w:t>Pepustakaan</w:t>
-      </w:r>
-      <w:proofErr w:type="spellEnd"/>
-      <w:r>
-        <w:rPr>
-          <w:rFonts w:cstheme="minorHAnsi"/>
-          <w:b/>
-          <w:bCs/>
-          <w:sz w:val="24"/>
-          <w:szCs w:val="24"/>
-        </w:rPr>
-        <w:t>-</w:t>
-      </w:r>
-      <w:proofErr w:type="spellStart"/>
-      <w:r>
-        <w:rPr>
-          <w:rFonts w:cstheme="minorHAnsi"/>
-          <w:b/>
-          <w:bCs/>
-          <w:sz w:val="24"/>
-          <w:szCs w:val="24"/>
-        </w:rPr>
-        <w:t>Sekolah</w:t>
-      </w:r>
-      <w:proofErr w:type="spellEnd"/>
-      <w:r>
-        <w:rPr>
-          <w:rFonts w:cstheme="minorHAnsi"/>
-          <w:b/>
-          <w:bCs/>
-          <w:sz w:val="24"/>
-          <w:szCs w:val="24"/>
-        </w:rPr>
-        <w:t xml:space="preserve"> ~</w:t>
+        <w:t>~ PUSH File SQL ke gitHub dengan nama repository Database-Pepustakaan-Sekolah ~</w:t>
       </w:r>
     </w:p>
     <w:sectPr>

</xml_diff>

<commit_message>
Menambahkan gambar output dari menampilkan semua buku, termasuk yang belum pernah dipinjam.
</commit_message>
<xml_diff>
--- a/LKPD Semester Genap.docx
+++ b/LKPD Semester Genap.docx
@@ -12730,6 +12730,115 @@
                     <a:xfrm>
                       <a:off x="0" y="0"/>
                       <a:ext cx="5943600" cy="4849495"/>
+                    </a:xfrm>
+                    <a:prstGeom prst="rect">
+                      <a:avLst/>
+                    </a:prstGeom>
+                  </pic:spPr>
+                </pic:pic>
+              </a:graphicData>
+            </a:graphic>
+          </wp:inline>
+        </w:drawing>
+      </w:r>
+    </w:p>
+    <w:p>
+      <w:pPr>
+        <w:pStyle w:val="ListParagraph"/>
+        <w:ind w:left="426"/>
+        <w:jc w:val="both"/>
+        <w:rPr>
+          <w:rFonts w:cstheme="minorHAnsi"/>
+          <w:sz w:val="24"/>
+          <w:szCs w:val="24"/>
+        </w:rPr>
+      </w:pPr>
+      <w:r>
+        <w:rPr>
+          <w:rFonts w:cstheme="minorHAnsi"/>
+          <w:sz w:val="24"/>
+          <w:szCs w:val="24"/>
+        </w:rPr>
+        <w:drawing>
+          <wp:inline distT="0" distB="0" distL="0" distR="0" wp14:anchorId="2FA79819" wp14:editId="28839694">
+            <wp:extent cx="5943600" cy="1957705"/>
+            <wp:effectExtent l="0" t="0" r="0" b="4445"/>
+            <wp:docPr id="258515049" name="Picture 1"/>
+            <wp:cNvGraphicFramePr>
+              <a:graphicFrameLocks xmlns:a="http://schemas.openxmlformats.org/drawingml/2006/main" noChangeAspect="1"/>
+            </wp:cNvGraphicFramePr>
+            <a:graphic xmlns:a="http://schemas.openxmlformats.org/drawingml/2006/main">
+              <a:graphicData uri="http://schemas.openxmlformats.org/drawingml/2006/picture">
+                <pic:pic xmlns:pic="http://schemas.openxmlformats.org/drawingml/2006/picture">
+                  <pic:nvPicPr>
+                    <pic:cNvPr id="258515049" name=""/>
+                    <pic:cNvPicPr/>
+                  </pic:nvPicPr>
+                  <pic:blipFill>
+                    <a:blip r:embed="rId53"/>
+                    <a:stretch>
+                      <a:fillRect/>
+                    </a:stretch>
+                  </pic:blipFill>
+                  <pic:spPr>
+                    <a:xfrm>
+                      <a:off x="0" y="0"/>
+                      <a:ext cx="5943600" cy="1957705"/>
+                    </a:xfrm>
+                    <a:prstGeom prst="rect">
+                      <a:avLst/>
+                    </a:prstGeom>
+                  </pic:spPr>
+                </pic:pic>
+              </a:graphicData>
+            </a:graphic>
+          </wp:inline>
+        </w:drawing>
+      </w:r>
+    </w:p>
+    <w:p>
+      <w:pPr>
+        <w:pStyle w:val="ListParagraph"/>
+        <w:ind w:left="426"/>
+        <w:jc w:val="both"/>
+        <w:rPr>
+          <w:rFonts w:cstheme="minorHAnsi"/>
+          <w:sz w:val="24"/>
+          <w:szCs w:val="24"/>
+        </w:rPr>
+      </w:pPr>
+      <w:r>
+        <w:rPr>
+          <w:rFonts w:cstheme="minorHAnsi"/>
+          <w:sz w:val="24"/>
+          <w:szCs w:val="24"/>
+        </w:rPr>
+        <w:lastRenderedPageBreak/>
+        <w:drawing>
+          <wp:inline distT="0" distB="0" distL="0" distR="0" wp14:anchorId="4B32AEF9" wp14:editId="4774A9C6">
+            <wp:extent cx="5943600" cy="4794250"/>
+            <wp:effectExtent l="0" t="0" r="0" b="6350"/>
+            <wp:docPr id="2023128001" name="Picture 1"/>
+            <wp:cNvGraphicFramePr>
+              <a:graphicFrameLocks xmlns:a="http://schemas.openxmlformats.org/drawingml/2006/main" noChangeAspect="1"/>
+            </wp:cNvGraphicFramePr>
+            <a:graphic xmlns:a="http://schemas.openxmlformats.org/drawingml/2006/main">
+              <a:graphicData uri="http://schemas.openxmlformats.org/drawingml/2006/picture">
+                <pic:pic xmlns:pic="http://schemas.openxmlformats.org/drawingml/2006/picture">
+                  <pic:nvPicPr>
+                    <pic:cNvPr id="2023128001" name=""/>
+                    <pic:cNvPicPr/>
+                  </pic:nvPicPr>
+                  <pic:blipFill>
+                    <a:blip r:embed="rId54"/>
+                    <a:stretch>
+                      <a:fillRect/>
+                    </a:stretch>
+                  </pic:blipFill>
+                  <pic:spPr>
+                    <a:xfrm>
+                      <a:off x="0" y="0"/>
+                      <a:ext cx="5943600" cy="4794250"/>
                     </a:xfrm>
                     <a:prstGeom prst="rect">
                       <a:avLst/>

</xml_diff>